<commit_message>
Reformat some tables and produce csv for socioeconomic and institutional factors
</commit_message>
<xml_diff>
--- a/Tables/Table10SI.docx
+++ b/Tables/Table10SI.docx
@@ -1,6 +1,6 @@
 
 <file path=word/document.xml><?xml version="1.0" encoding="utf-8"?>
-<w:document xmlns:w="http://schemas.openxmlformats.org/wordprocessingml/2006/main" xmlns:m="http://schemas.openxmlformats.org/officeDocument/2006/math" xmlns:r="http://schemas.openxmlformats.org/officeDocument/2006/relationships" xmlns:w14="http://schemas.microsoft.com/office/word/2010/wordml" xmlns:wp="http://schemas.openxmlformats.org/drawingml/2006/wordprocessingDrawing" xmlns:a="http://schemas.openxmlformats.org/drawingml/2006/main" xmlns:w15="http://schemas.microsoft.com/office/word/2012/wordml" xmlns:ns8="http://schemas.openxmlformats.org/schemaLibrary/2006/main" xmlns:mc="http://schemas.openxmlformats.org/markup-compatibility/2006" xmlns:wne="http://schemas.microsoft.com/office/word/2006/wordml" xmlns:c="http://schemas.openxmlformats.org/drawingml/2006/chart" xmlns:ns12="http://schemas.openxmlformats.org/drawingml/2006/chartDrawing" xmlns:dgm="http://schemas.openxmlformats.org/drawingml/2006/diagram" xmlns:pic="http://schemas.openxmlformats.org/drawingml/2006/picture" xmlns:xdr="http://schemas.openxmlformats.org/drawingml/2006/spreadsheetDrawing" xmlns:dsp="http://schemas.microsoft.com/office/drawing/2008/diagram" xmlns:ns17="urn:schemas-microsoft-com:office:excel" xmlns:o="urn:schemas-microsoft-com:office:office" xmlns:v="urn:schemas-microsoft-com:vml" xmlns:w10="urn:schemas-microsoft-com:office:word" xmlns:ns21="urn:schemas-microsoft-com:office:powerpoint" xmlns:ns23="http://schemas.microsoft.com/office/2006/coverPageProps" xmlns:odx="http://opendope.org/xpaths" xmlns:odc="http://opendope.org/conditions" xmlns:odq="http://opendope.org/questions" xmlns:oda="http://opendope.org/answers" xmlns:odi="http://opendope.org/components" xmlns:odgm="http://opendope.org/SmartArt/DataHierarchy" xmlns:ns30="http://schemas.openxmlformats.org/officeDocument/2006/bibliography" xmlns:ns31="http://schemas.openxmlformats.org/drawingml/2006/compatibility" xmlns:ns32="http://schemas.openxmlformats.org/drawingml/2006/lockedCanvas" mc:Ignorable="w14 w15">
+<w:document xmlns:w="http://schemas.openxmlformats.org/wordprocessingml/2006/main" xmlns:w15="http://schemas.microsoft.com/office/word/2012/wordml" xmlns:r="http://schemas.openxmlformats.org/officeDocument/2006/relationships" xmlns:m="http://schemas.openxmlformats.org/officeDocument/2006/math" xmlns:w14="http://schemas.microsoft.com/office/word/2010/wordml" xmlns:wp="http://schemas.openxmlformats.org/drawingml/2006/wordprocessingDrawing" xmlns:a="http://schemas.openxmlformats.org/drawingml/2006/main" xmlns:mc="http://schemas.openxmlformats.org/markup-compatibility/2006" xmlns:ns9="http://schemas.openxmlformats.org/schemaLibrary/2006/main" xmlns:wne="http://schemas.microsoft.com/office/word/2006/wordml" xmlns:c="http://schemas.openxmlformats.org/drawingml/2006/chart" xmlns:ns12="http://schemas.openxmlformats.org/drawingml/2006/chartDrawing" xmlns:dgm="http://schemas.openxmlformats.org/drawingml/2006/diagram" xmlns:pic="http://schemas.openxmlformats.org/drawingml/2006/picture" xmlns:xdr="http://schemas.openxmlformats.org/drawingml/2006/spreadsheetDrawing" xmlns:dsp="http://schemas.microsoft.com/office/drawing/2008/diagram" xmlns:o="urn:schemas-microsoft-com:office:office" xmlns:v="urn:schemas-microsoft-com:vml" xmlns:ns19="urn:schemas-microsoft-com:office:excel" xmlns:w10="urn:schemas-microsoft-com:office:word" xmlns:ns21="urn:schemas-microsoft-com:office:powerpoint" xmlns:ns23="http://schemas.microsoft.com/office/2006/coverPageProps" xmlns:odx="http://opendope.org/xpaths" xmlns:odc="http://opendope.org/conditions" xmlns:odq="http://opendope.org/questions" xmlns:oda="http://opendope.org/answers" xmlns:odi="http://opendope.org/components" xmlns:odgm="http://opendope.org/SmartArt/DataHierarchy" xmlns:ns30="http://schemas.openxmlformats.org/officeDocument/2006/bibliography" xmlns:ns31="http://schemas.openxmlformats.org/drawingml/2006/compatibility" xmlns:ns32="http://schemas.openxmlformats.org/drawingml/2006/lockedCanvas" mc:Ignorable="w14 w15">
   <w:body>
     <w:p>
       <w:pPr>
@@ -559,7 +559,7 @@
 </file>
 
 <file path=word/numbering.xml><?xml version="1.0" encoding="utf-8"?>
-<w:numbering xmlns:w="http://schemas.openxmlformats.org/wordprocessingml/2006/main" xmlns:m="http://schemas.openxmlformats.org/officeDocument/2006/math" xmlns:r="http://schemas.openxmlformats.org/officeDocument/2006/relationships" xmlns:w14="http://schemas.microsoft.com/office/word/2010/wordml" xmlns:wp="http://schemas.openxmlformats.org/drawingml/2006/wordprocessingDrawing" xmlns:a="http://schemas.openxmlformats.org/drawingml/2006/main" xmlns:w15="http://schemas.microsoft.com/office/word/2012/wordml" xmlns:ns8="http://schemas.openxmlformats.org/schemaLibrary/2006/main" xmlns:mc="http://schemas.openxmlformats.org/markup-compatibility/2006" xmlns:wne="http://schemas.microsoft.com/office/word/2006/wordml" xmlns:c="http://schemas.openxmlformats.org/drawingml/2006/chart" xmlns:ns12="http://schemas.openxmlformats.org/drawingml/2006/chartDrawing" xmlns:dgm="http://schemas.openxmlformats.org/drawingml/2006/diagram" xmlns:pic="http://schemas.openxmlformats.org/drawingml/2006/picture" xmlns:xdr="http://schemas.openxmlformats.org/drawingml/2006/spreadsheetDrawing" xmlns:dsp="http://schemas.microsoft.com/office/drawing/2008/diagram" xmlns:ns17="urn:schemas-microsoft-com:office:excel" xmlns:o="urn:schemas-microsoft-com:office:office" xmlns:v="urn:schemas-microsoft-com:vml" xmlns:w10="urn:schemas-microsoft-com:office:word" xmlns:ns21="urn:schemas-microsoft-com:office:powerpoint" xmlns:ns23="http://schemas.microsoft.com/office/2006/coverPageProps" xmlns:odx="http://opendope.org/xpaths" xmlns:odc="http://opendope.org/conditions" xmlns:odq="http://opendope.org/questions" xmlns:oda="http://opendope.org/answers" xmlns:odi="http://opendope.org/components" xmlns:odgm="http://opendope.org/SmartArt/DataHierarchy" xmlns:ns30="http://schemas.openxmlformats.org/officeDocument/2006/bibliography" xmlns:ns31="http://schemas.openxmlformats.org/drawingml/2006/compatibility" xmlns:ns32="http://schemas.openxmlformats.org/drawingml/2006/lockedCanvas">
+<w:numbering xmlns:w="http://schemas.openxmlformats.org/wordprocessingml/2006/main" xmlns:w15="http://schemas.microsoft.com/office/word/2012/wordml" xmlns:r="http://schemas.openxmlformats.org/officeDocument/2006/relationships" xmlns:m="http://schemas.openxmlformats.org/officeDocument/2006/math" xmlns:w14="http://schemas.microsoft.com/office/word/2010/wordml" xmlns:wp="http://schemas.openxmlformats.org/drawingml/2006/wordprocessingDrawing" xmlns:a="http://schemas.openxmlformats.org/drawingml/2006/main" xmlns:mc="http://schemas.openxmlformats.org/markup-compatibility/2006" xmlns:ns9="http://schemas.openxmlformats.org/schemaLibrary/2006/main" xmlns:wne="http://schemas.microsoft.com/office/word/2006/wordml" xmlns:c="http://schemas.openxmlformats.org/drawingml/2006/chart" xmlns:ns12="http://schemas.openxmlformats.org/drawingml/2006/chartDrawing" xmlns:dgm="http://schemas.openxmlformats.org/drawingml/2006/diagram" xmlns:pic="http://schemas.openxmlformats.org/drawingml/2006/picture" xmlns:xdr="http://schemas.openxmlformats.org/drawingml/2006/spreadsheetDrawing" xmlns:dsp="http://schemas.microsoft.com/office/drawing/2008/diagram" xmlns:o="urn:schemas-microsoft-com:office:office" xmlns:v="urn:schemas-microsoft-com:vml" xmlns:ns19="urn:schemas-microsoft-com:office:excel" xmlns:w10="urn:schemas-microsoft-com:office:word" xmlns:ns21="urn:schemas-microsoft-com:office:powerpoint" xmlns:ns23="http://schemas.microsoft.com/office/2006/coverPageProps" xmlns:odx="http://opendope.org/xpaths" xmlns:odc="http://opendope.org/conditions" xmlns:odq="http://opendope.org/questions" xmlns:oda="http://opendope.org/answers" xmlns:odi="http://opendope.org/components" xmlns:odgm="http://opendope.org/SmartArt/DataHierarchy" xmlns:ns30="http://schemas.openxmlformats.org/officeDocument/2006/bibliography" xmlns:ns31="http://schemas.openxmlformats.org/drawingml/2006/compatibility" xmlns:ns32="http://schemas.openxmlformats.org/drawingml/2006/lockedCanvas">
   <w:abstractNum w:abstractNumId="0">
     <w:nsid w:val="1482775B"/>
     <w:multiLevelType w:val="multilevel"/>
@@ -1209,7 +1209,7 @@
 </file>
 
 <file path=word/styles.xml><?xml version="1.0" encoding="utf-8"?>
-<w:styles xmlns:w="http://schemas.openxmlformats.org/wordprocessingml/2006/main" xmlns:m="http://schemas.openxmlformats.org/officeDocument/2006/math" xmlns:r="http://schemas.openxmlformats.org/officeDocument/2006/relationships" xmlns:w14="http://schemas.microsoft.com/office/word/2010/wordml" xmlns:wp="http://schemas.openxmlformats.org/drawingml/2006/wordprocessingDrawing" xmlns:a="http://schemas.openxmlformats.org/drawingml/2006/main" xmlns:w15="http://schemas.microsoft.com/office/word/2012/wordml" xmlns:ns8="http://schemas.openxmlformats.org/schemaLibrary/2006/main" xmlns:mc="http://schemas.openxmlformats.org/markup-compatibility/2006" xmlns:wne="http://schemas.microsoft.com/office/word/2006/wordml" xmlns:c="http://schemas.openxmlformats.org/drawingml/2006/chart" xmlns:ns12="http://schemas.openxmlformats.org/drawingml/2006/chartDrawing" xmlns:dgm="http://schemas.openxmlformats.org/drawingml/2006/diagram" xmlns:pic="http://schemas.openxmlformats.org/drawingml/2006/picture" xmlns:xdr="http://schemas.openxmlformats.org/drawingml/2006/spreadsheetDrawing" xmlns:dsp="http://schemas.microsoft.com/office/drawing/2008/diagram" xmlns:ns17="urn:schemas-microsoft-com:office:excel" xmlns:o="urn:schemas-microsoft-com:office:office" xmlns:v="urn:schemas-microsoft-com:vml" xmlns:w10="urn:schemas-microsoft-com:office:word" xmlns:ns21="urn:schemas-microsoft-com:office:powerpoint" xmlns:ns23="http://schemas.microsoft.com/office/2006/coverPageProps" xmlns:odx="http://opendope.org/xpaths" xmlns:odc="http://opendope.org/conditions" xmlns:odq="http://opendope.org/questions" xmlns:oda="http://opendope.org/answers" xmlns:odi="http://opendope.org/components" xmlns:odgm="http://opendope.org/SmartArt/DataHierarchy" xmlns:ns30="http://schemas.openxmlformats.org/officeDocument/2006/bibliography" xmlns:ns31="http://schemas.openxmlformats.org/drawingml/2006/compatibility" xmlns:ns32="http://schemas.openxmlformats.org/drawingml/2006/lockedCanvas">
+<w:styles xmlns:w="http://schemas.openxmlformats.org/wordprocessingml/2006/main" xmlns:w15="http://schemas.microsoft.com/office/word/2012/wordml" xmlns:r="http://schemas.openxmlformats.org/officeDocument/2006/relationships" xmlns:m="http://schemas.openxmlformats.org/officeDocument/2006/math" xmlns:w14="http://schemas.microsoft.com/office/word/2010/wordml" xmlns:wp="http://schemas.openxmlformats.org/drawingml/2006/wordprocessingDrawing" xmlns:a="http://schemas.openxmlformats.org/drawingml/2006/main" xmlns:mc="http://schemas.openxmlformats.org/markup-compatibility/2006" xmlns:ns9="http://schemas.openxmlformats.org/schemaLibrary/2006/main" xmlns:wne="http://schemas.microsoft.com/office/word/2006/wordml" xmlns:c="http://schemas.openxmlformats.org/drawingml/2006/chart" xmlns:ns12="http://schemas.openxmlformats.org/drawingml/2006/chartDrawing" xmlns:dgm="http://schemas.openxmlformats.org/drawingml/2006/diagram" xmlns:pic="http://schemas.openxmlformats.org/drawingml/2006/picture" xmlns:xdr="http://schemas.openxmlformats.org/drawingml/2006/spreadsheetDrawing" xmlns:dsp="http://schemas.microsoft.com/office/drawing/2008/diagram" xmlns:o="urn:schemas-microsoft-com:office:office" xmlns:v="urn:schemas-microsoft-com:vml" xmlns:ns19="urn:schemas-microsoft-com:office:excel" xmlns:w10="urn:schemas-microsoft-com:office:word" xmlns:ns21="urn:schemas-microsoft-com:office:powerpoint" xmlns:ns23="http://schemas.microsoft.com/office/2006/coverPageProps" xmlns:odx="http://opendope.org/xpaths" xmlns:odc="http://opendope.org/conditions" xmlns:odq="http://opendope.org/questions" xmlns:oda="http://opendope.org/answers" xmlns:odi="http://opendope.org/components" xmlns:odgm="http://opendope.org/SmartArt/DataHierarchy" xmlns:ns30="http://schemas.openxmlformats.org/officeDocument/2006/bibliography" xmlns:ns31="http://schemas.openxmlformats.org/drawingml/2006/compatibility" xmlns:ns32="http://schemas.openxmlformats.org/drawingml/2006/lockedCanvas">
   <w:docDefaults>
     <w:rPrDefault>
       <w:rPr>

</xml_diff>

<commit_message>
Compute factors from indicatos, reproduce tables in SI2.pdf and create files for factors by stock and country. Fixed some errors in indicator files.
</commit_message>
<xml_diff>
--- a/Tables/Table10SI.docx
+++ b/Tables/Table10SI.docx
@@ -1,6 +1,6 @@
 
 <file path=word/document.xml><?xml version="1.0" encoding="utf-8"?>
-<w:document xmlns:w="http://schemas.openxmlformats.org/wordprocessingml/2006/main" xmlns:w15="http://schemas.microsoft.com/office/word/2012/wordml" xmlns:r="http://schemas.openxmlformats.org/officeDocument/2006/relationships" xmlns:m="http://schemas.openxmlformats.org/officeDocument/2006/math" xmlns:w14="http://schemas.microsoft.com/office/word/2010/wordml" xmlns:wp="http://schemas.openxmlformats.org/drawingml/2006/wordprocessingDrawing" xmlns:a="http://schemas.openxmlformats.org/drawingml/2006/main" xmlns:mc="http://schemas.openxmlformats.org/markup-compatibility/2006" xmlns:ns9="http://schemas.openxmlformats.org/schemaLibrary/2006/main" xmlns:wne="http://schemas.microsoft.com/office/word/2006/wordml" xmlns:c="http://schemas.openxmlformats.org/drawingml/2006/chart" xmlns:ns12="http://schemas.openxmlformats.org/drawingml/2006/chartDrawing" xmlns:dgm="http://schemas.openxmlformats.org/drawingml/2006/diagram" xmlns:pic="http://schemas.openxmlformats.org/drawingml/2006/picture" xmlns:xdr="http://schemas.openxmlformats.org/drawingml/2006/spreadsheetDrawing" xmlns:dsp="http://schemas.microsoft.com/office/drawing/2008/diagram" xmlns:o="urn:schemas-microsoft-com:office:office" xmlns:v="urn:schemas-microsoft-com:vml" xmlns:ns19="urn:schemas-microsoft-com:office:excel" xmlns:w10="urn:schemas-microsoft-com:office:word" xmlns:ns21="urn:schemas-microsoft-com:office:powerpoint" xmlns:ns23="http://schemas.microsoft.com/office/2006/coverPageProps" xmlns:odx="http://opendope.org/xpaths" xmlns:odc="http://opendope.org/conditions" xmlns:odq="http://opendope.org/questions" xmlns:oda="http://opendope.org/answers" xmlns:odi="http://opendope.org/components" xmlns:odgm="http://opendope.org/SmartArt/DataHierarchy" xmlns:ns30="http://schemas.openxmlformats.org/officeDocument/2006/bibliography" xmlns:ns31="http://schemas.openxmlformats.org/drawingml/2006/compatibility" xmlns:ns32="http://schemas.openxmlformats.org/drawingml/2006/lockedCanvas" mc:Ignorable="w14 w15">
+<w:document xmlns:w="http://schemas.openxmlformats.org/wordprocessingml/2006/main" xmlns:m="http://schemas.openxmlformats.org/officeDocument/2006/math" xmlns:r="http://schemas.openxmlformats.org/officeDocument/2006/relationships" xmlns:w14="http://schemas.microsoft.com/office/word/2010/wordml" xmlns:wp="http://schemas.openxmlformats.org/drawingml/2006/wordprocessingDrawing" xmlns:a="http://schemas.openxmlformats.org/drawingml/2006/main" xmlns:w15="http://schemas.microsoft.com/office/word/2012/wordml" xmlns:mc="http://schemas.openxmlformats.org/markup-compatibility/2006" xmlns:ns9="http://schemas.openxmlformats.org/schemaLibrary/2006/main" xmlns:wne="http://schemas.microsoft.com/office/word/2006/wordml" xmlns:c="http://schemas.openxmlformats.org/drawingml/2006/chart" xmlns:ns12="http://schemas.openxmlformats.org/drawingml/2006/chartDrawing" xmlns:dgm="http://schemas.openxmlformats.org/drawingml/2006/diagram" xmlns:pic="http://schemas.openxmlformats.org/drawingml/2006/picture" xmlns:xdr="http://schemas.openxmlformats.org/drawingml/2006/spreadsheetDrawing" xmlns:dsp="http://schemas.microsoft.com/office/drawing/2008/diagram" xmlns:v="urn:schemas-microsoft-com:vml" xmlns:o="urn:schemas-microsoft-com:office:office" xmlns:ns19="urn:schemas-microsoft-com:office:excel" xmlns:w10="urn:schemas-microsoft-com:office:word" xmlns:ns21="urn:schemas-microsoft-com:office:powerpoint" xmlns:ns23="http://schemas.microsoft.com/office/2006/coverPageProps" xmlns:odx="http://opendope.org/xpaths" xmlns:odc="http://opendope.org/conditions" xmlns:odq="http://opendope.org/questions" xmlns:oda="http://opendope.org/answers" xmlns:odi="http://opendope.org/components" xmlns:odgm="http://opendope.org/SmartArt/DataHierarchy" xmlns:ns30="http://schemas.openxmlformats.org/officeDocument/2006/bibliography" xmlns:ns31="http://schemas.openxmlformats.org/drawingml/2006/compatibility" xmlns:ns32="http://schemas.openxmlformats.org/drawingml/2006/lockedCanvas" mc:Ignorable="w14 w15">
   <w:body>
     <w:p>
       <w:pPr>
@@ -40,10 +40,7 @@
         <w:tc>
           <w:tcPr>
             <w:tcBorders>
-              <w:top w:val="single" w:color="#000000" w:sz="4"/>
-              <w:left w:val="single" w:color="#000000" w:sz="4"/>
               <w:bottom w:val="single" w:color="#000000" w:sz="4"/>
-              <w:right w:val="single" w:color="#000000" w:sz="4"/>
             </w:tcBorders>
             <w:shd w:fill="FFFFFF"/>
             <w:vAlign w:val="center"/>
@@ -58,21 +55,18 @@
             <w:r>
               <w:rPr>
                 <w:rFonts w:ascii="Times New Roman" w:hAnsi="Times New Roman" w:cs="Times New Roman"/>
-                <w:b w:val="true"/>
+                <w:i w:val="true"/>
                 <w:color w:val="000000"/>
-                <w:sz w:val="20"/>
+                <w:sz w:val="22"/>
               </w:rPr>
-              <w:t xml:space="preserve">SPECIES</w:t>
+              <w:t xml:space="preserve"/>
             </w:r>
           </w:p>
         </w:tc>
         <w:tc>
           <w:tcPr>
             <w:tcBorders>
-              <w:top w:val="single" w:color="#000000" w:sz="4"/>
-              <w:left w:val="single" w:color="#000000" w:sz="4"/>
               <w:bottom w:val="single" w:color="#000000" w:sz="4"/>
-              <w:right w:val="single" w:color="#000000" w:sz="4"/>
             </w:tcBorders>
             <w:shd w:fill="FFFFFF"/>
             <w:vAlign w:val="center"/>
@@ -87,21 +81,18 @@
             <w:r>
               <w:rPr>
                 <w:rFonts w:ascii="Times New Roman" w:hAnsi="Times New Roman" w:cs="Times New Roman"/>
-                <w:b w:val="true"/>
+                <w:i w:val="true"/>
                 <w:color w:val="000000"/>
-                <w:sz w:val="20"/>
+                <w:sz w:val="22"/>
               </w:rPr>
-              <w:t xml:space="preserve">SPgear</w:t>
+              <w:t xml:space="preserve">Gear Diversity</w:t>
             </w:r>
           </w:p>
         </w:tc>
         <w:tc>
           <w:tcPr>
             <w:tcBorders>
-              <w:top w:val="single" w:color="#000000" w:sz="4"/>
-              <w:left w:val="single" w:color="#000000" w:sz="4"/>
               <w:bottom w:val="single" w:color="#000000" w:sz="4"/>
-              <w:right w:val="single" w:color="#000000" w:sz="4"/>
             </w:tcBorders>
             <w:shd w:fill="FFFFFF"/>
             <w:vAlign w:val="center"/>
@@ -116,21 +107,18 @@
             <w:r>
               <w:rPr>
                 <w:rFonts w:ascii="Times New Roman" w:hAnsi="Times New Roman" w:cs="Times New Roman"/>
-                <w:b w:val="true"/>
+                <w:i w:val="true"/>
                 <w:color w:val="000000"/>
-                <w:sz w:val="20"/>
+                <w:sz w:val="22"/>
               </w:rPr>
-              <w:t xml:space="preserve">SPgear_norm</w:t>
+              <w:t xml:space="preserve">NormalizedGearDiv</w:t>
             </w:r>
           </w:p>
         </w:tc>
         <w:tc>
           <w:tcPr>
             <w:tcBorders>
-              <w:top w:val="single" w:color="#000000" w:sz="4"/>
-              <w:left w:val="single" w:color="#000000" w:sz="4"/>
               <w:bottom w:val="single" w:color="#000000" w:sz="4"/>
-              <w:right w:val="single" w:color="#000000" w:sz="4"/>
             </w:tcBorders>
             <w:shd w:fill="FFFFFF"/>
             <w:vAlign w:val="center"/>
@@ -145,9 +133,9 @@
             <w:r>
               <w:rPr>
                 <w:rFonts w:ascii="Times New Roman" w:hAnsi="Times New Roman" w:cs="Times New Roman"/>
-                <w:b w:val="true"/>
+                <w:i w:val="true"/>
                 <w:color w:val="000000"/>
-                <w:sz w:val="20"/>
+                <w:sz w:val="22"/>
               </w:rPr>
               <w:t xml:space="preserve">GEAR.DIVERSITY</w:t>
             </w:r>
@@ -158,9 +146,6 @@
         <w:tc>
           <w:tcPr>
             <w:tcBorders>
-              <w:top w:val="single" w:color="#000000" w:sz="4"/>
-              <w:left w:val="single" w:color="#000000" w:sz="4"/>
-              <w:bottom w:val="single" w:color="#000000" w:sz="4"/>
               <w:right w:val="single" w:color="#000000" w:sz="4"/>
             </w:tcBorders>
             <w:shd w:fill="FFFFFF"/>
@@ -176,7 +161,7 @@
             <w:r>
               <w:rPr>
                 <w:rFonts w:ascii="Times New Roman" w:hAnsi="Times New Roman" w:cs="Times New Roman"/>
-                <w:b w:val="true"/>
+                <w:i w:val="true"/>
                 <w:color w:val="000000"/>
                 <w:sz w:val="20"/>
               </w:rPr>
@@ -185,23 +170,17 @@
             <w:r>
               <w:rPr>
                 <w:rFonts w:ascii="Times New Roman" w:hAnsi="Times New Roman" w:cs="Times New Roman"/>
-                <w:b w:val="true"/>
+                <w:i w:val="true"/>
                 <w:color w:val="000000"/>
                 <w:sz w:val="20"/>
               </w:rPr>
-              <w:t xml:space="preserve">Atlantic cod</w:t>
+              <w:t xml:space="preserve">Cod</w:t>
             </w:r>
           </w:p>
         </w:tc>
         <w:tc>
           <w:tcPr>
-            <w:tcBorders>
-              <w:top w:val="single" w:color="#000000" w:sz="4"/>
-              <w:left w:val="single" w:color="#000000" w:sz="4"/>
-              <w:bottom w:val="single" w:color="#000000" w:sz="4"/>
-              <w:right w:val="single" w:color="#000000" w:sz="4"/>
-            </w:tcBorders>
-            <w:shd w:fill="FFFFFF"/>
+            <w:shd w:fill="E5E5E5"/>
             <w:vAlign w:val="center"/>
           </w:tcPr>
           <w:p>
@@ -231,13 +210,7 @@
         </w:tc>
         <w:tc>
           <w:tcPr>
-            <w:tcBorders>
-              <w:top w:val="single" w:color="#000000" w:sz="4"/>
-              <w:left w:val="single" w:color="#000000" w:sz="4"/>
-              <w:bottom w:val="single" w:color="#000000" w:sz="4"/>
-              <w:right w:val="single" w:color="#000000" w:sz="4"/>
-            </w:tcBorders>
-            <w:shd w:fill="FFFFFF"/>
+            <w:shd w:fill="E5E5E5"/>
             <w:vAlign w:val="center"/>
           </w:tcPr>
           <w:p>
@@ -267,13 +240,7 @@
         </w:tc>
         <w:tc>
           <w:tcPr>
-            <w:tcBorders>
-              <w:top w:val="single" w:color="#000000" w:sz="4"/>
-              <w:left w:val="single" w:color="#000000" w:sz="4"/>
-              <w:bottom w:val="single" w:color="#000000" w:sz="4"/>
-              <w:right w:val="single" w:color="#000000" w:sz="4"/>
-            </w:tcBorders>
-            <w:shd w:fill="FFFFFF"/>
+            <w:shd w:fill="E5E5E5"/>
             <w:vAlign w:val="center"/>
           </w:tcPr>
           <w:p>
@@ -306,8 +273,6 @@
         <w:tc>
           <w:tcPr>
             <w:tcBorders>
-              <w:top w:val="single" w:color="#000000" w:sz="4"/>
-              <w:left w:val="single" w:color="#000000" w:sz="4"/>
               <w:bottom w:val="single" w:color="#000000" w:sz="4"/>
               <w:right w:val="single" w:color="#000000" w:sz="4"/>
             </w:tcBorders>
@@ -324,7 +289,7 @@
             <w:r>
               <w:rPr>
                 <w:rFonts w:ascii="Times New Roman" w:hAnsi="Times New Roman" w:cs="Times New Roman"/>
-                <w:b w:val="true"/>
+                <w:i w:val="true"/>
                 <w:color w:val="000000"/>
                 <w:sz w:val="20"/>
               </w:rPr>
@@ -333,21 +298,18 @@
             <w:r>
               <w:rPr>
                 <w:rFonts w:ascii="Times New Roman" w:hAnsi="Times New Roman" w:cs="Times New Roman"/>
-                <w:b w:val="true"/>
+                <w:i w:val="true"/>
                 <w:color w:val="000000"/>
                 <w:sz w:val="20"/>
               </w:rPr>
-              <w:t xml:space="preserve">European hake</w:t>
+              <w:t xml:space="preserve">Hake</w:t>
             </w:r>
           </w:p>
         </w:tc>
         <w:tc>
           <w:tcPr>
             <w:tcBorders>
-              <w:top w:val="single" w:color="#000000" w:sz="4"/>
-              <w:left w:val="single" w:color="#000000" w:sz="4"/>
               <w:bottom w:val="single" w:color="#000000" w:sz="4"/>
-              <w:right w:val="single" w:color="#000000" w:sz="4"/>
             </w:tcBorders>
             <w:shd w:fill="FFFFFF"/>
             <w:vAlign w:val="center"/>
@@ -380,10 +342,7 @@
         <w:tc>
           <w:tcPr>
             <w:tcBorders>
-              <w:top w:val="single" w:color="#000000" w:sz="4"/>
-              <w:left w:val="single" w:color="#000000" w:sz="4"/>
               <w:bottom w:val="single" w:color="#000000" w:sz="4"/>
-              <w:right w:val="single" w:color="#000000" w:sz="4"/>
             </w:tcBorders>
             <w:shd w:fill="FFFFFF"/>
             <w:vAlign w:val="center"/>
@@ -416,10 +375,7 @@
         <w:tc>
           <w:tcPr>
             <w:tcBorders>
-              <w:top w:val="single" w:color="#000000" w:sz="4"/>
-              <w:left w:val="single" w:color="#000000" w:sz="4"/>
               <w:bottom w:val="single" w:color="#000000" w:sz="4"/>
-              <w:right w:val="single" w:color="#000000" w:sz="4"/>
             </w:tcBorders>
             <w:shd w:fill="FFFFFF"/>
             <w:vAlign w:val="center"/>
@@ -559,7 +515,7 @@
 </file>
 
 <file path=word/numbering.xml><?xml version="1.0" encoding="utf-8"?>
-<w:numbering xmlns:w="http://schemas.openxmlformats.org/wordprocessingml/2006/main" xmlns:w15="http://schemas.microsoft.com/office/word/2012/wordml" xmlns:r="http://schemas.openxmlformats.org/officeDocument/2006/relationships" xmlns:m="http://schemas.openxmlformats.org/officeDocument/2006/math" xmlns:w14="http://schemas.microsoft.com/office/word/2010/wordml" xmlns:wp="http://schemas.openxmlformats.org/drawingml/2006/wordprocessingDrawing" xmlns:a="http://schemas.openxmlformats.org/drawingml/2006/main" xmlns:mc="http://schemas.openxmlformats.org/markup-compatibility/2006" xmlns:ns9="http://schemas.openxmlformats.org/schemaLibrary/2006/main" xmlns:wne="http://schemas.microsoft.com/office/word/2006/wordml" xmlns:c="http://schemas.openxmlformats.org/drawingml/2006/chart" xmlns:ns12="http://schemas.openxmlformats.org/drawingml/2006/chartDrawing" xmlns:dgm="http://schemas.openxmlformats.org/drawingml/2006/diagram" xmlns:pic="http://schemas.openxmlformats.org/drawingml/2006/picture" xmlns:xdr="http://schemas.openxmlformats.org/drawingml/2006/spreadsheetDrawing" xmlns:dsp="http://schemas.microsoft.com/office/drawing/2008/diagram" xmlns:o="urn:schemas-microsoft-com:office:office" xmlns:v="urn:schemas-microsoft-com:vml" xmlns:ns19="urn:schemas-microsoft-com:office:excel" xmlns:w10="urn:schemas-microsoft-com:office:word" xmlns:ns21="urn:schemas-microsoft-com:office:powerpoint" xmlns:ns23="http://schemas.microsoft.com/office/2006/coverPageProps" xmlns:odx="http://opendope.org/xpaths" xmlns:odc="http://opendope.org/conditions" xmlns:odq="http://opendope.org/questions" xmlns:oda="http://opendope.org/answers" xmlns:odi="http://opendope.org/components" xmlns:odgm="http://opendope.org/SmartArt/DataHierarchy" xmlns:ns30="http://schemas.openxmlformats.org/officeDocument/2006/bibliography" xmlns:ns31="http://schemas.openxmlformats.org/drawingml/2006/compatibility" xmlns:ns32="http://schemas.openxmlformats.org/drawingml/2006/lockedCanvas">
+<w:numbering xmlns:w="http://schemas.openxmlformats.org/wordprocessingml/2006/main" xmlns:m="http://schemas.openxmlformats.org/officeDocument/2006/math" xmlns:r="http://schemas.openxmlformats.org/officeDocument/2006/relationships" xmlns:w14="http://schemas.microsoft.com/office/word/2010/wordml" xmlns:wp="http://schemas.openxmlformats.org/drawingml/2006/wordprocessingDrawing" xmlns:a="http://schemas.openxmlformats.org/drawingml/2006/main" xmlns:w15="http://schemas.microsoft.com/office/word/2012/wordml" xmlns:mc="http://schemas.openxmlformats.org/markup-compatibility/2006" xmlns:ns9="http://schemas.openxmlformats.org/schemaLibrary/2006/main" xmlns:wne="http://schemas.microsoft.com/office/word/2006/wordml" xmlns:c="http://schemas.openxmlformats.org/drawingml/2006/chart" xmlns:ns12="http://schemas.openxmlformats.org/drawingml/2006/chartDrawing" xmlns:dgm="http://schemas.openxmlformats.org/drawingml/2006/diagram" xmlns:pic="http://schemas.openxmlformats.org/drawingml/2006/picture" xmlns:xdr="http://schemas.openxmlformats.org/drawingml/2006/spreadsheetDrawing" xmlns:dsp="http://schemas.microsoft.com/office/drawing/2008/diagram" xmlns:v="urn:schemas-microsoft-com:vml" xmlns:o="urn:schemas-microsoft-com:office:office" xmlns:ns19="urn:schemas-microsoft-com:office:excel" xmlns:w10="urn:schemas-microsoft-com:office:word" xmlns:ns21="urn:schemas-microsoft-com:office:powerpoint" xmlns:ns23="http://schemas.microsoft.com/office/2006/coverPageProps" xmlns:odx="http://opendope.org/xpaths" xmlns:odc="http://opendope.org/conditions" xmlns:odq="http://opendope.org/questions" xmlns:oda="http://opendope.org/answers" xmlns:odi="http://opendope.org/components" xmlns:odgm="http://opendope.org/SmartArt/DataHierarchy" xmlns:ns30="http://schemas.openxmlformats.org/officeDocument/2006/bibliography" xmlns:ns31="http://schemas.openxmlformats.org/drawingml/2006/compatibility" xmlns:ns32="http://schemas.openxmlformats.org/drawingml/2006/lockedCanvas">
   <w:abstractNum w:abstractNumId="0">
     <w:nsid w:val="1482775B"/>
     <w:multiLevelType w:val="multilevel"/>
@@ -1209,7 +1165,7 @@
 </file>
 
 <file path=word/styles.xml><?xml version="1.0" encoding="utf-8"?>
-<w:styles xmlns:w="http://schemas.openxmlformats.org/wordprocessingml/2006/main" xmlns:w15="http://schemas.microsoft.com/office/word/2012/wordml" xmlns:r="http://schemas.openxmlformats.org/officeDocument/2006/relationships" xmlns:m="http://schemas.openxmlformats.org/officeDocument/2006/math" xmlns:w14="http://schemas.microsoft.com/office/word/2010/wordml" xmlns:wp="http://schemas.openxmlformats.org/drawingml/2006/wordprocessingDrawing" xmlns:a="http://schemas.openxmlformats.org/drawingml/2006/main" xmlns:mc="http://schemas.openxmlformats.org/markup-compatibility/2006" xmlns:ns9="http://schemas.openxmlformats.org/schemaLibrary/2006/main" xmlns:wne="http://schemas.microsoft.com/office/word/2006/wordml" xmlns:c="http://schemas.openxmlformats.org/drawingml/2006/chart" xmlns:ns12="http://schemas.openxmlformats.org/drawingml/2006/chartDrawing" xmlns:dgm="http://schemas.openxmlformats.org/drawingml/2006/diagram" xmlns:pic="http://schemas.openxmlformats.org/drawingml/2006/picture" xmlns:xdr="http://schemas.openxmlformats.org/drawingml/2006/spreadsheetDrawing" xmlns:dsp="http://schemas.microsoft.com/office/drawing/2008/diagram" xmlns:o="urn:schemas-microsoft-com:office:office" xmlns:v="urn:schemas-microsoft-com:vml" xmlns:ns19="urn:schemas-microsoft-com:office:excel" xmlns:w10="urn:schemas-microsoft-com:office:word" xmlns:ns21="urn:schemas-microsoft-com:office:powerpoint" xmlns:ns23="http://schemas.microsoft.com/office/2006/coverPageProps" xmlns:odx="http://opendope.org/xpaths" xmlns:odc="http://opendope.org/conditions" xmlns:odq="http://opendope.org/questions" xmlns:oda="http://opendope.org/answers" xmlns:odi="http://opendope.org/components" xmlns:odgm="http://opendope.org/SmartArt/DataHierarchy" xmlns:ns30="http://schemas.openxmlformats.org/officeDocument/2006/bibliography" xmlns:ns31="http://schemas.openxmlformats.org/drawingml/2006/compatibility" xmlns:ns32="http://schemas.openxmlformats.org/drawingml/2006/lockedCanvas">
+<w:styles xmlns:w="http://schemas.openxmlformats.org/wordprocessingml/2006/main" xmlns:m="http://schemas.openxmlformats.org/officeDocument/2006/math" xmlns:r="http://schemas.openxmlformats.org/officeDocument/2006/relationships" xmlns:w14="http://schemas.microsoft.com/office/word/2010/wordml" xmlns:wp="http://schemas.openxmlformats.org/drawingml/2006/wordprocessingDrawing" xmlns:a="http://schemas.openxmlformats.org/drawingml/2006/main" xmlns:w15="http://schemas.microsoft.com/office/word/2012/wordml" xmlns:mc="http://schemas.openxmlformats.org/markup-compatibility/2006" xmlns:ns9="http://schemas.openxmlformats.org/schemaLibrary/2006/main" xmlns:wne="http://schemas.microsoft.com/office/word/2006/wordml" xmlns:c="http://schemas.openxmlformats.org/drawingml/2006/chart" xmlns:ns12="http://schemas.openxmlformats.org/drawingml/2006/chartDrawing" xmlns:dgm="http://schemas.openxmlformats.org/drawingml/2006/diagram" xmlns:pic="http://schemas.openxmlformats.org/drawingml/2006/picture" xmlns:xdr="http://schemas.openxmlformats.org/drawingml/2006/spreadsheetDrawing" xmlns:dsp="http://schemas.microsoft.com/office/drawing/2008/diagram" xmlns:v="urn:schemas-microsoft-com:vml" xmlns:o="urn:schemas-microsoft-com:office:office" xmlns:ns19="urn:schemas-microsoft-com:office:excel" xmlns:w10="urn:schemas-microsoft-com:office:word" xmlns:ns21="urn:schemas-microsoft-com:office:powerpoint" xmlns:ns23="http://schemas.microsoft.com/office/2006/coverPageProps" xmlns:odx="http://opendope.org/xpaths" xmlns:odc="http://opendope.org/conditions" xmlns:odq="http://opendope.org/questions" xmlns:oda="http://opendope.org/answers" xmlns:odi="http://opendope.org/components" xmlns:odgm="http://opendope.org/SmartArt/DataHierarchy" xmlns:ns30="http://schemas.openxmlformats.org/officeDocument/2006/bibliography" xmlns:ns31="http://schemas.openxmlformats.org/drawingml/2006/compatibility" xmlns:ns32="http://schemas.openxmlformats.org/drawingml/2006/lockedCanvas">
   <w:docDefaults>
     <w:rPrDefault>
       <w:rPr>

</xml_diff>

<commit_message>
word table format updated
</commit_message>
<xml_diff>
--- a/Tables/Table10SI.docx
+++ b/Tables/Table10SI.docx
@@ -1,6 +1,6 @@
 
 <file path=word/document.xml><?xml version="1.0" encoding="utf-8"?>
-<w:document xmlns:w="http://schemas.openxmlformats.org/wordprocessingml/2006/main" xmlns:m="http://schemas.openxmlformats.org/officeDocument/2006/math" xmlns:r="http://schemas.openxmlformats.org/officeDocument/2006/relationships" xmlns:w14="http://schemas.microsoft.com/office/word/2010/wordml" xmlns:wp="http://schemas.openxmlformats.org/drawingml/2006/wordprocessingDrawing" xmlns:a="http://schemas.openxmlformats.org/drawingml/2006/main" xmlns:w15="http://schemas.microsoft.com/office/word/2012/wordml" xmlns:mc="http://schemas.openxmlformats.org/markup-compatibility/2006" xmlns:ns9="http://schemas.openxmlformats.org/schemaLibrary/2006/main" xmlns:wne="http://schemas.microsoft.com/office/word/2006/wordml" xmlns:c="http://schemas.openxmlformats.org/drawingml/2006/chart" xmlns:ns12="http://schemas.openxmlformats.org/drawingml/2006/chartDrawing" xmlns:dgm="http://schemas.openxmlformats.org/drawingml/2006/diagram" xmlns:pic="http://schemas.openxmlformats.org/drawingml/2006/picture" xmlns:xdr="http://schemas.openxmlformats.org/drawingml/2006/spreadsheetDrawing" xmlns:dsp="http://schemas.microsoft.com/office/drawing/2008/diagram" xmlns:v="urn:schemas-microsoft-com:vml" xmlns:o="urn:schemas-microsoft-com:office:office" xmlns:ns19="urn:schemas-microsoft-com:office:excel" xmlns:w10="urn:schemas-microsoft-com:office:word" xmlns:ns21="urn:schemas-microsoft-com:office:powerpoint" xmlns:ns23="http://schemas.microsoft.com/office/2006/coverPageProps" xmlns:odx="http://opendope.org/xpaths" xmlns:odc="http://opendope.org/conditions" xmlns:odq="http://opendope.org/questions" xmlns:oda="http://opendope.org/answers" xmlns:odi="http://opendope.org/components" xmlns:odgm="http://opendope.org/SmartArt/DataHierarchy" xmlns:ns30="http://schemas.openxmlformats.org/officeDocument/2006/bibliography" xmlns:ns31="http://schemas.openxmlformats.org/drawingml/2006/compatibility" xmlns:ns32="http://schemas.openxmlformats.org/drawingml/2006/lockedCanvas" mc:Ignorable="w14 w15">
+<w:document xmlns:w="http://schemas.openxmlformats.org/wordprocessingml/2006/main" xmlns:m="http://schemas.openxmlformats.org/officeDocument/2006/math" xmlns:r="http://schemas.openxmlformats.org/officeDocument/2006/relationships" xmlns:w14="http://schemas.microsoft.com/office/word/2010/wordml" xmlns:wp="http://schemas.openxmlformats.org/drawingml/2006/wordprocessingDrawing" xmlns:a="http://schemas.openxmlformats.org/drawingml/2006/main" xmlns:w15="http://schemas.microsoft.com/office/word/2012/wordml" xmlns:ns8="http://schemas.openxmlformats.org/schemaLibrary/2006/main" xmlns:mc="http://schemas.openxmlformats.org/markup-compatibility/2006" xmlns:wne="http://schemas.microsoft.com/office/word/2006/wordml" xmlns:c="http://schemas.openxmlformats.org/drawingml/2006/chart" xmlns:ns12="http://schemas.openxmlformats.org/drawingml/2006/chartDrawing" xmlns:dgm="http://schemas.openxmlformats.org/drawingml/2006/diagram" xmlns:pic="http://schemas.openxmlformats.org/drawingml/2006/picture" xmlns:xdr="http://schemas.openxmlformats.org/drawingml/2006/spreadsheetDrawing" xmlns:dsp="http://schemas.microsoft.com/office/drawing/2008/diagram" xmlns:v="urn:schemas-microsoft-com:vml" xmlns:o="urn:schemas-microsoft-com:office:office" xmlns:ns19="urn:schemas-microsoft-com:office:excel" xmlns:w10="urn:schemas-microsoft-com:office:word" xmlns:ns21="urn:schemas-microsoft-com:office:powerpoint" xmlns:ns23="http://schemas.microsoft.com/office/2006/coverPageProps" xmlns:odx="http://opendope.org/xpaths" xmlns:odc="http://opendope.org/conditions" xmlns:odq="http://opendope.org/questions" xmlns:oda="http://opendope.org/answers" xmlns:odi="http://opendope.org/components" xmlns:odgm="http://opendope.org/SmartArt/DataHierarchy" xmlns:ns30="http://schemas.openxmlformats.org/officeDocument/2006/bibliography" xmlns:ns31="http://schemas.openxmlformats.org/drawingml/2006/compatibility" xmlns:ns32="http://schemas.openxmlformats.org/drawingml/2006/lockedCanvas" mc:Ignorable="w14 w15">
   <w:body>
     <w:p>
       <w:pPr>
@@ -57,7 +57,7 @@
                 <w:rFonts w:ascii="Times New Roman" w:hAnsi="Times New Roman" w:cs="Times New Roman"/>
                 <w:i w:val="true"/>
                 <w:color w:val="000000"/>
-                <w:sz w:val="22"/>
+                <w:sz w:val="20"/>
               </w:rPr>
               <w:t xml:space="preserve"/>
             </w:r>
@@ -83,7 +83,7 @@
                 <w:rFonts w:ascii="Times New Roman" w:hAnsi="Times New Roman" w:cs="Times New Roman"/>
                 <w:i w:val="true"/>
                 <w:color w:val="000000"/>
-                <w:sz w:val="22"/>
+                <w:sz w:val="20"/>
               </w:rPr>
               <w:t xml:space="preserve">Gear Diversity</w:t>
             </w:r>
@@ -109,7 +109,7 @@
                 <w:rFonts w:ascii="Times New Roman" w:hAnsi="Times New Roman" w:cs="Times New Roman"/>
                 <w:i w:val="true"/>
                 <w:color w:val="000000"/>
-                <w:sz w:val="22"/>
+                <w:sz w:val="20"/>
               </w:rPr>
               <w:t xml:space="preserve">NormalizedGearDiv</w:t>
             </w:r>
@@ -135,7 +135,7 @@
                 <w:rFonts w:ascii="Times New Roman" w:hAnsi="Times New Roman" w:cs="Times New Roman"/>
                 <w:i w:val="true"/>
                 <w:color w:val="000000"/>
-                <w:sz w:val="22"/>
+                <w:sz w:val="20"/>
               </w:rPr>
               <w:t xml:space="preserve">GEAR.DIVERSITY</w:t>
             </w:r>
@@ -156,7 +156,7 @@
               <w:pBdr/>
               <w:spacing w:before="20" w:after="20"/>
               <w:ind w:left="20" w:right="20"/>
-              <w:jc w:val="left"/>
+              <w:jc w:val="right"/>
             </w:pPr>
             <w:r>
               <w:rPr>
@@ -284,7 +284,7 @@
               <w:pBdr/>
               <w:spacing w:before="20" w:after="20"/>
               <w:ind w:left="20" w:right="20"/>
-              <w:jc w:val="left"/>
+              <w:jc w:val="right"/>
             </w:pPr>
             <w:r>
               <w:rPr>
@@ -515,7 +515,7 @@
 </file>
 
 <file path=word/numbering.xml><?xml version="1.0" encoding="utf-8"?>
-<w:numbering xmlns:w="http://schemas.openxmlformats.org/wordprocessingml/2006/main" xmlns:m="http://schemas.openxmlformats.org/officeDocument/2006/math" xmlns:r="http://schemas.openxmlformats.org/officeDocument/2006/relationships" xmlns:w14="http://schemas.microsoft.com/office/word/2010/wordml" xmlns:wp="http://schemas.openxmlformats.org/drawingml/2006/wordprocessingDrawing" xmlns:a="http://schemas.openxmlformats.org/drawingml/2006/main" xmlns:w15="http://schemas.microsoft.com/office/word/2012/wordml" xmlns:mc="http://schemas.openxmlformats.org/markup-compatibility/2006" xmlns:ns9="http://schemas.openxmlformats.org/schemaLibrary/2006/main" xmlns:wne="http://schemas.microsoft.com/office/word/2006/wordml" xmlns:c="http://schemas.openxmlformats.org/drawingml/2006/chart" xmlns:ns12="http://schemas.openxmlformats.org/drawingml/2006/chartDrawing" xmlns:dgm="http://schemas.openxmlformats.org/drawingml/2006/diagram" xmlns:pic="http://schemas.openxmlformats.org/drawingml/2006/picture" xmlns:xdr="http://schemas.openxmlformats.org/drawingml/2006/spreadsheetDrawing" xmlns:dsp="http://schemas.microsoft.com/office/drawing/2008/diagram" xmlns:v="urn:schemas-microsoft-com:vml" xmlns:o="urn:schemas-microsoft-com:office:office" xmlns:ns19="urn:schemas-microsoft-com:office:excel" xmlns:w10="urn:schemas-microsoft-com:office:word" xmlns:ns21="urn:schemas-microsoft-com:office:powerpoint" xmlns:ns23="http://schemas.microsoft.com/office/2006/coverPageProps" xmlns:odx="http://opendope.org/xpaths" xmlns:odc="http://opendope.org/conditions" xmlns:odq="http://opendope.org/questions" xmlns:oda="http://opendope.org/answers" xmlns:odi="http://opendope.org/components" xmlns:odgm="http://opendope.org/SmartArt/DataHierarchy" xmlns:ns30="http://schemas.openxmlformats.org/officeDocument/2006/bibliography" xmlns:ns31="http://schemas.openxmlformats.org/drawingml/2006/compatibility" xmlns:ns32="http://schemas.openxmlformats.org/drawingml/2006/lockedCanvas">
+<w:numbering xmlns:w="http://schemas.openxmlformats.org/wordprocessingml/2006/main" xmlns:m="http://schemas.openxmlformats.org/officeDocument/2006/math" xmlns:r="http://schemas.openxmlformats.org/officeDocument/2006/relationships" xmlns:w14="http://schemas.microsoft.com/office/word/2010/wordml" xmlns:wp="http://schemas.openxmlformats.org/drawingml/2006/wordprocessingDrawing" xmlns:a="http://schemas.openxmlformats.org/drawingml/2006/main" xmlns:w15="http://schemas.microsoft.com/office/word/2012/wordml" xmlns:ns8="http://schemas.openxmlformats.org/schemaLibrary/2006/main" xmlns:mc="http://schemas.openxmlformats.org/markup-compatibility/2006" xmlns:wne="http://schemas.microsoft.com/office/word/2006/wordml" xmlns:c="http://schemas.openxmlformats.org/drawingml/2006/chart" xmlns:ns12="http://schemas.openxmlformats.org/drawingml/2006/chartDrawing" xmlns:dgm="http://schemas.openxmlformats.org/drawingml/2006/diagram" xmlns:pic="http://schemas.openxmlformats.org/drawingml/2006/picture" xmlns:xdr="http://schemas.openxmlformats.org/drawingml/2006/spreadsheetDrawing" xmlns:dsp="http://schemas.microsoft.com/office/drawing/2008/diagram" xmlns:v="urn:schemas-microsoft-com:vml" xmlns:o="urn:schemas-microsoft-com:office:office" xmlns:ns19="urn:schemas-microsoft-com:office:excel" xmlns:w10="urn:schemas-microsoft-com:office:word" xmlns:ns21="urn:schemas-microsoft-com:office:powerpoint" xmlns:ns23="http://schemas.microsoft.com/office/2006/coverPageProps" xmlns:odx="http://opendope.org/xpaths" xmlns:odc="http://opendope.org/conditions" xmlns:odq="http://opendope.org/questions" xmlns:oda="http://opendope.org/answers" xmlns:odi="http://opendope.org/components" xmlns:odgm="http://opendope.org/SmartArt/DataHierarchy" xmlns:ns30="http://schemas.openxmlformats.org/officeDocument/2006/bibliography" xmlns:ns31="http://schemas.openxmlformats.org/drawingml/2006/compatibility" xmlns:ns32="http://schemas.openxmlformats.org/drawingml/2006/lockedCanvas">
   <w:abstractNum w:abstractNumId="0">
     <w:nsid w:val="1482775B"/>
     <w:multiLevelType w:val="multilevel"/>
@@ -1165,7 +1165,7 @@
 </file>
 
 <file path=word/styles.xml><?xml version="1.0" encoding="utf-8"?>
-<w:styles xmlns:w="http://schemas.openxmlformats.org/wordprocessingml/2006/main" xmlns:m="http://schemas.openxmlformats.org/officeDocument/2006/math" xmlns:r="http://schemas.openxmlformats.org/officeDocument/2006/relationships" xmlns:w14="http://schemas.microsoft.com/office/word/2010/wordml" xmlns:wp="http://schemas.openxmlformats.org/drawingml/2006/wordprocessingDrawing" xmlns:a="http://schemas.openxmlformats.org/drawingml/2006/main" xmlns:w15="http://schemas.microsoft.com/office/word/2012/wordml" xmlns:mc="http://schemas.openxmlformats.org/markup-compatibility/2006" xmlns:ns9="http://schemas.openxmlformats.org/schemaLibrary/2006/main" xmlns:wne="http://schemas.microsoft.com/office/word/2006/wordml" xmlns:c="http://schemas.openxmlformats.org/drawingml/2006/chart" xmlns:ns12="http://schemas.openxmlformats.org/drawingml/2006/chartDrawing" xmlns:dgm="http://schemas.openxmlformats.org/drawingml/2006/diagram" xmlns:pic="http://schemas.openxmlformats.org/drawingml/2006/picture" xmlns:xdr="http://schemas.openxmlformats.org/drawingml/2006/spreadsheetDrawing" xmlns:dsp="http://schemas.microsoft.com/office/drawing/2008/diagram" xmlns:v="urn:schemas-microsoft-com:vml" xmlns:o="urn:schemas-microsoft-com:office:office" xmlns:ns19="urn:schemas-microsoft-com:office:excel" xmlns:w10="urn:schemas-microsoft-com:office:word" xmlns:ns21="urn:schemas-microsoft-com:office:powerpoint" xmlns:ns23="http://schemas.microsoft.com/office/2006/coverPageProps" xmlns:odx="http://opendope.org/xpaths" xmlns:odc="http://opendope.org/conditions" xmlns:odq="http://opendope.org/questions" xmlns:oda="http://opendope.org/answers" xmlns:odi="http://opendope.org/components" xmlns:odgm="http://opendope.org/SmartArt/DataHierarchy" xmlns:ns30="http://schemas.openxmlformats.org/officeDocument/2006/bibliography" xmlns:ns31="http://schemas.openxmlformats.org/drawingml/2006/compatibility" xmlns:ns32="http://schemas.openxmlformats.org/drawingml/2006/lockedCanvas">
+<w:styles xmlns:w="http://schemas.openxmlformats.org/wordprocessingml/2006/main" xmlns:m="http://schemas.openxmlformats.org/officeDocument/2006/math" xmlns:r="http://schemas.openxmlformats.org/officeDocument/2006/relationships" xmlns:w14="http://schemas.microsoft.com/office/word/2010/wordml" xmlns:wp="http://schemas.openxmlformats.org/drawingml/2006/wordprocessingDrawing" xmlns:a="http://schemas.openxmlformats.org/drawingml/2006/main" xmlns:w15="http://schemas.microsoft.com/office/word/2012/wordml" xmlns:ns8="http://schemas.openxmlformats.org/schemaLibrary/2006/main" xmlns:mc="http://schemas.openxmlformats.org/markup-compatibility/2006" xmlns:wne="http://schemas.microsoft.com/office/word/2006/wordml" xmlns:c="http://schemas.openxmlformats.org/drawingml/2006/chart" xmlns:ns12="http://schemas.openxmlformats.org/drawingml/2006/chartDrawing" xmlns:dgm="http://schemas.openxmlformats.org/drawingml/2006/diagram" xmlns:pic="http://schemas.openxmlformats.org/drawingml/2006/picture" xmlns:xdr="http://schemas.openxmlformats.org/drawingml/2006/spreadsheetDrawing" xmlns:dsp="http://schemas.microsoft.com/office/drawing/2008/diagram" xmlns:v="urn:schemas-microsoft-com:vml" xmlns:o="urn:schemas-microsoft-com:office:office" xmlns:ns19="urn:schemas-microsoft-com:office:excel" xmlns:w10="urn:schemas-microsoft-com:office:word" xmlns:ns21="urn:schemas-microsoft-com:office:powerpoint" xmlns:ns23="http://schemas.microsoft.com/office/2006/coverPageProps" xmlns:odx="http://opendope.org/xpaths" xmlns:odc="http://opendope.org/conditions" xmlns:odq="http://opendope.org/questions" xmlns:oda="http://opendope.org/answers" xmlns:odi="http://opendope.org/components" xmlns:odgm="http://opendope.org/SmartArt/DataHierarchy" xmlns:ns30="http://schemas.openxmlformats.org/officeDocument/2006/bibliography" xmlns:ns31="http://schemas.openxmlformats.org/drawingml/2006/compatibility" xmlns:ns32="http://schemas.openxmlformats.org/drawingml/2006/lockedCanvas">
   <w:docDefaults>
     <w:rPrDefault>
       <w:rPr>

</xml_diff>

<commit_message>
changes in quota indicators
</commit_message>
<xml_diff>
--- a/Tables/Table10SI.docx
+++ b/Tables/Table10SI.docx
@@ -1,6 +1,6 @@
 
 <file path=word/document.xml><?xml version="1.0" encoding="utf-8"?>
-<w:document xmlns:w="http://schemas.openxmlformats.org/wordprocessingml/2006/main" xmlns:w15="http://schemas.microsoft.com/office/word/2012/wordml" xmlns:r="http://schemas.openxmlformats.org/officeDocument/2006/relationships" xmlns:m="http://schemas.openxmlformats.org/officeDocument/2006/math" xmlns:w14="http://schemas.microsoft.com/office/word/2010/wordml" xmlns:wp="http://schemas.openxmlformats.org/drawingml/2006/wordprocessingDrawing" xmlns:a="http://schemas.openxmlformats.org/drawingml/2006/main" xmlns:mc="http://schemas.openxmlformats.org/markup-compatibility/2006" xmlns:ns9="http://schemas.openxmlformats.org/schemaLibrary/2006/main" xmlns:wne="http://schemas.microsoft.com/office/word/2006/wordml" xmlns:c="http://schemas.openxmlformats.org/drawingml/2006/chart" xmlns:ns12="http://schemas.openxmlformats.org/drawingml/2006/chartDrawing" xmlns:dgm="http://schemas.openxmlformats.org/drawingml/2006/diagram" xmlns:pic="http://schemas.openxmlformats.org/drawingml/2006/picture" xmlns:xdr="http://schemas.openxmlformats.org/drawingml/2006/spreadsheetDrawing" xmlns:dsp="http://schemas.microsoft.com/office/drawing/2008/diagram" xmlns:v="urn:schemas-microsoft-com:vml" xmlns:o="urn:schemas-microsoft-com:office:office" xmlns:ns19="urn:schemas-microsoft-com:office:excel" xmlns:w10="urn:schemas-microsoft-com:office:word" xmlns:ns21="urn:schemas-microsoft-com:office:powerpoint" xmlns:ns23="http://schemas.microsoft.com/office/2006/coverPageProps" xmlns:odx="http://opendope.org/xpaths" xmlns:odc="http://opendope.org/conditions" xmlns:odq="http://opendope.org/questions" xmlns:oda="http://opendope.org/answers" xmlns:odi="http://opendope.org/components" xmlns:odgm="http://opendope.org/SmartArt/DataHierarchy" xmlns:ns30="http://schemas.openxmlformats.org/officeDocument/2006/bibliography" xmlns:ns31="http://schemas.openxmlformats.org/drawingml/2006/compatibility" xmlns:ns32="http://schemas.openxmlformats.org/drawingml/2006/lockedCanvas" mc:Ignorable="w14 w15">
+<w:document xmlns:w="http://schemas.openxmlformats.org/wordprocessingml/2006/main" xmlns:r="http://schemas.openxmlformats.org/officeDocument/2006/relationships" xmlns:w14="http://schemas.microsoft.com/office/word/2010/wordml" xmlns:wp="http://schemas.openxmlformats.org/drawingml/2006/wordprocessingDrawing" xmlns:a="http://schemas.openxmlformats.org/drawingml/2006/main" xmlns:m="http://schemas.openxmlformats.org/officeDocument/2006/math" xmlns:w15="http://schemas.microsoft.com/office/word/2012/wordml" xmlns:mc="http://schemas.openxmlformats.org/markup-compatibility/2006" xmlns:ns9="http://schemas.openxmlformats.org/schemaLibrary/2006/main" xmlns:wne="http://schemas.microsoft.com/office/word/2006/wordml" xmlns:c="http://schemas.openxmlformats.org/drawingml/2006/chart" xmlns:ns12="http://schemas.openxmlformats.org/drawingml/2006/chartDrawing" xmlns:dgm="http://schemas.openxmlformats.org/drawingml/2006/diagram" xmlns:pic="http://schemas.openxmlformats.org/drawingml/2006/picture" xmlns:xdr="http://schemas.openxmlformats.org/drawingml/2006/spreadsheetDrawing" xmlns:dsp="http://schemas.microsoft.com/office/drawing/2008/diagram" xmlns:ns17="urn:schemas-microsoft-com:office:excel" xmlns:o="urn:schemas-microsoft-com:office:office" xmlns:v="urn:schemas-microsoft-com:vml" xmlns:w10="urn:schemas-microsoft-com:office:word" xmlns:ns21="urn:schemas-microsoft-com:office:powerpoint" xmlns:ns23="http://schemas.microsoft.com/office/2006/coverPageProps" xmlns:odx="http://opendope.org/xpaths" xmlns:odc="http://opendope.org/conditions" xmlns:odq="http://opendope.org/questions" xmlns:oda="http://opendope.org/answers" xmlns:odi="http://opendope.org/components" xmlns:odgm="http://opendope.org/SmartArt/DataHierarchy" xmlns:ns30="http://schemas.openxmlformats.org/officeDocument/2006/bibliography" xmlns:ns31="http://schemas.openxmlformats.org/drawingml/2006/compatibility" xmlns:ns32="http://schemas.openxmlformats.org/drawingml/2006/lockedCanvas" mc:Ignorable="w14 w15">
   <w:body>
     <w:p>
       <w:pPr>
@@ -515,7 +515,7 @@
 </file>
 
 <file path=word/numbering.xml><?xml version="1.0" encoding="utf-8"?>
-<w:numbering xmlns:w="http://schemas.openxmlformats.org/wordprocessingml/2006/main" xmlns:w15="http://schemas.microsoft.com/office/word/2012/wordml" xmlns:r="http://schemas.openxmlformats.org/officeDocument/2006/relationships" xmlns:m="http://schemas.openxmlformats.org/officeDocument/2006/math" xmlns:w14="http://schemas.microsoft.com/office/word/2010/wordml" xmlns:wp="http://schemas.openxmlformats.org/drawingml/2006/wordprocessingDrawing" xmlns:a="http://schemas.openxmlformats.org/drawingml/2006/main" xmlns:mc="http://schemas.openxmlformats.org/markup-compatibility/2006" xmlns:ns9="http://schemas.openxmlformats.org/schemaLibrary/2006/main" xmlns:wne="http://schemas.microsoft.com/office/word/2006/wordml" xmlns:c="http://schemas.openxmlformats.org/drawingml/2006/chart" xmlns:ns12="http://schemas.openxmlformats.org/drawingml/2006/chartDrawing" xmlns:dgm="http://schemas.openxmlformats.org/drawingml/2006/diagram" xmlns:pic="http://schemas.openxmlformats.org/drawingml/2006/picture" xmlns:xdr="http://schemas.openxmlformats.org/drawingml/2006/spreadsheetDrawing" xmlns:dsp="http://schemas.microsoft.com/office/drawing/2008/diagram" xmlns:v="urn:schemas-microsoft-com:vml" xmlns:o="urn:schemas-microsoft-com:office:office" xmlns:ns19="urn:schemas-microsoft-com:office:excel" xmlns:w10="urn:schemas-microsoft-com:office:word" xmlns:ns21="urn:schemas-microsoft-com:office:powerpoint" xmlns:ns23="http://schemas.microsoft.com/office/2006/coverPageProps" xmlns:odx="http://opendope.org/xpaths" xmlns:odc="http://opendope.org/conditions" xmlns:odq="http://opendope.org/questions" xmlns:oda="http://opendope.org/answers" xmlns:odi="http://opendope.org/components" xmlns:odgm="http://opendope.org/SmartArt/DataHierarchy" xmlns:ns30="http://schemas.openxmlformats.org/officeDocument/2006/bibliography" xmlns:ns31="http://schemas.openxmlformats.org/drawingml/2006/compatibility" xmlns:ns32="http://schemas.openxmlformats.org/drawingml/2006/lockedCanvas">
+<w:numbering xmlns:w="http://schemas.openxmlformats.org/wordprocessingml/2006/main" xmlns:r="http://schemas.openxmlformats.org/officeDocument/2006/relationships" xmlns:w14="http://schemas.microsoft.com/office/word/2010/wordml" xmlns:wp="http://schemas.openxmlformats.org/drawingml/2006/wordprocessingDrawing" xmlns:a="http://schemas.openxmlformats.org/drawingml/2006/main" xmlns:m="http://schemas.openxmlformats.org/officeDocument/2006/math" xmlns:w15="http://schemas.microsoft.com/office/word/2012/wordml" xmlns:mc="http://schemas.openxmlformats.org/markup-compatibility/2006" xmlns:ns9="http://schemas.openxmlformats.org/schemaLibrary/2006/main" xmlns:wne="http://schemas.microsoft.com/office/word/2006/wordml" xmlns:c="http://schemas.openxmlformats.org/drawingml/2006/chart" xmlns:ns12="http://schemas.openxmlformats.org/drawingml/2006/chartDrawing" xmlns:dgm="http://schemas.openxmlformats.org/drawingml/2006/diagram" xmlns:pic="http://schemas.openxmlformats.org/drawingml/2006/picture" xmlns:xdr="http://schemas.openxmlformats.org/drawingml/2006/spreadsheetDrawing" xmlns:dsp="http://schemas.microsoft.com/office/drawing/2008/diagram" xmlns:ns17="urn:schemas-microsoft-com:office:excel" xmlns:o="urn:schemas-microsoft-com:office:office" xmlns:v="urn:schemas-microsoft-com:vml" xmlns:w10="urn:schemas-microsoft-com:office:word" xmlns:ns21="urn:schemas-microsoft-com:office:powerpoint" xmlns:ns23="http://schemas.microsoft.com/office/2006/coverPageProps" xmlns:odx="http://opendope.org/xpaths" xmlns:odc="http://opendope.org/conditions" xmlns:odq="http://opendope.org/questions" xmlns:oda="http://opendope.org/answers" xmlns:odi="http://opendope.org/components" xmlns:odgm="http://opendope.org/SmartArt/DataHierarchy" xmlns:ns30="http://schemas.openxmlformats.org/officeDocument/2006/bibliography" xmlns:ns31="http://schemas.openxmlformats.org/drawingml/2006/compatibility" xmlns:ns32="http://schemas.openxmlformats.org/drawingml/2006/lockedCanvas">
   <w:abstractNum w:abstractNumId="0">
     <w:nsid w:val="1482775B"/>
     <w:multiLevelType w:val="multilevel"/>
@@ -1165,7 +1165,7 @@
 </file>
 
 <file path=word/styles.xml><?xml version="1.0" encoding="utf-8"?>
-<w:styles xmlns:w="http://schemas.openxmlformats.org/wordprocessingml/2006/main" xmlns:w15="http://schemas.microsoft.com/office/word/2012/wordml" xmlns:r="http://schemas.openxmlformats.org/officeDocument/2006/relationships" xmlns:m="http://schemas.openxmlformats.org/officeDocument/2006/math" xmlns:w14="http://schemas.microsoft.com/office/word/2010/wordml" xmlns:wp="http://schemas.openxmlformats.org/drawingml/2006/wordprocessingDrawing" xmlns:a="http://schemas.openxmlformats.org/drawingml/2006/main" xmlns:mc="http://schemas.openxmlformats.org/markup-compatibility/2006" xmlns:ns9="http://schemas.openxmlformats.org/schemaLibrary/2006/main" xmlns:wne="http://schemas.microsoft.com/office/word/2006/wordml" xmlns:c="http://schemas.openxmlformats.org/drawingml/2006/chart" xmlns:ns12="http://schemas.openxmlformats.org/drawingml/2006/chartDrawing" xmlns:dgm="http://schemas.openxmlformats.org/drawingml/2006/diagram" xmlns:pic="http://schemas.openxmlformats.org/drawingml/2006/picture" xmlns:xdr="http://schemas.openxmlformats.org/drawingml/2006/spreadsheetDrawing" xmlns:dsp="http://schemas.microsoft.com/office/drawing/2008/diagram" xmlns:v="urn:schemas-microsoft-com:vml" xmlns:o="urn:schemas-microsoft-com:office:office" xmlns:ns19="urn:schemas-microsoft-com:office:excel" xmlns:w10="urn:schemas-microsoft-com:office:word" xmlns:ns21="urn:schemas-microsoft-com:office:powerpoint" xmlns:ns23="http://schemas.microsoft.com/office/2006/coverPageProps" xmlns:odx="http://opendope.org/xpaths" xmlns:odc="http://opendope.org/conditions" xmlns:odq="http://opendope.org/questions" xmlns:oda="http://opendope.org/answers" xmlns:odi="http://opendope.org/components" xmlns:odgm="http://opendope.org/SmartArt/DataHierarchy" xmlns:ns30="http://schemas.openxmlformats.org/officeDocument/2006/bibliography" xmlns:ns31="http://schemas.openxmlformats.org/drawingml/2006/compatibility" xmlns:ns32="http://schemas.openxmlformats.org/drawingml/2006/lockedCanvas">
+<w:styles xmlns:w="http://schemas.openxmlformats.org/wordprocessingml/2006/main" xmlns:r="http://schemas.openxmlformats.org/officeDocument/2006/relationships" xmlns:w14="http://schemas.microsoft.com/office/word/2010/wordml" xmlns:wp="http://schemas.openxmlformats.org/drawingml/2006/wordprocessingDrawing" xmlns:a="http://schemas.openxmlformats.org/drawingml/2006/main" xmlns:m="http://schemas.openxmlformats.org/officeDocument/2006/math" xmlns:w15="http://schemas.microsoft.com/office/word/2012/wordml" xmlns:mc="http://schemas.openxmlformats.org/markup-compatibility/2006" xmlns:ns9="http://schemas.openxmlformats.org/schemaLibrary/2006/main" xmlns:wne="http://schemas.microsoft.com/office/word/2006/wordml" xmlns:c="http://schemas.openxmlformats.org/drawingml/2006/chart" xmlns:ns12="http://schemas.openxmlformats.org/drawingml/2006/chartDrawing" xmlns:dgm="http://schemas.openxmlformats.org/drawingml/2006/diagram" xmlns:pic="http://schemas.openxmlformats.org/drawingml/2006/picture" xmlns:xdr="http://schemas.openxmlformats.org/drawingml/2006/spreadsheetDrawing" xmlns:dsp="http://schemas.microsoft.com/office/drawing/2008/diagram" xmlns:ns17="urn:schemas-microsoft-com:office:excel" xmlns:o="urn:schemas-microsoft-com:office:office" xmlns:v="urn:schemas-microsoft-com:vml" xmlns:w10="urn:schemas-microsoft-com:office:word" xmlns:ns21="urn:schemas-microsoft-com:office:powerpoint" xmlns:ns23="http://schemas.microsoft.com/office/2006/coverPageProps" xmlns:odx="http://opendope.org/xpaths" xmlns:odc="http://opendope.org/conditions" xmlns:odq="http://opendope.org/questions" xmlns:oda="http://opendope.org/answers" xmlns:odi="http://opendope.org/components" xmlns:odgm="http://opendope.org/SmartArt/DataHierarchy" xmlns:ns30="http://schemas.openxmlformats.org/officeDocument/2006/bibliography" xmlns:ns31="http://schemas.openxmlformats.org/drawingml/2006/compatibility" xmlns:ns32="http://schemas.openxmlformats.org/drawingml/2006/lockedCanvas">
   <w:docDefaults>
     <w:rPrDefault>
       <w:rPr>

</xml_diff>

<commit_message>
Added Above TAC to quotas Factor
</commit_message>
<xml_diff>
--- a/Tables/Table10SI.docx
+++ b/Tables/Table10SI.docx
@@ -1,6 +1,6 @@
 
 <file path=word/document.xml><?xml version="1.0" encoding="utf-8"?>
-<w:document xmlns:w="http://schemas.openxmlformats.org/wordprocessingml/2006/main" xmlns:r="http://schemas.openxmlformats.org/officeDocument/2006/relationships" xmlns:w14="http://schemas.microsoft.com/office/word/2010/wordml" xmlns:wp="http://schemas.openxmlformats.org/drawingml/2006/wordprocessingDrawing" xmlns:a="http://schemas.openxmlformats.org/drawingml/2006/main" xmlns:m="http://schemas.openxmlformats.org/officeDocument/2006/math" xmlns:w15="http://schemas.microsoft.com/office/word/2012/wordml" xmlns:mc="http://schemas.openxmlformats.org/markup-compatibility/2006" xmlns:ns9="http://schemas.openxmlformats.org/schemaLibrary/2006/main" xmlns:wne="http://schemas.microsoft.com/office/word/2006/wordml" xmlns:c="http://schemas.openxmlformats.org/drawingml/2006/chart" xmlns:ns12="http://schemas.openxmlformats.org/drawingml/2006/chartDrawing" xmlns:dgm="http://schemas.openxmlformats.org/drawingml/2006/diagram" xmlns:pic="http://schemas.openxmlformats.org/drawingml/2006/picture" xmlns:xdr="http://schemas.openxmlformats.org/drawingml/2006/spreadsheetDrawing" xmlns:dsp="http://schemas.microsoft.com/office/drawing/2008/diagram" xmlns:ns17="urn:schemas-microsoft-com:office:excel" xmlns:o="urn:schemas-microsoft-com:office:office" xmlns:v="urn:schemas-microsoft-com:vml" xmlns:w10="urn:schemas-microsoft-com:office:word" xmlns:ns21="urn:schemas-microsoft-com:office:powerpoint" xmlns:ns23="http://schemas.microsoft.com/office/2006/coverPageProps" xmlns:odx="http://opendope.org/xpaths" xmlns:odc="http://opendope.org/conditions" xmlns:odq="http://opendope.org/questions" xmlns:oda="http://opendope.org/answers" xmlns:odi="http://opendope.org/components" xmlns:odgm="http://opendope.org/SmartArt/DataHierarchy" xmlns:ns30="http://schemas.openxmlformats.org/officeDocument/2006/bibliography" xmlns:ns31="http://schemas.openxmlformats.org/drawingml/2006/compatibility" xmlns:ns32="http://schemas.openxmlformats.org/drawingml/2006/lockedCanvas" mc:Ignorable="w14 w15">
+<w:document xmlns:w="http://schemas.openxmlformats.org/wordprocessingml/2006/main" xmlns:m="http://schemas.openxmlformats.org/officeDocument/2006/math" xmlns:w15="http://schemas.microsoft.com/office/word/2012/wordml" xmlns:w14="http://schemas.microsoft.com/office/word/2010/wordml" xmlns:r="http://schemas.openxmlformats.org/officeDocument/2006/relationships" xmlns:wp="http://schemas.openxmlformats.org/drawingml/2006/wordprocessingDrawing" xmlns:a="http://schemas.openxmlformats.org/drawingml/2006/main" xmlns:mc="http://schemas.openxmlformats.org/markup-compatibility/2006" xmlns:ns9="http://schemas.openxmlformats.org/schemaLibrary/2006/main" xmlns:wne="http://schemas.microsoft.com/office/word/2006/wordml" xmlns:c="http://schemas.openxmlformats.org/drawingml/2006/chart" xmlns:ns12="http://schemas.openxmlformats.org/drawingml/2006/chartDrawing" xmlns:dgm="http://schemas.openxmlformats.org/drawingml/2006/diagram" xmlns:pic="http://schemas.openxmlformats.org/drawingml/2006/picture" xmlns:xdr="http://schemas.openxmlformats.org/drawingml/2006/spreadsheetDrawing" xmlns:dsp="http://schemas.microsoft.com/office/drawing/2008/diagram" xmlns:ns17="urn:schemas-microsoft-com:office:excel" xmlns:o="urn:schemas-microsoft-com:office:office" xmlns:v="urn:schemas-microsoft-com:vml" xmlns:w10="urn:schemas-microsoft-com:office:word" xmlns:ns21="urn:schemas-microsoft-com:office:powerpoint" xmlns:ns23="http://schemas.microsoft.com/office/2006/coverPageProps" xmlns:odx="http://opendope.org/xpaths" xmlns:odc="http://opendope.org/conditions" xmlns:odq="http://opendope.org/questions" xmlns:oda="http://opendope.org/answers" xmlns:odi="http://opendope.org/components" xmlns:odgm="http://opendope.org/SmartArt/DataHierarchy" xmlns:ns30="http://schemas.openxmlformats.org/officeDocument/2006/bibliography" xmlns:ns31="http://schemas.openxmlformats.org/drawingml/2006/compatibility" xmlns:ns32="http://schemas.openxmlformats.org/drawingml/2006/lockedCanvas" mc:Ignorable="w14 w15">
   <w:body>
     <w:p>
       <w:pPr>
@@ -515,7 +515,7 @@
 </file>
 
 <file path=word/numbering.xml><?xml version="1.0" encoding="utf-8"?>
-<w:numbering xmlns:w="http://schemas.openxmlformats.org/wordprocessingml/2006/main" xmlns:r="http://schemas.openxmlformats.org/officeDocument/2006/relationships" xmlns:w14="http://schemas.microsoft.com/office/word/2010/wordml" xmlns:wp="http://schemas.openxmlformats.org/drawingml/2006/wordprocessingDrawing" xmlns:a="http://schemas.openxmlformats.org/drawingml/2006/main" xmlns:m="http://schemas.openxmlformats.org/officeDocument/2006/math" xmlns:w15="http://schemas.microsoft.com/office/word/2012/wordml" xmlns:mc="http://schemas.openxmlformats.org/markup-compatibility/2006" xmlns:ns9="http://schemas.openxmlformats.org/schemaLibrary/2006/main" xmlns:wne="http://schemas.microsoft.com/office/word/2006/wordml" xmlns:c="http://schemas.openxmlformats.org/drawingml/2006/chart" xmlns:ns12="http://schemas.openxmlformats.org/drawingml/2006/chartDrawing" xmlns:dgm="http://schemas.openxmlformats.org/drawingml/2006/diagram" xmlns:pic="http://schemas.openxmlformats.org/drawingml/2006/picture" xmlns:xdr="http://schemas.openxmlformats.org/drawingml/2006/spreadsheetDrawing" xmlns:dsp="http://schemas.microsoft.com/office/drawing/2008/diagram" xmlns:ns17="urn:schemas-microsoft-com:office:excel" xmlns:o="urn:schemas-microsoft-com:office:office" xmlns:v="urn:schemas-microsoft-com:vml" xmlns:w10="urn:schemas-microsoft-com:office:word" xmlns:ns21="urn:schemas-microsoft-com:office:powerpoint" xmlns:ns23="http://schemas.microsoft.com/office/2006/coverPageProps" xmlns:odx="http://opendope.org/xpaths" xmlns:odc="http://opendope.org/conditions" xmlns:odq="http://opendope.org/questions" xmlns:oda="http://opendope.org/answers" xmlns:odi="http://opendope.org/components" xmlns:odgm="http://opendope.org/SmartArt/DataHierarchy" xmlns:ns30="http://schemas.openxmlformats.org/officeDocument/2006/bibliography" xmlns:ns31="http://schemas.openxmlformats.org/drawingml/2006/compatibility" xmlns:ns32="http://schemas.openxmlformats.org/drawingml/2006/lockedCanvas">
+<w:numbering xmlns:w="http://schemas.openxmlformats.org/wordprocessingml/2006/main" xmlns:m="http://schemas.openxmlformats.org/officeDocument/2006/math" xmlns:w15="http://schemas.microsoft.com/office/word/2012/wordml" xmlns:w14="http://schemas.microsoft.com/office/word/2010/wordml" xmlns:r="http://schemas.openxmlformats.org/officeDocument/2006/relationships" xmlns:wp="http://schemas.openxmlformats.org/drawingml/2006/wordprocessingDrawing" xmlns:a="http://schemas.openxmlformats.org/drawingml/2006/main" xmlns:mc="http://schemas.openxmlformats.org/markup-compatibility/2006" xmlns:ns9="http://schemas.openxmlformats.org/schemaLibrary/2006/main" xmlns:wne="http://schemas.microsoft.com/office/word/2006/wordml" xmlns:c="http://schemas.openxmlformats.org/drawingml/2006/chart" xmlns:ns12="http://schemas.openxmlformats.org/drawingml/2006/chartDrawing" xmlns:dgm="http://schemas.openxmlformats.org/drawingml/2006/diagram" xmlns:pic="http://schemas.openxmlformats.org/drawingml/2006/picture" xmlns:xdr="http://schemas.openxmlformats.org/drawingml/2006/spreadsheetDrawing" xmlns:dsp="http://schemas.microsoft.com/office/drawing/2008/diagram" xmlns:ns17="urn:schemas-microsoft-com:office:excel" xmlns:o="urn:schemas-microsoft-com:office:office" xmlns:v="urn:schemas-microsoft-com:vml" xmlns:w10="urn:schemas-microsoft-com:office:word" xmlns:ns21="urn:schemas-microsoft-com:office:powerpoint" xmlns:ns23="http://schemas.microsoft.com/office/2006/coverPageProps" xmlns:odx="http://opendope.org/xpaths" xmlns:odc="http://opendope.org/conditions" xmlns:odq="http://opendope.org/questions" xmlns:oda="http://opendope.org/answers" xmlns:odi="http://opendope.org/components" xmlns:odgm="http://opendope.org/SmartArt/DataHierarchy" xmlns:ns30="http://schemas.openxmlformats.org/officeDocument/2006/bibliography" xmlns:ns31="http://schemas.openxmlformats.org/drawingml/2006/compatibility" xmlns:ns32="http://schemas.openxmlformats.org/drawingml/2006/lockedCanvas">
   <w:abstractNum w:abstractNumId="0">
     <w:nsid w:val="1482775B"/>
     <w:multiLevelType w:val="multilevel"/>
@@ -1165,7 +1165,7 @@
 </file>
 
 <file path=word/styles.xml><?xml version="1.0" encoding="utf-8"?>
-<w:styles xmlns:w="http://schemas.openxmlformats.org/wordprocessingml/2006/main" xmlns:r="http://schemas.openxmlformats.org/officeDocument/2006/relationships" xmlns:w14="http://schemas.microsoft.com/office/word/2010/wordml" xmlns:wp="http://schemas.openxmlformats.org/drawingml/2006/wordprocessingDrawing" xmlns:a="http://schemas.openxmlformats.org/drawingml/2006/main" xmlns:m="http://schemas.openxmlformats.org/officeDocument/2006/math" xmlns:w15="http://schemas.microsoft.com/office/word/2012/wordml" xmlns:mc="http://schemas.openxmlformats.org/markup-compatibility/2006" xmlns:ns9="http://schemas.openxmlformats.org/schemaLibrary/2006/main" xmlns:wne="http://schemas.microsoft.com/office/word/2006/wordml" xmlns:c="http://schemas.openxmlformats.org/drawingml/2006/chart" xmlns:ns12="http://schemas.openxmlformats.org/drawingml/2006/chartDrawing" xmlns:dgm="http://schemas.openxmlformats.org/drawingml/2006/diagram" xmlns:pic="http://schemas.openxmlformats.org/drawingml/2006/picture" xmlns:xdr="http://schemas.openxmlformats.org/drawingml/2006/spreadsheetDrawing" xmlns:dsp="http://schemas.microsoft.com/office/drawing/2008/diagram" xmlns:ns17="urn:schemas-microsoft-com:office:excel" xmlns:o="urn:schemas-microsoft-com:office:office" xmlns:v="urn:schemas-microsoft-com:vml" xmlns:w10="urn:schemas-microsoft-com:office:word" xmlns:ns21="urn:schemas-microsoft-com:office:powerpoint" xmlns:ns23="http://schemas.microsoft.com/office/2006/coverPageProps" xmlns:odx="http://opendope.org/xpaths" xmlns:odc="http://opendope.org/conditions" xmlns:odq="http://opendope.org/questions" xmlns:oda="http://opendope.org/answers" xmlns:odi="http://opendope.org/components" xmlns:odgm="http://opendope.org/SmartArt/DataHierarchy" xmlns:ns30="http://schemas.openxmlformats.org/officeDocument/2006/bibliography" xmlns:ns31="http://schemas.openxmlformats.org/drawingml/2006/compatibility" xmlns:ns32="http://schemas.openxmlformats.org/drawingml/2006/lockedCanvas">
+<w:styles xmlns:w="http://schemas.openxmlformats.org/wordprocessingml/2006/main" xmlns:m="http://schemas.openxmlformats.org/officeDocument/2006/math" xmlns:w15="http://schemas.microsoft.com/office/word/2012/wordml" xmlns:w14="http://schemas.microsoft.com/office/word/2010/wordml" xmlns:r="http://schemas.openxmlformats.org/officeDocument/2006/relationships" xmlns:wp="http://schemas.openxmlformats.org/drawingml/2006/wordprocessingDrawing" xmlns:a="http://schemas.openxmlformats.org/drawingml/2006/main" xmlns:mc="http://schemas.openxmlformats.org/markup-compatibility/2006" xmlns:ns9="http://schemas.openxmlformats.org/schemaLibrary/2006/main" xmlns:wne="http://schemas.microsoft.com/office/word/2006/wordml" xmlns:c="http://schemas.openxmlformats.org/drawingml/2006/chart" xmlns:ns12="http://schemas.openxmlformats.org/drawingml/2006/chartDrawing" xmlns:dgm="http://schemas.openxmlformats.org/drawingml/2006/diagram" xmlns:pic="http://schemas.openxmlformats.org/drawingml/2006/picture" xmlns:xdr="http://schemas.openxmlformats.org/drawingml/2006/spreadsheetDrawing" xmlns:dsp="http://schemas.microsoft.com/office/drawing/2008/diagram" xmlns:ns17="urn:schemas-microsoft-com:office:excel" xmlns:o="urn:schemas-microsoft-com:office:office" xmlns:v="urn:schemas-microsoft-com:vml" xmlns:w10="urn:schemas-microsoft-com:office:word" xmlns:ns21="urn:schemas-microsoft-com:office:powerpoint" xmlns:ns23="http://schemas.microsoft.com/office/2006/coverPageProps" xmlns:odx="http://opendope.org/xpaths" xmlns:odc="http://opendope.org/conditions" xmlns:odq="http://opendope.org/questions" xmlns:oda="http://opendope.org/answers" xmlns:odi="http://opendope.org/components" xmlns:odgm="http://opendope.org/SmartArt/DataHierarchy" xmlns:ns30="http://schemas.openxmlformats.org/officeDocument/2006/bibliography" xmlns:ns31="http://schemas.openxmlformats.org/drawingml/2006/compatibility" xmlns:ns32="http://schemas.openxmlformats.org/drawingml/2006/lockedCanvas">
   <w:docDefaults>
     <w:rPrDefault>
       <w:rPr>

</xml_diff>

<commit_message>
added gam models + changes in Figure 5 SI
</commit_message>
<xml_diff>
--- a/Tables/Table10SI.docx
+++ b/Tables/Table10SI.docx
@@ -1,6 +1,6 @@
 
 <file path=word/document.xml><?xml version="1.0" encoding="utf-8"?>
-<w:document xmlns:w="http://schemas.openxmlformats.org/wordprocessingml/2006/main" xmlns:m="http://schemas.openxmlformats.org/officeDocument/2006/math" xmlns:w15="http://schemas.microsoft.com/office/word/2012/wordml" xmlns:w14="http://schemas.microsoft.com/office/word/2010/wordml" xmlns:r="http://schemas.openxmlformats.org/officeDocument/2006/relationships" xmlns:wp="http://schemas.openxmlformats.org/drawingml/2006/wordprocessingDrawing" xmlns:a="http://schemas.openxmlformats.org/drawingml/2006/main" xmlns:mc="http://schemas.openxmlformats.org/markup-compatibility/2006" xmlns:ns9="http://schemas.openxmlformats.org/schemaLibrary/2006/main" xmlns:wne="http://schemas.microsoft.com/office/word/2006/wordml" xmlns:c="http://schemas.openxmlformats.org/drawingml/2006/chart" xmlns:ns12="http://schemas.openxmlformats.org/drawingml/2006/chartDrawing" xmlns:dgm="http://schemas.openxmlformats.org/drawingml/2006/diagram" xmlns:pic="http://schemas.openxmlformats.org/drawingml/2006/picture" xmlns:xdr="http://schemas.openxmlformats.org/drawingml/2006/spreadsheetDrawing" xmlns:dsp="http://schemas.microsoft.com/office/drawing/2008/diagram" xmlns:ns17="urn:schemas-microsoft-com:office:excel" xmlns:o="urn:schemas-microsoft-com:office:office" xmlns:v="urn:schemas-microsoft-com:vml" xmlns:w10="urn:schemas-microsoft-com:office:word" xmlns:ns21="urn:schemas-microsoft-com:office:powerpoint" xmlns:ns23="http://schemas.microsoft.com/office/2006/coverPageProps" xmlns:odx="http://opendope.org/xpaths" xmlns:odc="http://opendope.org/conditions" xmlns:odq="http://opendope.org/questions" xmlns:oda="http://opendope.org/answers" xmlns:odi="http://opendope.org/components" xmlns:odgm="http://opendope.org/SmartArt/DataHierarchy" xmlns:ns30="http://schemas.openxmlformats.org/officeDocument/2006/bibliography" xmlns:ns31="http://schemas.openxmlformats.org/drawingml/2006/compatibility" xmlns:ns32="http://schemas.openxmlformats.org/drawingml/2006/lockedCanvas" mc:Ignorable="w14 w15">
+<w:document xmlns:w="http://schemas.openxmlformats.org/wordprocessingml/2006/main" xmlns:m="http://schemas.openxmlformats.org/officeDocument/2006/math" xmlns:r="http://schemas.openxmlformats.org/officeDocument/2006/relationships" xmlns:w14="http://schemas.microsoft.com/office/word/2010/wordml" xmlns:wp="http://schemas.openxmlformats.org/drawingml/2006/wordprocessingDrawing" xmlns:a="http://schemas.openxmlformats.org/drawingml/2006/main" xmlns:w15="http://schemas.microsoft.com/office/word/2012/wordml" xmlns:mc="http://schemas.openxmlformats.org/markup-compatibility/2006" xmlns:ns9="http://schemas.openxmlformats.org/schemaLibrary/2006/main" xmlns:wne="http://schemas.microsoft.com/office/word/2006/wordml" xmlns:c="http://schemas.openxmlformats.org/drawingml/2006/chart" xmlns:ns12="http://schemas.openxmlformats.org/drawingml/2006/chartDrawing" xmlns:dgm="http://schemas.openxmlformats.org/drawingml/2006/diagram" xmlns:pic="http://schemas.openxmlformats.org/drawingml/2006/picture" xmlns:xdr="http://schemas.openxmlformats.org/drawingml/2006/spreadsheetDrawing" xmlns:dsp="http://schemas.microsoft.com/office/drawing/2008/diagram" xmlns:ns17="urn:schemas-microsoft-com:office:excel" xmlns:o="urn:schemas-microsoft-com:office:office" xmlns:v="urn:schemas-microsoft-com:vml" xmlns:w10="urn:schemas-microsoft-com:office:word" xmlns:ns21="urn:schemas-microsoft-com:office:powerpoint" xmlns:ns23="http://schemas.microsoft.com/office/2006/coverPageProps" xmlns:odx="http://opendope.org/xpaths" xmlns:odc="http://opendope.org/conditions" xmlns:odq="http://opendope.org/questions" xmlns:oda="http://opendope.org/answers" xmlns:odi="http://opendope.org/components" xmlns:odgm="http://opendope.org/SmartArt/DataHierarchy" xmlns:ns30="http://schemas.openxmlformats.org/officeDocument/2006/bibliography" xmlns:ns31="http://schemas.openxmlformats.org/drawingml/2006/compatibility" xmlns:ns32="http://schemas.openxmlformats.org/drawingml/2006/lockedCanvas" mc:Ignorable="w14 w15">
   <w:body>
     <w:p>
       <w:pPr>
@@ -515,7 +515,7 @@
 </file>
 
 <file path=word/numbering.xml><?xml version="1.0" encoding="utf-8"?>
-<w:numbering xmlns:w="http://schemas.openxmlformats.org/wordprocessingml/2006/main" xmlns:m="http://schemas.openxmlformats.org/officeDocument/2006/math" xmlns:w15="http://schemas.microsoft.com/office/word/2012/wordml" xmlns:w14="http://schemas.microsoft.com/office/word/2010/wordml" xmlns:r="http://schemas.openxmlformats.org/officeDocument/2006/relationships" xmlns:wp="http://schemas.openxmlformats.org/drawingml/2006/wordprocessingDrawing" xmlns:a="http://schemas.openxmlformats.org/drawingml/2006/main" xmlns:mc="http://schemas.openxmlformats.org/markup-compatibility/2006" xmlns:ns9="http://schemas.openxmlformats.org/schemaLibrary/2006/main" xmlns:wne="http://schemas.microsoft.com/office/word/2006/wordml" xmlns:c="http://schemas.openxmlformats.org/drawingml/2006/chart" xmlns:ns12="http://schemas.openxmlformats.org/drawingml/2006/chartDrawing" xmlns:dgm="http://schemas.openxmlformats.org/drawingml/2006/diagram" xmlns:pic="http://schemas.openxmlformats.org/drawingml/2006/picture" xmlns:xdr="http://schemas.openxmlformats.org/drawingml/2006/spreadsheetDrawing" xmlns:dsp="http://schemas.microsoft.com/office/drawing/2008/diagram" xmlns:ns17="urn:schemas-microsoft-com:office:excel" xmlns:o="urn:schemas-microsoft-com:office:office" xmlns:v="urn:schemas-microsoft-com:vml" xmlns:w10="urn:schemas-microsoft-com:office:word" xmlns:ns21="urn:schemas-microsoft-com:office:powerpoint" xmlns:ns23="http://schemas.microsoft.com/office/2006/coverPageProps" xmlns:odx="http://opendope.org/xpaths" xmlns:odc="http://opendope.org/conditions" xmlns:odq="http://opendope.org/questions" xmlns:oda="http://opendope.org/answers" xmlns:odi="http://opendope.org/components" xmlns:odgm="http://opendope.org/SmartArt/DataHierarchy" xmlns:ns30="http://schemas.openxmlformats.org/officeDocument/2006/bibliography" xmlns:ns31="http://schemas.openxmlformats.org/drawingml/2006/compatibility" xmlns:ns32="http://schemas.openxmlformats.org/drawingml/2006/lockedCanvas">
+<w:numbering xmlns:w="http://schemas.openxmlformats.org/wordprocessingml/2006/main" xmlns:m="http://schemas.openxmlformats.org/officeDocument/2006/math" xmlns:r="http://schemas.openxmlformats.org/officeDocument/2006/relationships" xmlns:w14="http://schemas.microsoft.com/office/word/2010/wordml" xmlns:wp="http://schemas.openxmlformats.org/drawingml/2006/wordprocessingDrawing" xmlns:a="http://schemas.openxmlformats.org/drawingml/2006/main" xmlns:w15="http://schemas.microsoft.com/office/word/2012/wordml" xmlns:mc="http://schemas.openxmlformats.org/markup-compatibility/2006" xmlns:ns9="http://schemas.openxmlformats.org/schemaLibrary/2006/main" xmlns:wne="http://schemas.microsoft.com/office/word/2006/wordml" xmlns:c="http://schemas.openxmlformats.org/drawingml/2006/chart" xmlns:ns12="http://schemas.openxmlformats.org/drawingml/2006/chartDrawing" xmlns:dgm="http://schemas.openxmlformats.org/drawingml/2006/diagram" xmlns:pic="http://schemas.openxmlformats.org/drawingml/2006/picture" xmlns:xdr="http://schemas.openxmlformats.org/drawingml/2006/spreadsheetDrawing" xmlns:dsp="http://schemas.microsoft.com/office/drawing/2008/diagram" xmlns:ns17="urn:schemas-microsoft-com:office:excel" xmlns:o="urn:schemas-microsoft-com:office:office" xmlns:v="urn:schemas-microsoft-com:vml" xmlns:w10="urn:schemas-microsoft-com:office:word" xmlns:ns21="urn:schemas-microsoft-com:office:powerpoint" xmlns:ns23="http://schemas.microsoft.com/office/2006/coverPageProps" xmlns:odx="http://opendope.org/xpaths" xmlns:odc="http://opendope.org/conditions" xmlns:odq="http://opendope.org/questions" xmlns:oda="http://opendope.org/answers" xmlns:odi="http://opendope.org/components" xmlns:odgm="http://opendope.org/SmartArt/DataHierarchy" xmlns:ns30="http://schemas.openxmlformats.org/officeDocument/2006/bibliography" xmlns:ns31="http://schemas.openxmlformats.org/drawingml/2006/compatibility" xmlns:ns32="http://schemas.openxmlformats.org/drawingml/2006/lockedCanvas">
   <w:abstractNum w:abstractNumId="0">
     <w:nsid w:val="1482775B"/>
     <w:multiLevelType w:val="multilevel"/>
@@ -1165,7 +1165,7 @@
 </file>
 
 <file path=word/styles.xml><?xml version="1.0" encoding="utf-8"?>
-<w:styles xmlns:w="http://schemas.openxmlformats.org/wordprocessingml/2006/main" xmlns:m="http://schemas.openxmlformats.org/officeDocument/2006/math" xmlns:w15="http://schemas.microsoft.com/office/word/2012/wordml" xmlns:w14="http://schemas.microsoft.com/office/word/2010/wordml" xmlns:r="http://schemas.openxmlformats.org/officeDocument/2006/relationships" xmlns:wp="http://schemas.openxmlformats.org/drawingml/2006/wordprocessingDrawing" xmlns:a="http://schemas.openxmlformats.org/drawingml/2006/main" xmlns:mc="http://schemas.openxmlformats.org/markup-compatibility/2006" xmlns:ns9="http://schemas.openxmlformats.org/schemaLibrary/2006/main" xmlns:wne="http://schemas.microsoft.com/office/word/2006/wordml" xmlns:c="http://schemas.openxmlformats.org/drawingml/2006/chart" xmlns:ns12="http://schemas.openxmlformats.org/drawingml/2006/chartDrawing" xmlns:dgm="http://schemas.openxmlformats.org/drawingml/2006/diagram" xmlns:pic="http://schemas.openxmlformats.org/drawingml/2006/picture" xmlns:xdr="http://schemas.openxmlformats.org/drawingml/2006/spreadsheetDrawing" xmlns:dsp="http://schemas.microsoft.com/office/drawing/2008/diagram" xmlns:ns17="urn:schemas-microsoft-com:office:excel" xmlns:o="urn:schemas-microsoft-com:office:office" xmlns:v="urn:schemas-microsoft-com:vml" xmlns:w10="urn:schemas-microsoft-com:office:word" xmlns:ns21="urn:schemas-microsoft-com:office:powerpoint" xmlns:ns23="http://schemas.microsoft.com/office/2006/coverPageProps" xmlns:odx="http://opendope.org/xpaths" xmlns:odc="http://opendope.org/conditions" xmlns:odq="http://opendope.org/questions" xmlns:oda="http://opendope.org/answers" xmlns:odi="http://opendope.org/components" xmlns:odgm="http://opendope.org/SmartArt/DataHierarchy" xmlns:ns30="http://schemas.openxmlformats.org/officeDocument/2006/bibliography" xmlns:ns31="http://schemas.openxmlformats.org/drawingml/2006/compatibility" xmlns:ns32="http://schemas.openxmlformats.org/drawingml/2006/lockedCanvas">
+<w:styles xmlns:w="http://schemas.openxmlformats.org/wordprocessingml/2006/main" xmlns:m="http://schemas.openxmlformats.org/officeDocument/2006/math" xmlns:r="http://schemas.openxmlformats.org/officeDocument/2006/relationships" xmlns:w14="http://schemas.microsoft.com/office/word/2010/wordml" xmlns:wp="http://schemas.openxmlformats.org/drawingml/2006/wordprocessingDrawing" xmlns:a="http://schemas.openxmlformats.org/drawingml/2006/main" xmlns:w15="http://schemas.microsoft.com/office/word/2012/wordml" xmlns:mc="http://schemas.openxmlformats.org/markup-compatibility/2006" xmlns:ns9="http://schemas.openxmlformats.org/schemaLibrary/2006/main" xmlns:wne="http://schemas.microsoft.com/office/word/2006/wordml" xmlns:c="http://schemas.openxmlformats.org/drawingml/2006/chart" xmlns:ns12="http://schemas.openxmlformats.org/drawingml/2006/chartDrawing" xmlns:dgm="http://schemas.openxmlformats.org/drawingml/2006/diagram" xmlns:pic="http://schemas.openxmlformats.org/drawingml/2006/picture" xmlns:xdr="http://schemas.openxmlformats.org/drawingml/2006/spreadsheetDrawing" xmlns:dsp="http://schemas.microsoft.com/office/drawing/2008/diagram" xmlns:ns17="urn:schemas-microsoft-com:office:excel" xmlns:o="urn:schemas-microsoft-com:office:office" xmlns:v="urn:schemas-microsoft-com:vml" xmlns:w10="urn:schemas-microsoft-com:office:word" xmlns:ns21="urn:schemas-microsoft-com:office:powerpoint" xmlns:ns23="http://schemas.microsoft.com/office/2006/coverPageProps" xmlns:odx="http://opendope.org/xpaths" xmlns:odc="http://opendope.org/conditions" xmlns:odq="http://opendope.org/questions" xmlns:oda="http://opendope.org/answers" xmlns:odi="http://opendope.org/components" xmlns:odgm="http://opendope.org/SmartArt/DataHierarchy" xmlns:ns30="http://schemas.openxmlformats.org/officeDocument/2006/bibliography" xmlns:ns31="http://schemas.openxmlformats.org/drawingml/2006/compatibility" xmlns:ns32="http://schemas.openxmlformats.org/drawingml/2006/lockedCanvas">
   <w:docDefaults>
     <w:rPrDefault>
       <w:rPr>

</xml_diff>

<commit_message>
Update fiull branch based on folder re-structuring and new ecological calculations **maps of Juan not working yet with the new data
</commit_message>
<xml_diff>
--- a/Tables/Table10SI.docx
+++ b/Tables/Table10SI.docx
@@ -1,16 +1,7 @@
 
 <file path=word/document.xml><?xml version="1.0" encoding="utf-8"?>
-<w:document xmlns:wpc="http://schemas.microsoft.com/office/word/2010/wordprocessingCanvas" xmlns:mo="http://schemas.microsoft.com/office/mac/office/2008/main" xmlns:mc="http://schemas.openxmlformats.org/markup-compatibility/2006" xmlns:mv="urn:schemas-microsoft-com:mac:vml" xmlns:o="urn:schemas-microsoft-com:office:office" xmlns:r="http://schemas.openxmlformats.org/officeDocument/2006/relationships" xmlns:m="http://schemas.openxmlformats.org/officeDocument/2006/math" xmlns:v="urn:schemas-microsoft-com:vml" xmlns:wp14="http://schemas.microsoft.com/office/word/2010/wordprocessingDrawing" xmlns:wp="http://schemas.openxmlformats.org/drawingml/2006/wordprocessingDrawing" xmlns:w10="urn:schemas-microsoft-com:office:word" xmlns:w="http://schemas.openxmlformats.org/wordprocessingml/2006/main" xmlns:w14="http://schemas.microsoft.com/office/word/2010/wordml" xmlns:wpg="http://schemas.microsoft.com/office/word/2010/wordprocessingGroup" xmlns:wpi="http://schemas.microsoft.com/office/word/2010/wordprocessingInk" xmlns:wne="http://schemas.microsoft.com/office/word/2006/wordml" xmlns:wps="http://schemas.microsoft.com/office/word/2010/wordprocessingShape" mc:Ignorable="w14 wp14">
+<w:document xmlns:wpc="http://schemas.microsoft.com/office/word/2010/wordprocessingCanvas" xmlns:cx="http://schemas.microsoft.com/office/drawing/2014/chartex" xmlns:cx1="http://schemas.microsoft.com/office/drawing/2015/9/8/chartex" xmlns:cx2="http://schemas.microsoft.com/office/drawing/2015/10/21/chartex" xmlns:cx3="http://schemas.microsoft.com/office/drawing/2016/5/9/chartex" xmlns:cx4="http://schemas.microsoft.com/office/drawing/2016/5/10/chartex" xmlns:cx5="http://schemas.microsoft.com/office/drawing/2016/5/11/chartex" xmlns:cx6="http://schemas.microsoft.com/office/drawing/2016/5/12/chartex" xmlns:cx7="http://schemas.microsoft.com/office/drawing/2016/5/13/chartex" xmlns:cx8="http://schemas.microsoft.com/office/drawing/2016/5/14/chartex" xmlns:mc="http://schemas.openxmlformats.org/markup-compatibility/2006" xmlns:aink="http://schemas.microsoft.com/office/drawing/2016/ink" xmlns:am3d="http://schemas.microsoft.com/office/drawing/2017/model3d" xmlns:o="urn:schemas-microsoft-com:office:office" xmlns:r="http://schemas.openxmlformats.org/officeDocument/2006/relationships" xmlns:m="http://schemas.openxmlformats.org/officeDocument/2006/math" xmlns:v="urn:schemas-microsoft-com:vml" xmlns:wp14="http://schemas.microsoft.com/office/word/2010/wordprocessingDrawing" xmlns:wp="http://schemas.openxmlformats.org/drawingml/2006/wordprocessingDrawing" xmlns:w10="urn:schemas-microsoft-com:office:word" xmlns:w="http://schemas.openxmlformats.org/wordprocessingml/2006/main" xmlns:w14="http://schemas.microsoft.com/office/word/2010/wordml" xmlns:w15="http://schemas.microsoft.com/office/word/2012/wordml" xmlns:w16cex="http://schemas.microsoft.com/office/word/2018/wordml/cex" xmlns:w16cid="http://schemas.microsoft.com/office/word/2016/wordml/cid" xmlns:w16="http://schemas.microsoft.com/office/word/2018/wordml" xmlns:w16se="http://schemas.microsoft.com/office/word/2015/wordml/symex" xmlns:wpg="http://schemas.microsoft.com/office/word/2010/wordprocessingGroup" xmlns:wpi="http://schemas.microsoft.com/office/word/2010/wordprocessingInk" xmlns:wne="http://schemas.microsoft.com/office/word/2006/wordml" xmlns:wps="http://schemas.microsoft.com/office/word/2010/wordprocessingShape" mc:Ignorable="w14 w15 w16se w16cid w16 w16cex wp14">
   <w:body>
-    <w:p>
-      <w:pPr>
-        <w:rPr>
-          <w:lang w:val="en-US"/>
-        </w:rPr>
-      </w:pPr>
-      <w:bookmarkStart w:id="0" w:name="_GoBack"/>
-      <w:bookmarkEnd w:id="0"/>
-    </w:p>
     <w:p xmlns:w="http://schemas.openxmlformats.org/wordprocessingml/2006/main" xmlns:wp="http://schemas.openxmlformats.org/drawingml/2006/wordprocessingDrawing" xmlns:r="http://schemas.openxmlformats.org/officeDocument/2006/relationships" xmlns:w14="http://schemas.microsoft.com/office/word/2010/wordml">
       <w:pPr>
         <w:pStyle w:val="Normal"/>
@@ -29,18 +20,21 @@
     </w:p>
     <w:tbl xmlns:w="http://schemas.openxmlformats.org/wordprocessingml/2006/main" xmlns:r="http://schemas.openxmlformats.org/officeDocument/2006/relationships" xmlns:w14="http://schemas.microsoft.com/office/word/2010/wordml" xmlns:wp="http://schemas.openxmlformats.org/drawingml/2006/wordprocessingDrawing" xmlns:a="http://schemas.openxmlformats.org/drawingml/2006/main" xmlns:pic="http://schemas.openxmlformats.org/drawingml/2006/picture">
       <w:tblPr>
+        NA"/&gt;
         <w:tblLayout w:type="fixed"/>
         <w:jc w:val="center"/>
+        <w:tblLook w:firstRow="1" w:lastRow="0" w:firstColumn="0" w:lastColumn="0" w:noHBand="0" w:noVBand="1"/>
       </w:tblPr>
       <w:tblGrid>
-        <w:gridCol w:w="574"/>
-        <w:gridCol w:w="1374"/>
-        <w:gridCol w:w="1852"/>
-        <w:gridCol w:w="1785"/>
+        <w:gridCol w:w="734"/>
+        <w:gridCol w:w="1534"/>
+        <w:gridCol w:w="2012"/>
+        <w:gridCol w:w="1945"/>
       </w:tblGrid>
       <w:tr>
         <w:trPr>
-          <w:trHeight w:val="438"/>
+          <w:cantSplit/>
+          <w:trHeight w:val="438" w:hRule="auto"/>
           <w:tblHeader/>
         </w:trPr>
         <w:tc>
@@ -49,6 +43,7 @@
               <w:bottom w:val="single" w:sz="8" w:space="0" w:color="000000"/>
               <w:right w:val="single" w:sz="8" w:space="0" w:color="000000"/>
             </w:tcBorders>
+            <w:shd w:val="clear" w:color="auto" w:fill="FFFFFF"/>
             <w:tcMar>
               <w:top w:w="0" w:type="dxa"/>
               <w:bottom w:w="0" w:type="dxa"/>
@@ -60,16 +55,16 @@
           <w:p>
             <w:pPr>
               <w:jc w:val="center"/>
-              <w:spacing w:after="40" w:before="40"/>
-              <w:ind w:firstLine="0" w:left="40" w:right="40"/>
+              <w:spacing w:after="40" w:before="40" w:line="240"/>
+              <w:ind w:firstLine="0" w:left="100" w:right="100"/>
             </w:pPr>
-            <w:r>
+            <w:r xmlns:w="http://schemas.openxmlformats.org/wordprocessingml/2006/main" xmlns:wp="http://schemas.openxmlformats.org/drawingml/2006/wordprocessingDrawing" xmlns:r="http://schemas.openxmlformats.org/officeDocument/2006/relationships" xmlns:w14="http://schemas.microsoft.com/office/word/2010/wordml">
               <w:rPr>
-                <w:rFonts w:ascii="Arial" w:hAnsi="Arial" w:cs="Arial"/>
+                <w:rFonts w:ascii="Arial" w:hAnsi="Arial" w:eastAsia="Arial" w:cs="Arial"/>
                 <w:i/>
                 <w:sz w:val="20"/>
                 <w:szCs w:val="20"/>
-                <w:color w:val="000000"/>
+                <w:color w:val="111111"/>
               </w:rPr>
               <w:t xml:space="preserve"/>
             </w:r>
@@ -79,7 +74,9 @@
           <w:tcPr>
             <w:tcBorders>
               <w:bottom w:val="single" w:sz="8" w:space="0" w:color="000000"/>
+              <w:left w:val="single" w:sz="8" w:space="0" w:color="000000"/>
             </w:tcBorders>
+            <w:shd w:val="clear" w:color="auto" w:fill="FFFFFF"/>
             <w:tcMar>
               <w:top w:w="0" w:type="dxa"/>
               <w:bottom w:w="0" w:type="dxa"/>
@@ -91,16 +88,16 @@
           <w:p>
             <w:pPr>
               <w:jc w:val="center"/>
-              <w:spacing w:after="40" w:before="40"/>
-              <w:ind w:firstLine="0" w:left="40" w:right="40"/>
+              <w:spacing w:after="40" w:before="40" w:line="240"/>
+              <w:ind w:firstLine="0" w:left="100" w:right="100"/>
             </w:pPr>
-            <w:r>
+            <w:r xmlns:w="http://schemas.openxmlformats.org/wordprocessingml/2006/main" xmlns:wp="http://schemas.openxmlformats.org/drawingml/2006/wordprocessingDrawing" xmlns:r="http://schemas.openxmlformats.org/officeDocument/2006/relationships" xmlns:w14="http://schemas.microsoft.com/office/word/2010/wordml">
               <w:rPr>
-                <w:rFonts w:ascii="Arial" w:hAnsi="Arial" w:cs="Arial"/>
+                <w:rFonts w:ascii="Arial" w:hAnsi="Arial" w:eastAsia="Arial" w:cs="Arial"/>
                 <w:i/>
                 <w:sz w:val="20"/>
                 <w:szCs w:val="20"/>
-                <w:color w:val="000000"/>
+                <w:color w:val="111111"/>
               </w:rPr>
               <w:t xml:space="preserve">Gear Diversity</w:t>
             </w:r>
@@ -111,6 +108,7 @@
             <w:tcBorders>
               <w:bottom w:val="single" w:sz="8" w:space="0" w:color="000000"/>
             </w:tcBorders>
+            <w:shd w:val="clear" w:color="auto" w:fill="FFFFFF"/>
             <w:tcMar>
               <w:top w:w="0" w:type="dxa"/>
               <w:bottom w:w="0" w:type="dxa"/>
@@ -122,16 +120,16 @@
           <w:p>
             <w:pPr>
               <w:jc w:val="center"/>
-              <w:spacing w:after="40" w:before="40"/>
-              <w:ind w:firstLine="0" w:left="40" w:right="40"/>
+              <w:spacing w:after="40" w:before="40" w:line="240"/>
+              <w:ind w:firstLine="0" w:left="100" w:right="100"/>
             </w:pPr>
-            <w:r>
+            <w:r xmlns:w="http://schemas.openxmlformats.org/wordprocessingml/2006/main" xmlns:wp="http://schemas.openxmlformats.org/drawingml/2006/wordprocessingDrawing" xmlns:r="http://schemas.openxmlformats.org/officeDocument/2006/relationships" xmlns:w14="http://schemas.microsoft.com/office/word/2010/wordml">
               <w:rPr>
-                <w:rFonts w:ascii="Arial" w:hAnsi="Arial" w:cs="Arial"/>
+                <w:rFonts w:ascii="Arial" w:hAnsi="Arial" w:eastAsia="Arial" w:cs="Arial"/>
                 <w:i/>
                 <w:sz w:val="20"/>
                 <w:szCs w:val="20"/>
-                <w:color w:val="000000"/>
+                <w:color w:val="111111"/>
               </w:rPr>
               <w:t xml:space="preserve">NormalizedGearDiv</w:t>
             </w:r>
@@ -142,6 +140,7 @@
             <w:tcBorders>
               <w:bottom w:val="single" w:sz="8" w:space="0" w:color="000000"/>
             </w:tcBorders>
+            <w:shd w:val="clear" w:color="auto" w:fill="FFFFFF"/>
             <w:tcMar>
               <w:top w:w="0" w:type="dxa"/>
               <w:bottom w:w="0" w:type="dxa"/>
@@ -153,16 +152,16 @@
           <w:p>
             <w:pPr>
               <w:jc w:val="center"/>
-              <w:spacing w:after="40" w:before="40"/>
-              <w:ind w:firstLine="0" w:left="40" w:right="40"/>
+              <w:spacing w:after="40" w:before="40" w:line="240"/>
+              <w:ind w:firstLine="0" w:left="100" w:right="100"/>
             </w:pPr>
-            <w:r>
+            <w:r xmlns:w="http://schemas.openxmlformats.org/wordprocessingml/2006/main" xmlns:wp="http://schemas.openxmlformats.org/drawingml/2006/wordprocessingDrawing" xmlns:r="http://schemas.openxmlformats.org/officeDocument/2006/relationships" xmlns:w14="http://schemas.microsoft.com/office/word/2010/wordml">
               <w:rPr>
-                <w:rFonts w:ascii="Arial" w:hAnsi="Arial" w:cs="Arial"/>
+                <w:rFonts w:ascii="Arial" w:hAnsi="Arial" w:eastAsia="Arial" w:cs="Arial"/>
                 <w:i/>
                 <w:sz w:val="20"/>
                 <w:szCs w:val="20"/>
-                <w:color w:val="000000"/>
+                <w:color w:val="111111"/>
               </w:rPr>
               <w:t xml:space="preserve">GEAR DIVERSITY</w:t>
             </w:r>
@@ -171,13 +170,15 @@
       </w:tr>
       <w:tr>
         <w:trPr>
-          <w:trHeight w:val="399"/>
+          <w:cantSplit/>
+          <w:trHeight w:val="399" w:hRule="auto"/>
         </w:trPr>
         <w:tc>
           <w:tcPr>
             <w:tcBorders>
               <w:right w:val="single" w:sz="8" w:space="0" w:color="000000"/>
             </w:tcBorders>
+            <w:shd w:val="clear" w:color="auto" w:fill="FFFFFF"/>
             <w:tcMar>
               <w:top w:w="0" w:type="dxa"/>
               <w:bottom w:w="0" w:type="dxa"/>
@@ -189,16 +190,16 @@
           <w:p>
             <w:pPr>
               <w:jc w:val="right"/>
-              <w:spacing w:after="40" w:before="40"/>
-              <w:ind w:firstLine="0" w:left="40" w:right="40"/>
+              <w:spacing w:after="40" w:before="40" w:line="240"/>
+              <w:ind w:firstLine="0" w:left="100" w:right="100"/>
             </w:pPr>
-            <w:r>
+            <w:r xmlns:w="http://schemas.openxmlformats.org/wordprocessingml/2006/main" xmlns:wp="http://schemas.openxmlformats.org/drawingml/2006/wordprocessingDrawing" xmlns:r="http://schemas.openxmlformats.org/officeDocument/2006/relationships" xmlns:w14="http://schemas.microsoft.com/office/word/2010/wordml">
               <w:rPr>
-                <w:rFonts w:ascii="Arial" w:hAnsi="Arial" w:cs="Arial"/>
+                <w:rFonts w:ascii="Arial" w:hAnsi="Arial" w:eastAsia="Arial" w:cs="Arial"/>
                 <w:i/>
                 <w:sz w:val="20"/>
                 <w:szCs w:val="20"/>
-                <w:color w:val="000000"/>
+                <w:color w:val="111111"/>
               </w:rPr>
               <w:t xml:space="preserve">Cod</w:t>
             </w:r>
@@ -206,7 +207,9 @@
         </w:tc>
         <w:tc>
           <w:tcPr>
-            <w:tcBorders/>
+            <w:tcBorders>
+              <w:left w:val="single" w:sz="8" w:space="0" w:color="000000"/>
+            </w:tcBorders>
             <w:shd w:val="clear" w:color="auto" w:fill="E5E5E5"/>
             <w:tcMar>
               <w:top w:w="0" w:type="dxa"/>
@@ -219,15 +222,15 @@
           <w:p>
             <w:pPr>
               <w:jc w:val="center"/>
-              <w:spacing w:after="40" w:before="40"/>
-              <w:ind w:firstLine="0" w:left="40" w:right="40"/>
+              <w:spacing w:after="40" w:before="40" w:line="240"/>
+              <w:ind w:firstLine="0" w:left="100" w:right="100"/>
             </w:pPr>
-            <w:r>
+            <w:r xmlns:w="http://schemas.openxmlformats.org/wordprocessingml/2006/main" xmlns:wp="http://schemas.openxmlformats.org/drawingml/2006/wordprocessingDrawing" xmlns:r="http://schemas.openxmlformats.org/officeDocument/2006/relationships" xmlns:w14="http://schemas.microsoft.com/office/word/2010/wordml">
               <w:rPr>
-                <w:rFonts w:ascii="Arial" w:hAnsi="Arial" w:cs="Arial"/>
+                <w:rFonts w:ascii="Arial" w:hAnsi="Arial" w:eastAsia="Arial" w:cs="Arial"/>
                 <w:sz w:val="20"/>
                 <w:szCs w:val="20"/>
-                <w:color w:val="000000"/>
+                <w:color w:val="111111"/>
               </w:rPr>
               <w:t xml:space="preserve">6</w:t>
             </w:r>
@@ -248,17 +251,17 @@
           <w:p>
             <w:pPr>
               <w:jc w:val="center"/>
-              <w:spacing w:after="40" w:before="40"/>
-              <w:ind w:firstLine="0" w:left="40" w:right="40"/>
+              <w:spacing w:after="40" w:before="40" w:line="240"/>
+              <w:ind w:firstLine="0" w:left="100" w:right="100"/>
             </w:pPr>
-            <w:r>
+            <w:r xmlns:w="http://schemas.openxmlformats.org/wordprocessingml/2006/main" xmlns:wp="http://schemas.openxmlformats.org/drawingml/2006/wordprocessingDrawing" xmlns:r="http://schemas.openxmlformats.org/officeDocument/2006/relationships" xmlns:w14="http://schemas.microsoft.com/office/word/2010/wordml">
               <w:rPr>
-                <w:rFonts w:ascii="Arial" w:hAnsi="Arial" w:cs="Arial"/>
+                <w:rFonts w:ascii="Arial" w:hAnsi="Arial" w:eastAsia="Arial" w:cs="Arial"/>
                 <w:sz w:val="20"/>
                 <w:szCs w:val="20"/>
-                <w:color w:val="000000"/>
+                <w:color w:val="111111"/>
               </w:rPr>
-              <w:t xml:space="preserve">1.000</w:t>
+              <w:t xml:space="preserve">1</w:t>
             </w:r>
           </w:p>
         </w:tc>
@@ -277,24 +280,25 @@
           <w:p>
             <w:pPr>
               <w:jc w:val="center"/>
-              <w:spacing w:after="40" w:before="40"/>
-              <w:ind w:firstLine="0" w:left="40" w:right="40"/>
+              <w:spacing w:after="40" w:before="40" w:line="240"/>
+              <w:ind w:firstLine="0" w:left="100" w:right="100"/>
             </w:pPr>
-            <w:r>
+            <w:r xmlns:w="http://schemas.openxmlformats.org/wordprocessingml/2006/main" xmlns:wp="http://schemas.openxmlformats.org/drawingml/2006/wordprocessingDrawing" xmlns:r="http://schemas.openxmlformats.org/officeDocument/2006/relationships" xmlns:w14="http://schemas.microsoft.com/office/word/2010/wordml">
               <w:rPr>
-                <w:rFonts w:ascii="Arial" w:hAnsi="Arial" w:cs="Arial"/>
+                <w:rFonts w:ascii="Arial" w:hAnsi="Arial" w:eastAsia="Arial" w:cs="Arial"/>
                 <w:sz w:val="20"/>
                 <w:szCs w:val="20"/>
-                <w:color w:val="000000"/>
+                <w:color w:val="111111"/>
               </w:rPr>
-              <w:t xml:space="preserve">1.000</w:t>
+              <w:t xml:space="preserve">1</w:t>
             </w:r>
           </w:p>
         </w:tc>
       </w:tr>
       <w:tr>
         <w:trPr>
-          <w:trHeight w:val="397"/>
+          <w:cantSplit/>
+          <w:trHeight w:val="397" w:hRule="auto"/>
         </w:trPr>
         <w:tc>
           <w:tcPr>
@@ -302,6 +306,7 @@
               <w:bottom w:val="single" w:sz="8" w:space="0" w:color="000000"/>
               <w:right w:val="single" w:sz="8" w:space="0" w:color="000000"/>
             </w:tcBorders>
+            <w:shd w:val="clear" w:color="auto" w:fill="FFFFFF"/>
             <w:tcMar>
               <w:top w:w="0" w:type="dxa"/>
               <w:bottom w:w="0" w:type="dxa"/>
@@ -313,16 +318,16 @@
           <w:p>
             <w:pPr>
               <w:jc w:val="right"/>
-              <w:spacing w:after="40" w:before="40"/>
-              <w:ind w:firstLine="0" w:left="40" w:right="40"/>
+              <w:spacing w:after="40" w:before="40" w:line="240"/>
+              <w:ind w:firstLine="0" w:left="100" w:right="100"/>
             </w:pPr>
-            <w:r>
+            <w:r xmlns:w="http://schemas.openxmlformats.org/wordprocessingml/2006/main" xmlns:wp="http://schemas.openxmlformats.org/drawingml/2006/wordprocessingDrawing" xmlns:r="http://schemas.openxmlformats.org/officeDocument/2006/relationships" xmlns:w14="http://schemas.microsoft.com/office/word/2010/wordml">
               <w:rPr>
-                <w:rFonts w:ascii="Arial" w:hAnsi="Arial" w:cs="Arial"/>
+                <w:rFonts w:ascii="Arial" w:hAnsi="Arial" w:eastAsia="Arial" w:cs="Arial"/>
                 <w:i/>
                 <w:sz w:val="20"/>
                 <w:szCs w:val="20"/>
-                <w:color w:val="000000"/>
+                <w:color w:val="111111"/>
               </w:rPr>
               <w:t xml:space="preserve">Hake</w:t>
             </w:r>
@@ -332,7 +337,9 @@
           <w:tcPr>
             <w:tcBorders>
               <w:bottom w:val="single" w:sz="8" w:space="0" w:color="000000"/>
+              <w:left w:val="single" w:sz="8" w:space="0" w:color="000000"/>
             </w:tcBorders>
+            <w:shd w:val="clear" w:color="auto" w:fill="FFFFFF"/>
             <w:tcMar>
               <w:top w:w="0" w:type="dxa"/>
               <w:bottom w:w="0" w:type="dxa"/>
@@ -344,15 +351,15 @@
           <w:p>
             <w:pPr>
               <w:jc w:val="center"/>
-              <w:spacing w:after="40" w:before="40"/>
-              <w:ind w:firstLine="0" w:left="40" w:right="40"/>
+              <w:spacing w:after="40" w:before="40" w:line="240"/>
+              <w:ind w:firstLine="0" w:left="100" w:right="100"/>
             </w:pPr>
-            <w:r>
+            <w:r xmlns:w="http://schemas.openxmlformats.org/wordprocessingml/2006/main" xmlns:wp="http://schemas.openxmlformats.org/drawingml/2006/wordprocessingDrawing" xmlns:r="http://schemas.openxmlformats.org/officeDocument/2006/relationships" xmlns:w14="http://schemas.microsoft.com/office/word/2010/wordml">
               <w:rPr>
-                <w:rFonts w:ascii="Arial" w:hAnsi="Arial" w:cs="Arial"/>
+                <w:rFonts w:ascii="Arial" w:hAnsi="Arial" w:eastAsia="Arial" w:cs="Arial"/>
                 <w:sz w:val="20"/>
                 <w:szCs w:val="20"/>
-                <w:color w:val="000000"/>
+                <w:color w:val="111111"/>
               </w:rPr>
               <w:t xml:space="preserve">4</w:t>
             </w:r>
@@ -363,6 +370,7 @@
             <w:tcBorders>
               <w:bottom w:val="single" w:sz="8" w:space="0" w:color="000000"/>
             </w:tcBorders>
+            <w:shd w:val="clear" w:color="auto" w:fill="FFFFFF"/>
             <w:tcMar>
               <w:top w:w="0" w:type="dxa"/>
               <w:bottom w:w="0" w:type="dxa"/>
@@ -374,17 +382,17 @@
           <w:p>
             <w:pPr>
               <w:jc w:val="center"/>
-              <w:spacing w:after="40" w:before="40"/>
-              <w:ind w:firstLine="0" w:left="40" w:right="40"/>
+              <w:spacing w:after="40" w:before="40" w:line="240"/>
+              <w:ind w:firstLine="0" w:left="100" w:right="100"/>
             </w:pPr>
-            <w:r>
+            <w:r xmlns:w="http://schemas.openxmlformats.org/wordprocessingml/2006/main" xmlns:wp="http://schemas.openxmlformats.org/drawingml/2006/wordprocessingDrawing" xmlns:r="http://schemas.openxmlformats.org/officeDocument/2006/relationships" xmlns:w14="http://schemas.microsoft.com/office/word/2010/wordml">
               <w:rPr>
-                <w:rFonts w:ascii="Arial" w:hAnsi="Arial" w:cs="Arial"/>
+                <w:rFonts w:ascii="Arial" w:hAnsi="Arial" w:eastAsia="Arial" w:cs="Arial"/>
                 <w:sz w:val="20"/>
                 <w:szCs w:val="20"/>
-                <w:color w:val="000000"/>
+                <w:color w:val="111111"/>
               </w:rPr>
-              <w:t xml:space="preserve">0.000</w:t>
+              <w:t xml:space="preserve">0</w:t>
             </w:r>
           </w:p>
         </w:tc>
@@ -393,6 +401,7 @@
             <w:tcBorders>
               <w:bottom w:val="single" w:sz="8" w:space="0" w:color="000000"/>
             </w:tcBorders>
+            <w:shd w:val="clear" w:color="auto" w:fill="FFFFFF"/>
             <w:tcMar>
               <w:top w:w="0" w:type="dxa"/>
               <w:bottom w:w="0" w:type="dxa"/>
@@ -404,28 +413,28 @@
           <w:p>
             <w:pPr>
               <w:jc w:val="center"/>
-              <w:spacing w:after="40" w:before="40"/>
-              <w:ind w:firstLine="0" w:left="40" w:right="40"/>
+              <w:spacing w:after="40" w:before="40" w:line="240"/>
+              <w:ind w:firstLine="0" w:left="100" w:right="100"/>
             </w:pPr>
-            <w:r>
+            <w:r xmlns:w="http://schemas.openxmlformats.org/wordprocessingml/2006/main" xmlns:wp="http://schemas.openxmlformats.org/drawingml/2006/wordprocessingDrawing" xmlns:r="http://schemas.openxmlformats.org/officeDocument/2006/relationships" xmlns:w14="http://schemas.microsoft.com/office/word/2010/wordml">
               <w:rPr>
-                <w:rFonts w:ascii="Arial" w:hAnsi="Arial" w:cs="Arial"/>
+                <w:rFonts w:ascii="Arial" w:hAnsi="Arial" w:eastAsia="Arial" w:cs="Arial"/>
                 <w:sz w:val="20"/>
                 <w:szCs w:val="20"/>
-                <w:color w:val="000000"/>
+                <w:color w:val="111111"/>
               </w:rPr>
-              <w:t xml:space="preserve">0.000</w:t>
+              <w:t xml:space="preserve">0</w:t>
             </w:r>
           </w:p>
         </w:tc>
       </w:tr>
     </w:tbl>
     <w:sectPr>
+      <w:type w:val="continuous"/>
       <w:pgSz w:w="11900" w:h="16840"/>
       <w:pgMar w:top="1417" w:right="1417" w:bottom="1417" w:left="1417" w:header="708" w:footer="708" w:gutter="0"/>
       <w:cols w:space="708"/>
       <w:docGrid w:linePitch="360"/>
-      <w:type xmlns:w="http://schemas.openxmlformats.org/wordprocessingml/2006/main" w:val="continuous"/>
     </w:sectPr>
   </w:body>
 </w:document>
@@ -451,8 +460,8 @@
 </file>
 
 <file path=word/numbering.xml><?xml version="1.0" encoding="utf-8"?>
-<w:numbering xmlns:wpc="http://schemas.microsoft.com/office/word/2010/wordprocessingCanvas" xmlns:mo="http://schemas.microsoft.com/office/mac/office/2008/main" xmlns:mc="http://schemas.openxmlformats.org/markup-compatibility/2006" xmlns:mv="urn:schemas-microsoft-com:mac:vml" xmlns:o="urn:schemas-microsoft-com:office:office" xmlns:r="http://schemas.openxmlformats.org/officeDocument/2006/relationships" xmlns:m="http://schemas.openxmlformats.org/officeDocument/2006/math" xmlns:v="urn:schemas-microsoft-com:vml" xmlns:wp14="http://schemas.microsoft.com/office/word/2010/wordprocessingDrawing" xmlns:wp="http://schemas.openxmlformats.org/drawingml/2006/wordprocessingDrawing" xmlns:w10="urn:schemas-microsoft-com:office:word" xmlns:w="http://schemas.openxmlformats.org/wordprocessingml/2006/main" xmlns:w14="http://schemas.microsoft.com/office/word/2010/wordml" xmlns:wpg="http://schemas.microsoft.com/office/word/2010/wordprocessingGroup" xmlns:wpi="http://schemas.microsoft.com/office/word/2010/wordprocessingInk" xmlns:wne="http://schemas.microsoft.com/office/word/2006/wordml" xmlns:wps="http://schemas.microsoft.com/office/word/2010/wordprocessingShape" mc:Ignorable="w14 wp14">
-  <w:abstractNum w:abstractNumId="0">
+<w:numbering xmlns:wpc="http://schemas.microsoft.com/office/word/2010/wordprocessingCanvas" xmlns:cx="http://schemas.microsoft.com/office/drawing/2014/chartex" xmlns:cx1="http://schemas.microsoft.com/office/drawing/2015/9/8/chartex" xmlns:cx2="http://schemas.microsoft.com/office/drawing/2015/10/21/chartex" xmlns:cx3="http://schemas.microsoft.com/office/drawing/2016/5/9/chartex" xmlns:cx4="http://schemas.microsoft.com/office/drawing/2016/5/10/chartex" xmlns:cx5="http://schemas.microsoft.com/office/drawing/2016/5/11/chartex" xmlns:cx6="http://schemas.microsoft.com/office/drawing/2016/5/12/chartex" xmlns:cx7="http://schemas.microsoft.com/office/drawing/2016/5/13/chartex" xmlns:cx8="http://schemas.microsoft.com/office/drawing/2016/5/14/chartex" xmlns:mc="http://schemas.openxmlformats.org/markup-compatibility/2006" xmlns:aink="http://schemas.microsoft.com/office/drawing/2016/ink" xmlns:am3d="http://schemas.microsoft.com/office/drawing/2017/model3d" xmlns:o="urn:schemas-microsoft-com:office:office" xmlns:r="http://schemas.openxmlformats.org/officeDocument/2006/relationships" xmlns:m="http://schemas.openxmlformats.org/officeDocument/2006/math" xmlns:v="urn:schemas-microsoft-com:vml" xmlns:wp14="http://schemas.microsoft.com/office/word/2010/wordprocessingDrawing" xmlns:wp="http://schemas.openxmlformats.org/drawingml/2006/wordprocessingDrawing" xmlns:w10="urn:schemas-microsoft-com:office:word" xmlns:w="http://schemas.openxmlformats.org/wordprocessingml/2006/main" xmlns:w14="http://schemas.microsoft.com/office/word/2010/wordml" xmlns:w15="http://schemas.microsoft.com/office/word/2012/wordml" xmlns:w16cex="http://schemas.microsoft.com/office/word/2018/wordml/cex" xmlns:w16cid="http://schemas.microsoft.com/office/word/2016/wordml/cid" xmlns:w16="http://schemas.microsoft.com/office/word/2018/wordml" xmlns:w16se="http://schemas.microsoft.com/office/word/2015/wordml/symex" xmlns:wpg="http://schemas.microsoft.com/office/word/2010/wordprocessingGroup" xmlns:wpi="http://schemas.microsoft.com/office/word/2010/wordprocessingInk" xmlns:wne="http://schemas.microsoft.com/office/word/2006/wordml" xmlns:wps="http://schemas.microsoft.com/office/word/2010/wordprocessingShape" mc:Ignorable="w14 w15 w16se w16cid w16 w16cex wp14">
+  <w:abstractNum w:abstractNumId="0" w15:restartNumberingAfterBreak="0">
     <w:nsid w:val="07E925FD"/>
     <w:multiLevelType w:val="multilevel"/>
     <w:tmpl w:val="88F45F08"/>
@@ -541,7 +550,7 @@
       </w:pPr>
     </w:lvl>
   </w:abstractNum>
-  <w:abstractNum w:abstractNumId="1">
+  <w:abstractNum w:abstractNumId="1" w15:restartNumberingAfterBreak="0">
     <w:nsid w:val="5B882B35"/>
     <w:multiLevelType w:val="multilevel"/>
     <w:tmpl w:val="6F30E74C"/>
@@ -627,7 +636,7 @@
       </w:pPr>
     </w:lvl>
   </w:abstractNum>
-  <w:abstractNum w:abstractNumId="2">
+  <w:abstractNum w:abstractNumId="2" w15:restartNumberingAfterBreak="0">
     <w:nsid w:val="5EFC3234"/>
     <w:multiLevelType w:val="multilevel"/>
     <w:tmpl w:val="0A86311A"/>
@@ -726,7 +735,7 @@
 </file>
 
 <file path=word/styles.xml><?xml version="1.0" encoding="utf-8"?>
-<w:styles xmlns:mc="http://schemas.openxmlformats.org/markup-compatibility/2006" xmlns:r="http://schemas.openxmlformats.org/officeDocument/2006/relationships" xmlns:w="http://schemas.openxmlformats.org/wordprocessingml/2006/main" xmlns:w14="http://schemas.microsoft.com/office/word/2010/wordml" mc:Ignorable="w14">
+<w:styles xmlns:mc="http://schemas.openxmlformats.org/markup-compatibility/2006" xmlns:r="http://schemas.openxmlformats.org/officeDocument/2006/relationships" xmlns:w="http://schemas.openxmlformats.org/wordprocessingml/2006/main" xmlns:w14="http://schemas.microsoft.com/office/word/2010/wordml" xmlns:w15="http://schemas.microsoft.com/office/word/2012/wordml" xmlns:w16cex="http://schemas.microsoft.com/office/word/2018/wordml/cex" xmlns:w16cid="http://schemas.microsoft.com/office/word/2016/wordml/cid" xmlns:w16="http://schemas.microsoft.com/office/word/2018/wordml" xmlns:w16se="http://schemas.microsoft.com/office/word/2015/wordml/symex" mc:Ignorable="w14 w15 w16se w16cid w16 w16cex">
   <w:docDefaults>
     <w:rPrDefault>
       <w:rPr>
@@ -738,144 +747,374 @@
     </w:rPrDefault>
     <w:pPrDefault/>
   </w:docDefaults>
-  <w:latentStyles w:defLockedState="0" w:defUIPriority="99" w:defSemiHidden="1" w:defUnhideWhenUsed="1" w:defQFormat="0" w:count="276">
-    <w:lsdException w:name="Normal" w:semiHidden="0" w:uiPriority="0" w:unhideWhenUsed="0" w:qFormat="1"/>
-    <w:lsdException w:name="heading 1" w:semiHidden="0" w:uiPriority="9" w:unhideWhenUsed="0" w:qFormat="1"/>
-    <w:lsdException w:name="heading 2" w:uiPriority="9" w:qFormat="1"/>
-    <w:lsdException w:name="heading 3" w:uiPriority="9" w:qFormat="1"/>
-    <w:lsdException w:name="heading 4" w:uiPriority="9" w:qFormat="1"/>
-    <w:lsdException w:name="heading 5" w:uiPriority="9" w:qFormat="1"/>
-    <w:lsdException w:name="heading 6" w:uiPriority="9" w:qFormat="1"/>
-    <w:lsdException w:name="heading 7" w:uiPriority="9" w:qFormat="1"/>
-    <w:lsdException w:name="heading 8" w:uiPriority="9" w:qFormat="1"/>
-    <w:lsdException w:name="heading 9" w:uiPriority="9" w:qFormat="1"/>
-    <w:lsdException w:name="toc 1" w:uiPriority="39"/>
-    <w:lsdException w:name="toc 2" w:uiPriority="39"/>
-    <w:lsdException w:name="toc 3" w:uiPriority="39"/>
-    <w:lsdException w:name="toc 4" w:uiPriority="39"/>
-    <w:lsdException w:name="toc 5" w:uiPriority="39"/>
-    <w:lsdException w:name="toc 6" w:uiPriority="39"/>
-    <w:lsdException w:name="toc 7" w:uiPriority="39"/>
-    <w:lsdException w:name="toc 8" w:uiPriority="39"/>
-    <w:lsdException w:name="toc 9" w:uiPriority="39"/>
-    <w:lsdException w:name="caption" w:uiPriority="35" w:qFormat="1"/>
-    <w:lsdException w:name="Title" w:semiHidden="0" w:uiPriority="10" w:unhideWhenUsed="0" w:qFormat="1"/>
-    <w:lsdException w:name="Default Paragraph Font" w:uiPriority="1"/>
-    <w:lsdException w:name="Subtitle" w:semiHidden="0" w:uiPriority="11" w:unhideWhenUsed="0" w:qFormat="1"/>
-    <w:lsdException w:name="Strong" w:semiHidden="0" w:uiPriority="22" w:unhideWhenUsed="0" w:qFormat="1"/>
-    <w:lsdException w:name="Emphasis" w:semiHidden="0" w:uiPriority="20" w:unhideWhenUsed="0" w:qFormat="1"/>
-    <w:lsdException w:name="Table Grid" w:semiHidden="0" w:uiPriority="59" w:unhideWhenUsed="0"/>
-    <w:lsdException w:name="Placeholder Text" w:unhideWhenUsed="0"/>
-    <w:lsdException w:name="No Spacing" w:semiHidden="0" w:uiPriority="1" w:unhideWhenUsed="0" w:qFormat="1"/>
-    <w:lsdException w:name="Light Shading" w:semiHidden="0" w:uiPriority="60" w:unhideWhenUsed="0"/>
-    <w:lsdException w:name="Light List" w:semiHidden="0" w:uiPriority="61" w:unhideWhenUsed="0"/>
-    <w:lsdException w:name="Light Grid" w:semiHidden="0" w:uiPriority="62" w:unhideWhenUsed="0"/>
-    <w:lsdException w:name="Medium Shading 1" w:semiHidden="0" w:uiPriority="63" w:unhideWhenUsed="0"/>
-    <w:lsdException w:name="Medium Shading 2" w:semiHidden="0" w:uiPriority="64" w:unhideWhenUsed="0"/>
-    <w:lsdException w:name="Medium List 1" w:semiHidden="0" w:uiPriority="65" w:unhideWhenUsed="0"/>
-    <w:lsdException w:name="Medium List 2" w:semiHidden="0" w:uiPriority="66" w:unhideWhenUsed="0"/>
-    <w:lsdException w:name="Medium Grid 1" w:semiHidden="0" w:uiPriority="67" w:unhideWhenUsed="0"/>
-    <w:lsdException w:name="Medium Grid 2" w:semiHidden="0" w:uiPriority="68" w:unhideWhenUsed="0"/>
-    <w:lsdException w:name="Medium Grid 3" w:semiHidden="0" w:uiPriority="69" w:unhideWhenUsed="0"/>
-    <w:lsdException w:name="Dark List" w:semiHidden="0" w:uiPriority="70" w:unhideWhenUsed="0"/>
-    <w:lsdException w:name="Colorful Shading" w:semiHidden="0" w:uiPriority="71" w:unhideWhenUsed="0"/>
-    <w:lsdException w:name="Colorful List" w:semiHidden="0" w:uiPriority="72" w:unhideWhenUsed="0"/>
-    <w:lsdException w:name="Colorful Grid" w:semiHidden="0" w:uiPriority="73" w:unhideWhenUsed="0"/>
-    <w:lsdException w:name="Light Shading Accent 1" w:semiHidden="0" w:uiPriority="60" w:unhideWhenUsed="0"/>
-    <w:lsdException w:name="Light List Accent 1" w:semiHidden="0" w:uiPriority="61" w:unhideWhenUsed="0"/>
-    <w:lsdException w:name="Light Grid Accent 1" w:semiHidden="0" w:uiPriority="62" w:unhideWhenUsed="0"/>
-    <w:lsdException w:name="Medium Shading 1 Accent 1" w:semiHidden="0" w:uiPriority="63" w:unhideWhenUsed="0"/>
-    <w:lsdException w:name="Medium Shading 2 Accent 1" w:semiHidden="0" w:uiPriority="64" w:unhideWhenUsed="0"/>
-    <w:lsdException w:name="Medium List 1 Accent 1" w:semiHidden="0" w:uiPriority="65" w:unhideWhenUsed="0"/>
-    <w:lsdException w:name="Revision" w:unhideWhenUsed="0"/>
-    <w:lsdException w:name="List Paragraph" w:semiHidden="0" w:uiPriority="34" w:unhideWhenUsed="0" w:qFormat="1"/>
-    <w:lsdException w:name="Quote" w:semiHidden="0" w:uiPriority="29" w:unhideWhenUsed="0" w:qFormat="1"/>
-    <w:lsdException w:name="Intense Quote" w:semiHidden="0" w:uiPriority="30" w:unhideWhenUsed="0" w:qFormat="1"/>
-    <w:lsdException w:name="Medium List 2 Accent 1" w:semiHidden="0" w:uiPriority="66" w:unhideWhenUsed="0"/>
-    <w:lsdException w:name="Medium Grid 1 Accent 1" w:semiHidden="0" w:uiPriority="67" w:unhideWhenUsed="0"/>
-    <w:lsdException w:name="Medium Grid 2 Accent 1" w:semiHidden="0" w:uiPriority="68" w:unhideWhenUsed="0"/>
-    <w:lsdException w:name="Medium Grid 3 Accent 1" w:semiHidden="0" w:uiPriority="69" w:unhideWhenUsed="0"/>
-    <w:lsdException w:name="Dark List Accent 1" w:semiHidden="0" w:uiPriority="70" w:unhideWhenUsed="0"/>
-    <w:lsdException w:name="Colorful Shading Accent 1" w:semiHidden="0" w:uiPriority="71" w:unhideWhenUsed="0"/>
-    <w:lsdException w:name="Colorful List Accent 1" w:semiHidden="0" w:uiPriority="72" w:unhideWhenUsed="0"/>
-    <w:lsdException w:name="Colorful Grid Accent 1" w:semiHidden="0" w:uiPriority="73" w:unhideWhenUsed="0"/>
-    <w:lsdException w:name="Light Shading Accent 2" w:semiHidden="0" w:uiPriority="60" w:unhideWhenUsed="0"/>
-    <w:lsdException w:name="Light List Accent 2" w:semiHidden="0" w:uiPriority="61" w:unhideWhenUsed="0"/>
-    <w:lsdException w:name="Light Grid Accent 2" w:semiHidden="0" w:uiPriority="62" w:unhideWhenUsed="0"/>
-    <w:lsdException w:name="Medium Shading 1 Accent 2" w:semiHidden="0" w:uiPriority="63" w:unhideWhenUsed="0"/>
-    <w:lsdException w:name="Medium Shading 2 Accent 2" w:semiHidden="0" w:uiPriority="64" w:unhideWhenUsed="0"/>
-    <w:lsdException w:name="Medium List 1 Accent 2" w:semiHidden="0" w:uiPriority="65" w:unhideWhenUsed="0"/>
-    <w:lsdException w:name="Medium List 2 Accent 2" w:semiHidden="0" w:uiPriority="66" w:unhideWhenUsed="0"/>
-    <w:lsdException w:name="Medium Grid 1 Accent 2" w:semiHidden="0" w:uiPriority="67" w:unhideWhenUsed="0"/>
-    <w:lsdException w:name="Medium Grid 2 Accent 2" w:semiHidden="0" w:uiPriority="68" w:unhideWhenUsed="0"/>
-    <w:lsdException w:name="Medium Grid 3 Accent 2" w:semiHidden="0" w:uiPriority="69" w:unhideWhenUsed="0"/>
-    <w:lsdException w:name="Dark List Accent 2" w:semiHidden="0" w:uiPriority="70" w:unhideWhenUsed="0"/>
-    <w:lsdException w:name="Colorful Shading Accent 2" w:semiHidden="0" w:uiPriority="71" w:unhideWhenUsed="0"/>
-    <w:lsdException w:name="Colorful List Accent 2" w:semiHidden="0" w:uiPriority="72" w:unhideWhenUsed="0"/>
-    <w:lsdException w:name="Colorful Grid Accent 2" w:semiHidden="0" w:uiPriority="73" w:unhideWhenUsed="0"/>
-    <w:lsdException w:name="Light Shading Accent 3" w:semiHidden="0" w:uiPriority="60" w:unhideWhenUsed="0"/>
-    <w:lsdException w:name="Light List Accent 3" w:semiHidden="0" w:uiPriority="61" w:unhideWhenUsed="0"/>
-    <w:lsdException w:name="Light Grid Accent 3" w:semiHidden="0" w:uiPriority="62" w:unhideWhenUsed="0"/>
-    <w:lsdException w:name="Medium Shading 1 Accent 3" w:semiHidden="0" w:uiPriority="63" w:unhideWhenUsed="0"/>
-    <w:lsdException w:name="Medium Shading 2 Accent 3" w:semiHidden="0" w:uiPriority="64" w:unhideWhenUsed="0"/>
-    <w:lsdException w:name="Medium List 1 Accent 3" w:semiHidden="0" w:uiPriority="65" w:unhideWhenUsed="0"/>
-    <w:lsdException w:name="Medium List 2 Accent 3" w:semiHidden="0" w:uiPriority="66" w:unhideWhenUsed="0"/>
-    <w:lsdException w:name="Medium Grid 1 Accent 3" w:semiHidden="0" w:uiPriority="67" w:unhideWhenUsed="0"/>
-    <w:lsdException w:name="Medium Grid 2 Accent 3" w:semiHidden="0" w:uiPriority="68" w:unhideWhenUsed="0"/>
-    <w:lsdException w:name="Medium Grid 3 Accent 3" w:semiHidden="0" w:uiPriority="69" w:unhideWhenUsed="0"/>
-    <w:lsdException w:name="Dark List Accent 3" w:semiHidden="0" w:uiPriority="70" w:unhideWhenUsed="0"/>
-    <w:lsdException w:name="Colorful Shading Accent 3" w:semiHidden="0" w:uiPriority="71" w:unhideWhenUsed="0"/>
-    <w:lsdException w:name="Colorful List Accent 3" w:semiHidden="0" w:uiPriority="72" w:unhideWhenUsed="0"/>
-    <w:lsdException w:name="Colorful Grid Accent 3" w:semiHidden="0" w:uiPriority="73" w:unhideWhenUsed="0"/>
-    <w:lsdException w:name="Light Shading Accent 4" w:semiHidden="0" w:uiPriority="60" w:unhideWhenUsed="0"/>
-    <w:lsdException w:name="Light List Accent 4" w:semiHidden="0" w:uiPriority="61" w:unhideWhenUsed="0"/>
-    <w:lsdException w:name="Light Grid Accent 4" w:semiHidden="0" w:uiPriority="62" w:unhideWhenUsed="0"/>
-    <w:lsdException w:name="Medium Shading 1 Accent 4" w:semiHidden="0" w:uiPriority="63" w:unhideWhenUsed="0"/>
-    <w:lsdException w:name="Medium Shading 2 Accent 4" w:semiHidden="0" w:uiPriority="64" w:unhideWhenUsed="0"/>
-    <w:lsdException w:name="Medium List 1 Accent 4" w:semiHidden="0" w:uiPriority="65" w:unhideWhenUsed="0"/>
-    <w:lsdException w:name="Medium List 2 Accent 4" w:semiHidden="0" w:uiPriority="66" w:unhideWhenUsed="0"/>
-    <w:lsdException w:name="Medium Grid 1 Accent 4" w:semiHidden="0" w:uiPriority="67" w:unhideWhenUsed="0"/>
-    <w:lsdException w:name="Medium Grid 2 Accent 4" w:semiHidden="0" w:uiPriority="68" w:unhideWhenUsed="0"/>
-    <w:lsdException w:name="Medium Grid 3 Accent 4" w:semiHidden="0" w:uiPriority="69" w:unhideWhenUsed="0"/>
-    <w:lsdException w:name="Dark List Accent 4" w:semiHidden="0" w:uiPriority="70" w:unhideWhenUsed="0"/>
-    <w:lsdException w:name="Colorful Shading Accent 4" w:semiHidden="0" w:uiPriority="71" w:unhideWhenUsed="0"/>
-    <w:lsdException w:name="Colorful List Accent 4" w:semiHidden="0" w:uiPriority="72" w:unhideWhenUsed="0"/>
-    <w:lsdException w:name="Colorful Grid Accent 4" w:semiHidden="0" w:uiPriority="73" w:unhideWhenUsed="0"/>
-    <w:lsdException w:name="Light Shading Accent 5" w:semiHidden="0" w:uiPriority="60" w:unhideWhenUsed="0"/>
-    <w:lsdException w:name="Light List Accent 5" w:semiHidden="0" w:uiPriority="61" w:unhideWhenUsed="0"/>
-    <w:lsdException w:name="Light Grid Accent 5" w:semiHidden="0" w:uiPriority="62" w:unhideWhenUsed="0"/>
-    <w:lsdException w:name="Medium Shading 1 Accent 5" w:semiHidden="0" w:uiPriority="63" w:unhideWhenUsed="0"/>
-    <w:lsdException w:name="Medium Shading 2 Accent 5" w:semiHidden="0" w:uiPriority="64" w:unhideWhenUsed="0"/>
-    <w:lsdException w:name="Medium List 1 Accent 5" w:semiHidden="0" w:uiPriority="65" w:unhideWhenUsed="0"/>
-    <w:lsdException w:name="Medium List 2 Accent 5" w:semiHidden="0" w:uiPriority="66" w:unhideWhenUsed="0"/>
-    <w:lsdException w:name="Medium Grid 1 Accent 5" w:semiHidden="0" w:uiPriority="67" w:unhideWhenUsed="0"/>
-    <w:lsdException w:name="Medium Grid 2 Accent 5" w:semiHidden="0" w:uiPriority="68" w:unhideWhenUsed="0"/>
-    <w:lsdException w:name="Medium Grid 3 Accent 5" w:semiHidden="0" w:uiPriority="69" w:unhideWhenUsed="0"/>
-    <w:lsdException w:name="Dark List Accent 5" w:semiHidden="0" w:uiPriority="70" w:unhideWhenUsed="0"/>
-    <w:lsdException w:name="Colorful Shading Accent 5" w:semiHidden="0" w:uiPriority="71" w:unhideWhenUsed="0"/>
-    <w:lsdException w:name="Colorful List Accent 5" w:semiHidden="0" w:uiPriority="72" w:unhideWhenUsed="0"/>
-    <w:lsdException w:name="Colorful Grid Accent 5" w:semiHidden="0" w:uiPriority="73" w:unhideWhenUsed="0"/>
-    <w:lsdException w:name="Light Shading Accent 6" w:semiHidden="0" w:uiPriority="60" w:unhideWhenUsed="0"/>
-    <w:lsdException w:name="Light List Accent 6" w:semiHidden="0" w:uiPriority="61" w:unhideWhenUsed="0"/>
-    <w:lsdException w:name="Light Grid Accent 6" w:semiHidden="0" w:uiPriority="62" w:unhideWhenUsed="0"/>
-    <w:lsdException w:name="Medium Shading 1 Accent 6" w:semiHidden="0" w:uiPriority="63" w:unhideWhenUsed="0"/>
-    <w:lsdException w:name="Medium Shading 2 Accent 6" w:semiHidden="0" w:uiPriority="64" w:unhideWhenUsed="0"/>
-    <w:lsdException w:name="Medium List 1 Accent 6" w:semiHidden="0" w:uiPriority="65" w:unhideWhenUsed="0"/>
-    <w:lsdException w:name="Medium List 2 Accent 6" w:semiHidden="0" w:uiPriority="66" w:unhideWhenUsed="0"/>
-    <w:lsdException w:name="Medium Grid 1 Accent 6" w:semiHidden="0" w:uiPriority="67" w:unhideWhenUsed="0"/>
-    <w:lsdException w:name="Medium Grid 2 Accent 6" w:semiHidden="0" w:uiPriority="68" w:unhideWhenUsed="0"/>
-    <w:lsdException w:name="Medium Grid 3 Accent 6" w:semiHidden="0" w:uiPriority="69" w:unhideWhenUsed="0"/>
-    <w:lsdException w:name="Dark List Accent 6" w:semiHidden="0" w:uiPriority="70" w:unhideWhenUsed="0"/>
-    <w:lsdException w:name="Colorful Shading Accent 6" w:semiHidden="0" w:uiPriority="71" w:unhideWhenUsed="0"/>
-    <w:lsdException w:name="Colorful List Accent 6" w:semiHidden="0" w:uiPriority="72" w:unhideWhenUsed="0"/>
-    <w:lsdException w:name="Colorful Grid Accent 6" w:semiHidden="0" w:uiPriority="73" w:unhideWhenUsed="0"/>
-    <w:lsdException w:name="Subtle Emphasis" w:semiHidden="0" w:uiPriority="19" w:unhideWhenUsed="0" w:qFormat="1"/>
-    <w:lsdException w:name="Intense Emphasis" w:semiHidden="0" w:uiPriority="21" w:unhideWhenUsed="0" w:qFormat="1"/>
-    <w:lsdException w:name="Subtle Reference" w:semiHidden="0" w:uiPriority="31" w:unhideWhenUsed="0" w:qFormat="1"/>
-    <w:lsdException w:name="Intense Reference" w:semiHidden="0" w:uiPriority="32" w:unhideWhenUsed="0" w:qFormat="1"/>
-    <w:lsdException w:name="Book Title" w:semiHidden="0" w:uiPriority="33" w:unhideWhenUsed="0" w:qFormat="1"/>
-    <w:lsdException w:name="Bibliography" w:uiPriority="37"/>
-    <w:lsdException w:name="TOC Heading" w:uiPriority="39" w:qFormat="1"/>
+  <w:latentStyles w:defLockedState="0" w:defUIPriority="99" w:defSemiHidden="0" w:defUnhideWhenUsed="0" w:defQFormat="0" w:count="376">
+    <w:lsdException w:name="Normal" w:uiPriority="0" w:qFormat="1"/>
+    <w:lsdException w:name="heading 1" w:uiPriority="9" w:qFormat="1"/>
+    <w:lsdException w:name="heading 2" w:semiHidden="1" w:uiPriority="9" w:unhideWhenUsed="1" w:qFormat="1"/>
+    <w:lsdException w:name="heading 3" w:semiHidden="1" w:uiPriority="9" w:unhideWhenUsed="1" w:qFormat="1"/>
+    <w:lsdException w:name="heading 4" w:semiHidden="1" w:uiPriority="9" w:unhideWhenUsed="1" w:qFormat="1"/>
+    <w:lsdException w:name="heading 5" w:semiHidden="1" w:uiPriority="9" w:unhideWhenUsed="1" w:qFormat="1"/>
+    <w:lsdException w:name="heading 6" w:semiHidden="1" w:uiPriority="9" w:unhideWhenUsed="1" w:qFormat="1"/>
+    <w:lsdException w:name="heading 7" w:semiHidden="1" w:uiPriority="9" w:unhideWhenUsed="1" w:qFormat="1"/>
+    <w:lsdException w:name="heading 8" w:semiHidden="1" w:uiPriority="9" w:unhideWhenUsed="1" w:qFormat="1"/>
+    <w:lsdException w:name="heading 9" w:semiHidden="1" w:uiPriority="9" w:unhideWhenUsed="1" w:qFormat="1"/>
+    <w:lsdException w:name="index 1" w:semiHidden="1" w:unhideWhenUsed="1"/>
+    <w:lsdException w:name="index 2" w:semiHidden="1" w:unhideWhenUsed="1"/>
+    <w:lsdException w:name="index 3" w:semiHidden="1" w:unhideWhenUsed="1"/>
+    <w:lsdException w:name="index 4" w:semiHidden="1" w:unhideWhenUsed="1"/>
+    <w:lsdException w:name="index 5" w:semiHidden="1" w:unhideWhenUsed="1"/>
+    <w:lsdException w:name="index 6" w:semiHidden="1" w:unhideWhenUsed="1"/>
+    <w:lsdException w:name="index 7" w:semiHidden="1" w:unhideWhenUsed="1"/>
+    <w:lsdException w:name="index 8" w:semiHidden="1" w:unhideWhenUsed="1"/>
+    <w:lsdException w:name="index 9" w:semiHidden="1" w:unhideWhenUsed="1"/>
+    <w:lsdException w:name="toc 1" w:semiHidden="1" w:uiPriority="39" w:unhideWhenUsed="1"/>
+    <w:lsdException w:name="toc 2" w:semiHidden="1" w:uiPriority="39" w:unhideWhenUsed="1"/>
+    <w:lsdException w:name="toc 3" w:semiHidden="1" w:uiPriority="39" w:unhideWhenUsed="1"/>
+    <w:lsdException w:name="toc 4" w:semiHidden="1" w:uiPriority="39" w:unhideWhenUsed="1"/>
+    <w:lsdException w:name="toc 5" w:semiHidden="1" w:uiPriority="39" w:unhideWhenUsed="1"/>
+    <w:lsdException w:name="toc 6" w:semiHidden="1" w:uiPriority="39" w:unhideWhenUsed="1"/>
+    <w:lsdException w:name="toc 7" w:semiHidden="1" w:uiPriority="39" w:unhideWhenUsed="1"/>
+    <w:lsdException w:name="toc 8" w:semiHidden="1" w:uiPriority="39" w:unhideWhenUsed="1"/>
+    <w:lsdException w:name="toc 9" w:semiHidden="1" w:uiPriority="39" w:unhideWhenUsed="1"/>
+    <w:lsdException w:name="Normal Indent" w:semiHidden="1" w:unhideWhenUsed="1"/>
+    <w:lsdException w:name="footnote text" w:semiHidden="1" w:unhideWhenUsed="1"/>
+    <w:lsdException w:name="annotation text" w:semiHidden="1" w:unhideWhenUsed="1"/>
+    <w:lsdException w:name="header" w:semiHidden="1" w:unhideWhenUsed="1"/>
+    <w:lsdException w:name="footer" w:semiHidden="1" w:unhideWhenUsed="1"/>
+    <w:lsdException w:name="index heading" w:semiHidden="1" w:unhideWhenUsed="1"/>
+    <w:lsdException w:name="caption" w:semiHidden="1" w:uiPriority="35" w:unhideWhenUsed="1" w:qFormat="1"/>
+    <w:lsdException w:name="table of figures" w:semiHidden="1" w:unhideWhenUsed="1"/>
+    <w:lsdException w:name="envelope address" w:semiHidden="1" w:unhideWhenUsed="1"/>
+    <w:lsdException w:name="envelope return" w:semiHidden="1" w:unhideWhenUsed="1"/>
+    <w:lsdException w:name="footnote reference" w:semiHidden="1" w:unhideWhenUsed="1"/>
+    <w:lsdException w:name="annotation reference" w:semiHidden="1" w:unhideWhenUsed="1"/>
+    <w:lsdException w:name="line number" w:semiHidden="1" w:unhideWhenUsed="1"/>
+    <w:lsdException w:name="page number" w:semiHidden="1" w:unhideWhenUsed="1"/>
+    <w:lsdException w:name="endnote reference" w:semiHidden="1" w:unhideWhenUsed="1"/>
+    <w:lsdException w:name="endnote text" w:semiHidden="1" w:unhideWhenUsed="1"/>
+    <w:lsdException w:name="table of authorities" w:semiHidden="1" w:unhideWhenUsed="1"/>
+    <w:lsdException w:name="macro" w:semiHidden="1" w:unhideWhenUsed="1"/>
+    <w:lsdException w:name="toa heading" w:semiHidden="1" w:unhideWhenUsed="1"/>
+    <w:lsdException w:name="List" w:semiHidden="1" w:unhideWhenUsed="1"/>
+    <w:lsdException w:name="List Bullet" w:semiHidden="1" w:unhideWhenUsed="1"/>
+    <w:lsdException w:name="List Number" w:semiHidden="1" w:unhideWhenUsed="1"/>
+    <w:lsdException w:name="List 2" w:semiHidden="1" w:unhideWhenUsed="1"/>
+    <w:lsdException w:name="List 3" w:semiHidden="1" w:unhideWhenUsed="1"/>
+    <w:lsdException w:name="List 4" w:semiHidden="1" w:unhideWhenUsed="1"/>
+    <w:lsdException w:name="List 5" w:semiHidden="1" w:unhideWhenUsed="1"/>
+    <w:lsdException w:name="List Bullet 2" w:semiHidden="1" w:unhideWhenUsed="1"/>
+    <w:lsdException w:name="List Bullet 3" w:semiHidden="1" w:unhideWhenUsed="1"/>
+    <w:lsdException w:name="List Bullet 4" w:semiHidden="1" w:unhideWhenUsed="1"/>
+    <w:lsdException w:name="List Bullet 5" w:semiHidden="1" w:unhideWhenUsed="1"/>
+    <w:lsdException w:name="List Number 2" w:semiHidden="1" w:unhideWhenUsed="1"/>
+    <w:lsdException w:name="List Number 3" w:semiHidden="1" w:unhideWhenUsed="1"/>
+    <w:lsdException w:name="List Number 4" w:semiHidden="1" w:unhideWhenUsed="1"/>
+    <w:lsdException w:name="List Number 5" w:semiHidden="1" w:unhideWhenUsed="1"/>
+    <w:lsdException w:name="Title" w:uiPriority="10" w:qFormat="1"/>
+    <w:lsdException w:name="Closing" w:semiHidden="1" w:unhideWhenUsed="1"/>
+    <w:lsdException w:name="Signature" w:semiHidden="1" w:unhideWhenUsed="1"/>
+    <w:lsdException w:name="Default Paragraph Font" w:semiHidden="1" w:uiPriority="1" w:unhideWhenUsed="1"/>
+    <w:lsdException w:name="Body Text" w:semiHidden="1" w:unhideWhenUsed="1"/>
+    <w:lsdException w:name="Body Text Indent" w:semiHidden="1" w:unhideWhenUsed="1"/>
+    <w:lsdException w:name="List Continue" w:semiHidden="1" w:unhideWhenUsed="1"/>
+    <w:lsdException w:name="List Continue 2" w:semiHidden="1" w:unhideWhenUsed="1"/>
+    <w:lsdException w:name="List Continue 3" w:semiHidden="1" w:unhideWhenUsed="1"/>
+    <w:lsdException w:name="List Continue 4" w:semiHidden="1" w:unhideWhenUsed="1"/>
+    <w:lsdException w:name="List Continue 5" w:semiHidden="1" w:unhideWhenUsed="1"/>
+    <w:lsdException w:name="Message Header" w:semiHidden="1" w:unhideWhenUsed="1"/>
+    <w:lsdException w:name="Subtitle" w:uiPriority="11" w:qFormat="1"/>
+    <w:lsdException w:name="Salutation" w:semiHidden="1" w:unhideWhenUsed="1"/>
+    <w:lsdException w:name="Date" w:semiHidden="1" w:unhideWhenUsed="1"/>
+    <w:lsdException w:name="Body Text First Indent" w:semiHidden="1" w:unhideWhenUsed="1"/>
+    <w:lsdException w:name="Body Text First Indent 2" w:semiHidden="1" w:unhideWhenUsed="1"/>
+    <w:lsdException w:name="Note Heading" w:semiHidden="1" w:unhideWhenUsed="1"/>
+    <w:lsdException w:name="Body Text 2" w:semiHidden="1" w:unhideWhenUsed="1"/>
+    <w:lsdException w:name="Body Text 3" w:semiHidden="1" w:unhideWhenUsed="1"/>
+    <w:lsdException w:name="Body Text Indent 2" w:semiHidden="1" w:unhideWhenUsed="1"/>
+    <w:lsdException w:name="Body Text Indent 3" w:semiHidden="1" w:unhideWhenUsed="1"/>
+    <w:lsdException w:name="Block Text" w:semiHidden="1" w:unhideWhenUsed="1"/>
+    <w:lsdException w:name="Hyperlink" w:semiHidden="1" w:unhideWhenUsed="1"/>
+    <w:lsdException w:name="FollowedHyperlink" w:semiHidden="1" w:unhideWhenUsed="1"/>
+    <w:lsdException w:name="Strong" w:uiPriority="22" w:qFormat="1"/>
+    <w:lsdException w:name="Emphasis" w:uiPriority="20" w:qFormat="1"/>
+    <w:lsdException w:name="Document Map" w:semiHidden="1" w:unhideWhenUsed="1"/>
+    <w:lsdException w:name="Plain Text" w:semiHidden="1" w:unhideWhenUsed="1"/>
+    <w:lsdException w:name="E-mail Signature" w:semiHidden="1" w:unhideWhenUsed="1"/>
+    <w:lsdException w:name="HTML Top of Form" w:semiHidden="1" w:unhideWhenUsed="1"/>
+    <w:lsdException w:name="HTML Bottom of Form" w:semiHidden="1" w:unhideWhenUsed="1"/>
+    <w:lsdException w:name="Normal (Web)" w:semiHidden="1" w:unhideWhenUsed="1"/>
+    <w:lsdException w:name="HTML Acronym" w:semiHidden="1" w:unhideWhenUsed="1"/>
+    <w:lsdException w:name="HTML Address" w:semiHidden="1" w:unhideWhenUsed="1"/>
+    <w:lsdException w:name="HTML Cite" w:semiHidden="1" w:unhideWhenUsed="1"/>
+    <w:lsdException w:name="HTML Code" w:semiHidden="1" w:unhideWhenUsed="1"/>
+    <w:lsdException w:name="HTML Definition" w:semiHidden="1" w:unhideWhenUsed="1"/>
+    <w:lsdException w:name="HTML Keyboard" w:semiHidden="1" w:unhideWhenUsed="1"/>
+    <w:lsdException w:name="HTML Preformatted" w:semiHidden="1" w:unhideWhenUsed="1"/>
+    <w:lsdException w:name="HTML Sample" w:semiHidden="1" w:unhideWhenUsed="1"/>
+    <w:lsdException w:name="HTML Typewriter" w:semiHidden="1" w:unhideWhenUsed="1"/>
+    <w:lsdException w:name="HTML Variable" w:semiHidden="1" w:unhideWhenUsed="1"/>
+    <w:lsdException w:name="Normal Table" w:semiHidden="1" w:unhideWhenUsed="1"/>
+    <w:lsdException w:name="annotation subject" w:semiHidden="1" w:unhideWhenUsed="1"/>
+    <w:lsdException w:name="No List" w:semiHidden="1" w:unhideWhenUsed="1"/>
+    <w:lsdException w:name="Outline List 1" w:semiHidden="1" w:unhideWhenUsed="1"/>
+    <w:lsdException w:name="Outline List 2" w:semiHidden="1" w:unhideWhenUsed="1"/>
+    <w:lsdException w:name="Outline List 3" w:semiHidden="1" w:unhideWhenUsed="1"/>
+    <w:lsdException w:name="Table Simple 1" w:semiHidden="1" w:unhideWhenUsed="1"/>
+    <w:lsdException w:name="Table Simple 2" w:semiHidden="1" w:unhideWhenUsed="1"/>
+    <w:lsdException w:name="Table Simple 3" w:semiHidden="1" w:unhideWhenUsed="1"/>
+    <w:lsdException w:name="Table Classic 1" w:semiHidden="1" w:unhideWhenUsed="1"/>
+    <w:lsdException w:name="Table Classic 2" w:semiHidden="1" w:unhideWhenUsed="1"/>
+    <w:lsdException w:name="Table Classic 3" w:semiHidden="1" w:unhideWhenUsed="1"/>
+    <w:lsdException w:name="Table Classic 4" w:semiHidden="1" w:unhideWhenUsed="1"/>
+    <w:lsdException w:name="Table Colorful 1" w:semiHidden="1" w:unhideWhenUsed="1"/>
+    <w:lsdException w:name="Table Colorful 2" w:semiHidden="1" w:unhideWhenUsed="1"/>
+    <w:lsdException w:name="Table Colorful 3" w:semiHidden="1" w:unhideWhenUsed="1"/>
+    <w:lsdException w:name="Table Columns 1" w:semiHidden="1" w:unhideWhenUsed="1"/>
+    <w:lsdException w:name="Table Columns 2" w:semiHidden="1" w:unhideWhenUsed="1"/>
+    <w:lsdException w:name="Table Columns 3" w:semiHidden="1" w:unhideWhenUsed="1"/>
+    <w:lsdException w:name="Table Columns 4" w:semiHidden="1" w:unhideWhenUsed="1"/>
+    <w:lsdException w:name="Table Columns 5" w:semiHidden="1" w:unhideWhenUsed="1"/>
+    <w:lsdException w:name="Table Grid 1" w:semiHidden="1" w:unhideWhenUsed="1"/>
+    <w:lsdException w:name="Table Grid 2" w:semiHidden="1" w:unhideWhenUsed="1"/>
+    <w:lsdException w:name="Table Grid 3" w:semiHidden="1" w:unhideWhenUsed="1"/>
+    <w:lsdException w:name="Table Grid 4" w:semiHidden="1" w:unhideWhenUsed="1"/>
+    <w:lsdException w:name="Table Grid 5" w:semiHidden="1" w:unhideWhenUsed="1"/>
+    <w:lsdException w:name="Table Grid 6" w:semiHidden="1" w:unhideWhenUsed="1"/>
+    <w:lsdException w:name="Table Grid 7" w:semiHidden="1" w:unhideWhenUsed="1"/>
+    <w:lsdException w:name="Table Grid 8" w:semiHidden="1" w:unhideWhenUsed="1"/>
+    <w:lsdException w:name="Table List 1" w:semiHidden="1" w:unhideWhenUsed="1"/>
+    <w:lsdException w:name="Table List 2" w:semiHidden="1" w:unhideWhenUsed="1"/>
+    <w:lsdException w:name="Table List 3" w:semiHidden="1" w:unhideWhenUsed="1"/>
+    <w:lsdException w:name="Table List 4" w:semiHidden="1" w:unhideWhenUsed="1"/>
+    <w:lsdException w:name="Table List 5" w:semiHidden="1" w:unhideWhenUsed="1"/>
+    <w:lsdException w:name="Table List 6" w:semiHidden="1" w:unhideWhenUsed="1"/>
+    <w:lsdException w:name="Table List 7" w:semiHidden="1" w:unhideWhenUsed="1"/>
+    <w:lsdException w:name="Table List 8" w:semiHidden="1" w:unhideWhenUsed="1"/>
+    <w:lsdException w:name="Table 3D effects 1" w:semiHidden="1" w:unhideWhenUsed="1"/>
+    <w:lsdException w:name="Table 3D effects 2" w:semiHidden="1" w:unhideWhenUsed="1"/>
+    <w:lsdException w:name="Table 3D effects 3" w:semiHidden="1" w:unhideWhenUsed="1"/>
+    <w:lsdException w:name="Table Contemporary" w:semiHidden="1" w:unhideWhenUsed="1"/>
+    <w:lsdException w:name="Table Elegant" w:semiHidden="1" w:unhideWhenUsed="1"/>
+    <w:lsdException w:name="Table Professional" w:semiHidden="1" w:unhideWhenUsed="1"/>
+    <w:lsdException w:name="Table Subtle 1" w:semiHidden="1" w:unhideWhenUsed="1"/>
+    <w:lsdException w:name="Table Subtle 2" w:semiHidden="1" w:unhideWhenUsed="1"/>
+    <w:lsdException w:name="Table Web 1" w:semiHidden="1" w:unhideWhenUsed="1"/>
+    <w:lsdException w:name="Table Web 2" w:semiHidden="1" w:unhideWhenUsed="1"/>
+    <w:lsdException w:name="Table Web 3" w:semiHidden="1" w:unhideWhenUsed="1"/>
+    <w:lsdException w:name="Balloon Text" w:semiHidden="1" w:unhideWhenUsed="1"/>
+    <w:lsdException w:name="Table Grid" w:uiPriority="59"/>
+    <w:lsdException w:name="Table Theme" w:semiHidden="1" w:unhideWhenUsed="1"/>
+    <w:lsdException w:name="Placeholder Text" w:semiHidden="1"/>
+    <w:lsdException w:name="No Spacing" w:uiPriority="1" w:qFormat="1"/>
+    <w:lsdException w:name="Light Shading" w:uiPriority="60"/>
+    <w:lsdException w:name="Light List" w:uiPriority="61"/>
+    <w:lsdException w:name="Light Grid" w:uiPriority="62"/>
+    <w:lsdException w:name="Medium Shading 1" w:uiPriority="63"/>
+    <w:lsdException w:name="Medium Shading 2" w:uiPriority="64"/>
+    <w:lsdException w:name="Medium List 1" w:uiPriority="65"/>
+    <w:lsdException w:name="Medium List 2" w:uiPriority="66"/>
+    <w:lsdException w:name="Medium Grid 1" w:uiPriority="67"/>
+    <w:lsdException w:name="Medium Grid 2" w:uiPriority="68"/>
+    <w:lsdException w:name="Medium Grid 3" w:uiPriority="69"/>
+    <w:lsdException w:name="Dark List" w:uiPriority="70"/>
+    <w:lsdException w:name="Colorful Shading" w:uiPriority="71"/>
+    <w:lsdException w:name="Colorful List" w:uiPriority="72"/>
+    <w:lsdException w:name="Colorful Grid" w:uiPriority="73"/>
+    <w:lsdException w:name="Light Shading Accent 1" w:uiPriority="60"/>
+    <w:lsdException w:name="Light List Accent 1" w:uiPriority="61"/>
+    <w:lsdException w:name="Light Grid Accent 1" w:uiPriority="62"/>
+    <w:lsdException w:name="Medium Shading 1 Accent 1" w:uiPriority="63"/>
+    <w:lsdException w:name="Medium Shading 2 Accent 1" w:uiPriority="64"/>
+    <w:lsdException w:name="Medium List 1 Accent 1" w:uiPriority="65"/>
+    <w:lsdException w:name="Revision" w:semiHidden="1"/>
+    <w:lsdException w:name="List Paragraph" w:uiPriority="34" w:qFormat="1"/>
+    <w:lsdException w:name="Quote" w:uiPriority="29" w:qFormat="1"/>
+    <w:lsdException w:name="Intense Quote" w:uiPriority="30" w:qFormat="1"/>
+    <w:lsdException w:name="Medium List 2 Accent 1" w:uiPriority="66"/>
+    <w:lsdException w:name="Medium Grid 1 Accent 1" w:uiPriority="67"/>
+    <w:lsdException w:name="Medium Grid 2 Accent 1" w:uiPriority="68"/>
+    <w:lsdException w:name="Medium Grid 3 Accent 1" w:uiPriority="69"/>
+    <w:lsdException w:name="Dark List Accent 1" w:uiPriority="70"/>
+    <w:lsdException w:name="Colorful Shading Accent 1" w:uiPriority="71"/>
+    <w:lsdException w:name="Colorful List Accent 1" w:uiPriority="72"/>
+    <w:lsdException w:name="Colorful Grid Accent 1" w:uiPriority="73"/>
+    <w:lsdException w:name="Light Shading Accent 2" w:uiPriority="60"/>
+    <w:lsdException w:name="Light List Accent 2" w:uiPriority="61"/>
+    <w:lsdException w:name="Light Grid Accent 2" w:uiPriority="62"/>
+    <w:lsdException w:name="Medium Shading 1 Accent 2" w:uiPriority="63"/>
+    <w:lsdException w:name="Medium Shading 2 Accent 2" w:uiPriority="64"/>
+    <w:lsdException w:name="Medium List 1 Accent 2" w:uiPriority="65"/>
+    <w:lsdException w:name="Medium List 2 Accent 2" w:uiPriority="66"/>
+    <w:lsdException w:name="Medium Grid 1 Accent 2" w:uiPriority="67"/>
+    <w:lsdException w:name="Medium Grid 2 Accent 2" w:uiPriority="68"/>
+    <w:lsdException w:name="Medium Grid 3 Accent 2" w:uiPriority="69"/>
+    <w:lsdException w:name="Dark List Accent 2" w:uiPriority="70"/>
+    <w:lsdException w:name="Colorful Shading Accent 2" w:uiPriority="71"/>
+    <w:lsdException w:name="Colorful List Accent 2" w:uiPriority="72"/>
+    <w:lsdException w:name="Colorful Grid Accent 2" w:uiPriority="73"/>
+    <w:lsdException w:name="Light Shading Accent 3" w:uiPriority="60"/>
+    <w:lsdException w:name="Light List Accent 3" w:uiPriority="61"/>
+    <w:lsdException w:name="Light Grid Accent 3" w:uiPriority="62"/>
+    <w:lsdException w:name="Medium Shading 1 Accent 3" w:uiPriority="63"/>
+    <w:lsdException w:name="Medium Shading 2 Accent 3" w:uiPriority="64"/>
+    <w:lsdException w:name="Medium List 1 Accent 3" w:uiPriority="65"/>
+    <w:lsdException w:name="Medium List 2 Accent 3" w:uiPriority="66"/>
+    <w:lsdException w:name="Medium Grid 1 Accent 3" w:uiPriority="67"/>
+    <w:lsdException w:name="Medium Grid 2 Accent 3" w:uiPriority="68"/>
+    <w:lsdException w:name="Medium Grid 3 Accent 3" w:uiPriority="69"/>
+    <w:lsdException w:name="Dark List Accent 3" w:uiPriority="70"/>
+    <w:lsdException w:name="Colorful Shading Accent 3" w:uiPriority="71"/>
+    <w:lsdException w:name="Colorful List Accent 3" w:uiPriority="72"/>
+    <w:lsdException w:name="Colorful Grid Accent 3" w:uiPriority="73"/>
+    <w:lsdException w:name="Light Shading Accent 4" w:uiPriority="60"/>
+    <w:lsdException w:name="Light List Accent 4" w:uiPriority="61"/>
+    <w:lsdException w:name="Light Grid Accent 4" w:uiPriority="62"/>
+    <w:lsdException w:name="Medium Shading 1 Accent 4" w:uiPriority="63"/>
+    <w:lsdException w:name="Medium Shading 2 Accent 4" w:uiPriority="64"/>
+    <w:lsdException w:name="Medium List 1 Accent 4" w:uiPriority="65"/>
+    <w:lsdException w:name="Medium List 2 Accent 4" w:uiPriority="66"/>
+    <w:lsdException w:name="Medium Grid 1 Accent 4" w:uiPriority="67"/>
+    <w:lsdException w:name="Medium Grid 2 Accent 4" w:uiPriority="68"/>
+    <w:lsdException w:name="Medium Grid 3 Accent 4" w:uiPriority="69"/>
+    <w:lsdException w:name="Dark List Accent 4" w:uiPriority="70"/>
+    <w:lsdException w:name="Colorful Shading Accent 4" w:uiPriority="71"/>
+    <w:lsdException w:name="Colorful List Accent 4" w:uiPriority="72"/>
+    <w:lsdException w:name="Colorful Grid Accent 4" w:uiPriority="73"/>
+    <w:lsdException w:name="Light Shading Accent 5" w:uiPriority="60"/>
+    <w:lsdException w:name="Light List Accent 5" w:uiPriority="61"/>
+    <w:lsdException w:name="Light Grid Accent 5" w:uiPriority="62"/>
+    <w:lsdException w:name="Medium Shading 1 Accent 5" w:uiPriority="63"/>
+    <w:lsdException w:name="Medium Shading 2 Accent 5" w:uiPriority="64"/>
+    <w:lsdException w:name="Medium List 1 Accent 5" w:uiPriority="65"/>
+    <w:lsdException w:name="Medium List 2 Accent 5" w:uiPriority="66"/>
+    <w:lsdException w:name="Medium Grid 1 Accent 5" w:uiPriority="67"/>
+    <w:lsdException w:name="Medium Grid 2 Accent 5" w:uiPriority="68"/>
+    <w:lsdException w:name="Medium Grid 3 Accent 5" w:uiPriority="69"/>
+    <w:lsdException w:name="Dark List Accent 5" w:uiPriority="70"/>
+    <w:lsdException w:name="Colorful Shading Accent 5" w:uiPriority="71"/>
+    <w:lsdException w:name="Colorful List Accent 5" w:uiPriority="72"/>
+    <w:lsdException w:name="Colorful Grid Accent 5" w:uiPriority="73"/>
+    <w:lsdException w:name="Light Shading Accent 6" w:uiPriority="60"/>
+    <w:lsdException w:name="Light List Accent 6" w:uiPriority="61"/>
+    <w:lsdException w:name="Light Grid Accent 6" w:uiPriority="62"/>
+    <w:lsdException w:name="Medium Shading 1 Accent 6" w:uiPriority="63"/>
+    <w:lsdException w:name="Medium Shading 2 Accent 6" w:uiPriority="64"/>
+    <w:lsdException w:name="Medium List 1 Accent 6" w:uiPriority="65"/>
+    <w:lsdException w:name="Medium List 2 Accent 6" w:uiPriority="66"/>
+    <w:lsdException w:name="Medium Grid 1 Accent 6" w:uiPriority="67"/>
+    <w:lsdException w:name="Medium Grid 2 Accent 6" w:uiPriority="68"/>
+    <w:lsdException w:name="Medium Grid 3 Accent 6" w:uiPriority="69"/>
+    <w:lsdException w:name="Dark List Accent 6" w:uiPriority="70"/>
+    <w:lsdException w:name="Colorful Shading Accent 6" w:uiPriority="71"/>
+    <w:lsdException w:name="Colorful List Accent 6" w:uiPriority="72"/>
+    <w:lsdException w:name="Colorful Grid Accent 6" w:uiPriority="73"/>
+    <w:lsdException w:name="Subtle Emphasis" w:uiPriority="19" w:qFormat="1"/>
+    <w:lsdException w:name="Intense Emphasis" w:uiPriority="21" w:qFormat="1"/>
+    <w:lsdException w:name="Subtle Reference" w:uiPriority="31" w:qFormat="1"/>
+    <w:lsdException w:name="Intense Reference" w:uiPriority="32" w:qFormat="1"/>
+    <w:lsdException w:name="Book Title" w:uiPriority="33" w:qFormat="1"/>
+    <w:lsdException w:name="Bibliography" w:semiHidden="1" w:uiPriority="37" w:unhideWhenUsed="1"/>
+    <w:lsdException w:name="TOC Heading" w:semiHidden="1" w:uiPriority="39" w:unhideWhenUsed="1" w:qFormat="1"/>
+    <w:lsdException w:name="Grid Table 4" w:uiPriority="49"/>
+    <w:lsdException w:name="Grid Table 5 Dark" w:uiPriority="50"/>
+    <w:lsdException w:name="Grid Table 6 Colorful" w:uiPriority="51"/>
+    <w:lsdException w:name="Grid Table 7 Colorful" w:uiPriority="52"/>
+    <w:lsdException w:name="Grid Table 1 Light Accent 1" w:uiPriority="46"/>
+    <w:lsdException w:name="Grid Table 2 Accent 1" w:uiPriority="47"/>
+    <w:lsdException w:name="Grid Table 3 Accent 1" w:uiPriority="48"/>
+    <w:lsdException w:name="Grid Table 4 Accent 1" w:uiPriority="49"/>
+    <w:lsdException w:name="Grid Table 5 Dark Accent 1" w:uiPriority="50"/>
+    <w:lsdException w:name="Grid Table 6 Colorful Accent 1" w:uiPriority="51"/>
+    <w:lsdException w:name="Grid Table 7 Colorful Accent 1" w:uiPriority="52"/>
+    <w:lsdException w:name="Grid Table 1 Light Accent 2" w:uiPriority="46"/>
+    <w:lsdException w:name="Grid Table 2 Accent 2" w:uiPriority="47"/>
+    <w:lsdException w:name="Grid Table 3 Accent 2" w:uiPriority="48"/>
+    <w:lsdException w:name="Grid Table 4 Accent 2" w:uiPriority="49"/>
+    <w:lsdException w:name="Grid Table 5 Dark Accent 2" w:uiPriority="50"/>
+    <w:lsdException w:name="Grid Table 6 Colorful Accent 2" w:uiPriority="51"/>
+    <w:lsdException w:name="Grid Table 7 Colorful Accent 2" w:uiPriority="52"/>
+    <w:lsdException w:name="Grid Table 1 Light Accent 3" w:uiPriority="46"/>
+    <w:lsdException w:name="Grid Table 2 Accent 3" w:uiPriority="47"/>
+    <w:lsdException w:name="Grid Table 3 Accent 3" w:uiPriority="48"/>
+    <w:lsdException w:name="Grid Table 4 Accent 3" w:uiPriority="49"/>
+    <w:lsdException w:name="Grid Table 5 Dark Accent 3" w:uiPriority="50"/>
+    <w:lsdException w:name="Grid Table 6 Colorful Accent 3" w:uiPriority="51"/>
+    <w:lsdException w:name="Grid Table 7 Colorful Accent 3" w:uiPriority="52"/>
+    <w:lsdException w:name="Grid Table 1 Light Accent 4" w:uiPriority="46"/>
+    <w:lsdException w:name="Grid Table 2 Accent 4" w:uiPriority="47"/>
+    <w:lsdException w:name="Grid Table 3 Accent 4" w:uiPriority="48"/>
+    <w:lsdException w:name="Grid Table 4 Accent 4" w:uiPriority="49"/>
+    <w:lsdException w:name="Grid Table 5 Dark Accent 4" w:uiPriority="50"/>
+    <w:lsdException w:name="Grid Table 6 Colorful Accent 4" w:uiPriority="51"/>
+    <w:lsdException w:name="Grid Table 7 Colorful Accent 4" w:uiPriority="52"/>
+    <w:lsdException w:name="Grid Table 1 Light Accent 5" w:uiPriority="46"/>
+    <w:lsdException w:name="Grid Table 2 Accent 5" w:uiPriority="47"/>
+    <w:lsdException w:name="Grid Table 3 Accent 5" w:uiPriority="48"/>
+    <w:lsdException w:name="Grid Table 4 Accent 5" w:uiPriority="49"/>
+    <w:lsdException w:name="Grid Table 5 Dark Accent 5" w:uiPriority="50"/>
+    <w:lsdException w:name="Grid Table 6 Colorful Accent 5" w:uiPriority="51"/>
+    <w:lsdException w:name="Grid Table 7 Colorful Accent 5" w:uiPriority="52"/>
+    <w:lsdException w:name="Grid Table 1 Light Accent 6" w:uiPriority="46"/>
+    <w:lsdException w:name="Grid Table 2 Accent 6" w:uiPriority="47"/>
+    <w:lsdException w:name="Grid Table 3 Accent 6" w:uiPriority="48"/>
+    <w:lsdException w:name="Grid Table 4 Accent 6" w:uiPriority="49"/>
+    <w:lsdException w:name="Grid Table 5 Dark Accent 6" w:uiPriority="50"/>
+    <w:lsdException w:name="Grid Table 6 Colorful Accent 6" w:uiPriority="51"/>
+    <w:lsdException w:name="Grid Table 7 Colorful Accent 6" w:uiPriority="52"/>
+    <w:lsdException w:name="List Table 1 Light" w:uiPriority="46"/>
+    <w:lsdException w:name="List Table 2" w:uiPriority="47"/>
+    <w:lsdException w:name="List Table 3" w:uiPriority="48"/>
+    <w:lsdException w:name="List Table 4" w:uiPriority="49"/>
+    <w:lsdException w:name="List Table 5 Dark" w:uiPriority="50"/>
+    <w:lsdException w:name="List Table 6 Colorful" w:uiPriority="51"/>
+    <w:lsdException w:name="List Table 7 Colorful" w:uiPriority="52"/>
+    <w:lsdException w:name="List Table 1 Light Accent 1" w:uiPriority="46"/>
+    <w:lsdException w:name="List Table 2 Accent 1" w:uiPriority="47"/>
+    <w:lsdException w:name="List Table 3 Accent 1" w:uiPriority="48"/>
+    <w:lsdException w:name="List Table 4 Accent 1" w:uiPriority="49"/>
+    <w:lsdException w:name="List Table 5 Dark Accent 1" w:uiPriority="50"/>
+    <w:lsdException w:name="List Table 6 Colorful Accent 1" w:uiPriority="51"/>
+    <w:lsdException w:name="List Table 7 Colorful Accent 1" w:uiPriority="52"/>
+    <w:lsdException w:name="List Table 1 Light Accent 2" w:uiPriority="46"/>
+    <w:lsdException w:name="List Table 2 Accent 2" w:uiPriority="47"/>
+    <w:lsdException w:name="List Table 3 Accent 2" w:uiPriority="48"/>
+    <w:lsdException w:name="List Table 4 Accent 2" w:uiPriority="49"/>
+    <w:lsdException w:name="List Table 5 Dark Accent 2" w:uiPriority="50"/>
+    <w:lsdException w:name="List Table 6 Colorful Accent 2" w:uiPriority="51"/>
+    <w:lsdException w:name="List Table 7 Colorful Accent 2" w:uiPriority="52"/>
+    <w:lsdException w:name="List Table 1 Light Accent 3" w:uiPriority="46"/>
+    <w:lsdException w:name="List Table 2 Accent 3" w:uiPriority="47"/>
+    <w:lsdException w:name="List Table 3 Accent 3" w:uiPriority="48"/>
+    <w:lsdException w:name="List Table 4 Accent 3" w:uiPriority="49"/>
+    <w:lsdException w:name="List Table 5 Dark Accent 3" w:uiPriority="50"/>
+    <w:lsdException w:name="List Table 6 Colorful Accent 3" w:uiPriority="51"/>
+    <w:lsdException w:name="List Table 7 Colorful Accent 3" w:uiPriority="52"/>
+    <w:lsdException w:name="List Table 1 Light Accent 4" w:uiPriority="46"/>
+    <w:lsdException w:name="List Table 2 Accent 4" w:uiPriority="47"/>
+    <w:lsdException w:name="List Table 3 Accent 4" w:uiPriority="48"/>
+    <w:lsdException w:name="List Table 4 Accent 4" w:uiPriority="49"/>
+    <w:lsdException w:name="List Table 5 Dark Accent 4" w:uiPriority="50"/>
+    <w:lsdException w:name="List Table 6 Colorful Accent 4" w:uiPriority="51"/>
+    <w:lsdException w:name="List Table 7 Colorful Accent 4" w:uiPriority="52"/>
+    <w:lsdException w:name="List Table 1 Light Accent 5" w:uiPriority="46"/>
+    <w:lsdException w:name="List Table 2 Accent 5" w:uiPriority="47"/>
+    <w:lsdException w:name="List Table 3 Accent 5" w:uiPriority="48"/>
+    <w:lsdException w:name="List Table 4 Accent 5" w:uiPriority="49"/>
+    <w:lsdException w:name="List Table 5 Dark Accent 5" w:uiPriority="50"/>
+    <w:lsdException w:name="List Table 6 Colorful Accent 5" w:uiPriority="51"/>
+    <w:lsdException w:name="List Table 7 Colorful Accent 5" w:uiPriority="52"/>
+    <w:lsdException w:name="List Table 1 Light Accent 6" w:uiPriority="46"/>
+    <w:lsdException w:name="List Table 2 Accent 6" w:uiPriority="47"/>
+    <w:lsdException w:name="List Table 3 Accent 6" w:uiPriority="48"/>
+    <w:lsdException w:name="List Table 4 Accent 6" w:uiPriority="49"/>
+    <w:lsdException w:name="List Table 5 Dark Accent 6" w:uiPriority="50"/>
+    <w:lsdException w:name="List Table 6 Colorful Accent 6" w:uiPriority="51"/>
+    <w:lsdException w:name="List Table 7 Colorful Accent 6" w:uiPriority="52"/>
+    <w:lsdException w:name="Mention" w:semiHidden="1" w:unhideWhenUsed="1"/>
+    <w:lsdException w:name="Smart Hyperlink" w:semiHidden="1" w:unhideWhenUsed="1"/>
+    <w:lsdException w:name="Hashtag" w:semiHidden="1" w:unhideWhenUsed="1"/>
+    <w:lsdException w:name="Unresolved Mention" w:semiHidden="1" w:unhideWhenUsed="1"/>
+    <w:lsdException w:name="Smart Link" w:semiHidden="1" w:unhideWhenUsed="1"/>
   </w:latentStyles>
   <w:style w:type="paragraph" w:default="1" w:styleId="Normal">
     <w:name w:val="Normal"/>
@@ -1019,18 +1258,11 @@
     </w:pPr>
     <w:tblPr>
       <w:jc w:val="center"/>
-      <w:tblInd w:w="0" w:type="dxa"/>
       <w:tblBorders>
         <w:top w:val="single" w:sz="8" w:space="0" w:color="auto"/>
         <w:bottom w:val="single" w:sz="8" w:space="0" w:color="auto"/>
         <w:insideH w:val="single" w:sz="8" w:space="0" w:color="auto"/>
       </w:tblBorders>
-      <w:tblCellMar>
-        <w:top w:w="0" w:type="dxa"/>
-        <w:left w:w="108" w:type="dxa"/>
-        <w:bottom w:w="0" w:type="dxa"/>
-        <w:right w:w="108" w:type="dxa"/>
-      </w:tblCellMar>
     </w:tblPr>
     <w:trPr>
       <w:jc w:val="center"/>
@@ -1062,19 +1294,12 @@
     <w:tblPr>
       <w:tblStyleRowBandSize w:val="1"/>
       <w:tblStyleColBandSize w:val="1"/>
-      <w:tblInd w:w="0" w:type="dxa"/>
       <w:tblBorders>
         <w:top w:val="single" w:sz="8" w:space="0" w:color="C0504D" w:themeColor="accent2"/>
         <w:left w:val="single" w:sz="8" w:space="0" w:color="C0504D" w:themeColor="accent2"/>
         <w:bottom w:val="single" w:sz="8" w:space="0" w:color="C0504D" w:themeColor="accent2"/>
         <w:right w:val="single" w:sz="8" w:space="0" w:color="C0504D" w:themeColor="accent2"/>
       </w:tblBorders>
-      <w:tblCellMar>
-        <w:top w:w="0" w:type="dxa"/>
-        <w:left w:w="108" w:type="dxa"/>
-        <w:bottom w:w="0" w:type="dxa"/>
-        <w:right w:w="108" w:type="dxa"/>
-      </w:tblCellMar>
     </w:tblPr>
     <w:tblStylePr w:type="firstRow">
       <w:pPr>
@@ -1185,8 +1410,8 @@
       <w:bCs/>
     </w:rPr>
   </w:style>
-  <w:style w:type="paragraph" w:customStyle="1" w:styleId="graphictitle">
-    <w:name w:val="graphic title"/>
+  <w:style w:type="paragraph" w:customStyle="1" w:styleId="ImageCaption">
+    <w:name w:val="Image Caption"/>
     <w:basedOn w:val="Normal"/>
     <w:qFormat/>
     <w:rsid w:val="00AE18EF"/>
@@ -1198,13 +1423,13 @@
       <w:i/>
     </w:rPr>
   </w:style>
-  <w:style w:type="paragraph" w:customStyle="1" w:styleId="tabletitle">
-    <w:name w:val="table title"/>
-    <w:basedOn w:val="graphictitle"/>
+  <w:style w:type="paragraph" w:customStyle="1" w:styleId="TableCaption">
+    <w:name w:val="Table Caption"/>
+    <w:basedOn w:val="ImageCaption"/>
     <w:qFormat/>
     <w:rsid w:val="00AE18EF"/>
   </w:style>
-  <w:style w:type="table" w:styleId="Professionnel">
+  <w:style w:type="table" w:styleId="Tableauprofessionnel">
     <w:name w:val="Table Professional"/>
     <w:basedOn w:val="TableauNormal"/>
     <w:uiPriority w:val="99"/>
@@ -1212,7 +1437,6 @@
     <w:unhideWhenUsed/>
     <w:rsid w:val="00C31EEB"/>
     <w:tblPr>
-      <w:tblInd w:w="0" w:type="dxa"/>
       <w:tblBorders>
         <w:top w:val="single" w:sz="6" w:space="0" w:color="000000"/>
         <w:left w:val="single" w:sz="6" w:space="0" w:color="000000"/>
@@ -1221,12 +1445,6 @@
         <w:insideH w:val="single" w:sz="6" w:space="0" w:color="000000"/>
         <w:insideV w:val="single" w:sz="6" w:space="0" w:color="000000"/>
       </w:tblBorders>
-      <w:tblCellMar>
-        <w:top w:w="0" w:type="dxa"/>
-        <w:left w:w="108" w:type="dxa"/>
-        <w:bottom w:w="0" w:type="dxa"/>
-        <w:right w:w="108" w:type="dxa"/>
-      </w:tblCellMar>
     </w:tblPr>
     <w:tcPr>
       <w:shd w:val="clear" w:color="auto" w:fill="auto"/>
@@ -1304,587 +1522,17 @@
       <w:vertAlign w:val="superscript"/>
     </w:rPr>
   </w:style>
-</w:styles>
-</file>
-
-<file path=word/stylesWithEffects.xml><?xml version="1.0" encoding="utf-8"?>
-<w:styles xmlns:wpc="http://schemas.microsoft.com/office/word/2010/wordprocessingCanvas" xmlns:mo="http://schemas.microsoft.com/office/mac/office/2008/main" xmlns:mc="http://schemas.openxmlformats.org/markup-compatibility/2006" xmlns:mv="urn:schemas-microsoft-com:mac:vml" xmlns:o="urn:schemas-microsoft-com:office:office" xmlns:r="http://schemas.openxmlformats.org/officeDocument/2006/relationships" xmlns:m="http://schemas.openxmlformats.org/officeDocument/2006/math" xmlns:v="urn:schemas-microsoft-com:vml" xmlns:wp14="http://schemas.microsoft.com/office/word/2010/wordprocessingDrawing" xmlns:wp="http://schemas.openxmlformats.org/drawingml/2006/wordprocessingDrawing" xmlns:w10="urn:schemas-microsoft-com:office:word" xmlns:w="http://schemas.openxmlformats.org/wordprocessingml/2006/main" xmlns:w14="http://schemas.microsoft.com/office/word/2010/wordml" xmlns:wpg="http://schemas.microsoft.com/office/word/2010/wordprocessingGroup" xmlns:wpi="http://schemas.microsoft.com/office/word/2010/wordprocessingInk" xmlns:wne="http://schemas.microsoft.com/office/word/2006/wordml" xmlns:wps="http://schemas.microsoft.com/office/word/2010/wordprocessingShape" mc:Ignorable="w14 wp14">
-  <w:docDefaults>
-    <w:rPrDefault>
-      <w:rPr>
-        <w:rFonts w:asciiTheme="minorHAnsi" w:eastAsiaTheme="minorEastAsia" w:hAnsiTheme="minorHAnsi" w:cstheme="minorBidi"/>
-        <w:sz w:val="24"/>
-        <w:szCs w:val="24"/>
-        <w:lang w:val="en-US" w:eastAsia="en-US" w:bidi="ar-SA"/>
-      </w:rPr>
-    </w:rPrDefault>
-    <w:pPrDefault/>
-  </w:docDefaults>
-  <w:latentStyles w:defLockedState="0" w:defUIPriority="99" w:defSemiHidden="1" w:defUnhideWhenUsed="1" w:defQFormat="0" w:count="276">
-    <w:lsdException w:name="Normal" w:semiHidden="0" w:uiPriority="0" w:unhideWhenUsed="0" w:qFormat="1"/>
-    <w:lsdException w:name="heading 1" w:semiHidden="0" w:uiPriority="9" w:unhideWhenUsed="0" w:qFormat="1"/>
-    <w:lsdException w:name="heading 2" w:uiPriority="9" w:qFormat="1"/>
-    <w:lsdException w:name="heading 3" w:uiPriority="9" w:qFormat="1"/>
-    <w:lsdException w:name="heading 4" w:uiPriority="9" w:qFormat="1"/>
-    <w:lsdException w:name="heading 5" w:uiPriority="9" w:qFormat="1"/>
-    <w:lsdException w:name="heading 6" w:uiPriority="9" w:qFormat="1"/>
-    <w:lsdException w:name="heading 7" w:uiPriority="9" w:qFormat="1"/>
-    <w:lsdException w:name="heading 8" w:uiPriority="9" w:qFormat="1"/>
-    <w:lsdException w:name="heading 9" w:uiPriority="9" w:qFormat="1"/>
-    <w:lsdException w:name="toc 1" w:uiPriority="39"/>
-    <w:lsdException w:name="toc 2" w:uiPriority="39"/>
-    <w:lsdException w:name="toc 3" w:uiPriority="39"/>
-    <w:lsdException w:name="toc 4" w:uiPriority="39"/>
-    <w:lsdException w:name="toc 5" w:uiPriority="39"/>
-    <w:lsdException w:name="toc 6" w:uiPriority="39"/>
-    <w:lsdException w:name="toc 7" w:uiPriority="39"/>
-    <w:lsdException w:name="toc 8" w:uiPriority="39"/>
-    <w:lsdException w:name="toc 9" w:uiPriority="39"/>
-    <w:lsdException w:name="caption" w:uiPriority="35" w:qFormat="1"/>
-    <w:lsdException w:name="Title" w:semiHidden="0" w:uiPriority="10" w:unhideWhenUsed="0" w:qFormat="1"/>
-    <w:lsdException w:name="Default Paragraph Font" w:uiPriority="1"/>
-    <w:lsdException w:name="Subtitle" w:semiHidden="0" w:uiPriority="11" w:unhideWhenUsed="0" w:qFormat="1"/>
-    <w:lsdException w:name="Strong" w:semiHidden="0" w:uiPriority="22" w:unhideWhenUsed="0" w:qFormat="1"/>
-    <w:lsdException w:name="Emphasis" w:semiHidden="0" w:uiPriority="20" w:unhideWhenUsed="0" w:qFormat="1"/>
-    <w:lsdException w:name="Table Grid" w:semiHidden="0" w:uiPriority="59" w:unhideWhenUsed="0"/>
-    <w:lsdException w:name="Placeholder Text" w:unhideWhenUsed="0"/>
-    <w:lsdException w:name="No Spacing" w:semiHidden="0" w:uiPriority="1" w:unhideWhenUsed="0" w:qFormat="1"/>
-    <w:lsdException w:name="Light Shading" w:semiHidden="0" w:uiPriority="60" w:unhideWhenUsed="0"/>
-    <w:lsdException w:name="Light List" w:semiHidden="0" w:uiPriority="61" w:unhideWhenUsed="0"/>
-    <w:lsdException w:name="Light Grid" w:semiHidden="0" w:uiPriority="62" w:unhideWhenUsed="0"/>
-    <w:lsdException w:name="Medium Shading 1" w:semiHidden="0" w:uiPriority="63" w:unhideWhenUsed="0"/>
-    <w:lsdException w:name="Medium Shading 2" w:semiHidden="0" w:uiPriority="64" w:unhideWhenUsed="0"/>
-    <w:lsdException w:name="Medium List 1" w:semiHidden="0" w:uiPriority="65" w:unhideWhenUsed="0"/>
-    <w:lsdException w:name="Medium List 2" w:semiHidden="0" w:uiPriority="66" w:unhideWhenUsed="0"/>
-    <w:lsdException w:name="Medium Grid 1" w:semiHidden="0" w:uiPriority="67" w:unhideWhenUsed="0"/>
-    <w:lsdException w:name="Medium Grid 2" w:semiHidden="0" w:uiPriority="68" w:unhideWhenUsed="0"/>
-    <w:lsdException w:name="Medium Grid 3" w:semiHidden="0" w:uiPriority="69" w:unhideWhenUsed="0"/>
-    <w:lsdException w:name="Dark List" w:semiHidden="0" w:uiPriority="70" w:unhideWhenUsed="0"/>
-    <w:lsdException w:name="Colorful Shading" w:semiHidden="0" w:uiPriority="71" w:unhideWhenUsed="0"/>
-    <w:lsdException w:name="Colorful List" w:semiHidden="0" w:uiPriority="72" w:unhideWhenUsed="0"/>
-    <w:lsdException w:name="Colorful Grid" w:semiHidden="0" w:uiPriority="73" w:unhideWhenUsed="0"/>
-    <w:lsdException w:name="Light Shading Accent 1" w:semiHidden="0" w:uiPriority="60" w:unhideWhenUsed="0"/>
-    <w:lsdException w:name="Light List Accent 1" w:semiHidden="0" w:uiPriority="61" w:unhideWhenUsed="0"/>
-    <w:lsdException w:name="Light Grid Accent 1" w:semiHidden="0" w:uiPriority="62" w:unhideWhenUsed="0"/>
-    <w:lsdException w:name="Medium Shading 1 Accent 1" w:semiHidden="0" w:uiPriority="63" w:unhideWhenUsed="0"/>
-    <w:lsdException w:name="Medium Shading 2 Accent 1" w:semiHidden="0" w:uiPriority="64" w:unhideWhenUsed="0"/>
-    <w:lsdException w:name="Medium List 1 Accent 1" w:semiHidden="0" w:uiPriority="65" w:unhideWhenUsed="0"/>
-    <w:lsdException w:name="Revision" w:unhideWhenUsed="0"/>
-    <w:lsdException w:name="List Paragraph" w:semiHidden="0" w:uiPriority="34" w:unhideWhenUsed="0" w:qFormat="1"/>
-    <w:lsdException w:name="Quote" w:semiHidden="0" w:uiPriority="29" w:unhideWhenUsed="0" w:qFormat="1"/>
-    <w:lsdException w:name="Intense Quote" w:semiHidden="0" w:uiPriority="30" w:unhideWhenUsed="0" w:qFormat="1"/>
-    <w:lsdException w:name="Medium List 2 Accent 1" w:semiHidden="0" w:uiPriority="66" w:unhideWhenUsed="0"/>
-    <w:lsdException w:name="Medium Grid 1 Accent 1" w:semiHidden="0" w:uiPriority="67" w:unhideWhenUsed="0"/>
-    <w:lsdException w:name="Medium Grid 2 Accent 1" w:semiHidden="0" w:uiPriority="68" w:unhideWhenUsed="0"/>
-    <w:lsdException w:name="Medium Grid 3 Accent 1" w:semiHidden="0" w:uiPriority="69" w:unhideWhenUsed="0"/>
-    <w:lsdException w:name="Dark List Accent 1" w:semiHidden="0" w:uiPriority="70" w:unhideWhenUsed="0"/>
-    <w:lsdException w:name="Colorful Shading Accent 1" w:semiHidden="0" w:uiPriority="71" w:unhideWhenUsed="0"/>
-    <w:lsdException w:name="Colorful List Accent 1" w:semiHidden="0" w:uiPriority="72" w:unhideWhenUsed="0"/>
-    <w:lsdException w:name="Colorful Grid Accent 1" w:semiHidden="0" w:uiPriority="73" w:unhideWhenUsed="0"/>
-    <w:lsdException w:name="Light Shading Accent 2" w:semiHidden="0" w:uiPriority="60" w:unhideWhenUsed="0"/>
-    <w:lsdException w:name="Light List Accent 2" w:semiHidden="0" w:uiPriority="61" w:unhideWhenUsed="0"/>
-    <w:lsdException w:name="Light Grid Accent 2" w:semiHidden="0" w:uiPriority="62" w:unhideWhenUsed="0"/>
-    <w:lsdException w:name="Medium Shading 1 Accent 2" w:semiHidden="0" w:uiPriority="63" w:unhideWhenUsed="0"/>
-    <w:lsdException w:name="Medium Shading 2 Accent 2" w:semiHidden="0" w:uiPriority="64" w:unhideWhenUsed="0"/>
-    <w:lsdException w:name="Medium List 1 Accent 2" w:semiHidden="0" w:uiPriority="65" w:unhideWhenUsed="0"/>
-    <w:lsdException w:name="Medium List 2 Accent 2" w:semiHidden="0" w:uiPriority="66" w:unhideWhenUsed="0"/>
-    <w:lsdException w:name="Medium Grid 1 Accent 2" w:semiHidden="0" w:uiPriority="67" w:unhideWhenUsed="0"/>
-    <w:lsdException w:name="Medium Grid 2 Accent 2" w:semiHidden="0" w:uiPriority="68" w:unhideWhenUsed="0"/>
-    <w:lsdException w:name="Medium Grid 3 Accent 2" w:semiHidden="0" w:uiPriority="69" w:unhideWhenUsed="0"/>
-    <w:lsdException w:name="Dark List Accent 2" w:semiHidden="0" w:uiPriority="70" w:unhideWhenUsed="0"/>
-    <w:lsdException w:name="Colorful Shading Accent 2" w:semiHidden="0" w:uiPriority="71" w:unhideWhenUsed="0"/>
-    <w:lsdException w:name="Colorful List Accent 2" w:semiHidden="0" w:uiPriority="72" w:unhideWhenUsed="0"/>
-    <w:lsdException w:name="Colorful Grid Accent 2" w:semiHidden="0" w:uiPriority="73" w:unhideWhenUsed="0"/>
-    <w:lsdException w:name="Light Shading Accent 3" w:semiHidden="0" w:uiPriority="60" w:unhideWhenUsed="0"/>
-    <w:lsdException w:name="Light List Accent 3" w:semiHidden="0" w:uiPriority="61" w:unhideWhenUsed="0"/>
-    <w:lsdException w:name="Light Grid Accent 3" w:semiHidden="0" w:uiPriority="62" w:unhideWhenUsed="0"/>
-    <w:lsdException w:name="Medium Shading 1 Accent 3" w:semiHidden="0" w:uiPriority="63" w:unhideWhenUsed="0"/>
-    <w:lsdException w:name="Medium Shading 2 Accent 3" w:semiHidden="0" w:uiPriority="64" w:unhideWhenUsed="0"/>
-    <w:lsdException w:name="Medium List 1 Accent 3" w:semiHidden="0" w:uiPriority="65" w:unhideWhenUsed="0"/>
-    <w:lsdException w:name="Medium List 2 Accent 3" w:semiHidden="0" w:uiPriority="66" w:unhideWhenUsed="0"/>
-    <w:lsdException w:name="Medium Grid 1 Accent 3" w:semiHidden="0" w:uiPriority="67" w:unhideWhenUsed="0"/>
-    <w:lsdException w:name="Medium Grid 2 Accent 3" w:semiHidden="0" w:uiPriority="68" w:unhideWhenUsed="0"/>
-    <w:lsdException w:name="Medium Grid 3 Accent 3" w:semiHidden="0" w:uiPriority="69" w:unhideWhenUsed="0"/>
-    <w:lsdException w:name="Dark List Accent 3" w:semiHidden="0" w:uiPriority="70" w:unhideWhenUsed="0"/>
-    <w:lsdException w:name="Colorful Shading Accent 3" w:semiHidden="0" w:uiPriority="71" w:unhideWhenUsed="0"/>
-    <w:lsdException w:name="Colorful List Accent 3" w:semiHidden="0" w:uiPriority="72" w:unhideWhenUsed="0"/>
-    <w:lsdException w:name="Colorful Grid Accent 3" w:semiHidden="0" w:uiPriority="73" w:unhideWhenUsed="0"/>
-    <w:lsdException w:name="Light Shading Accent 4" w:semiHidden="0" w:uiPriority="60" w:unhideWhenUsed="0"/>
-    <w:lsdException w:name="Light List Accent 4" w:semiHidden="0" w:uiPriority="61" w:unhideWhenUsed="0"/>
-    <w:lsdException w:name="Light Grid Accent 4" w:semiHidden="0" w:uiPriority="62" w:unhideWhenUsed="0"/>
-    <w:lsdException w:name="Medium Shading 1 Accent 4" w:semiHidden="0" w:uiPriority="63" w:unhideWhenUsed="0"/>
-    <w:lsdException w:name="Medium Shading 2 Accent 4" w:semiHidden="0" w:uiPriority="64" w:unhideWhenUsed="0"/>
-    <w:lsdException w:name="Medium List 1 Accent 4" w:semiHidden="0" w:uiPriority="65" w:unhideWhenUsed="0"/>
-    <w:lsdException w:name="Medium List 2 Accent 4" w:semiHidden="0" w:uiPriority="66" w:unhideWhenUsed="0"/>
-    <w:lsdException w:name="Medium Grid 1 Accent 4" w:semiHidden="0" w:uiPriority="67" w:unhideWhenUsed="0"/>
-    <w:lsdException w:name="Medium Grid 2 Accent 4" w:semiHidden="0" w:uiPriority="68" w:unhideWhenUsed="0"/>
-    <w:lsdException w:name="Medium Grid 3 Accent 4" w:semiHidden="0" w:uiPriority="69" w:unhideWhenUsed="0"/>
-    <w:lsdException w:name="Dark List Accent 4" w:semiHidden="0" w:uiPriority="70" w:unhideWhenUsed="0"/>
-    <w:lsdException w:name="Colorful Shading Accent 4" w:semiHidden="0" w:uiPriority="71" w:unhideWhenUsed="0"/>
-    <w:lsdException w:name="Colorful List Accent 4" w:semiHidden="0" w:uiPriority="72" w:unhideWhenUsed="0"/>
-    <w:lsdException w:name="Colorful Grid Accent 4" w:semiHidden="0" w:uiPriority="73" w:unhideWhenUsed="0"/>
-    <w:lsdException w:name="Light Shading Accent 5" w:semiHidden="0" w:uiPriority="60" w:unhideWhenUsed="0"/>
-    <w:lsdException w:name="Light List Accent 5" w:semiHidden="0" w:uiPriority="61" w:unhideWhenUsed="0"/>
-    <w:lsdException w:name="Light Grid Accent 5" w:semiHidden="0" w:uiPriority="62" w:unhideWhenUsed="0"/>
-    <w:lsdException w:name="Medium Shading 1 Accent 5" w:semiHidden="0" w:uiPriority="63" w:unhideWhenUsed="0"/>
-    <w:lsdException w:name="Medium Shading 2 Accent 5" w:semiHidden="0" w:uiPriority="64" w:unhideWhenUsed="0"/>
-    <w:lsdException w:name="Medium List 1 Accent 5" w:semiHidden="0" w:uiPriority="65" w:unhideWhenUsed="0"/>
-    <w:lsdException w:name="Medium List 2 Accent 5" w:semiHidden="0" w:uiPriority="66" w:unhideWhenUsed="0"/>
-    <w:lsdException w:name="Medium Grid 1 Accent 5" w:semiHidden="0" w:uiPriority="67" w:unhideWhenUsed="0"/>
-    <w:lsdException w:name="Medium Grid 2 Accent 5" w:semiHidden="0" w:uiPriority="68" w:unhideWhenUsed="0"/>
-    <w:lsdException w:name="Medium Grid 3 Accent 5" w:semiHidden="0" w:uiPriority="69" w:unhideWhenUsed="0"/>
-    <w:lsdException w:name="Dark List Accent 5" w:semiHidden="0" w:uiPriority="70" w:unhideWhenUsed="0"/>
-    <w:lsdException w:name="Colorful Shading Accent 5" w:semiHidden="0" w:uiPriority="71" w:unhideWhenUsed="0"/>
-    <w:lsdException w:name="Colorful List Accent 5" w:semiHidden="0" w:uiPriority="72" w:unhideWhenUsed="0"/>
-    <w:lsdException w:name="Colorful Grid Accent 5" w:semiHidden="0" w:uiPriority="73" w:unhideWhenUsed="0"/>
-    <w:lsdException w:name="Light Shading Accent 6" w:semiHidden="0" w:uiPriority="60" w:unhideWhenUsed="0"/>
-    <w:lsdException w:name="Light List Accent 6" w:semiHidden="0" w:uiPriority="61" w:unhideWhenUsed="0"/>
-    <w:lsdException w:name="Light Grid Accent 6" w:semiHidden="0" w:uiPriority="62" w:unhideWhenUsed="0"/>
-    <w:lsdException w:name="Medium Shading 1 Accent 6" w:semiHidden="0" w:uiPriority="63" w:unhideWhenUsed="0"/>
-    <w:lsdException w:name="Medium Shading 2 Accent 6" w:semiHidden="0" w:uiPriority="64" w:unhideWhenUsed="0"/>
-    <w:lsdException w:name="Medium List 1 Accent 6" w:semiHidden="0" w:uiPriority="65" w:unhideWhenUsed="0"/>
-    <w:lsdException w:name="Medium List 2 Accent 6" w:semiHidden="0" w:uiPriority="66" w:unhideWhenUsed="0"/>
-    <w:lsdException w:name="Medium Grid 1 Accent 6" w:semiHidden="0" w:uiPriority="67" w:unhideWhenUsed="0"/>
-    <w:lsdException w:name="Medium Grid 2 Accent 6" w:semiHidden="0" w:uiPriority="68" w:unhideWhenUsed="0"/>
-    <w:lsdException w:name="Medium Grid 3 Accent 6" w:semiHidden="0" w:uiPriority="69" w:unhideWhenUsed="0"/>
-    <w:lsdException w:name="Dark List Accent 6" w:semiHidden="0" w:uiPriority="70" w:unhideWhenUsed="0"/>
-    <w:lsdException w:name="Colorful Shading Accent 6" w:semiHidden="0" w:uiPriority="71" w:unhideWhenUsed="0"/>
-    <w:lsdException w:name="Colorful List Accent 6" w:semiHidden="0" w:uiPriority="72" w:unhideWhenUsed="0"/>
-    <w:lsdException w:name="Colorful Grid Accent 6" w:semiHidden="0" w:uiPriority="73" w:unhideWhenUsed="0"/>
-    <w:lsdException w:name="Subtle Emphasis" w:semiHidden="0" w:uiPriority="19" w:unhideWhenUsed="0" w:qFormat="1"/>
-    <w:lsdException w:name="Intense Emphasis" w:semiHidden="0" w:uiPriority="21" w:unhideWhenUsed="0" w:qFormat="1"/>
-    <w:lsdException w:name="Subtle Reference" w:semiHidden="0" w:uiPriority="31" w:unhideWhenUsed="0" w:qFormat="1"/>
-    <w:lsdException w:name="Intense Reference" w:semiHidden="0" w:uiPriority="32" w:unhideWhenUsed="0" w:qFormat="1"/>
-    <w:lsdException w:name="Book Title" w:semiHidden="0" w:uiPriority="33" w:unhideWhenUsed="0" w:qFormat="1"/>
-    <w:lsdException w:name="Bibliography" w:uiPriority="37"/>
-    <w:lsdException w:name="TOC Heading" w:uiPriority="39" w:qFormat="1"/>
-  </w:latentStyles>
-  <w:style w:type="paragraph" w:default="1" w:styleId="Normal">
-    <w:name w:val="Normal"/>
-    <w:qFormat/>
-  </w:style>
-  <w:style w:type="paragraph" w:styleId="Titre1">
-    <w:name w:val="heading 1"/>
-    <w:basedOn w:val="Normal"/>
-    <w:next w:val="Normal"/>
-    <w:link w:val="Titre1Car"/>
-    <w:uiPriority w:val="9"/>
-    <w:qFormat/>
-    <w:rsid w:val="00362E65"/>
-    <w:pPr>
-      <w:keepNext/>
-      <w:keepLines/>
-      <w:numPr>
-        <w:numId w:val="3"/>
-      </w:numPr>
-      <w:pBdr>
-        <w:bottom w:val="single" w:sz="4" w:space="1" w:color="auto"/>
-      </w:pBdr>
-      <w:spacing w:before="480"/>
-      <w:outlineLvl w:val="0"/>
-    </w:pPr>
-    <w:rPr>
-      <w:rFonts w:asciiTheme="majorHAnsi" w:eastAsiaTheme="majorEastAsia" w:hAnsiTheme="majorHAnsi" w:cstheme="majorBidi"/>
-      <w:b/>
-      <w:bCs/>
-      <w:sz w:val="32"/>
-      <w:szCs w:val="32"/>
-    </w:rPr>
-  </w:style>
-  <w:style w:type="paragraph" w:styleId="Titre2">
-    <w:name w:val="heading 2"/>
-    <w:basedOn w:val="Normal"/>
-    <w:next w:val="Normal"/>
-    <w:link w:val="Titre2Car"/>
-    <w:uiPriority w:val="9"/>
-    <w:semiHidden/>
-    <w:unhideWhenUsed/>
-    <w:qFormat/>
-    <w:rsid w:val="00362E65"/>
-    <w:pPr>
-      <w:keepNext/>
-      <w:keepLines/>
-      <w:numPr>
-        <w:ilvl w:val="1"/>
-        <w:numId w:val="3"/>
-      </w:numPr>
-      <w:spacing w:before="200"/>
-      <w:outlineLvl w:val="1"/>
-    </w:pPr>
-    <w:rPr>
-      <w:rFonts w:asciiTheme="majorHAnsi" w:eastAsiaTheme="majorEastAsia" w:hAnsiTheme="majorHAnsi" w:cstheme="majorBidi"/>
-      <w:b/>
-      <w:bCs/>
-      <w:sz w:val="26"/>
-      <w:szCs w:val="26"/>
-    </w:rPr>
-  </w:style>
-  <w:style w:type="paragraph" w:styleId="Titre3">
-    <w:name w:val="heading 3"/>
-    <w:basedOn w:val="Normal"/>
-    <w:next w:val="Normal"/>
-    <w:link w:val="Titre3Car"/>
-    <w:uiPriority w:val="9"/>
-    <w:semiHidden/>
-    <w:unhideWhenUsed/>
-    <w:qFormat/>
-    <w:rsid w:val="00362E65"/>
-    <w:pPr>
-      <w:keepNext/>
-      <w:keepLines/>
-      <w:numPr>
-        <w:ilvl w:val="2"/>
-        <w:numId w:val="3"/>
-      </w:numPr>
-      <w:spacing w:before="200"/>
-      <w:outlineLvl w:val="2"/>
-    </w:pPr>
-    <w:rPr>
-      <w:rFonts w:asciiTheme="majorHAnsi" w:eastAsiaTheme="majorEastAsia" w:hAnsiTheme="majorHAnsi" w:cstheme="majorBidi"/>
-      <w:b/>
-      <w:bCs/>
-    </w:rPr>
-  </w:style>
-  <w:style w:type="character" w:default="1" w:styleId="Policepardfaut">
-    <w:name w:val="Default Paragraph Font"/>
-    <w:uiPriority w:val="1"/>
-    <w:semiHidden/>
-    <w:unhideWhenUsed/>
-  </w:style>
-  <w:style w:type="table" w:default="1" w:styleId="TableauNormal">
-    <w:name w:val="Normal Table"/>
-    <w:uiPriority w:val="99"/>
-    <w:semiHidden/>
-    <w:unhideWhenUsed/>
-    <w:tblPr>
-      <w:tblInd w:w="0" w:type="dxa"/>
-      <w:tblCellMar>
-        <w:top w:w="0" w:type="dxa"/>
-        <w:left w:w="108" w:type="dxa"/>
-        <w:bottom w:w="0" w:type="dxa"/>
-        <w:right w:w="108" w:type="dxa"/>
-      </w:tblCellMar>
-    </w:tblPr>
-  </w:style>
-  <w:style w:type="numbering" w:default="1" w:styleId="Aucuneliste">
-    <w:name w:val="No List"/>
-    <w:uiPriority w:val="99"/>
-    <w:semiHidden/>
-    <w:unhideWhenUsed/>
-  </w:style>
-  <w:style w:type="character" w:customStyle="1" w:styleId="strong">
-    <w:name w:val="strong"/>
-    <w:basedOn w:val="Policepardfaut"/>
-    <w:uiPriority w:val="1"/>
-    <w:qFormat/>
-    <w:rsid w:val="007B3E96"/>
-    <w:rPr>
-      <w:b/>
-    </w:rPr>
-  </w:style>
-  <w:style w:type="paragraph" w:customStyle="1" w:styleId="centered">
-    <w:name w:val="centered"/>
-    <w:basedOn w:val="Normal"/>
-    <w:qFormat/>
-    <w:rsid w:val="001D75AB"/>
-    <w:pPr>
-      <w:jc w:val="center"/>
-    </w:pPr>
-  </w:style>
-  <w:style w:type="table" w:customStyle="1" w:styleId="tabletemplate">
-    <w:name w:val="table_template"/>
-    <w:basedOn w:val="TableauNormal"/>
-    <w:uiPriority w:val="59"/>
-    <w:rsid w:val="00F12158"/>
-    <w:pPr>
-      <w:jc w:val="right"/>
-    </w:pPr>
-    <w:tblPr>
-      <w:jc w:val="center"/>
-      <w:tblInd w:w="0" w:type="dxa"/>
-      <w:tblBorders>
-        <w:top w:val="single" w:sz="8" w:space="0" w:color="auto"/>
-        <w:bottom w:val="single" w:sz="8" w:space="0" w:color="auto"/>
-        <w:insideH w:val="single" w:sz="8" w:space="0" w:color="auto"/>
-      </w:tblBorders>
-      <w:tblCellMar>
-        <w:top w:w="0" w:type="dxa"/>
-        <w:left w:w="108" w:type="dxa"/>
-        <w:bottom w:w="0" w:type="dxa"/>
-        <w:right w:w="108" w:type="dxa"/>
-      </w:tblCellMar>
-    </w:tblPr>
-    <w:trPr>
-      <w:jc w:val="center"/>
-    </w:trPr>
-    <w:tblStylePr w:type="firstRow">
-      <w:rPr>
-        <w:b/>
-      </w:rPr>
-      <w:tblPr/>
-      <w:tcPr>
-        <w:tcBorders>
-          <w:top w:val="nil"/>
-          <w:left w:val="nil"/>
-          <w:bottom w:val="single" w:sz="18" w:space="0" w:color="auto"/>
-          <w:right w:val="nil"/>
-          <w:insideH w:val="nil"/>
-          <w:insideV w:val="nil"/>
-          <w:tl2br w:val="nil"/>
-          <w:tr2bl w:val="nil"/>
-        </w:tcBorders>
-      </w:tcPr>
-    </w:tblStylePr>
-  </w:style>
-  <w:style w:type="table" w:styleId="Listeclaire-Accent2">
-    <w:name w:val="Light List Accent 2"/>
-    <w:basedOn w:val="TableauNormal"/>
-    <w:uiPriority w:val="61"/>
-    <w:rsid w:val="00FC557F"/>
-    <w:tblPr>
-      <w:tblStyleRowBandSize w:val="1"/>
-      <w:tblStyleColBandSize w:val="1"/>
-      <w:tblInd w:w="0" w:type="dxa"/>
-      <w:tblBorders>
-        <w:top w:val="single" w:sz="8" w:space="0" w:color="C0504D" w:themeColor="accent2"/>
-        <w:left w:val="single" w:sz="8" w:space="0" w:color="C0504D" w:themeColor="accent2"/>
-        <w:bottom w:val="single" w:sz="8" w:space="0" w:color="C0504D" w:themeColor="accent2"/>
-        <w:right w:val="single" w:sz="8" w:space="0" w:color="C0504D" w:themeColor="accent2"/>
-      </w:tblBorders>
-      <w:tblCellMar>
-        <w:top w:w="0" w:type="dxa"/>
-        <w:left w:w="108" w:type="dxa"/>
-        <w:bottom w:w="0" w:type="dxa"/>
-        <w:right w:w="108" w:type="dxa"/>
-      </w:tblCellMar>
-    </w:tblPr>
-    <w:tblStylePr w:type="firstRow">
-      <w:pPr>
-        <w:spacing w:before="0" w:after="0" w:line="240" w:lineRule="auto"/>
-      </w:pPr>
-      <w:rPr>
-        <w:b/>
-        <w:bCs/>
-        <w:color w:val="FFFFFF" w:themeColor="background1"/>
-      </w:rPr>
-      <w:tblPr/>
-      <w:tcPr>
-        <w:shd w:val="clear" w:color="auto" w:fill="C0504D" w:themeFill="accent2"/>
-      </w:tcPr>
-    </w:tblStylePr>
-    <w:tblStylePr w:type="lastRow">
-      <w:pPr>
-        <w:spacing w:before="0" w:after="0" w:line="240" w:lineRule="auto"/>
-      </w:pPr>
-      <w:rPr>
-        <w:b/>
-        <w:bCs/>
-      </w:rPr>
-      <w:tblPr/>
-      <w:tcPr>
-        <w:tcBorders>
-          <w:top w:val="double" w:sz="6" w:space="0" w:color="C0504D" w:themeColor="accent2"/>
-          <w:left w:val="single" w:sz="8" w:space="0" w:color="C0504D" w:themeColor="accent2"/>
-          <w:bottom w:val="single" w:sz="8" w:space="0" w:color="C0504D" w:themeColor="accent2"/>
-          <w:right w:val="single" w:sz="8" w:space="0" w:color="C0504D" w:themeColor="accent2"/>
-        </w:tcBorders>
-      </w:tcPr>
-    </w:tblStylePr>
-    <w:tblStylePr w:type="firstCol">
-      <w:rPr>
-        <w:b/>
-        <w:bCs/>
-      </w:rPr>
-    </w:tblStylePr>
-    <w:tblStylePr w:type="lastCol">
-      <w:rPr>
-        <w:b/>
-        <w:bCs/>
-      </w:rPr>
-    </w:tblStylePr>
-    <w:tblStylePr w:type="band1Vert">
-      <w:tblPr/>
-      <w:tcPr>
-        <w:tcBorders>
-          <w:top w:val="single" w:sz="8" w:space="0" w:color="C0504D" w:themeColor="accent2"/>
-          <w:left w:val="single" w:sz="8" w:space="0" w:color="C0504D" w:themeColor="accent2"/>
-          <w:bottom w:val="single" w:sz="8" w:space="0" w:color="C0504D" w:themeColor="accent2"/>
-          <w:right w:val="single" w:sz="8" w:space="0" w:color="C0504D" w:themeColor="accent2"/>
-        </w:tcBorders>
-      </w:tcPr>
-    </w:tblStylePr>
-    <w:tblStylePr w:type="band1Horz">
-      <w:tblPr/>
-      <w:tcPr>
-        <w:tcBorders>
-          <w:top w:val="single" w:sz="8" w:space="0" w:color="C0504D" w:themeColor="accent2"/>
-          <w:left w:val="single" w:sz="8" w:space="0" w:color="C0504D" w:themeColor="accent2"/>
-          <w:bottom w:val="single" w:sz="8" w:space="0" w:color="C0504D" w:themeColor="accent2"/>
-          <w:right w:val="single" w:sz="8" w:space="0" w:color="C0504D" w:themeColor="accent2"/>
-        </w:tcBorders>
-      </w:tcPr>
-    </w:tblStylePr>
-  </w:style>
-  <w:style w:type="character" w:customStyle="1" w:styleId="Titre1Car">
-    <w:name w:val="Titre 1 Car"/>
-    <w:basedOn w:val="Policepardfaut"/>
-    <w:link w:val="Titre1"/>
-    <w:uiPriority w:val="9"/>
-    <w:rsid w:val="00362E65"/>
-    <w:rPr>
-      <w:rFonts w:asciiTheme="majorHAnsi" w:eastAsiaTheme="majorEastAsia" w:hAnsiTheme="majorHAnsi" w:cstheme="majorBidi"/>
-      <w:b/>
-      <w:bCs/>
-      <w:sz w:val="32"/>
-      <w:szCs w:val="32"/>
-    </w:rPr>
-  </w:style>
-  <w:style w:type="character" w:customStyle="1" w:styleId="Titre2Car">
-    <w:name w:val="Titre 2 Car"/>
-    <w:basedOn w:val="Policepardfaut"/>
-    <w:link w:val="Titre2"/>
-    <w:uiPriority w:val="9"/>
-    <w:semiHidden/>
-    <w:rsid w:val="00362E65"/>
-    <w:rPr>
-      <w:rFonts w:asciiTheme="majorHAnsi" w:eastAsiaTheme="majorEastAsia" w:hAnsiTheme="majorHAnsi" w:cstheme="majorBidi"/>
-      <w:b/>
-      <w:bCs/>
-      <w:sz w:val="26"/>
-      <w:szCs w:val="26"/>
-    </w:rPr>
-  </w:style>
-  <w:style w:type="character" w:customStyle="1" w:styleId="Titre3Car">
-    <w:name w:val="Titre 3 Car"/>
-    <w:basedOn w:val="Policepardfaut"/>
-    <w:link w:val="Titre3"/>
-    <w:uiPriority w:val="9"/>
-    <w:semiHidden/>
-    <w:rsid w:val="00362E65"/>
-    <w:rPr>
-      <w:rFonts w:asciiTheme="majorHAnsi" w:eastAsiaTheme="majorEastAsia" w:hAnsiTheme="majorHAnsi" w:cstheme="majorBidi"/>
-      <w:b/>
-      <w:bCs/>
-    </w:rPr>
-  </w:style>
   <w:style w:type="paragraph" w:customStyle="1" w:styleId="graphictitle">
     <w:name w:val="graphic title"/>
-    <w:basedOn w:val="Normal"/>
-    <w:qFormat/>
-    <w:rsid w:val="00AE18EF"/>
-    <w:pPr>
-      <w:jc w:val="center"/>
-    </w:pPr>
-    <w:rPr>
-      <w:b/>
-      <w:i/>
-    </w:rPr>
+    <w:basedOn w:val="ImageCaption"/>
+    <w:next w:val="Normal"/>
+    <w:rsid w:val="0035500D"/>
   </w:style>
   <w:style w:type="paragraph" w:customStyle="1" w:styleId="tabletitle">
     <w:name w:val="table title"/>
-    <w:basedOn w:val="graphictitle"/>
-    <w:qFormat/>
-    <w:rsid w:val="00AE18EF"/>
-  </w:style>
-  <w:style w:type="table" w:styleId="Professionnel">
-    <w:name w:val="Table Professional"/>
-    <w:basedOn w:val="TableauNormal"/>
-    <w:uiPriority w:val="99"/>
-    <w:semiHidden/>
-    <w:unhideWhenUsed/>
-    <w:rsid w:val="00C31EEB"/>
-    <w:tblPr>
-      <w:tblInd w:w="0" w:type="dxa"/>
-      <w:tblBorders>
-        <w:top w:val="single" w:sz="6" w:space="0" w:color="000000"/>
-        <w:left w:val="single" w:sz="6" w:space="0" w:color="000000"/>
-        <w:bottom w:val="single" w:sz="6" w:space="0" w:color="000000"/>
-        <w:right w:val="single" w:sz="6" w:space="0" w:color="000000"/>
-        <w:insideH w:val="single" w:sz="6" w:space="0" w:color="000000"/>
-        <w:insideV w:val="single" w:sz="6" w:space="0" w:color="000000"/>
-      </w:tblBorders>
-      <w:tblCellMar>
-        <w:top w:w="0" w:type="dxa"/>
-        <w:left w:w="108" w:type="dxa"/>
-        <w:bottom w:w="0" w:type="dxa"/>
-        <w:right w:w="108" w:type="dxa"/>
-      </w:tblCellMar>
-    </w:tblPr>
-    <w:tcPr>
-      <w:shd w:val="clear" w:color="auto" w:fill="auto"/>
-    </w:tcPr>
-    <w:tblStylePr w:type="firstRow">
-      <w:rPr>
-        <w:b/>
-        <w:bCs/>
-        <w:color w:val="auto"/>
-      </w:rPr>
-      <w:tblPr/>
-      <w:tcPr>
-        <w:shd w:val="solid" w:color="000000" w:fill="FFFFFF"/>
-      </w:tcPr>
-    </w:tblStylePr>
-  </w:style>
-  <w:style w:type="paragraph" w:styleId="TM1">
-    <w:name w:val="toc 1"/>
-    <w:basedOn w:val="Normal"/>
+    <w:basedOn w:val="TableCaption"/>
     <w:next w:val="Normal"/>
-    <w:autoRedefine/>
-    <w:uiPriority w:val="39"/>
-    <w:unhideWhenUsed/>
-    <w:rsid w:val="00FB63E7"/>
-    <w:pPr>
-      <w:spacing w:after="100"/>
-    </w:pPr>
-  </w:style>
-  <w:style w:type="paragraph" w:styleId="TM2">
-    <w:name w:val="toc 2"/>
-    <w:basedOn w:val="Normal"/>
-    <w:next w:val="Normal"/>
-    <w:autoRedefine/>
-    <w:uiPriority w:val="39"/>
-    <w:unhideWhenUsed/>
-    <w:rsid w:val="00FB63E7"/>
-    <w:pPr>
-      <w:spacing w:after="100"/>
-      <w:ind w:left="240"/>
-    </w:pPr>
-  </w:style>
-  <w:style w:type="paragraph" w:styleId="Textedebulles">
-    <w:name w:val="Balloon Text"/>
-    <w:basedOn w:val="Normal"/>
-    <w:link w:val="TextedebullesCar"/>
-    <w:uiPriority w:val="99"/>
-    <w:semiHidden/>
-    <w:unhideWhenUsed/>
-    <w:rsid w:val="00FB63E7"/>
-    <w:rPr>
-      <w:rFonts w:ascii="Lucida Grande" w:hAnsi="Lucida Grande"/>
-      <w:sz w:val="18"/>
-      <w:szCs w:val="18"/>
-    </w:rPr>
-  </w:style>
-  <w:style w:type="character" w:customStyle="1" w:styleId="TextedebullesCar">
-    <w:name w:val="Texte de bulles Car"/>
-    <w:basedOn w:val="Policepardfaut"/>
-    <w:link w:val="Textedebulles"/>
-    <w:uiPriority w:val="99"/>
-    <w:semiHidden/>
-    <w:rsid w:val="00FB63E7"/>
-    <w:rPr>
-      <w:rFonts w:ascii="Lucida Grande" w:hAnsi="Lucida Grande"/>
-      <w:sz w:val="18"/>
-      <w:szCs w:val="18"/>
-    </w:rPr>
-  </w:style>
-  <w:style w:type="character" w:customStyle="1" w:styleId="referenceid">
-    <w:name w:val="reference_id"/>
-    <w:basedOn w:val="Policepardfaut"/>
-    <w:uiPriority w:val="1"/>
-    <w:rsid w:val="00457CF1"/>
-    <w:rPr>
-      <w:vertAlign w:val="superscript"/>
-    </w:rPr>
+    <w:rsid w:val="00901463"/>
   </w:style>
 </w:styles>
 </file>

</xml_diff>

<commit_message>
updated process indicators with saved new tables until fleet mobility
</commit_message>
<xml_diff>
--- a/Tables/Table10SI.docx
+++ b/Tables/Table10SI.docx
@@ -26,7 +26,8 @@
         <w:tblLook w:firstRow="1" w:lastRow="0" w:firstColumn="0" w:lastColumn="0" w:noHBand="0" w:noVBand="1"/>
       </w:tblPr>
       <w:tblGrid>
-        <w:gridCol w:w="734"/>
+        <w:gridCol w:w="1823"/>
+        <w:gridCol w:w="978"/>
         <w:gridCol w:w="1534"/>
         <w:gridCol w:w="2012"/>
         <w:gridCol w:w="1945"/>
@@ -66,7 +67,7 @@
                 <w:szCs w:val="20"/>
                 <w:color w:val="111111"/>
               </w:rPr>
-              <w:t xml:space="preserve"/>
+              <w:t xml:space="preserve">Fishing Countries</w:t>
             </w:r>
           </w:p>
         </w:tc>
@@ -75,6 +76,38 @@
             <w:tcBorders>
               <w:bottom w:val="single" w:sz="8" w:space="0" w:color="000000"/>
               <w:left w:val="single" w:sz="8" w:space="0" w:color="000000"/>
+            </w:tcBorders>
+            <w:shd w:val="clear" w:color="auto" w:fill="FFFFFF"/>
+            <w:tcMar>
+              <w:top w:w="0" w:type="dxa"/>
+              <w:bottom w:w="0" w:type="dxa"/>
+              <w:left w:w="0" w:type="dxa"/>
+              <w:right w:w="0" w:type="dxa"/>
+            </w:tcMar>
+            <w:vAlign w:val="center"/>
+          </w:tcPr>
+          <w:p>
+            <w:pPr>
+              <w:jc w:val="center"/>
+              <w:spacing w:after="40" w:before="40" w:line="240"/>
+              <w:ind w:firstLine="0" w:left="100" w:right="100"/>
+            </w:pPr>
+            <w:r xmlns:w="http://schemas.openxmlformats.org/wordprocessingml/2006/main" xmlns:wp="http://schemas.openxmlformats.org/drawingml/2006/wordprocessingDrawing" xmlns:r="http://schemas.openxmlformats.org/officeDocument/2006/relationships" xmlns:w14="http://schemas.microsoft.com/office/word/2010/wordml">
+              <w:rPr>
+                <w:rFonts w:ascii="Arial" w:hAnsi="Arial" w:eastAsia="Arial" w:cs="Arial"/>
+                <w:i/>
+                <w:sz w:val="20"/>
+                <w:szCs w:val="20"/>
+                <w:color w:val="111111"/>
+              </w:rPr>
+              <w:t xml:space="preserve">Species</w:t>
+            </w:r>
+          </w:p>
+        </w:tc>
+        <w:tc>
+          <w:tcPr>
+            <w:tcBorders>
+              <w:bottom w:val="single" w:sz="8" w:space="0" w:color="000000"/>
             </w:tcBorders>
             <w:shd w:val="clear" w:color="auto" w:fill="FFFFFF"/>
             <w:tcMar>
@@ -201,7 +234,7 @@
                 <w:szCs w:val="20"/>
                 <w:color w:val="111111"/>
               </w:rPr>
-              <w:t xml:space="preserve">Cod</w:t>
+              <w:t xml:space="preserve">BE</w:t>
             </w:r>
           </w:p>
         </w:tc>
@@ -232,6 +265,35 @@
                 <w:szCs w:val="20"/>
                 <w:color w:val="111111"/>
               </w:rPr>
+              <w:t xml:space="preserve">Cod</w:t>
+            </w:r>
+          </w:p>
+        </w:tc>
+        <w:tc>
+          <w:tcPr>
+            <w:tcBorders/>
+            <w:shd w:val="clear" w:color="auto" w:fill="E5E5E5"/>
+            <w:tcMar>
+              <w:top w:w="0" w:type="dxa"/>
+              <w:bottom w:w="0" w:type="dxa"/>
+              <w:left w:w="0" w:type="dxa"/>
+              <w:right w:w="0" w:type="dxa"/>
+            </w:tcMar>
+            <w:vAlign w:val="center"/>
+          </w:tcPr>
+          <w:p>
+            <w:pPr>
+              <w:jc w:val="center"/>
+              <w:spacing w:after="40" w:before="40" w:line="240"/>
+              <w:ind w:firstLine="0" w:left="100" w:right="100"/>
+            </w:pPr>
+            <w:r xmlns:w="http://schemas.openxmlformats.org/wordprocessingml/2006/main" xmlns:wp="http://schemas.openxmlformats.org/drawingml/2006/wordprocessingDrawing" xmlns:r="http://schemas.openxmlformats.org/officeDocument/2006/relationships" xmlns:w14="http://schemas.microsoft.com/office/word/2010/wordml">
+              <w:rPr>
+                <w:rFonts w:ascii="Arial" w:hAnsi="Arial" w:eastAsia="Arial" w:cs="Arial"/>
+                <w:sz w:val="20"/>
+                <w:szCs w:val="20"/>
+                <w:color w:val="111111"/>
+              </w:rPr>
               <w:t xml:space="preserve">6</w:t>
             </w:r>
           </w:p>
@@ -261,7 +323,7 @@
                 <w:szCs w:val="20"/>
                 <w:color w:val="111111"/>
               </w:rPr>
-              <w:t xml:space="preserve">1</w:t>
+              <w:t xml:space="preserve">0.23809524</w:t>
             </w:r>
           </w:p>
         </w:tc>
@@ -290,7 +352,7 @@
                 <w:szCs w:val="20"/>
                 <w:color w:val="111111"/>
               </w:rPr>
-              <w:t xml:space="preserve">1</w:t>
+              <w:t xml:space="preserve">0.23809524</w:t>
             </w:r>
           </w:p>
         </w:tc>
@@ -303,6 +365,2970 @@
         <w:tc>
           <w:tcPr>
             <w:tcBorders>
+              <w:right w:val="single" w:sz="8" w:space="0" w:color="000000"/>
+            </w:tcBorders>
+            <w:shd w:val="clear" w:color="auto" w:fill="FFFFFF"/>
+            <w:tcMar>
+              <w:top w:w="0" w:type="dxa"/>
+              <w:bottom w:w="0" w:type="dxa"/>
+              <w:left w:w="0" w:type="dxa"/>
+              <w:right w:w="0" w:type="dxa"/>
+            </w:tcMar>
+            <w:vAlign w:val="center"/>
+          </w:tcPr>
+          <w:p>
+            <w:pPr>
+              <w:jc w:val="right"/>
+              <w:spacing w:after="40" w:before="40" w:line="240"/>
+              <w:ind w:firstLine="0" w:left="100" w:right="100"/>
+            </w:pPr>
+            <w:r xmlns:w="http://schemas.openxmlformats.org/wordprocessingml/2006/main" xmlns:wp="http://schemas.openxmlformats.org/drawingml/2006/wordprocessingDrawing" xmlns:r="http://schemas.openxmlformats.org/officeDocument/2006/relationships" xmlns:w14="http://schemas.microsoft.com/office/word/2010/wordml">
+              <w:rPr>
+                <w:rFonts w:ascii="Arial" w:hAnsi="Arial" w:eastAsia="Arial" w:cs="Arial"/>
+                <w:i/>
+                <w:sz w:val="20"/>
+                <w:szCs w:val="20"/>
+                <w:color w:val="111111"/>
+              </w:rPr>
+              <w:t xml:space="preserve">BE</w:t>
+            </w:r>
+          </w:p>
+        </w:tc>
+        <w:tc>
+          <w:tcPr>
+            <w:tcBorders>
+              <w:left w:val="single" w:sz="8" w:space="0" w:color="000000"/>
+            </w:tcBorders>
+            <w:shd w:val="clear" w:color="auto" w:fill="FFFFFF"/>
+            <w:tcMar>
+              <w:top w:w="0" w:type="dxa"/>
+              <w:bottom w:w="0" w:type="dxa"/>
+              <w:left w:w="0" w:type="dxa"/>
+              <w:right w:w="0" w:type="dxa"/>
+            </w:tcMar>
+            <w:vAlign w:val="center"/>
+          </w:tcPr>
+          <w:p>
+            <w:pPr>
+              <w:jc w:val="center"/>
+              <w:spacing w:after="40" w:before="40" w:line="240"/>
+              <w:ind w:firstLine="0" w:left="100" w:right="100"/>
+            </w:pPr>
+            <w:r xmlns:w="http://schemas.openxmlformats.org/wordprocessingml/2006/main" xmlns:wp="http://schemas.openxmlformats.org/drawingml/2006/wordprocessingDrawing" xmlns:r="http://schemas.openxmlformats.org/officeDocument/2006/relationships" xmlns:w14="http://schemas.microsoft.com/office/word/2010/wordml">
+              <w:rPr>
+                <w:rFonts w:ascii="Arial" w:hAnsi="Arial" w:eastAsia="Arial" w:cs="Arial"/>
+                <w:sz w:val="20"/>
+                <w:szCs w:val="20"/>
+                <w:color w:val="111111"/>
+              </w:rPr>
+              <w:t xml:space="preserve">Hake</w:t>
+            </w:r>
+          </w:p>
+        </w:tc>
+        <w:tc>
+          <w:tcPr>
+            <w:tcBorders/>
+            <w:shd w:val="clear" w:color="auto" w:fill="FFFFFF"/>
+            <w:tcMar>
+              <w:top w:w="0" w:type="dxa"/>
+              <w:bottom w:w="0" w:type="dxa"/>
+              <w:left w:w="0" w:type="dxa"/>
+              <w:right w:w="0" w:type="dxa"/>
+            </w:tcMar>
+            <w:vAlign w:val="center"/>
+          </w:tcPr>
+          <w:p>
+            <w:pPr>
+              <w:jc w:val="center"/>
+              <w:spacing w:after="40" w:before="40" w:line="240"/>
+              <w:ind w:firstLine="0" w:left="100" w:right="100"/>
+            </w:pPr>
+            <w:r xmlns:w="http://schemas.openxmlformats.org/wordprocessingml/2006/main" xmlns:wp="http://schemas.openxmlformats.org/drawingml/2006/wordprocessingDrawing" xmlns:r="http://schemas.openxmlformats.org/officeDocument/2006/relationships" xmlns:w14="http://schemas.microsoft.com/office/word/2010/wordml">
+              <w:rPr>
+                <w:rFonts w:ascii="Arial" w:hAnsi="Arial" w:eastAsia="Arial" w:cs="Arial"/>
+                <w:sz w:val="20"/>
+                <w:szCs w:val="20"/>
+                <w:color w:val="111111"/>
+              </w:rPr>
+              <w:t xml:space="preserve">1</w:t>
+            </w:r>
+          </w:p>
+        </w:tc>
+        <w:tc>
+          <w:tcPr>
+            <w:tcBorders/>
+            <w:shd w:val="clear" w:color="auto" w:fill="FFFFFF"/>
+            <w:tcMar>
+              <w:top w:w="0" w:type="dxa"/>
+              <w:bottom w:w="0" w:type="dxa"/>
+              <w:left w:w="0" w:type="dxa"/>
+              <w:right w:w="0" w:type="dxa"/>
+            </w:tcMar>
+            <w:vAlign w:val="center"/>
+          </w:tcPr>
+          <w:p>
+            <w:pPr>
+              <w:jc w:val="center"/>
+              <w:spacing w:after="40" w:before="40" w:line="240"/>
+              <w:ind w:firstLine="0" w:left="100" w:right="100"/>
+            </w:pPr>
+            <w:r xmlns:w="http://schemas.openxmlformats.org/wordprocessingml/2006/main" xmlns:wp="http://schemas.openxmlformats.org/drawingml/2006/wordprocessingDrawing" xmlns:r="http://schemas.openxmlformats.org/officeDocument/2006/relationships" xmlns:w14="http://schemas.microsoft.com/office/word/2010/wordml">
+              <w:rPr>
+                <w:rFonts w:ascii="Arial" w:hAnsi="Arial" w:eastAsia="Arial" w:cs="Arial"/>
+                <w:sz w:val="20"/>
+                <w:szCs w:val="20"/>
+                <w:color w:val="111111"/>
+              </w:rPr>
+              <w:t xml:space="preserve">0.00000000</w:t>
+            </w:r>
+          </w:p>
+        </w:tc>
+        <w:tc>
+          <w:tcPr>
+            <w:tcBorders/>
+            <w:shd w:val="clear" w:color="auto" w:fill="FFFFFF"/>
+            <w:tcMar>
+              <w:top w:w="0" w:type="dxa"/>
+              <w:bottom w:w="0" w:type="dxa"/>
+              <w:left w:w="0" w:type="dxa"/>
+              <w:right w:w="0" w:type="dxa"/>
+            </w:tcMar>
+            <w:vAlign w:val="center"/>
+          </w:tcPr>
+          <w:p>
+            <w:pPr>
+              <w:jc w:val="center"/>
+              <w:spacing w:after="40" w:before="40" w:line="240"/>
+              <w:ind w:firstLine="0" w:left="100" w:right="100"/>
+            </w:pPr>
+            <w:r xmlns:w="http://schemas.openxmlformats.org/wordprocessingml/2006/main" xmlns:wp="http://schemas.openxmlformats.org/drawingml/2006/wordprocessingDrawing" xmlns:r="http://schemas.openxmlformats.org/officeDocument/2006/relationships" xmlns:w14="http://schemas.microsoft.com/office/word/2010/wordml">
+              <w:rPr>
+                <w:rFonts w:ascii="Arial" w:hAnsi="Arial" w:eastAsia="Arial" w:cs="Arial"/>
+                <w:sz w:val="20"/>
+                <w:szCs w:val="20"/>
+                <w:color w:val="111111"/>
+              </w:rPr>
+              <w:t xml:space="preserve">0.00000000</w:t>
+            </w:r>
+          </w:p>
+        </w:tc>
+      </w:tr>
+      <w:tr>
+        <w:trPr>
+          <w:cantSplit/>
+          <w:trHeight w:val="399" w:hRule="auto"/>
+        </w:trPr>
+        <w:tc>
+          <w:tcPr>
+            <w:tcBorders>
+              <w:right w:val="single" w:sz="8" w:space="0" w:color="000000"/>
+            </w:tcBorders>
+            <w:shd w:val="clear" w:color="auto" w:fill="FFFFFF"/>
+            <w:tcMar>
+              <w:top w:w="0" w:type="dxa"/>
+              <w:bottom w:w="0" w:type="dxa"/>
+              <w:left w:w="0" w:type="dxa"/>
+              <w:right w:w="0" w:type="dxa"/>
+            </w:tcMar>
+            <w:vAlign w:val="center"/>
+          </w:tcPr>
+          <w:p>
+            <w:pPr>
+              <w:jc w:val="right"/>
+              <w:spacing w:after="40" w:before="40" w:line="240"/>
+              <w:ind w:firstLine="0" w:left="100" w:right="100"/>
+            </w:pPr>
+            <w:r xmlns:w="http://schemas.openxmlformats.org/wordprocessingml/2006/main" xmlns:wp="http://schemas.openxmlformats.org/drawingml/2006/wordprocessingDrawing" xmlns:r="http://schemas.openxmlformats.org/officeDocument/2006/relationships" xmlns:w14="http://schemas.microsoft.com/office/word/2010/wordml">
+              <w:rPr>
+                <w:rFonts w:ascii="Arial" w:hAnsi="Arial" w:eastAsia="Arial" w:cs="Arial"/>
+                <w:i/>
+                <w:sz w:val="20"/>
+                <w:szCs w:val="20"/>
+                <w:color w:val="111111"/>
+              </w:rPr>
+              <w:t xml:space="preserve">DE</w:t>
+            </w:r>
+          </w:p>
+        </w:tc>
+        <w:tc>
+          <w:tcPr>
+            <w:tcBorders>
+              <w:left w:val="single" w:sz="8" w:space="0" w:color="000000"/>
+            </w:tcBorders>
+            <w:shd w:val="clear" w:color="auto" w:fill="E5E5E5"/>
+            <w:tcMar>
+              <w:top w:w="0" w:type="dxa"/>
+              <w:bottom w:w="0" w:type="dxa"/>
+              <w:left w:w="0" w:type="dxa"/>
+              <w:right w:w="0" w:type="dxa"/>
+            </w:tcMar>
+            <w:vAlign w:val="center"/>
+          </w:tcPr>
+          <w:p>
+            <w:pPr>
+              <w:jc w:val="center"/>
+              <w:spacing w:after="40" w:before="40" w:line="240"/>
+              <w:ind w:firstLine="0" w:left="100" w:right="100"/>
+            </w:pPr>
+            <w:r xmlns:w="http://schemas.openxmlformats.org/wordprocessingml/2006/main" xmlns:wp="http://schemas.openxmlformats.org/drawingml/2006/wordprocessingDrawing" xmlns:r="http://schemas.openxmlformats.org/officeDocument/2006/relationships" xmlns:w14="http://schemas.microsoft.com/office/word/2010/wordml">
+              <w:rPr>
+                <w:rFonts w:ascii="Arial" w:hAnsi="Arial" w:eastAsia="Arial" w:cs="Arial"/>
+                <w:sz w:val="20"/>
+                <w:szCs w:val="20"/>
+                <w:color w:val="111111"/>
+              </w:rPr>
+              <w:t xml:space="preserve">Cod</w:t>
+            </w:r>
+          </w:p>
+        </w:tc>
+        <w:tc>
+          <w:tcPr>
+            <w:tcBorders/>
+            <w:shd w:val="clear" w:color="auto" w:fill="E5E5E5"/>
+            <w:tcMar>
+              <w:top w:w="0" w:type="dxa"/>
+              <w:bottom w:w="0" w:type="dxa"/>
+              <w:left w:w="0" w:type="dxa"/>
+              <w:right w:w="0" w:type="dxa"/>
+            </w:tcMar>
+            <w:vAlign w:val="center"/>
+          </w:tcPr>
+          <w:p>
+            <w:pPr>
+              <w:jc w:val="center"/>
+              <w:spacing w:after="40" w:before="40" w:line="240"/>
+              <w:ind w:firstLine="0" w:left="100" w:right="100"/>
+            </w:pPr>
+            <w:r xmlns:w="http://schemas.openxmlformats.org/wordprocessingml/2006/main" xmlns:wp="http://schemas.openxmlformats.org/drawingml/2006/wordprocessingDrawing" xmlns:r="http://schemas.openxmlformats.org/officeDocument/2006/relationships" xmlns:w14="http://schemas.microsoft.com/office/word/2010/wordml">
+              <w:rPr>
+                <w:rFonts w:ascii="Arial" w:hAnsi="Arial" w:eastAsia="Arial" w:cs="Arial"/>
+                <w:sz w:val="20"/>
+                <w:szCs w:val="20"/>
+                <w:color w:val="111111"/>
+              </w:rPr>
+              <w:t xml:space="preserve">9</w:t>
+            </w:r>
+          </w:p>
+        </w:tc>
+        <w:tc>
+          <w:tcPr>
+            <w:tcBorders/>
+            <w:shd w:val="clear" w:color="auto" w:fill="E5E5E5"/>
+            <w:tcMar>
+              <w:top w:w="0" w:type="dxa"/>
+              <w:bottom w:w="0" w:type="dxa"/>
+              <w:left w:w="0" w:type="dxa"/>
+              <w:right w:w="0" w:type="dxa"/>
+            </w:tcMar>
+            <w:vAlign w:val="center"/>
+          </w:tcPr>
+          <w:p>
+            <w:pPr>
+              <w:jc w:val="center"/>
+              <w:spacing w:after="40" w:before="40" w:line="240"/>
+              <w:ind w:firstLine="0" w:left="100" w:right="100"/>
+            </w:pPr>
+            <w:r xmlns:w="http://schemas.openxmlformats.org/wordprocessingml/2006/main" xmlns:wp="http://schemas.openxmlformats.org/drawingml/2006/wordprocessingDrawing" xmlns:r="http://schemas.openxmlformats.org/officeDocument/2006/relationships" xmlns:w14="http://schemas.microsoft.com/office/word/2010/wordml">
+              <w:rPr>
+                <w:rFonts w:ascii="Arial" w:hAnsi="Arial" w:eastAsia="Arial" w:cs="Arial"/>
+                <w:sz w:val="20"/>
+                <w:szCs w:val="20"/>
+                <w:color w:val="111111"/>
+              </w:rPr>
+              <w:t xml:space="preserve">0.38095238</w:t>
+            </w:r>
+          </w:p>
+        </w:tc>
+        <w:tc>
+          <w:tcPr>
+            <w:tcBorders/>
+            <w:shd w:val="clear" w:color="auto" w:fill="E5E5E5"/>
+            <w:tcMar>
+              <w:top w:w="0" w:type="dxa"/>
+              <w:bottom w:w="0" w:type="dxa"/>
+              <w:left w:w="0" w:type="dxa"/>
+              <w:right w:w="0" w:type="dxa"/>
+            </w:tcMar>
+            <w:vAlign w:val="center"/>
+          </w:tcPr>
+          <w:p>
+            <w:pPr>
+              <w:jc w:val="center"/>
+              <w:spacing w:after="40" w:before="40" w:line="240"/>
+              <w:ind w:firstLine="0" w:left="100" w:right="100"/>
+            </w:pPr>
+            <w:r xmlns:w="http://schemas.openxmlformats.org/wordprocessingml/2006/main" xmlns:wp="http://schemas.openxmlformats.org/drawingml/2006/wordprocessingDrawing" xmlns:r="http://schemas.openxmlformats.org/officeDocument/2006/relationships" xmlns:w14="http://schemas.microsoft.com/office/word/2010/wordml">
+              <w:rPr>
+                <w:rFonts w:ascii="Arial" w:hAnsi="Arial" w:eastAsia="Arial" w:cs="Arial"/>
+                <w:sz w:val="20"/>
+                <w:szCs w:val="20"/>
+                <w:color w:val="111111"/>
+              </w:rPr>
+              <w:t xml:space="preserve">0.38095238</w:t>
+            </w:r>
+          </w:p>
+        </w:tc>
+      </w:tr>
+      <w:tr>
+        <w:trPr>
+          <w:cantSplit/>
+          <w:trHeight w:val="397" w:hRule="auto"/>
+        </w:trPr>
+        <w:tc>
+          <w:tcPr>
+            <w:tcBorders>
+              <w:right w:val="single" w:sz="8" w:space="0" w:color="000000"/>
+            </w:tcBorders>
+            <w:shd w:val="clear" w:color="auto" w:fill="FFFFFF"/>
+            <w:tcMar>
+              <w:top w:w="0" w:type="dxa"/>
+              <w:bottom w:w="0" w:type="dxa"/>
+              <w:left w:w="0" w:type="dxa"/>
+              <w:right w:w="0" w:type="dxa"/>
+            </w:tcMar>
+            <w:vAlign w:val="center"/>
+          </w:tcPr>
+          <w:p>
+            <w:pPr>
+              <w:jc w:val="right"/>
+              <w:spacing w:after="40" w:before="40" w:line="240"/>
+              <w:ind w:firstLine="0" w:left="100" w:right="100"/>
+            </w:pPr>
+            <w:r xmlns:w="http://schemas.openxmlformats.org/wordprocessingml/2006/main" xmlns:wp="http://schemas.openxmlformats.org/drawingml/2006/wordprocessingDrawing" xmlns:r="http://schemas.openxmlformats.org/officeDocument/2006/relationships" xmlns:w14="http://schemas.microsoft.com/office/word/2010/wordml">
+              <w:rPr>
+                <w:rFonts w:ascii="Arial" w:hAnsi="Arial" w:eastAsia="Arial" w:cs="Arial"/>
+                <w:i/>
+                <w:sz w:val="20"/>
+                <w:szCs w:val="20"/>
+                <w:color w:val="111111"/>
+              </w:rPr>
+              <w:t xml:space="preserve">DE</w:t>
+            </w:r>
+          </w:p>
+        </w:tc>
+        <w:tc>
+          <w:tcPr>
+            <w:tcBorders>
+              <w:left w:val="single" w:sz="8" w:space="0" w:color="000000"/>
+            </w:tcBorders>
+            <w:shd w:val="clear" w:color="auto" w:fill="FFFFFF"/>
+            <w:tcMar>
+              <w:top w:w="0" w:type="dxa"/>
+              <w:bottom w:w="0" w:type="dxa"/>
+              <w:left w:w="0" w:type="dxa"/>
+              <w:right w:w="0" w:type="dxa"/>
+            </w:tcMar>
+            <w:vAlign w:val="center"/>
+          </w:tcPr>
+          <w:p>
+            <w:pPr>
+              <w:jc w:val="center"/>
+              <w:spacing w:after="40" w:before="40" w:line="240"/>
+              <w:ind w:firstLine="0" w:left="100" w:right="100"/>
+            </w:pPr>
+            <w:r xmlns:w="http://schemas.openxmlformats.org/wordprocessingml/2006/main" xmlns:wp="http://schemas.openxmlformats.org/drawingml/2006/wordprocessingDrawing" xmlns:r="http://schemas.openxmlformats.org/officeDocument/2006/relationships" xmlns:w14="http://schemas.microsoft.com/office/word/2010/wordml">
+              <w:rPr>
+                <w:rFonts w:ascii="Arial" w:hAnsi="Arial" w:eastAsia="Arial" w:cs="Arial"/>
+                <w:sz w:val="20"/>
+                <w:szCs w:val="20"/>
+                <w:color w:val="111111"/>
+              </w:rPr>
+              <w:t xml:space="preserve">Hake</w:t>
+            </w:r>
+          </w:p>
+        </w:tc>
+        <w:tc>
+          <w:tcPr>
+            <w:tcBorders/>
+            <w:shd w:val="clear" w:color="auto" w:fill="FFFFFF"/>
+            <w:tcMar>
+              <w:top w:w="0" w:type="dxa"/>
+              <w:bottom w:w="0" w:type="dxa"/>
+              <w:left w:w="0" w:type="dxa"/>
+              <w:right w:w="0" w:type="dxa"/>
+            </w:tcMar>
+            <w:vAlign w:val="center"/>
+          </w:tcPr>
+          <w:p>
+            <w:pPr>
+              <w:jc w:val="center"/>
+              <w:spacing w:after="40" w:before="40" w:line="240"/>
+              <w:ind w:firstLine="0" w:left="100" w:right="100"/>
+            </w:pPr>
+            <w:r xmlns:w="http://schemas.openxmlformats.org/wordprocessingml/2006/main" xmlns:wp="http://schemas.openxmlformats.org/drawingml/2006/wordprocessingDrawing" xmlns:r="http://schemas.openxmlformats.org/officeDocument/2006/relationships" xmlns:w14="http://schemas.microsoft.com/office/word/2010/wordml">
+              <w:rPr>
+                <w:rFonts w:ascii="Arial" w:hAnsi="Arial" w:eastAsia="Arial" w:cs="Arial"/>
+                <w:sz w:val="20"/>
+                <w:szCs w:val="20"/>
+                <w:color w:val="111111"/>
+              </w:rPr>
+              <w:t xml:space="preserve">5</w:t>
+            </w:r>
+          </w:p>
+        </w:tc>
+        <w:tc>
+          <w:tcPr>
+            <w:tcBorders/>
+            <w:shd w:val="clear" w:color="auto" w:fill="FFFFFF"/>
+            <w:tcMar>
+              <w:top w:w="0" w:type="dxa"/>
+              <w:bottom w:w="0" w:type="dxa"/>
+              <w:left w:w="0" w:type="dxa"/>
+              <w:right w:w="0" w:type="dxa"/>
+            </w:tcMar>
+            <w:vAlign w:val="center"/>
+          </w:tcPr>
+          <w:p>
+            <w:pPr>
+              <w:jc w:val="center"/>
+              <w:spacing w:after="40" w:before="40" w:line="240"/>
+              <w:ind w:firstLine="0" w:left="100" w:right="100"/>
+            </w:pPr>
+            <w:r xmlns:w="http://schemas.openxmlformats.org/wordprocessingml/2006/main" xmlns:wp="http://schemas.openxmlformats.org/drawingml/2006/wordprocessingDrawing" xmlns:r="http://schemas.openxmlformats.org/officeDocument/2006/relationships" xmlns:w14="http://schemas.microsoft.com/office/word/2010/wordml">
+              <w:rPr>
+                <w:rFonts w:ascii="Arial" w:hAnsi="Arial" w:eastAsia="Arial" w:cs="Arial"/>
+                <w:sz w:val="20"/>
+                <w:szCs w:val="20"/>
+                <w:color w:val="111111"/>
+              </w:rPr>
+              <w:t xml:space="preserve">0.19047619</w:t>
+            </w:r>
+          </w:p>
+        </w:tc>
+        <w:tc>
+          <w:tcPr>
+            <w:tcBorders/>
+            <w:shd w:val="clear" w:color="auto" w:fill="FFFFFF"/>
+            <w:tcMar>
+              <w:top w:w="0" w:type="dxa"/>
+              <w:bottom w:w="0" w:type="dxa"/>
+              <w:left w:w="0" w:type="dxa"/>
+              <w:right w:w="0" w:type="dxa"/>
+            </w:tcMar>
+            <w:vAlign w:val="center"/>
+          </w:tcPr>
+          <w:p>
+            <w:pPr>
+              <w:jc w:val="center"/>
+              <w:spacing w:after="40" w:before="40" w:line="240"/>
+              <w:ind w:firstLine="0" w:left="100" w:right="100"/>
+            </w:pPr>
+            <w:r xmlns:w="http://schemas.openxmlformats.org/wordprocessingml/2006/main" xmlns:wp="http://schemas.openxmlformats.org/drawingml/2006/wordprocessingDrawing" xmlns:r="http://schemas.openxmlformats.org/officeDocument/2006/relationships" xmlns:w14="http://schemas.microsoft.com/office/word/2010/wordml">
+              <w:rPr>
+                <w:rFonts w:ascii="Arial" w:hAnsi="Arial" w:eastAsia="Arial" w:cs="Arial"/>
+                <w:sz w:val="20"/>
+                <w:szCs w:val="20"/>
+                <w:color w:val="111111"/>
+              </w:rPr>
+              <w:t xml:space="preserve">0.19047619</w:t>
+            </w:r>
+          </w:p>
+        </w:tc>
+      </w:tr>
+      <w:tr>
+        <w:trPr>
+          <w:cantSplit/>
+          <w:trHeight w:val="399" w:hRule="auto"/>
+        </w:trPr>
+        <w:tc>
+          <w:tcPr>
+            <w:tcBorders>
+              <w:right w:val="single" w:sz="8" w:space="0" w:color="000000"/>
+            </w:tcBorders>
+            <w:shd w:val="clear" w:color="auto" w:fill="FFFFFF"/>
+            <w:tcMar>
+              <w:top w:w="0" w:type="dxa"/>
+              <w:bottom w:w="0" w:type="dxa"/>
+              <w:left w:w="0" w:type="dxa"/>
+              <w:right w:w="0" w:type="dxa"/>
+            </w:tcMar>
+            <w:vAlign w:val="center"/>
+          </w:tcPr>
+          <w:p>
+            <w:pPr>
+              <w:jc w:val="right"/>
+              <w:spacing w:after="40" w:before="40" w:line="240"/>
+              <w:ind w:firstLine="0" w:left="100" w:right="100"/>
+            </w:pPr>
+            <w:r xmlns:w="http://schemas.openxmlformats.org/wordprocessingml/2006/main" xmlns:wp="http://schemas.openxmlformats.org/drawingml/2006/wordprocessingDrawing" xmlns:r="http://schemas.openxmlformats.org/officeDocument/2006/relationships" xmlns:w14="http://schemas.microsoft.com/office/word/2010/wordml">
+              <w:rPr>
+                <w:rFonts w:ascii="Arial" w:hAnsi="Arial" w:eastAsia="Arial" w:cs="Arial"/>
+                <w:i/>
+                <w:sz w:val="20"/>
+                <w:szCs w:val="20"/>
+                <w:color w:val="111111"/>
+              </w:rPr>
+              <w:t xml:space="preserve">DK</w:t>
+            </w:r>
+          </w:p>
+        </w:tc>
+        <w:tc>
+          <w:tcPr>
+            <w:tcBorders>
+              <w:left w:val="single" w:sz="8" w:space="0" w:color="000000"/>
+            </w:tcBorders>
+            <w:shd w:val="clear" w:color="auto" w:fill="E5E5E5"/>
+            <w:tcMar>
+              <w:top w:w="0" w:type="dxa"/>
+              <w:bottom w:w="0" w:type="dxa"/>
+              <w:left w:w="0" w:type="dxa"/>
+              <w:right w:w="0" w:type="dxa"/>
+            </w:tcMar>
+            <w:vAlign w:val="center"/>
+          </w:tcPr>
+          <w:p>
+            <w:pPr>
+              <w:jc w:val="center"/>
+              <w:spacing w:after="40" w:before="40" w:line="240"/>
+              <w:ind w:firstLine="0" w:left="100" w:right="100"/>
+            </w:pPr>
+            <w:r xmlns:w="http://schemas.openxmlformats.org/wordprocessingml/2006/main" xmlns:wp="http://schemas.openxmlformats.org/drawingml/2006/wordprocessingDrawing" xmlns:r="http://schemas.openxmlformats.org/officeDocument/2006/relationships" xmlns:w14="http://schemas.microsoft.com/office/word/2010/wordml">
+              <w:rPr>
+                <w:rFonts w:ascii="Arial" w:hAnsi="Arial" w:eastAsia="Arial" w:cs="Arial"/>
+                <w:sz w:val="20"/>
+                <w:szCs w:val="20"/>
+                <w:color w:val="111111"/>
+              </w:rPr>
+              <w:t xml:space="preserve">Cod</w:t>
+            </w:r>
+          </w:p>
+        </w:tc>
+        <w:tc>
+          <w:tcPr>
+            <w:tcBorders/>
+            <w:shd w:val="clear" w:color="auto" w:fill="E5E5E5"/>
+            <w:tcMar>
+              <w:top w:w="0" w:type="dxa"/>
+              <w:bottom w:w="0" w:type="dxa"/>
+              <w:left w:w="0" w:type="dxa"/>
+              <w:right w:w="0" w:type="dxa"/>
+            </w:tcMar>
+            <w:vAlign w:val="center"/>
+          </w:tcPr>
+          <w:p>
+            <w:pPr>
+              <w:jc w:val="center"/>
+              <w:spacing w:after="40" w:before="40" w:line="240"/>
+              <w:ind w:firstLine="0" w:left="100" w:right="100"/>
+            </w:pPr>
+            <w:r xmlns:w="http://schemas.openxmlformats.org/wordprocessingml/2006/main" xmlns:wp="http://schemas.openxmlformats.org/drawingml/2006/wordprocessingDrawing" xmlns:r="http://schemas.openxmlformats.org/officeDocument/2006/relationships" xmlns:w14="http://schemas.microsoft.com/office/word/2010/wordml">
+              <w:rPr>
+                <w:rFonts w:ascii="Arial" w:hAnsi="Arial" w:eastAsia="Arial" w:cs="Arial"/>
+                <w:sz w:val="20"/>
+                <w:szCs w:val="20"/>
+                <w:color w:val="111111"/>
+              </w:rPr>
+              <w:t xml:space="preserve">8</w:t>
+            </w:r>
+          </w:p>
+        </w:tc>
+        <w:tc>
+          <w:tcPr>
+            <w:tcBorders/>
+            <w:shd w:val="clear" w:color="auto" w:fill="E5E5E5"/>
+            <w:tcMar>
+              <w:top w:w="0" w:type="dxa"/>
+              <w:bottom w:w="0" w:type="dxa"/>
+              <w:left w:w="0" w:type="dxa"/>
+              <w:right w:w="0" w:type="dxa"/>
+            </w:tcMar>
+            <w:vAlign w:val="center"/>
+          </w:tcPr>
+          <w:p>
+            <w:pPr>
+              <w:jc w:val="center"/>
+              <w:spacing w:after="40" w:before="40" w:line="240"/>
+              <w:ind w:firstLine="0" w:left="100" w:right="100"/>
+            </w:pPr>
+            <w:r xmlns:w="http://schemas.openxmlformats.org/wordprocessingml/2006/main" xmlns:wp="http://schemas.openxmlformats.org/drawingml/2006/wordprocessingDrawing" xmlns:r="http://schemas.openxmlformats.org/officeDocument/2006/relationships" xmlns:w14="http://schemas.microsoft.com/office/word/2010/wordml">
+              <w:rPr>
+                <w:rFonts w:ascii="Arial" w:hAnsi="Arial" w:eastAsia="Arial" w:cs="Arial"/>
+                <w:sz w:val="20"/>
+                <w:szCs w:val="20"/>
+                <w:color w:val="111111"/>
+              </w:rPr>
+              <w:t xml:space="preserve">0.33333333</w:t>
+            </w:r>
+          </w:p>
+        </w:tc>
+        <w:tc>
+          <w:tcPr>
+            <w:tcBorders/>
+            <w:shd w:val="clear" w:color="auto" w:fill="E5E5E5"/>
+            <w:tcMar>
+              <w:top w:w="0" w:type="dxa"/>
+              <w:bottom w:w="0" w:type="dxa"/>
+              <w:left w:w="0" w:type="dxa"/>
+              <w:right w:w="0" w:type="dxa"/>
+            </w:tcMar>
+            <w:vAlign w:val="center"/>
+          </w:tcPr>
+          <w:p>
+            <w:pPr>
+              <w:jc w:val="center"/>
+              <w:spacing w:after="40" w:before="40" w:line="240"/>
+              <w:ind w:firstLine="0" w:left="100" w:right="100"/>
+            </w:pPr>
+            <w:r xmlns:w="http://schemas.openxmlformats.org/wordprocessingml/2006/main" xmlns:wp="http://schemas.openxmlformats.org/drawingml/2006/wordprocessingDrawing" xmlns:r="http://schemas.openxmlformats.org/officeDocument/2006/relationships" xmlns:w14="http://schemas.microsoft.com/office/word/2010/wordml">
+              <w:rPr>
+                <w:rFonts w:ascii="Arial" w:hAnsi="Arial" w:eastAsia="Arial" w:cs="Arial"/>
+                <w:sz w:val="20"/>
+                <w:szCs w:val="20"/>
+                <w:color w:val="111111"/>
+              </w:rPr>
+              <w:t xml:space="preserve">0.33333333</w:t>
+            </w:r>
+          </w:p>
+        </w:tc>
+      </w:tr>
+      <w:tr>
+        <w:trPr>
+          <w:cantSplit/>
+          <w:trHeight w:val="397" w:hRule="auto"/>
+        </w:trPr>
+        <w:tc>
+          <w:tcPr>
+            <w:tcBorders>
+              <w:right w:val="single" w:sz="8" w:space="0" w:color="000000"/>
+            </w:tcBorders>
+            <w:shd w:val="clear" w:color="auto" w:fill="FFFFFF"/>
+            <w:tcMar>
+              <w:top w:w="0" w:type="dxa"/>
+              <w:bottom w:w="0" w:type="dxa"/>
+              <w:left w:w="0" w:type="dxa"/>
+              <w:right w:w="0" w:type="dxa"/>
+            </w:tcMar>
+            <w:vAlign w:val="center"/>
+          </w:tcPr>
+          <w:p>
+            <w:pPr>
+              <w:jc w:val="right"/>
+              <w:spacing w:after="40" w:before="40" w:line="240"/>
+              <w:ind w:firstLine="0" w:left="100" w:right="100"/>
+            </w:pPr>
+            <w:r xmlns:w="http://schemas.openxmlformats.org/wordprocessingml/2006/main" xmlns:wp="http://schemas.openxmlformats.org/drawingml/2006/wordprocessingDrawing" xmlns:r="http://schemas.openxmlformats.org/officeDocument/2006/relationships" xmlns:w14="http://schemas.microsoft.com/office/word/2010/wordml">
+              <w:rPr>
+                <w:rFonts w:ascii="Arial" w:hAnsi="Arial" w:eastAsia="Arial" w:cs="Arial"/>
+                <w:i/>
+                <w:sz w:val="20"/>
+                <w:szCs w:val="20"/>
+                <w:color w:val="111111"/>
+              </w:rPr>
+              <w:t xml:space="preserve">DK</w:t>
+            </w:r>
+          </w:p>
+        </w:tc>
+        <w:tc>
+          <w:tcPr>
+            <w:tcBorders>
+              <w:left w:val="single" w:sz="8" w:space="0" w:color="000000"/>
+            </w:tcBorders>
+            <w:shd w:val="clear" w:color="auto" w:fill="FFFFFF"/>
+            <w:tcMar>
+              <w:top w:w="0" w:type="dxa"/>
+              <w:bottom w:w="0" w:type="dxa"/>
+              <w:left w:w="0" w:type="dxa"/>
+              <w:right w:w="0" w:type="dxa"/>
+            </w:tcMar>
+            <w:vAlign w:val="center"/>
+          </w:tcPr>
+          <w:p>
+            <w:pPr>
+              <w:jc w:val="center"/>
+              <w:spacing w:after="40" w:before="40" w:line="240"/>
+              <w:ind w:firstLine="0" w:left="100" w:right="100"/>
+            </w:pPr>
+            <w:r xmlns:w="http://schemas.openxmlformats.org/wordprocessingml/2006/main" xmlns:wp="http://schemas.openxmlformats.org/drawingml/2006/wordprocessingDrawing" xmlns:r="http://schemas.openxmlformats.org/officeDocument/2006/relationships" xmlns:w14="http://schemas.microsoft.com/office/word/2010/wordml">
+              <w:rPr>
+                <w:rFonts w:ascii="Arial" w:hAnsi="Arial" w:eastAsia="Arial" w:cs="Arial"/>
+                <w:sz w:val="20"/>
+                <w:szCs w:val="20"/>
+                <w:color w:val="111111"/>
+              </w:rPr>
+              <w:t xml:space="preserve">Hake</w:t>
+            </w:r>
+          </w:p>
+        </w:tc>
+        <w:tc>
+          <w:tcPr>
+            <w:tcBorders/>
+            <w:shd w:val="clear" w:color="auto" w:fill="FFFFFF"/>
+            <w:tcMar>
+              <w:top w:w="0" w:type="dxa"/>
+              <w:bottom w:w="0" w:type="dxa"/>
+              <w:left w:w="0" w:type="dxa"/>
+              <w:right w:w="0" w:type="dxa"/>
+            </w:tcMar>
+            <w:vAlign w:val="center"/>
+          </w:tcPr>
+          <w:p>
+            <w:pPr>
+              <w:jc w:val="center"/>
+              <w:spacing w:after="40" w:before="40" w:line="240"/>
+              <w:ind w:firstLine="0" w:left="100" w:right="100"/>
+            </w:pPr>
+            <w:r xmlns:w="http://schemas.openxmlformats.org/wordprocessingml/2006/main" xmlns:wp="http://schemas.openxmlformats.org/drawingml/2006/wordprocessingDrawing" xmlns:r="http://schemas.openxmlformats.org/officeDocument/2006/relationships" xmlns:w14="http://schemas.microsoft.com/office/word/2010/wordml">
+              <w:rPr>
+                <w:rFonts w:ascii="Arial" w:hAnsi="Arial" w:eastAsia="Arial" w:cs="Arial"/>
+                <w:sz w:val="20"/>
+                <w:szCs w:val="20"/>
+                <w:color w:val="111111"/>
+              </w:rPr>
+              <w:t xml:space="preserve">6</w:t>
+            </w:r>
+          </w:p>
+        </w:tc>
+        <w:tc>
+          <w:tcPr>
+            <w:tcBorders/>
+            <w:shd w:val="clear" w:color="auto" w:fill="FFFFFF"/>
+            <w:tcMar>
+              <w:top w:w="0" w:type="dxa"/>
+              <w:bottom w:w="0" w:type="dxa"/>
+              <w:left w:w="0" w:type="dxa"/>
+              <w:right w:w="0" w:type="dxa"/>
+            </w:tcMar>
+            <w:vAlign w:val="center"/>
+          </w:tcPr>
+          <w:p>
+            <w:pPr>
+              <w:jc w:val="center"/>
+              <w:spacing w:after="40" w:before="40" w:line="240"/>
+              <w:ind w:firstLine="0" w:left="100" w:right="100"/>
+            </w:pPr>
+            <w:r xmlns:w="http://schemas.openxmlformats.org/wordprocessingml/2006/main" xmlns:wp="http://schemas.openxmlformats.org/drawingml/2006/wordprocessingDrawing" xmlns:r="http://schemas.openxmlformats.org/officeDocument/2006/relationships" xmlns:w14="http://schemas.microsoft.com/office/word/2010/wordml">
+              <w:rPr>
+                <w:rFonts w:ascii="Arial" w:hAnsi="Arial" w:eastAsia="Arial" w:cs="Arial"/>
+                <w:sz w:val="20"/>
+                <w:szCs w:val="20"/>
+                <w:color w:val="111111"/>
+              </w:rPr>
+              <w:t xml:space="preserve">0.23809524</w:t>
+            </w:r>
+          </w:p>
+        </w:tc>
+        <w:tc>
+          <w:tcPr>
+            <w:tcBorders/>
+            <w:shd w:val="clear" w:color="auto" w:fill="FFFFFF"/>
+            <w:tcMar>
+              <w:top w:w="0" w:type="dxa"/>
+              <w:bottom w:w="0" w:type="dxa"/>
+              <w:left w:w="0" w:type="dxa"/>
+              <w:right w:w="0" w:type="dxa"/>
+            </w:tcMar>
+            <w:vAlign w:val="center"/>
+          </w:tcPr>
+          <w:p>
+            <w:pPr>
+              <w:jc w:val="center"/>
+              <w:spacing w:after="40" w:before="40" w:line="240"/>
+              <w:ind w:firstLine="0" w:left="100" w:right="100"/>
+            </w:pPr>
+            <w:r xmlns:w="http://schemas.openxmlformats.org/wordprocessingml/2006/main" xmlns:wp="http://schemas.openxmlformats.org/drawingml/2006/wordprocessingDrawing" xmlns:r="http://schemas.openxmlformats.org/officeDocument/2006/relationships" xmlns:w14="http://schemas.microsoft.com/office/word/2010/wordml">
+              <w:rPr>
+                <w:rFonts w:ascii="Arial" w:hAnsi="Arial" w:eastAsia="Arial" w:cs="Arial"/>
+                <w:sz w:val="20"/>
+                <w:szCs w:val="20"/>
+                <w:color w:val="111111"/>
+              </w:rPr>
+              <w:t xml:space="preserve">0.23809524</w:t>
+            </w:r>
+          </w:p>
+        </w:tc>
+      </w:tr>
+      <w:tr>
+        <w:trPr>
+          <w:cantSplit/>
+          <w:trHeight w:val="399" w:hRule="auto"/>
+        </w:trPr>
+        <w:tc>
+          <w:tcPr>
+            <w:tcBorders>
+              <w:right w:val="single" w:sz="8" w:space="0" w:color="000000"/>
+            </w:tcBorders>
+            <w:shd w:val="clear" w:color="auto" w:fill="FFFFFF"/>
+            <w:tcMar>
+              <w:top w:w="0" w:type="dxa"/>
+              <w:bottom w:w="0" w:type="dxa"/>
+              <w:left w:w="0" w:type="dxa"/>
+              <w:right w:w="0" w:type="dxa"/>
+            </w:tcMar>
+            <w:vAlign w:val="center"/>
+          </w:tcPr>
+          <w:p>
+            <w:pPr>
+              <w:jc w:val="right"/>
+              <w:spacing w:after="40" w:before="40" w:line="240"/>
+              <w:ind w:firstLine="0" w:left="100" w:right="100"/>
+            </w:pPr>
+            <w:r xmlns:w="http://schemas.openxmlformats.org/wordprocessingml/2006/main" xmlns:wp="http://schemas.openxmlformats.org/drawingml/2006/wordprocessingDrawing" xmlns:r="http://schemas.openxmlformats.org/officeDocument/2006/relationships" xmlns:w14="http://schemas.microsoft.com/office/word/2010/wordml">
+              <w:rPr>
+                <w:rFonts w:ascii="Arial" w:hAnsi="Arial" w:eastAsia="Arial" w:cs="Arial"/>
+                <w:i/>
+                <w:sz w:val="20"/>
+                <w:szCs w:val="20"/>
+                <w:color w:val="111111"/>
+              </w:rPr>
+              <w:t xml:space="preserve">EE</w:t>
+            </w:r>
+          </w:p>
+        </w:tc>
+        <w:tc>
+          <w:tcPr>
+            <w:tcBorders>
+              <w:left w:val="single" w:sz="8" w:space="0" w:color="000000"/>
+            </w:tcBorders>
+            <w:shd w:val="clear" w:color="auto" w:fill="E5E5E5"/>
+            <w:tcMar>
+              <w:top w:w="0" w:type="dxa"/>
+              <w:bottom w:w="0" w:type="dxa"/>
+              <w:left w:w="0" w:type="dxa"/>
+              <w:right w:w="0" w:type="dxa"/>
+            </w:tcMar>
+            <w:vAlign w:val="center"/>
+          </w:tcPr>
+          <w:p>
+            <w:pPr>
+              <w:jc w:val="center"/>
+              <w:spacing w:after="40" w:before="40" w:line="240"/>
+              <w:ind w:firstLine="0" w:left="100" w:right="100"/>
+            </w:pPr>
+            <w:r xmlns:w="http://schemas.openxmlformats.org/wordprocessingml/2006/main" xmlns:wp="http://schemas.openxmlformats.org/drawingml/2006/wordprocessingDrawing" xmlns:r="http://schemas.openxmlformats.org/officeDocument/2006/relationships" xmlns:w14="http://schemas.microsoft.com/office/word/2010/wordml">
+              <w:rPr>
+                <w:rFonts w:ascii="Arial" w:hAnsi="Arial" w:eastAsia="Arial" w:cs="Arial"/>
+                <w:sz w:val="20"/>
+                <w:szCs w:val="20"/>
+                <w:color w:val="111111"/>
+              </w:rPr>
+              <w:t xml:space="preserve">Cod</w:t>
+            </w:r>
+          </w:p>
+        </w:tc>
+        <w:tc>
+          <w:tcPr>
+            <w:tcBorders/>
+            <w:shd w:val="clear" w:color="auto" w:fill="E5E5E5"/>
+            <w:tcMar>
+              <w:top w:w="0" w:type="dxa"/>
+              <w:bottom w:w="0" w:type="dxa"/>
+              <w:left w:w="0" w:type="dxa"/>
+              <w:right w:w="0" w:type="dxa"/>
+            </w:tcMar>
+            <w:vAlign w:val="center"/>
+          </w:tcPr>
+          <w:p>
+            <w:pPr>
+              <w:jc w:val="center"/>
+              <w:spacing w:after="40" w:before="40" w:line="240"/>
+              <w:ind w:firstLine="0" w:left="100" w:right="100"/>
+            </w:pPr>
+            <w:r xmlns:w="http://schemas.openxmlformats.org/wordprocessingml/2006/main" xmlns:wp="http://schemas.openxmlformats.org/drawingml/2006/wordprocessingDrawing" xmlns:r="http://schemas.openxmlformats.org/officeDocument/2006/relationships" xmlns:w14="http://schemas.microsoft.com/office/word/2010/wordml">
+              <w:rPr>
+                <w:rFonts w:ascii="Arial" w:hAnsi="Arial" w:eastAsia="Arial" w:cs="Arial"/>
+                <w:sz w:val="20"/>
+                <w:szCs w:val="20"/>
+                <w:color w:val="111111"/>
+              </w:rPr>
+              <w:t xml:space="preserve">8</w:t>
+            </w:r>
+          </w:p>
+        </w:tc>
+        <w:tc>
+          <w:tcPr>
+            <w:tcBorders/>
+            <w:shd w:val="clear" w:color="auto" w:fill="E5E5E5"/>
+            <w:tcMar>
+              <w:top w:w="0" w:type="dxa"/>
+              <w:bottom w:w="0" w:type="dxa"/>
+              <w:left w:w="0" w:type="dxa"/>
+              <w:right w:w="0" w:type="dxa"/>
+            </w:tcMar>
+            <w:vAlign w:val="center"/>
+          </w:tcPr>
+          <w:p>
+            <w:pPr>
+              <w:jc w:val="center"/>
+              <w:spacing w:after="40" w:before="40" w:line="240"/>
+              <w:ind w:firstLine="0" w:left="100" w:right="100"/>
+            </w:pPr>
+            <w:r xmlns:w="http://schemas.openxmlformats.org/wordprocessingml/2006/main" xmlns:wp="http://schemas.openxmlformats.org/drawingml/2006/wordprocessingDrawing" xmlns:r="http://schemas.openxmlformats.org/officeDocument/2006/relationships" xmlns:w14="http://schemas.microsoft.com/office/word/2010/wordml">
+              <w:rPr>
+                <w:rFonts w:ascii="Arial" w:hAnsi="Arial" w:eastAsia="Arial" w:cs="Arial"/>
+                <w:sz w:val="20"/>
+                <w:szCs w:val="20"/>
+                <w:color w:val="111111"/>
+              </w:rPr>
+              <w:t xml:space="preserve">0.33333333</w:t>
+            </w:r>
+          </w:p>
+        </w:tc>
+        <w:tc>
+          <w:tcPr>
+            <w:tcBorders/>
+            <w:shd w:val="clear" w:color="auto" w:fill="E5E5E5"/>
+            <w:tcMar>
+              <w:top w:w="0" w:type="dxa"/>
+              <w:bottom w:w="0" w:type="dxa"/>
+              <w:left w:w="0" w:type="dxa"/>
+              <w:right w:w="0" w:type="dxa"/>
+            </w:tcMar>
+            <w:vAlign w:val="center"/>
+          </w:tcPr>
+          <w:p>
+            <w:pPr>
+              <w:jc w:val="center"/>
+              <w:spacing w:after="40" w:before="40" w:line="240"/>
+              <w:ind w:firstLine="0" w:left="100" w:right="100"/>
+            </w:pPr>
+            <w:r xmlns:w="http://schemas.openxmlformats.org/wordprocessingml/2006/main" xmlns:wp="http://schemas.openxmlformats.org/drawingml/2006/wordprocessingDrawing" xmlns:r="http://schemas.openxmlformats.org/officeDocument/2006/relationships" xmlns:w14="http://schemas.microsoft.com/office/word/2010/wordml">
+              <w:rPr>
+                <w:rFonts w:ascii="Arial" w:hAnsi="Arial" w:eastAsia="Arial" w:cs="Arial"/>
+                <w:sz w:val="20"/>
+                <w:szCs w:val="20"/>
+                <w:color w:val="111111"/>
+              </w:rPr>
+              <w:t xml:space="preserve">0.33333333</w:t>
+            </w:r>
+          </w:p>
+        </w:tc>
+      </w:tr>
+      <w:tr>
+        <w:trPr>
+          <w:cantSplit/>
+          <w:trHeight w:val="399" w:hRule="auto"/>
+        </w:trPr>
+        <w:tc>
+          <w:tcPr>
+            <w:tcBorders>
+              <w:right w:val="single" w:sz="8" w:space="0" w:color="000000"/>
+            </w:tcBorders>
+            <w:shd w:val="clear" w:color="auto" w:fill="FFFFFF"/>
+            <w:tcMar>
+              <w:top w:w="0" w:type="dxa"/>
+              <w:bottom w:w="0" w:type="dxa"/>
+              <w:left w:w="0" w:type="dxa"/>
+              <w:right w:w="0" w:type="dxa"/>
+            </w:tcMar>
+            <w:vAlign w:val="center"/>
+          </w:tcPr>
+          <w:p>
+            <w:pPr>
+              <w:jc w:val="right"/>
+              <w:spacing w:after="40" w:before="40" w:line="240"/>
+              <w:ind w:firstLine="0" w:left="100" w:right="100"/>
+            </w:pPr>
+            <w:r xmlns:w="http://schemas.openxmlformats.org/wordprocessingml/2006/main" xmlns:wp="http://schemas.openxmlformats.org/drawingml/2006/wordprocessingDrawing" xmlns:r="http://schemas.openxmlformats.org/officeDocument/2006/relationships" xmlns:w14="http://schemas.microsoft.com/office/word/2010/wordml">
+              <w:rPr>
+                <w:rFonts w:ascii="Arial" w:hAnsi="Arial" w:eastAsia="Arial" w:cs="Arial"/>
+                <w:i/>
+                <w:sz w:val="20"/>
+                <w:szCs w:val="20"/>
+                <w:color w:val="111111"/>
+              </w:rPr>
+              <w:t xml:space="preserve">ES</w:t>
+            </w:r>
+          </w:p>
+        </w:tc>
+        <w:tc>
+          <w:tcPr>
+            <w:tcBorders>
+              <w:left w:val="single" w:sz="8" w:space="0" w:color="000000"/>
+            </w:tcBorders>
+            <w:shd w:val="clear" w:color="auto" w:fill="FFFFFF"/>
+            <w:tcMar>
+              <w:top w:w="0" w:type="dxa"/>
+              <w:bottom w:w="0" w:type="dxa"/>
+              <w:left w:w="0" w:type="dxa"/>
+              <w:right w:w="0" w:type="dxa"/>
+            </w:tcMar>
+            <w:vAlign w:val="center"/>
+          </w:tcPr>
+          <w:p>
+            <w:pPr>
+              <w:jc w:val="center"/>
+              <w:spacing w:after="40" w:before="40" w:line="240"/>
+              <w:ind w:firstLine="0" w:left="100" w:right="100"/>
+            </w:pPr>
+            <w:r xmlns:w="http://schemas.openxmlformats.org/wordprocessingml/2006/main" xmlns:wp="http://schemas.openxmlformats.org/drawingml/2006/wordprocessingDrawing" xmlns:r="http://schemas.openxmlformats.org/officeDocument/2006/relationships" xmlns:w14="http://schemas.microsoft.com/office/word/2010/wordml">
+              <w:rPr>
+                <w:rFonts w:ascii="Arial" w:hAnsi="Arial" w:eastAsia="Arial" w:cs="Arial"/>
+                <w:sz w:val="20"/>
+                <w:szCs w:val="20"/>
+                <w:color w:val="111111"/>
+              </w:rPr>
+              <w:t xml:space="preserve">Cod</w:t>
+            </w:r>
+          </w:p>
+        </w:tc>
+        <w:tc>
+          <w:tcPr>
+            <w:tcBorders/>
+            <w:shd w:val="clear" w:color="auto" w:fill="FFFFFF"/>
+            <w:tcMar>
+              <w:top w:w="0" w:type="dxa"/>
+              <w:bottom w:w="0" w:type="dxa"/>
+              <w:left w:w="0" w:type="dxa"/>
+              <w:right w:w="0" w:type="dxa"/>
+            </w:tcMar>
+            <w:vAlign w:val="center"/>
+          </w:tcPr>
+          <w:p>
+            <w:pPr>
+              <w:jc w:val="center"/>
+              <w:spacing w:after="40" w:before="40" w:line="240"/>
+              <w:ind w:firstLine="0" w:left="100" w:right="100"/>
+            </w:pPr>
+            <w:r xmlns:w="http://schemas.openxmlformats.org/wordprocessingml/2006/main" xmlns:wp="http://schemas.openxmlformats.org/drawingml/2006/wordprocessingDrawing" xmlns:r="http://schemas.openxmlformats.org/officeDocument/2006/relationships" xmlns:w14="http://schemas.microsoft.com/office/word/2010/wordml">
+              <w:rPr>
+                <w:rFonts w:ascii="Arial" w:hAnsi="Arial" w:eastAsia="Arial" w:cs="Arial"/>
+                <w:sz w:val="20"/>
+                <w:szCs w:val="20"/>
+                <w:color w:val="111111"/>
+              </w:rPr>
+              <w:t xml:space="preserve">2</w:t>
+            </w:r>
+          </w:p>
+        </w:tc>
+        <w:tc>
+          <w:tcPr>
+            <w:tcBorders/>
+            <w:shd w:val="clear" w:color="auto" w:fill="FFFFFF"/>
+            <w:tcMar>
+              <w:top w:w="0" w:type="dxa"/>
+              <w:bottom w:w="0" w:type="dxa"/>
+              <w:left w:w="0" w:type="dxa"/>
+              <w:right w:w="0" w:type="dxa"/>
+            </w:tcMar>
+            <w:vAlign w:val="center"/>
+          </w:tcPr>
+          <w:p>
+            <w:pPr>
+              <w:jc w:val="center"/>
+              <w:spacing w:after="40" w:before="40" w:line="240"/>
+              <w:ind w:firstLine="0" w:left="100" w:right="100"/>
+            </w:pPr>
+            <w:r xmlns:w="http://schemas.openxmlformats.org/wordprocessingml/2006/main" xmlns:wp="http://schemas.openxmlformats.org/drawingml/2006/wordprocessingDrawing" xmlns:r="http://schemas.openxmlformats.org/officeDocument/2006/relationships" xmlns:w14="http://schemas.microsoft.com/office/word/2010/wordml">
+              <w:rPr>
+                <w:rFonts w:ascii="Arial" w:hAnsi="Arial" w:eastAsia="Arial" w:cs="Arial"/>
+                <w:sz w:val="20"/>
+                <w:szCs w:val="20"/>
+                <w:color w:val="111111"/>
+              </w:rPr>
+              <w:t xml:space="preserve">0.04761905</w:t>
+            </w:r>
+          </w:p>
+        </w:tc>
+        <w:tc>
+          <w:tcPr>
+            <w:tcBorders/>
+            <w:shd w:val="clear" w:color="auto" w:fill="FFFFFF"/>
+            <w:tcMar>
+              <w:top w:w="0" w:type="dxa"/>
+              <w:bottom w:w="0" w:type="dxa"/>
+              <w:left w:w="0" w:type="dxa"/>
+              <w:right w:w="0" w:type="dxa"/>
+            </w:tcMar>
+            <w:vAlign w:val="center"/>
+          </w:tcPr>
+          <w:p>
+            <w:pPr>
+              <w:jc w:val="center"/>
+              <w:spacing w:after="40" w:before="40" w:line="240"/>
+              <w:ind w:firstLine="0" w:left="100" w:right="100"/>
+            </w:pPr>
+            <w:r xmlns:w="http://schemas.openxmlformats.org/wordprocessingml/2006/main" xmlns:wp="http://schemas.openxmlformats.org/drawingml/2006/wordprocessingDrawing" xmlns:r="http://schemas.openxmlformats.org/officeDocument/2006/relationships" xmlns:w14="http://schemas.microsoft.com/office/word/2010/wordml">
+              <w:rPr>
+                <w:rFonts w:ascii="Arial" w:hAnsi="Arial" w:eastAsia="Arial" w:cs="Arial"/>
+                <w:sz w:val="20"/>
+                <w:szCs w:val="20"/>
+                <w:color w:val="111111"/>
+              </w:rPr>
+              <w:t xml:space="preserve">0.04761905</w:t>
+            </w:r>
+          </w:p>
+        </w:tc>
+      </w:tr>
+      <w:tr>
+        <w:trPr>
+          <w:cantSplit/>
+          <w:trHeight w:val="399" w:hRule="auto"/>
+        </w:trPr>
+        <w:tc>
+          <w:tcPr>
+            <w:tcBorders>
+              <w:right w:val="single" w:sz="8" w:space="0" w:color="000000"/>
+            </w:tcBorders>
+            <w:shd w:val="clear" w:color="auto" w:fill="FFFFFF"/>
+            <w:tcMar>
+              <w:top w:w="0" w:type="dxa"/>
+              <w:bottom w:w="0" w:type="dxa"/>
+              <w:left w:w="0" w:type="dxa"/>
+              <w:right w:w="0" w:type="dxa"/>
+            </w:tcMar>
+            <w:vAlign w:val="center"/>
+          </w:tcPr>
+          <w:p>
+            <w:pPr>
+              <w:jc w:val="right"/>
+              <w:spacing w:after="40" w:before="40" w:line="240"/>
+              <w:ind w:firstLine="0" w:left="100" w:right="100"/>
+            </w:pPr>
+            <w:r xmlns:w="http://schemas.openxmlformats.org/wordprocessingml/2006/main" xmlns:wp="http://schemas.openxmlformats.org/drawingml/2006/wordprocessingDrawing" xmlns:r="http://schemas.openxmlformats.org/officeDocument/2006/relationships" xmlns:w14="http://schemas.microsoft.com/office/word/2010/wordml">
+              <w:rPr>
+                <w:rFonts w:ascii="Arial" w:hAnsi="Arial" w:eastAsia="Arial" w:cs="Arial"/>
+                <w:i/>
+                <w:sz w:val="20"/>
+                <w:szCs w:val="20"/>
+                <w:color w:val="111111"/>
+              </w:rPr>
+              <w:t xml:space="preserve">ES</w:t>
+            </w:r>
+          </w:p>
+        </w:tc>
+        <w:tc>
+          <w:tcPr>
+            <w:tcBorders>
+              <w:left w:val="single" w:sz="8" w:space="0" w:color="000000"/>
+            </w:tcBorders>
+            <w:shd w:val="clear" w:color="auto" w:fill="E5E5E5"/>
+            <w:tcMar>
+              <w:top w:w="0" w:type="dxa"/>
+              <w:bottom w:w="0" w:type="dxa"/>
+              <w:left w:w="0" w:type="dxa"/>
+              <w:right w:w="0" w:type="dxa"/>
+            </w:tcMar>
+            <w:vAlign w:val="center"/>
+          </w:tcPr>
+          <w:p>
+            <w:pPr>
+              <w:jc w:val="center"/>
+              <w:spacing w:after="40" w:before="40" w:line="240"/>
+              <w:ind w:firstLine="0" w:left="100" w:right="100"/>
+            </w:pPr>
+            <w:r xmlns:w="http://schemas.openxmlformats.org/wordprocessingml/2006/main" xmlns:wp="http://schemas.openxmlformats.org/drawingml/2006/wordprocessingDrawing" xmlns:r="http://schemas.openxmlformats.org/officeDocument/2006/relationships" xmlns:w14="http://schemas.microsoft.com/office/word/2010/wordml">
+              <w:rPr>
+                <w:rFonts w:ascii="Arial" w:hAnsi="Arial" w:eastAsia="Arial" w:cs="Arial"/>
+                <w:sz w:val="20"/>
+                <w:szCs w:val="20"/>
+                <w:color w:val="111111"/>
+              </w:rPr>
+              <w:t xml:space="preserve">Hake</w:t>
+            </w:r>
+          </w:p>
+        </w:tc>
+        <w:tc>
+          <w:tcPr>
+            <w:tcBorders/>
+            <w:shd w:val="clear" w:color="auto" w:fill="E5E5E5"/>
+            <w:tcMar>
+              <w:top w:w="0" w:type="dxa"/>
+              <w:bottom w:w="0" w:type="dxa"/>
+              <w:left w:w="0" w:type="dxa"/>
+              <w:right w:w="0" w:type="dxa"/>
+            </w:tcMar>
+            <w:vAlign w:val="center"/>
+          </w:tcPr>
+          <w:p>
+            <w:pPr>
+              <w:jc w:val="center"/>
+              <w:spacing w:after="40" w:before="40" w:line="240"/>
+              <w:ind w:firstLine="0" w:left="100" w:right="100"/>
+            </w:pPr>
+            <w:r xmlns:w="http://schemas.openxmlformats.org/wordprocessingml/2006/main" xmlns:wp="http://schemas.openxmlformats.org/drawingml/2006/wordprocessingDrawing" xmlns:r="http://schemas.openxmlformats.org/officeDocument/2006/relationships" xmlns:w14="http://schemas.microsoft.com/office/word/2010/wordml">
+              <w:rPr>
+                <w:rFonts w:ascii="Arial" w:hAnsi="Arial" w:eastAsia="Arial" w:cs="Arial"/>
+                <w:sz w:val="20"/>
+                <w:szCs w:val="20"/>
+                <w:color w:val="111111"/>
+              </w:rPr>
+              <w:t xml:space="preserve">15</w:t>
+            </w:r>
+          </w:p>
+        </w:tc>
+        <w:tc>
+          <w:tcPr>
+            <w:tcBorders/>
+            <w:shd w:val="clear" w:color="auto" w:fill="E5E5E5"/>
+            <w:tcMar>
+              <w:top w:w="0" w:type="dxa"/>
+              <w:bottom w:w="0" w:type="dxa"/>
+              <w:left w:w="0" w:type="dxa"/>
+              <w:right w:w="0" w:type="dxa"/>
+            </w:tcMar>
+            <w:vAlign w:val="center"/>
+          </w:tcPr>
+          <w:p>
+            <w:pPr>
+              <w:jc w:val="center"/>
+              <w:spacing w:after="40" w:before="40" w:line="240"/>
+              <w:ind w:firstLine="0" w:left="100" w:right="100"/>
+            </w:pPr>
+            <w:r xmlns:w="http://schemas.openxmlformats.org/wordprocessingml/2006/main" xmlns:wp="http://schemas.openxmlformats.org/drawingml/2006/wordprocessingDrawing" xmlns:r="http://schemas.openxmlformats.org/officeDocument/2006/relationships" xmlns:w14="http://schemas.microsoft.com/office/word/2010/wordml">
+              <w:rPr>
+                <w:rFonts w:ascii="Arial" w:hAnsi="Arial" w:eastAsia="Arial" w:cs="Arial"/>
+                <w:sz w:val="20"/>
+                <w:szCs w:val="20"/>
+                <w:color w:val="111111"/>
+              </w:rPr>
+              <w:t xml:space="preserve">0.66666667</w:t>
+            </w:r>
+          </w:p>
+        </w:tc>
+        <w:tc>
+          <w:tcPr>
+            <w:tcBorders/>
+            <w:shd w:val="clear" w:color="auto" w:fill="E5E5E5"/>
+            <w:tcMar>
+              <w:top w:w="0" w:type="dxa"/>
+              <w:bottom w:w="0" w:type="dxa"/>
+              <w:left w:w="0" w:type="dxa"/>
+              <w:right w:w="0" w:type="dxa"/>
+            </w:tcMar>
+            <w:vAlign w:val="center"/>
+          </w:tcPr>
+          <w:p>
+            <w:pPr>
+              <w:jc w:val="center"/>
+              <w:spacing w:after="40" w:before="40" w:line="240"/>
+              <w:ind w:firstLine="0" w:left="100" w:right="100"/>
+            </w:pPr>
+            <w:r xmlns:w="http://schemas.openxmlformats.org/wordprocessingml/2006/main" xmlns:wp="http://schemas.openxmlformats.org/drawingml/2006/wordprocessingDrawing" xmlns:r="http://schemas.openxmlformats.org/officeDocument/2006/relationships" xmlns:w14="http://schemas.microsoft.com/office/word/2010/wordml">
+              <w:rPr>
+                <w:rFonts w:ascii="Arial" w:hAnsi="Arial" w:eastAsia="Arial" w:cs="Arial"/>
+                <w:sz w:val="20"/>
+                <w:szCs w:val="20"/>
+                <w:color w:val="111111"/>
+              </w:rPr>
+              <w:t xml:space="preserve">0.66666667</w:t>
+            </w:r>
+          </w:p>
+        </w:tc>
+      </w:tr>
+      <w:tr>
+        <w:trPr>
+          <w:cantSplit/>
+          <w:trHeight w:val="399" w:hRule="auto"/>
+        </w:trPr>
+        <w:tc>
+          <w:tcPr>
+            <w:tcBorders>
+              <w:right w:val="single" w:sz="8" w:space="0" w:color="000000"/>
+            </w:tcBorders>
+            <w:shd w:val="clear" w:color="auto" w:fill="FFFFFF"/>
+            <w:tcMar>
+              <w:top w:w="0" w:type="dxa"/>
+              <w:bottom w:w="0" w:type="dxa"/>
+              <w:left w:w="0" w:type="dxa"/>
+              <w:right w:w="0" w:type="dxa"/>
+            </w:tcMar>
+            <w:vAlign w:val="center"/>
+          </w:tcPr>
+          <w:p>
+            <w:pPr>
+              <w:jc w:val="right"/>
+              <w:spacing w:after="40" w:before="40" w:line="240"/>
+              <w:ind w:firstLine="0" w:left="100" w:right="100"/>
+            </w:pPr>
+            <w:r xmlns:w="http://schemas.openxmlformats.org/wordprocessingml/2006/main" xmlns:wp="http://schemas.openxmlformats.org/drawingml/2006/wordprocessingDrawing" xmlns:r="http://schemas.openxmlformats.org/officeDocument/2006/relationships" xmlns:w14="http://schemas.microsoft.com/office/word/2010/wordml">
+              <w:rPr>
+                <w:rFonts w:ascii="Arial" w:hAnsi="Arial" w:eastAsia="Arial" w:cs="Arial"/>
+                <w:i/>
+                <w:sz w:val="20"/>
+                <w:szCs w:val="20"/>
+                <w:color w:val="111111"/>
+              </w:rPr>
+              <w:t xml:space="preserve">FI</w:t>
+            </w:r>
+          </w:p>
+        </w:tc>
+        <w:tc>
+          <w:tcPr>
+            <w:tcBorders>
+              <w:left w:val="single" w:sz="8" w:space="0" w:color="000000"/>
+            </w:tcBorders>
+            <w:shd w:val="clear" w:color="auto" w:fill="FFFFFF"/>
+            <w:tcMar>
+              <w:top w:w="0" w:type="dxa"/>
+              <w:bottom w:w="0" w:type="dxa"/>
+              <w:left w:w="0" w:type="dxa"/>
+              <w:right w:w="0" w:type="dxa"/>
+            </w:tcMar>
+            <w:vAlign w:val="center"/>
+          </w:tcPr>
+          <w:p>
+            <w:pPr>
+              <w:jc w:val="center"/>
+              <w:spacing w:after="40" w:before="40" w:line="240"/>
+              <w:ind w:firstLine="0" w:left="100" w:right="100"/>
+            </w:pPr>
+            <w:r xmlns:w="http://schemas.openxmlformats.org/wordprocessingml/2006/main" xmlns:wp="http://schemas.openxmlformats.org/drawingml/2006/wordprocessingDrawing" xmlns:r="http://schemas.openxmlformats.org/officeDocument/2006/relationships" xmlns:w14="http://schemas.microsoft.com/office/word/2010/wordml">
+              <w:rPr>
+                <w:rFonts w:ascii="Arial" w:hAnsi="Arial" w:eastAsia="Arial" w:cs="Arial"/>
+                <w:sz w:val="20"/>
+                <w:szCs w:val="20"/>
+                <w:color w:val="111111"/>
+              </w:rPr>
+              <w:t xml:space="preserve">Cod</w:t>
+            </w:r>
+          </w:p>
+        </w:tc>
+        <w:tc>
+          <w:tcPr>
+            <w:tcBorders/>
+            <w:shd w:val="clear" w:color="auto" w:fill="FFFFFF"/>
+            <w:tcMar>
+              <w:top w:w="0" w:type="dxa"/>
+              <w:bottom w:w="0" w:type="dxa"/>
+              <w:left w:w="0" w:type="dxa"/>
+              <w:right w:w="0" w:type="dxa"/>
+            </w:tcMar>
+            <w:vAlign w:val="center"/>
+          </w:tcPr>
+          <w:p>
+            <w:pPr>
+              <w:jc w:val="center"/>
+              <w:spacing w:after="40" w:before="40" w:line="240"/>
+              <w:ind w:firstLine="0" w:left="100" w:right="100"/>
+            </w:pPr>
+            <w:r xmlns:w="http://schemas.openxmlformats.org/wordprocessingml/2006/main" xmlns:wp="http://schemas.openxmlformats.org/drawingml/2006/wordprocessingDrawing" xmlns:r="http://schemas.openxmlformats.org/officeDocument/2006/relationships" xmlns:w14="http://schemas.microsoft.com/office/word/2010/wordml">
+              <w:rPr>
+                <w:rFonts w:ascii="Arial" w:hAnsi="Arial" w:eastAsia="Arial" w:cs="Arial"/>
+                <w:sz w:val="20"/>
+                <w:szCs w:val="20"/>
+                <w:color w:val="111111"/>
+              </w:rPr>
+              <w:t xml:space="preserve">9</w:t>
+            </w:r>
+          </w:p>
+        </w:tc>
+        <w:tc>
+          <w:tcPr>
+            <w:tcBorders/>
+            <w:shd w:val="clear" w:color="auto" w:fill="FFFFFF"/>
+            <w:tcMar>
+              <w:top w:w="0" w:type="dxa"/>
+              <w:bottom w:w="0" w:type="dxa"/>
+              <w:left w:w="0" w:type="dxa"/>
+              <w:right w:w="0" w:type="dxa"/>
+            </w:tcMar>
+            <w:vAlign w:val="center"/>
+          </w:tcPr>
+          <w:p>
+            <w:pPr>
+              <w:jc w:val="center"/>
+              <w:spacing w:after="40" w:before="40" w:line="240"/>
+              <w:ind w:firstLine="0" w:left="100" w:right="100"/>
+            </w:pPr>
+            <w:r xmlns:w="http://schemas.openxmlformats.org/wordprocessingml/2006/main" xmlns:wp="http://schemas.openxmlformats.org/drawingml/2006/wordprocessingDrawing" xmlns:r="http://schemas.openxmlformats.org/officeDocument/2006/relationships" xmlns:w14="http://schemas.microsoft.com/office/word/2010/wordml">
+              <w:rPr>
+                <w:rFonts w:ascii="Arial" w:hAnsi="Arial" w:eastAsia="Arial" w:cs="Arial"/>
+                <w:sz w:val="20"/>
+                <w:szCs w:val="20"/>
+                <w:color w:val="111111"/>
+              </w:rPr>
+              <w:t xml:space="preserve">0.38095238</w:t>
+            </w:r>
+          </w:p>
+        </w:tc>
+        <w:tc>
+          <w:tcPr>
+            <w:tcBorders/>
+            <w:shd w:val="clear" w:color="auto" w:fill="FFFFFF"/>
+            <w:tcMar>
+              <w:top w:w="0" w:type="dxa"/>
+              <w:bottom w:w="0" w:type="dxa"/>
+              <w:left w:w="0" w:type="dxa"/>
+              <w:right w:w="0" w:type="dxa"/>
+            </w:tcMar>
+            <w:vAlign w:val="center"/>
+          </w:tcPr>
+          <w:p>
+            <w:pPr>
+              <w:jc w:val="center"/>
+              <w:spacing w:after="40" w:before="40" w:line="240"/>
+              <w:ind w:firstLine="0" w:left="100" w:right="100"/>
+            </w:pPr>
+            <w:r xmlns:w="http://schemas.openxmlformats.org/wordprocessingml/2006/main" xmlns:wp="http://schemas.openxmlformats.org/drawingml/2006/wordprocessingDrawing" xmlns:r="http://schemas.openxmlformats.org/officeDocument/2006/relationships" xmlns:w14="http://schemas.microsoft.com/office/word/2010/wordml">
+              <w:rPr>
+                <w:rFonts w:ascii="Arial" w:hAnsi="Arial" w:eastAsia="Arial" w:cs="Arial"/>
+                <w:sz w:val="20"/>
+                <w:szCs w:val="20"/>
+                <w:color w:val="111111"/>
+              </w:rPr>
+              <w:t xml:space="preserve">0.38095238</w:t>
+            </w:r>
+          </w:p>
+        </w:tc>
+      </w:tr>
+      <w:tr>
+        <w:trPr>
+          <w:cantSplit/>
+          <w:trHeight w:val="399" w:hRule="auto"/>
+        </w:trPr>
+        <w:tc>
+          <w:tcPr>
+            <w:tcBorders>
+              <w:right w:val="single" w:sz="8" w:space="0" w:color="000000"/>
+            </w:tcBorders>
+            <w:shd w:val="clear" w:color="auto" w:fill="FFFFFF"/>
+            <w:tcMar>
+              <w:top w:w="0" w:type="dxa"/>
+              <w:bottom w:w="0" w:type="dxa"/>
+              <w:left w:w="0" w:type="dxa"/>
+              <w:right w:w="0" w:type="dxa"/>
+            </w:tcMar>
+            <w:vAlign w:val="center"/>
+          </w:tcPr>
+          <w:p>
+            <w:pPr>
+              <w:jc w:val="right"/>
+              <w:spacing w:after="40" w:before="40" w:line="240"/>
+              <w:ind w:firstLine="0" w:left="100" w:right="100"/>
+            </w:pPr>
+            <w:r xmlns:w="http://schemas.openxmlformats.org/wordprocessingml/2006/main" xmlns:wp="http://schemas.openxmlformats.org/drawingml/2006/wordprocessingDrawing" xmlns:r="http://schemas.openxmlformats.org/officeDocument/2006/relationships" xmlns:w14="http://schemas.microsoft.com/office/word/2010/wordml">
+              <w:rPr>
+                <w:rFonts w:ascii="Arial" w:hAnsi="Arial" w:eastAsia="Arial" w:cs="Arial"/>
+                <w:i/>
+                <w:sz w:val="20"/>
+                <w:szCs w:val="20"/>
+                <w:color w:val="111111"/>
+              </w:rPr>
+              <w:t xml:space="preserve">FR</w:t>
+            </w:r>
+          </w:p>
+        </w:tc>
+        <w:tc>
+          <w:tcPr>
+            <w:tcBorders>
+              <w:left w:val="single" w:sz="8" w:space="0" w:color="000000"/>
+            </w:tcBorders>
+            <w:shd w:val="clear" w:color="auto" w:fill="E5E5E5"/>
+            <w:tcMar>
+              <w:top w:w="0" w:type="dxa"/>
+              <w:bottom w:w="0" w:type="dxa"/>
+              <w:left w:w="0" w:type="dxa"/>
+              <w:right w:w="0" w:type="dxa"/>
+            </w:tcMar>
+            <w:vAlign w:val="center"/>
+          </w:tcPr>
+          <w:p>
+            <w:pPr>
+              <w:jc w:val="center"/>
+              <w:spacing w:after="40" w:before="40" w:line="240"/>
+              <w:ind w:firstLine="0" w:left="100" w:right="100"/>
+            </w:pPr>
+            <w:r xmlns:w="http://schemas.openxmlformats.org/wordprocessingml/2006/main" xmlns:wp="http://schemas.openxmlformats.org/drawingml/2006/wordprocessingDrawing" xmlns:r="http://schemas.openxmlformats.org/officeDocument/2006/relationships" xmlns:w14="http://schemas.microsoft.com/office/word/2010/wordml">
+              <w:rPr>
+                <w:rFonts w:ascii="Arial" w:hAnsi="Arial" w:eastAsia="Arial" w:cs="Arial"/>
+                <w:sz w:val="20"/>
+                <w:szCs w:val="20"/>
+                <w:color w:val="111111"/>
+              </w:rPr>
+              <w:t xml:space="preserve">Cod</w:t>
+            </w:r>
+          </w:p>
+        </w:tc>
+        <w:tc>
+          <w:tcPr>
+            <w:tcBorders/>
+            <w:shd w:val="clear" w:color="auto" w:fill="E5E5E5"/>
+            <w:tcMar>
+              <w:top w:w="0" w:type="dxa"/>
+              <w:bottom w:w="0" w:type="dxa"/>
+              <w:left w:w="0" w:type="dxa"/>
+              <w:right w:w="0" w:type="dxa"/>
+            </w:tcMar>
+            <w:vAlign w:val="center"/>
+          </w:tcPr>
+          <w:p>
+            <w:pPr>
+              <w:jc w:val="center"/>
+              <w:spacing w:after="40" w:before="40" w:line="240"/>
+              <w:ind w:firstLine="0" w:left="100" w:right="100"/>
+            </w:pPr>
+            <w:r xmlns:w="http://schemas.openxmlformats.org/wordprocessingml/2006/main" xmlns:wp="http://schemas.openxmlformats.org/drawingml/2006/wordprocessingDrawing" xmlns:r="http://schemas.openxmlformats.org/officeDocument/2006/relationships" xmlns:w14="http://schemas.microsoft.com/office/word/2010/wordml">
+              <w:rPr>
+                <w:rFonts w:ascii="Arial" w:hAnsi="Arial" w:eastAsia="Arial" w:cs="Arial"/>
+                <w:sz w:val="20"/>
+                <w:szCs w:val="20"/>
+                <w:color w:val="111111"/>
+              </w:rPr>
+              <w:t xml:space="preserve">11</w:t>
+            </w:r>
+          </w:p>
+        </w:tc>
+        <w:tc>
+          <w:tcPr>
+            <w:tcBorders/>
+            <w:shd w:val="clear" w:color="auto" w:fill="E5E5E5"/>
+            <w:tcMar>
+              <w:top w:w="0" w:type="dxa"/>
+              <w:bottom w:w="0" w:type="dxa"/>
+              <w:left w:w="0" w:type="dxa"/>
+              <w:right w:w="0" w:type="dxa"/>
+            </w:tcMar>
+            <w:vAlign w:val="center"/>
+          </w:tcPr>
+          <w:p>
+            <w:pPr>
+              <w:jc w:val="center"/>
+              <w:spacing w:after="40" w:before="40" w:line="240"/>
+              <w:ind w:firstLine="0" w:left="100" w:right="100"/>
+            </w:pPr>
+            <w:r xmlns:w="http://schemas.openxmlformats.org/wordprocessingml/2006/main" xmlns:wp="http://schemas.openxmlformats.org/drawingml/2006/wordprocessingDrawing" xmlns:r="http://schemas.openxmlformats.org/officeDocument/2006/relationships" xmlns:w14="http://schemas.microsoft.com/office/word/2010/wordml">
+              <w:rPr>
+                <w:rFonts w:ascii="Arial" w:hAnsi="Arial" w:eastAsia="Arial" w:cs="Arial"/>
+                <w:sz w:val="20"/>
+                <w:szCs w:val="20"/>
+                <w:color w:val="111111"/>
+              </w:rPr>
+              <w:t xml:space="preserve">0.47619048</w:t>
+            </w:r>
+          </w:p>
+        </w:tc>
+        <w:tc>
+          <w:tcPr>
+            <w:tcBorders/>
+            <w:shd w:val="clear" w:color="auto" w:fill="E5E5E5"/>
+            <w:tcMar>
+              <w:top w:w="0" w:type="dxa"/>
+              <w:bottom w:w="0" w:type="dxa"/>
+              <w:left w:w="0" w:type="dxa"/>
+              <w:right w:w="0" w:type="dxa"/>
+            </w:tcMar>
+            <w:vAlign w:val="center"/>
+          </w:tcPr>
+          <w:p>
+            <w:pPr>
+              <w:jc w:val="center"/>
+              <w:spacing w:after="40" w:before="40" w:line="240"/>
+              <w:ind w:firstLine="0" w:left="100" w:right="100"/>
+            </w:pPr>
+            <w:r xmlns:w="http://schemas.openxmlformats.org/wordprocessingml/2006/main" xmlns:wp="http://schemas.openxmlformats.org/drawingml/2006/wordprocessingDrawing" xmlns:r="http://schemas.openxmlformats.org/officeDocument/2006/relationships" xmlns:w14="http://schemas.microsoft.com/office/word/2010/wordml">
+              <w:rPr>
+                <w:rFonts w:ascii="Arial" w:hAnsi="Arial" w:eastAsia="Arial" w:cs="Arial"/>
+                <w:sz w:val="20"/>
+                <w:szCs w:val="20"/>
+                <w:color w:val="111111"/>
+              </w:rPr>
+              <w:t xml:space="preserve">0.47619048</w:t>
+            </w:r>
+          </w:p>
+        </w:tc>
+      </w:tr>
+      <w:tr>
+        <w:trPr>
+          <w:cantSplit/>
+          <w:trHeight w:val="397" w:hRule="auto"/>
+        </w:trPr>
+        <w:tc>
+          <w:tcPr>
+            <w:tcBorders>
+              <w:right w:val="single" w:sz="8" w:space="0" w:color="000000"/>
+            </w:tcBorders>
+            <w:shd w:val="clear" w:color="auto" w:fill="FFFFFF"/>
+            <w:tcMar>
+              <w:top w:w="0" w:type="dxa"/>
+              <w:bottom w:w="0" w:type="dxa"/>
+              <w:left w:w="0" w:type="dxa"/>
+              <w:right w:w="0" w:type="dxa"/>
+            </w:tcMar>
+            <w:vAlign w:val="center"/>
+          </w:tcPr>
+          <w:p>
+            <w:pPr>
+              <w:jc w:val="right"/>
+              <w:spacing w:after="40" w:before="40" w:line="240"/>
+              <w:ind w:firstLine="0" w:left="100" w:right="100"/>
+            </w:pPr>
+            <w:r xmlns:w="http://schemas.openxmlformats.org/wordprocessingml/2006/main" xmlns:wp="http://schemas.openxmlformats.org/drawingml/2006/wordprocessingDrawing" xmlns:r="http://schemas.openxmlformats.org/officeDocument/2006/relationships" xmlns:w14="http://schemas.microsoft.com/office/word/2010/wordml">
+              <w:rPr>
+                <w:rFonts w:ascii="Arial" w:hAnsi="Arial" w:eastAsia="Arial" w:cs="Arial"/>
+                <w:i/>
+                <w:sz w:val="20"/>
+                <w:szCs w:val="20"/>
+                <w:color w:val="111111"/>
+              </w:rPr>
+              <w:t xml:space="preserve">FR</w:t>
+            </w:r>
+          </w:p>
+        </w:tc>
+        <w:tc>
+          <w:tcPr>
+            <w:tcBorders>
+              <w:left w:val="single" w:sz="8" w:space="0" w:color="000000"/>
+            </w:tcBorders>
+            <w:shd w:val="clear" w:color="auto" w:fill="FFFFFF"/>
+            <w:tcMar>
+              <w:top w:w="0" w:type="dxa"/>
+              <w:bottom w:w="0" w:type="dxa"/>
+              <w:left w:w="0" w:type="dxa"/>
+              <w:right w:w="0" w:type="dxa"/>
+            </w:tcMar>
+            <w:vAlign w:val="center"/>
+          </w:tcPr>
+          <w:p>
+            <w:pPr>
+              <w:jc w:val="center"/>
+              <w:spacing w:after="40" w:before="40" w:line="240"/>
+              <w:ind w:firstLine="0" w:left="100" w:right="100"/>
+            </w:pPr>
+            <w:r xmlns:w="http://schemas.openxmlformats.org/wordprocessingml/2006/main" xmlns:wp="http://schemas.openxmlformats.org/drawingml/2006/wordprocessingDrawing" xmlns:r="http://schemas.openxmlformats.org/officeDocument/2006/relationships" xmlns:w14="http://schemas.microsoft.com/office/word/2010/wordml">
+              <w:rPr>
+                <w:rFonts w:ascii="Arial" w:hAnsi="Arial" w:eastAsia="Arial" w:cs="Arial"/>
+                <w:sz w:val="20"/>
+                <w:szCs w:val="20"/>
+                <w:color w:val="111111"/>
+              </w:rPr>
+              <w:t xml:space="preserve">Hake</w:t>
+            </w:r>
+          </w:p>
+        </w:tc>
+        <w:tc>
+          <w:tcPr>
+            <w:tcBorders/>
+            <w:shd w:val="clear" w:color="auto" w:fill="FFFFFF"/>
+            <w:tcMar>
+              <w:top w:w="0" w:type="dxa"/>
+              <w:bottom w:w="0" w:type="dxa"/>
+              <w:left w:w="0" w:type="dxa"/>
+              <w:right w:w="0" w:type="dxa"/>
+            </w:tcMar>
+            <w:vAlign w:val="center"/>
+          </w:tcPr>
+          <w:p>
+            <w:pPr>
+              <w:jc w:val="center"/>
+              <w:spacing w:after="40" w:before="40" w:line="240"/>
+              <w:ind w:firstLine="0" w:left="100" w:right="100"/>
+            </w:pPr>
+            <w:r xmlns:w="http://schemas.openxmlformats.org/wordprocessingml/2006/main" xmlns:wp="http://schemas.openxmlformats.org/drawingml/2006/wordprocessingDrawing" xmlns:r="http://schemas.openxmlformats.org/officeDocument/2006/relationships" xmlns:w14="http://schemas.microsoft.com/office/word/2010/wordml">
+              <w:rPr>
+                <w:rFonts w:ascii="Arial" w:hAnsi="Arial" w:eastAsia="Arial" w:cs="Arial"/>
+                <w:sz w:val="20"/>
+                <w:szCs w:val="20"/>
+                <w:color w:val="111111"/>
+              </w:rPr>
+              <w:t xml:space="preserve">13</w:t>
+            </w:r>
+          </w:p>
+        </w:tc>
+        <w:tc>
+          <w:tcPr>
+            <w:tcBorders/>
+            <w:shd w:val="clear" w:color="auto" w:fill="FFFFFF"/>
+            <w:tcMar>
+              <w:top w:w="0" w:type="dxa"/>
+              <w:bottom w:w="0" w:type="dxa"/>
+              <w:left w:w="0" w:type="dxa"/>
+              <w:right w:w="0" w:type="dxa"/>
+            </w:tcMar>
+            <w:vAlign w:val="center"/>
+          </w:tcPr>
+          <w:p>
+            <w:pPr>
+              <w:jc w:val="center"/>
+              <w:spacing w:after="40" w:before="40" w:line="240"/>
+              <w:ind w:firstLine="0" w:left="100" w:right="100"/>
+            </w:pPr>
+            <w:r xmlns:w="http://schemas.openxmlformats.org/wordprocessingml/2006/main" xmlns:wp="http://schemas.openxmlformats.org/drawingml/2006/wordprocessingDrawing" xmlns:r="http://schemas.openxmlformats.org/officeDocument/2006/relationships" xmlns:w14="http://schemas.microsoft.com/office/word/2010/wordml">
+              <w:rPr>
+                <w:rFonts w:ascii="Arial" w:hAnsi="Arial" w:eastAsia="Arial" w:cs="Arial"/>
+                <w:sz w:val="20"/>
+                <w:szCs w:val="20"/>
+                <w:color w:val="111111"/>
+              </w:rPr>
+              <w:t xml:space="preserve">0.57142857</w:t>
+            </w:r>
+          </w:p>
+        </w:tc>
+        <w:tc>
+          <w:tcPr>
+            <w:tcBorders/>
+            <w:shd w:val="clear" w:color="auto" w:fill="FFFFFF"/>
+            <w:tcMar>
+              <w:top w:w="0" w:type="dxa"/>
+              <w:bottom w:w="0" w:type="dxa"/>
+              <w:left w:w="0" w:type="dxa"/>
+              <w:right w:w="0" w:type="dxa"/>
+            </w:tcMar>
+            <w:vAlign w:val="center"/>
+          </w:tcPr>
+          <w:p>
+            <w:pPr>
+              <w:jc w:val="center"/>
+              <w:spacing w:after="40" w:before="40" w:line="240"/>
+              <w:ind w:firstLine="0" w:left="100" w:right="100"/>
+            </w:pPr>
+            <w:r xmlns:w="http://schemas.openxmlformats.org/wordprocessingml/2006/main" xmlns:wp="http://schemas.openxmlformats.org/drawingml/2006/wordprocessingDrawing" xmlns:r="http://schemas.openxmlformats.org/officeDocument/2006/relationships" xmlns:w14="http://schemas.microsoft.com/office/word/2010/wordml">
+              <w:rPr>
+                <w:rFonts w:ascii="Arial" w:hAnsi="Arial" w:eastAsia="Arial" w:cs="Arial"/>
+                <w:sz w:val="20"/>
+                <w:szCs w:val="20"/>
+                <w:color w:val="111111"/>
+              </w:rPr>
+              <w:t xml:space="preserve">0.57142857</w:t>
+            </w:r>
+          </w:p>
+        </w:tc>
+      </w:tr>
+      <w:tr>
+        <w:trPr>
+          <w:cantSplit/>
+          <w:trHeight w:val="399" w:hRule="auto"/>
+        </w:trPr>
+        <w:tc>
+          <w:tcPr>
+            <w:tcBorders>
+              <w:right w:val="single" w:sz="8" w:space="0" w:color="000000"/>
+            </w:tcBorders>
+            <w:shd w:val="clear" w:color="auto" w:fill="FFFFFF"/>
+            <w:tcMar>
+              <w:top w:w="0" w:type="dxa"/>
+              <w:bottom w:w="0" w:type="dxa"/>
+              <w:left w:w="0" w:type="dxa"/>
+              <w:right w:w="0" w:type="dxa"/>
+            </w:tcMar>
+            <w:vAlign w:val="center"/>
+          </w:tcPr>
+          <w:p>
+            <w:pPr>
+              <w:jc w:val="right"/>
+              <w:spacing w:after="40" w:before="40" w:line="240"/>
+              <w:ind w:firstLine="0" w:left="100" w:right="100"/>
+            </w:pPr>
+            <w:r xmlns:w="http://schemas.openxmlformats.org/wordprocessingml/2006/main" xmlns:wp="http://schemas.openxmlformats.org/drawingml/2006/wordprocessingDrawing" xmlns:r="http://schemas.openxmlformats.org/officeDocument/2006/relationships" xmlns:w14="http://schemas.microsoft.com/office/word/2010/wordml">
+              <w:rPr>
+                <w:rFonts w:ascii="Arial" w:hAnsi="Arial" w:eastAsia="Arial" w:cs="Arial"/>
+                <w:i/>
+                <w:sz w:val="20"/>
+                <w:szCs w:val="20"/>
+                <w:color w:val="111111"/>
+              </w:rPr>
+              <w:t xml:space="preserve">IE</w:t>
+            </w:r>
+          </w:p>
+        </w:tc>
+        <w:tc>
+          <w:tcPr>
+            <w:tcBorders>
+              <w:left w:val="single" w:sz="8" w:space="0" w:color="000000"/>
+            </w:tcBorders>
+            <w:shd w:val="clear" w:color="auto" w:fill="E5E5E5"/>
+            <w:tcMar>
+              <w:top w:w="0" w:type="dxa"/>
+              <w:bottom w:w="0" w:type="dxa"/>
+              <w:left w:w="0" w:type="dxa"/>
+              <w:right w:w="0" w:type="dxa"/>
+            </w:tcMar>
+            <w:vAlign w:val="center"/>
+          </w:tcPr>
+          <w:p>
+            <w:pPr>
+              <w:jc w:val="center"/>
+              <w:spacing w:after="40" w:before="40" w:line="240"/>
+              <w:ind w:firstLine="0" w:left="100" w:right="100"/>
+            </w:pPr>
+            <w:r xmlns:w="http://schemas.openxmlformats.org/wordprocessingml/2006/main" xmlns:wp="http://schemas.openxmlformats.org/drawingml/2006/wordprocessingDrawing" xmlns:r="http://schemas.openxmlformats.org/officeDocument/2006/relationships" xmlns:w14="http://schemas.microsoft.com/office/word/2010/wordml">
+              <w:rPr>
+                <w:rFonts w:ascii="Arial" w:hAnsi="Arial" w:eastAsia="Arial" w:cs="Arial"/>
+                <w:sz w:val="20"/>
+                <w:szCs w:val="20"/>
+                <w:color w:val="111111"/>
+              </w:rPr>
+              <w:t xml:space="preserve">Cod</w:t>
+            </w:r>
+          </w:p>
+        </w:tc>
+        <w:tc>
+          <w:tcPr>
+            <w:tcBorders/>
+            <w:shd w:val="clear" w:color="auto" w:fill="E5E5E5"/>
+            <w:tcMar>
+              <w:top w:w="0" w:type="dxa"/>
+              <w:bottom w:w="0" w:type="dxa"/>
+              <w:left w:w="0" w:type="dxa"/>
+              <w:right w:w="0" w:type="dxa"/>
+            </w:tcMar>
+            <w:vAlign w:val="center"/>
+          </w:tcPr>
+          <w:p>
+            <w:pPr>
+              <w:jc w:val="center"/>
+              <w:spacing w:after="40" w:before="40" w:line="240"/>
+              <w:ind w:firstLine="0" w:left="100" w:right="100"/>
+            </w:pPr>
+            <w:r xmlns:w="http://schemas.openxmlformats.org/wordprocessingml/2006/main" xmlns:wp="http://schemas.openxmlformats.org/drawingml/2006/wordprocessingDrawing" xmlns:r="http://schemas.openxmlformats.org/officeDocument/2006/relationships" xmlns:w14="http://schemas.microsoft.com/office/word/2010/wordml">
+              <w:rPr>
+                <w:rFonts w:ascii="Arial" w:hAnsi="Arial" w:eastAsia="Arial" w:cs="Arial"/>
+                <w:sz w:val="20"/>
+                <w:szCs w:val="20"/>
+                <w:color w:val="111111"/>
+              </w:rPr>
+              <w:t xml:space="preserve">18</w:t>
+            </w:r>
+          </w:p>
+        </w:tc>
+        <w:tc>
+          <w:tcPr>
+            <w:tcBorders/>
+            <w:shd w:val="clear" w:color="auto" w:fill="E5E5E5"/>
+            <w:tcMar>
+              <w:top w:w="0" w:type="dxa"/>
+              <w:bottom w:w="0" w:type="dxa"/>
+              <w:left w:w="0" w:type="dxa"/>
+              <w:right w:w="0" w:type="dxa"/>
+            </w:tcMar>
+            <w:vAlign w:val="center"/>
+          </w:tcPr>
+          <w:p>
+            <w:pPr>
+              <w:jc w:val="center"/>
+              <w:spacing w:after="40" w:before="40" w:line="240"/>
+              <w:ind w:firstLine="0" w:left="100" w:right="100"/>
+            </w:pPr>
+            <w:r xmlns:w="http://schemas.openxmlformats.org/wordprocessingml/2006/main" xmlns:wp="http://schemas.openxmlformats.org/drawingml/2006/wordprocessingDrawing" xmlns:r="http://schemas.openxmlformats.org/officeDocument/2006/relationships" xmlns:w14="http://schemas.microsoft.com/office/word/2010/wordml">
+              <w:rPr>
+                <w:rFonts w:ascii="Arial" w:hAnsi="Arial" w:eastAsia="Arial" w:cs="Arial"/>
+                <w:sz w:val="20"/>
+                <w:szCs w:val="20"/>
+                <w:color w:val="111111"/>
+              </w:rPr>
+              <w:t xml:space="preserve">0.80952381</w:t>
+            </w:r>
+          </w:p>
+        </w:tc>
+        <w:tc>
+          <w:tcPr>
+            <w:tcBorders/>
+            <w:shd w:val="clear" w:color="auto" w:fill="E5E5E5"/>
+            <w:tcMar>
+              <w:top w:w="0" w:type="dxa"/>
+              <w:bottom w:w="0" w:type="dxa"/>
+              <w:left w:w="0" w:type="dxa"/>
+              <w:right w:w="0" w:type="dxa"/>
+            </w:tcMar>
+            <w:vAlign w:val="center"/>
+          </w:tcPr>
+          <w:p>
+            <w:pPr>
+              <w:jc w:val="center"/>
+              <w:spacing w:after="40" w:before="40" w:line="240"/>
+              <w:ind w:firstLine="0" w:left="100" w:right="100"/>
+            </w:pPr>
+            <w:r xmlns:w="http://schemas.openxmlformats.org/wordprocessingml/2006/main" xmlns:wp="http://schemas.openxmlformats.org/drawingml/2006/wordprocessingDrawing" xmlns:r="http://schemas.openxmlformats.org/officeDocument/2006/relationships" xmlns:w14="http://schemas.microsoft.com/office/word/2010/wordml">
+              <w:rPr>
+                <w:rFonts w:ascii="Arial" w:hAnsi="Arial" w:eastAsia="Arial" w:cs="Arial"/>
+                <w:sz w:val="20"/>
+                <w:szCs w:val="20"/>
+                <w:color w:val="111111"/>
+              </w:rPr>
+              <w:t xml:space="preserve">0.80952381</w:t>
+            </w:r>
+          </w:p>
+        </w:tc>
+      </w:tr>
+      <w:tr>
+        <w:trPr>
+          <w:cantSplit/>
+          <w:trHeight w:val="399" w:hRule="auto"/>
+        </w:trPr>
+        <w:tc>
+          <w:tcPr>
+            <w:tcBorders>
+              <w:right w:val="single" w:sz="8" w:space="0" w:color="000000"/>
+            </w:tcBorders>
+            <w:shd w:val="clear" w:color="auto" w:fill="FFFFFF"/>
+            <w:tcMar>
+              <w:top w:w="0" w:type="dxa"/>
+              <w:bottom w:w="0" w:type="dxa"/>
+              <w:left w:w="0" w:type="dxa"/>
+              <w:right w:w="0" w:type="dxa"/>
+            </w:tcMar>
+            <w:vAlign w:val="center"/>
+          </w:tcPr>
+          <w:p>
+            <w:pPr>
+              <w:jc w:val="right"/>
+              <w:spacing w:after="40" w:before="40" w:line="240"/>
+              <w:ind w:firstLine="0" w:left="100" w:right="100"/>
+            </w:pPr>
+            <w:r xmlns:w="http://schemas.openxmlformats.org/wordprocessingml/2006/main" xmlns:wp="http://schemas.openxmlformats.org/drawingml/2006/wordprocessingDrawing" xmlns:r="http://schemas.openxmlformats.org/officeDocument/2006/relationships" xmlns:w14="http://schemas.microsoft.com/office/word/2010/wordml">
+              <w:rPr>
+                <w:rFonts w:ascii="Arial" w:hAnsi="Arial" w:eastAsia="Arial" w:cs="Arial"/>
+                <w:i/>
+                <w:sz w:val="20"/>
+                <w:szCs w:val="20"/>
+                <w:color w:val="111111"/>
+              </w:rPr>
+              <w:t xml:space="preserve">LT</w:t>
+            </w:r>
+          </w:p>
+        </w:tc>
+        <w:tc>
+          <w:tcPr>
+            <w:tcBorders>
+              <w:left w:val="single" w:sz="8" w:space="0" w:color="000000"/>
+            </w:tcBorders>
+            <w:shd w:val="clear" w:color="auto" w:fill="FFFFFF"/>
+            <w:tcMar>
+              <w:top w:w="0" w:type="dxa"/>
+              <w:bottom w:w="0" w:type="dxa"/>
+              <w:left w:w="0" w:type="dxa"/>
+              <w:right w:w="0" w:type="dxa"/>
+            </w:tcMar>
+            <w:vAlign w:val="center"/>
+          </w:tcPr>
+          <w:p>
+            <w:pPr>
+              <w:jc w:val="center"/>
+              <w:spacing w:after="40" w:before="40" w:line="240"/>
+              <w:ind w:firstLine="0" w:left="100" w:right="100"/>
+            </w:pPr>
+            <w:r xmlns:w="http://schemas.openxmlformats.org/wordprocessingml/2006/main" xmlns:wp="http://schemas.openxmlformats.org/drawingml/2006/wordprocessingDrawing" xmlns:r="http://schemas.openxmlformats.org/officeDocument/2006/relationships" xmlns:w14="http://schemas.microsoft.com/office/word/2010/wordml">
+              <w:rPr>
+                <w:rFonts w:ascii="Arial" w:hAnsi="Arial" w:eastAsia="Arial" w:cs="Arial"/>
+                <w:sz w:val="20"/>
+                <w:szCs w:val="20"/>
+                <w:color w:val="111111"/>
+              </w:rPr>
+              <w:t xml:space="preserve">Cod</w:t>
+            </w:r>
+          </w:p>
+        </w:tc>
+        <w:tc>
+          <w:tcPr>
+            <w:tcBorders/>
+            <w:shd w:val="clear" w:color="auto" w:fill="FFFFFF"/>
+            <w:tcMar>
+              <w:top w:w="0" w:type="dxa"/>
+              <w:bottom w:w="0" w:type="dxa"/>
+              <w:left w:w="0" w:type="dxa"/>
+              <w:right w:w="0" w:type="dxa"/>
+            </w:tcMar>
+            <w:vAlign w:val="center"/>
+          </w:tcPr>
+          <w:p>
+            <w:pPr>
+              <w:jc w:val="center"/>
+              <w:spacing w:after="40" w:before="40" w:line="240"/>
+              <w:ind w:firstLine="0" w:left="100" w:right="100"/>
+            </w:pPr>
+            <w:r xmlns:w="http://schemas.openxmlformats.org/wordprocessingml/2006/main" xmlns:wp="http://schemas.openxmlformats.org/drawingml/2006/wordprocessingDrawing" xmlns:r="http://schemas.openxmlformats.org/officeDocument/2006/relationships" xmlns:w14="http://schemas.microsoft.com/office/word/2010/wordml">
+              <w:rPr>
+                <w:rFonts w:ascii="Arial" w:hAnsi="Arial" w:eastAsia="Arial" w:cs="Arial"/>
+                <w:sz w:val="20"/>
+                <w:szCs w:val="20"/>
+                <w:color w:val="111111"/>
+              </w:rPr>
+              <w:t xml:space="preserve">10</w:t>
+            </w:r>
+          </w:p>
+        </w:tc>
+        <w:tc>
+          <w:tcPr>
+            <w:tcBorders/>
+            <w:shd w:val="clear" w:color="auto" w:fill="FFFFFF"/>
+            <w:tcMar>
+              <w:top w:w="0" w:type="dxa"/>
+              <w:bottom w:w="0" w:type="dxa"/>
+              <w:left w:w="0" w:type="dxa"/>
+              <w:right w:w="0" w:type="dxa"/>
+            </w:tcMar>
+            <w:vAlign w:val="center"/>
+          </w:tcPr>
+          <w:p>
+            <w:pPr>
+              <w:jc w:val="center"/>
+              <w:spacing w:after="40" w:before="40" w:line="240"/>
+              <w:ind w:firstLine="0" w:left="100" w:right="100"/>
+            </w:pPr>
+            <w:r xmlns:w="http://schemas.openxmlformats.org/wordprocessingml/2006/main" xmlns:wp="http://schemas.openxmlformats.org/drawingml/2006/wordprocessingDrawing" xmlns:r="http://schemas.openxmlformats.org/officeDocument/2006/relationships" xmlns:w14="http://schemas.microsoft.com/office/word/2010/wordml">
+              <w:rPr>
+                <w:rFonts w:ascii="Arial" w:hAnsi="Arial" w:eastAsia="Arial" w:cs="Arial"/>
+                <w:sz w:val="20"/>
+                <w:szCs w:val="20"/>
+                <w:color w:val="111111"/>
+              </w:rPr>
+              <w:t xml:space="preserve">0.42857143</w:t>
+            </w:r>
+          </w:p>
+        </w:tc>
+        <w:tc>
+          <w:tcPr>
+            <w:tcBorders/>
+            <w:shd w:val="clear" w:color="auto" w:fill="FFFFFF"/>
+            <w:tcMar>
+              <w:top w:w="0" w:type="dxa"/>
+              <w:bottom w:w="0" w:type="dxa"/>
+              <w:left w:w="0" w:type="dxa"/>
+              <w:right w:w="0" w:type="dxa"/>
+            </w:tcMar>
+            <w:vAlign w:val="center"/>
+          </w:tcPr>
+          <w:p>
+            <w:pPr>
+              <w:jc w:val="center"/>
+              <w:spacing w:after="40" w:before="40" w:line="240"/>
+              <w:ind w:firstLine="0" w:left="100" w:right="100"/>
+            </w:pPr>
+            <w:r xmlns:w="http://schemas.openxmlformats.org/wordprocessingml/2006/main" xmlns:wp="http://schemas.openxmlformats.org/drawingml/2006/wordprocessingDrawing" xmlns:r="http://schemas.openxmlformats.org/officeDocument/2006/relationships" xmlns:w14="http://schemas.microsoft.com/office/word/2010/wordml">
+              <w:rPr>
+                <w:rFonts w:ascii="Arial" w:hAnsi="Arial" w:eastAsia="Arial" w:cs="Arial"/>
+                <w:sz w:val="20"/>
+                <w:szCs w:val="20"/>
+                <w:color w:val="111111"/>
+              </w:rPr>
+              <w:t xml:space="preserve">0.42857143</w:t>
+            </w:r>
+          </w:p>
+        </w:tc>
+      </w:tr>
+      <w:tr>
+        <w:trPr>
+          <w:cantSplit/>
+          <w:trHeight w:val="399" w:hRule="auto"/>
+        </w:trPr>
+        <w:tc>
+          <w:tcPr>
+            <w:tcBorders>
+              <w:right w:val="single" w:sz="8" w:space="0" w:color="000000"/>
+            </w:tcBorders>
+            <w:shd w:val="clear" w:color="auto" w:fill="FFFFFF"/>
+            <w:tcMar>
+              <w:top w:w="0" w:type="dxa"/>
+              <w:bottom w:w="0" w:type="dxa"/>
+              <w:left w:w="0" w:type="dxa"/>
+              <w:right w:w="0" w:type="dxa"/>
+            </w:tcMar>
+            <w:vAlign w:val="center"/>
+          </w:tcPr>
+          <w:p>
+            <w:pPr>
+              <w:jc w:val="right"/>
+              <w:spacing w:after="40" w:before="40" w:line="240"/>
+              <w:ind w:firstLine="0" w:left="100" w:right="100"/>
+            </w:pPr>
+            <w:r xmlns:w="http://schemas.openxmlformats.org/wordprocessingml/2006/main" xmlns:wp="http://schemas.openxmlformats.org/drawingml/2006/wordprocessingDrawing" xmlns:r="http://schemas.openxmlformats.org/officeDocument/2006/relationships" xmlns:w14="http://schemas.microsoft.com/office/word/2010/wordml">
+              <w:rPr>
+                <w:rFonts w:ascii="Arial" w:hAnsi="Arial" w:eastAsia="Arial" w:cs="Arial"/>
+                <w:i/>
+                <w:sz w:val="20"/>
+                <w:szCs w:val="20"/>
+                <w:color w:val="111111"/>
+              </w:rPr>
+              <w:t xml:space="preserve">LV</w:t>
+            </w:r>
+          </w:p>
+        </w:tc>
+        <w:tc>
+          <w:tcPr>
+            <w:tcBorders>
+              <w:left w:val="single" w:sz="8" w:space="0" w:color="000000"/>
+            </w:tcBorders>
+            <w:shd w:val="clear" w:color="auto" w:fill="E5E5E5"/>
+            <w:tcMar>
+              <w:top w:w="0" w:type="dxa"/>
+              <w:bottom w:w="0" w:type="dxa"/>
+              <w:left w:w="0" w:type="dxa"/>
+              <w:right w:w="0" w:type="dxa"/>
+            </w:tcMar>
+            <w:vAlign w:val="center"/>
+          </w:tcPr>
+          <w:p>
+            <w:pPr>
+              <w:jc w:val="center"/>
+              <w:spacing w:after="40" w:before="40" w:line="240"/>
+              <w:ind w:firstLine="0" w:left="100" w:right="100"/>
+            </w:pPr>
+            <w:r xmlns:w="http://schemas.openxmlformats.org/wordprocessingml/2006/main" xmlns:wp="http://schemas.openxmlformats.org/drawingml/2006/wordprocessingDrawing" xmlns:r="http://schemas.openxmlformats.org/officeDocument/2006/relationships" xmlns:w14="http://schemas.microsoft.com/office/word/2010/wordml">
+              <w:rPr>
+                <w:rFonts w:ascii="Arial" w:hAnsi="Arial" w:eastAsia="Arial" w:cs="Arial"/>
+                <w:sz w:val="20"/>
+                <w:szCs w:val="20"/>
+                <w:color w:val="111111"/>
+              </w:rPr>
+              <w:t xml:space="preserve">Cod</w:t>
+            </w:r>
+          </w:p>
+        </w:tc>
+        <w:tc>
+          <w:tcPr>
+            <w:tcBorders/>
+            <w:shd w:val="clear" w:color="auto" w:fill="E5E5E5"/>
+            <w:tcMar>
+              <w:top w:w="0" w:type="dxa"/>
+              <w:bottom w:w="0" w:type="dxa"/>
+              <w:left w:w="0" w:type="dxa"/>
+              <w:right w:w="0" w:type="dxa"/>
+            </w:tcMar>
+            <w:vAlign w:val="center"/>
+          </w:tcPr>
+          <w:p>
+            <w:pPr>
+              <w:jc w:val="center"/>
+              <w:spacing w:after="40" w:before="40" w:line="240"/>
+              <w:ind w:firstLine="0" w:left="100" w:right="100"/>
+            </w:pPr>
+            <w:r xmlns:w="http://schemas.openxmlformats.org/wordprocessingml/2006/main" xmlns:wp="http://schemas.openxmlformats.org/drawingml/2006/wordprocessingDrawing" xmlns:r="http://schemas.openxmlformats.org/officeDocument/2006/relationships" xmlns:w14="http://schemas.microsoft.com/office/word/2010/wordml">
+              <w:rPr>
+                <w:rFonts w:ascii="Arial" w:hAnsi="Arial" w:eastAsia="Arial" w:cs="Arial"/>
+                <w:sz w:val="20"/>
+                <w:szCs w:val="20"/>
+                <w:color w:val="111111"/>
+              </w:rPr>
+              <w:t xml:space="preserve">10</w:t>
+            </w:r>
+          </w:p>
+        </w:tc>
+        <w:tc>
+          <w:tcPr>
+            <w:tcBorders/>
+            <w:shd w:val="clear" w:color="auto" w:fill="E5E5E5"/>
+            <w:tcMar>
+              <w:top w:w="0" w:type="dxa"/>
+              <w:bottom w:w="0" w:type="dxa"/>
+              <w:left w:w="0" w:type="dxa"/>
+              <w:right w:w="0" w:type="dxa"/>
+            </w:tcMar>
+            <w:vAlign w:val="center"/>
+          </w:tcPr>
+          <w:p>
+            <w:pPr>
+              <w:jc w:val="center"/>
+              <w:spacing w:after="40" w:before="40" w:line="240"/>
+              <w:ind w:firstLine="0" w:left="100" w:right="100"/>
+            </w:pPr>
+            <w:r xmlns:w="http://schemas.openxmlformats.org/wordprocessingml/2006/main" xmlns:wp="http://schemas.openxmlformats.org/drawingml/2006/wordprocessingDrawing" xmlns:r="http://schemas.openxmlformats.org/officeDocument/2006/relationships" xmlns:w14="http://schemas.microsoft.com/office/word/2010/wordml">
+              <w:rPr>
+                <w:rFonts w:ascii="Arial" w:hAnsi="Arial" w:eastAsia="Arial" w:cs="Arial"/>
+                <w:sz w:val="20"/>
+                <w:szCs w:val="20"/>
+                <w:color w:val="111111"/>
+              </w:rPr>
+              <w:t xml:space="preserve">0.42857143</w:t>
+            </w:r>
+          </w:p>
+        </w:tc>
+        <w:tc>
+          <w:tcPr>
+            <w:tcBorders/>
+            <w:shd w:val="clear" w:color="auto" w:fill="E5E5E5"/>
+            <w:tcMar>
+              <w:top w:w="0" w:type="dxa"/>
+              <w:bottom w:w="0" w:type="dxa"/>
+              <w:left w:w="0" w:type="dxa"/>
+              <w:right w:w="0" w:type="dxa"/>
+            </w:tcMar>
+            <w:vAlign w:val="center"/>
+          </w:tcPr>
+          <w:p>
+            <w:pPr>
+              <w:jc w:val="center"/>
+              <w:spacing w:after="40" w:before="40" w:line="240"/>
+              <w:ind w:firstLine="0" w:left="100" w:right="100"/>
+            </w:pPr>
+            <w:r xmlns:w="http://schemas.openxmlformats.org/wordprocessingml/2006/main" xmlns:wp="http://schemas.openxmlformats.org/drawingml/2006/wordprocessingDrawing" xmlns:r="http://schemas.openxmlformats.org/officeDocument/2006/relationships" xmlns:w14="http://schemas.microsoft.com/office/word/2010/wordml">
+              <w:rPr>
+                <w:rFonts w:ascii="Arial" w:hAnsi="Arial" w:eastAsia="Arial" w:cs="Arial"/>
+                <w:sz w:val="20"/>
+                <w:szCs w:val="20"/>
+                <w:color w:val="111111"/>
+              </w:rPr>
+              <w:t xml:space="preserve">0.42857143</w:t>
+            </w:r>
+          </w:p>
+        </w:tc>
+      </w:tr>
+      <w:tr>
+        <w:trPr>
+          <w:cantSplit/>
+          <w:trHeight w:val="399" w:hRule="auto"/>
+        </w:trPr>
+        <w:tc>
+          <w:tcPr>
+            <w:tcBorders>
+              <w:right w:val="single" w:sz="8" w:space="0" w:color="000000"/>
+            </w:tcBorders>
+            <w:shd w:val="clear" w:color="auto" w:fill="FFFFFF"/>
+            <w:tcMar>
+              <w:top w:w="0" w:type="dxa"/>
+              <w:bottom w:w="0" w:type="dxa"/>
+              <w:left w:w="0" w:type="dxa"/>
+              <w:right w:w="0" w:type="dxa"/>
+            </w:tcMar>
+            <w:vAlign w:val="center"/>
+          </w:tcPr>
+          <w:p>
+            <w:pPr>
+              <w:jc w:val="right"/>
+              <w:spacing w:after="40" w:before="40" w:line="240"/>
+              <w:ind w:firstLine="0" w:left="100" w:right="100"/>
+            </w:pPr>
+            <w:r xmlns:w="http://schemas.openxmlformats.org/wordprocessingml/2006/main" xmlns:wp="http://schemas.openxmlformats.org/drawingml/2006/wordprocessingDrawing" xmlns:r="http://schemas.openxmlformats.org/officeDocument/2006/relationships" xmlns:w14="http://schemas.microsoft.com/office/word/2010/wordml">
+              <w:rPr>
+                <w:rFonts w:ascii="Arial" w:hAnsi="Arial" w:eastAsia="Arial" w:cs="Arial"/>
+                <w:i/>
+                <w:sz w:val="20"/>
+                <w:szCs w:val="20"/>
+                <w:color w:val="111111"/>
+              </w:rPr>
+              <w:t xml:space="preserve">NL</w:t>
+            </w:r>
+          </w:p>
+        </w:tc>
+        <w:tc>
+          <w:tcPr>
+            <w:tcBorders>
+              <w:left w:val="single" w:sz="8" w:space="0" w:color="000000"/>
+            </w:tcBorders>
+            <w:shd w:val="clear" w:color="auto" w:fill="FFFFFF"/>
+            <w:tcMar>
+              <w:top w:w="0" w:type="dxa"/>
+              <w:bottom w:w="0" w:type="dxa"/>
+              <w:left w:w="0" w:type="dxa"/>
+              <w:right w:w="0" w:type="dxa"/>
+            </w:tcMar>
+            <w:vAlign w:val="center"/>
+          </w:tcPr>
+          <w:p>
+            <w:pPr>
+              <w:jc w:val="center"/>
+              <w:spacing w:after="40" w:before="40" w:line="240"/>
+              <w:ind w:firstLine="0" w:left="100" w:right="100"/>
+            </w:pPr>
+            <w:r xmlns:w="http://schemas.openxmlformats.org/wordprocessingml/2006/main" xmlns:wp="http://schemas.openxmlformats.org/drawingml/2006/wordprocessingDrawing" xmlns:r="http://schemas.openxmlformats.org/officeDocument/2006/relationships" xmlns:w14="http://schemas.microsoft.com/office/word/2010/wordml">
+              <w:rPr>
+                <w:rFonts w:ascii="Arial" w:hAnsi="Arial" w:eastAsia="Arial" w:cs="Arial"/>
+                <w:sz w:val="20"/>
+                <w:szCs w:val="20"/>
+                <w:color w:val="111111"/>
+              </w:rPr>
+              <w:t xml:space="preserve">Cod</w:t>
+            </w:r>
+          </w:p>
+        </w:tc>
+        <w:tc>
+          <w:tcPr>
+            <w:tcBorders/>
+            <w:shd w:val="clear" w:color="auto" w:fill="FFFFFF"/>
+            <w:tcMar>
+              <w:top w:w="0" w:type="dxa"/>
+              <w:bottom w:w="0" w:type="dxa"/>
+              <w:left w:w="0" w:type="dxa"/>
+              <w:right w:w="0" w:type="dxa"/>
+            </w:tcMar>
+            <w:vAlign w:val="center"/>
+          </w:tcPr>
+          <w:p>
+            <w:pPr>
+              <w:jc w:val="center"/>
+              <w:spacing w:after="40" w:before="40" w:line="240"/>
+              <w:ind w:firstLine="0" w:left="100" w:right="100"/>
+            </w:pPr>
+            <w:r xmlns:w="http://schemas.openxmlformats.org/wordprocessingml/2006/main" xmlns:wp="http://schemas.openxmlformats.org/drawingml/2006/wordprocessingDrawing" xmlns:r="http://schemas.openxmlformats.org/officeDocument/2006/relationships" xmlns:w14="http://schemas.microsoft.com/office/word/2010/wordml">
+              <w:rPr>
+                <w:rFonts w:ascii="Arial" w:hAnsi="Arial" w:eastAsia="Arial" w:cs="Arial"/>
+                <w:sz w:val="20"/>
+                <w:szCs w:val="20"/>
+                <w:color w:val="111111"/>
+              </w:rPr>
+              <w:t xml:space="preserve">2</w:t>
+            </w:r>
+          </w:p>
+        </w:tc>
+        <w:tc>
+          <w:tcPr>
+            <w:tcBorders/>
+            <w:shd w:val="clear" w:color="auto" w:fill="FFFFFF"/>
+            <w:tcMar>
+              <w:top w:w="0" w:type="dxa"/>
+              <w:bottom w:w="0" w:type="dxa"/>
+              <w:left w:w="0" w:type="dxa"/>
+              <w:right w:w="0" w:type="dxa"/>
+            </w:tcMar>
+            <w:vAlign w:val="center"/>
+          </w:tcPr>
+          <w:p>
+            <w:pPr>
+              <w:jc w:val="center"/>
+              <w:spacing w:after="40" w:before="40" w:line="240"/>
+              <w:ind w:firstLine="0" w:left="100" w:right="100"/>
+            </w:pPr>
+            <w:r xmlns:w="http://schemas.openxmlformats.org/wordprocessingml/2006/main" xmlns:wp="http://schemas.openxmlformats.org/drawingml/2006/wordprocessingDrawing" xmlns:r="http://schemas.openxmlformats.org/officeDocument/2006/relationships" xmlns:w14="http://schemas.microsoft.com/office/word/2010/wordml">
+              <w:rPr>
+                <w:rFonts w:ascii="Arial" w:hAnsi="Arial" w:eastAsia="Arial" w:cs="Arial"/>
+                <w:sz w:val="20"/>
+                <w:szCs w:val="20"/>
+                <w:color w:val="111111"/>
+              </w:rPr>
+              <w:t xml:space="preserve">0.04761905</w:t>
+            </w:r>
+          </w:p>
+        </w:tc>
+        <w:tc>
+          <w:tcPr>
+            <w:tcBorders/>
+            <w:shd w:val="clear" w:color="auto" w:fill="FFFFFF"/>
+            <w:tcMar>
+              <w:top w:w="0" w:type="dxa"/>
+              <w:bottom w:w="0" w:type="dxa"/>
+              <w:left w:w="0" w:type="dxa"/>
+              <w:right w:w="0" w:type="dxa"/>
+            </w:tcMar>
+            <w:vAlign w:val="center"/>
+          </w:tcPr>
+          <w:p>
+            <w:pPr>
+              <w:jc w:val="center"/>
+              <w:spacing w:after="40" w:before="40" w:line="240"/>
+              <w:ind w:firstLine="0" w:left="100" w:right="100"/>
+            </w:pPr>
+            <w:r xmlns:w="http://schemas.openxmlformats.org/wordprocessingml/2006/main" xmlns:wp="http://schemas.openxmlformats.org/drawingml/2006/wordprocessingDrawing" xmlns:r="http://schemas.openxmlformats.org/officeDocument/2006/relationships" xmlns:w14="http://schemas.microsoft.com/office/word/2010/wordml">
+              <w:rPr>
+                <w:rFonts w:ascii="Arial" w:hAnsi="Arial" w:eastAsia="Arial" w:cs="Arial"/>
+                <w:sz w:val="20"/>
+                <w:szCs w:val="20"/>
+                <w:color w:val="111111"/>
+              </w:rPr>
+              <w:t xml:space="preserve">0.04761905</w:t>
+            </w:r>
+          </w:p>
+        </w:tc>
+      </w:tr>
+      <w:tr>
+        <w:trPr>
+          <w:cantSplit/>
+          <w:trHeight w:val="399" w:hRule="auto"/>
+        </w:trPr>
+        <w:tc>
+          <w:tcPr>
+            <w:tcBorders>
+              <w:right w:val="single" w:sz="8" w:space="0" w:color="000000"/>
+            </w:tcBorders>
+            <w:shd w:val="clear" w:color="auto" w:fill="FFFFFF"/>
+            <w:tcMar>
+              <w:top w:w="0" w:type="dxa"/>
+              <w:bottom w:w="0" w:type="dxa"/>
+              <w:left w:w="0" w:type="dxa"/>
+              <w:right w:w="0" w:type="dxa"/>
+            </w:tcMar>
+            <w:vAlign w:val="center"/>
+          </w:tcPr>
+          <w:p>
+            <w:pPr>
+              <w:jc w:val="right"/>
+              <w:spacing w:after="40" w:before="40" w:line="240"/>
+              <w:ind w:firstLine="0" w:left="100" w:right="100"/>
+            </w:pPr>
+            <w:r xmlns:w="http://schemas.openxmlformats.org/wordprocessingml/2006/main" xmlns:wp="http://schemas.openxmlformats.org/drawingml/2006/wordprocessingDrawing" xmlns:r="http://schemas.openxmlformats.org/officeDocument/2006/relationships" xmlns:w14="http://schemas.microsoft.com/office/word/2010/wordml">
+              <w:rPr>
+                <w:rFonts w:ascii="Arial" w:hAnsi="Arial" w:eastAsia="Arial" w:cs="Arial"/>
+                <w:i/>
+                <w:sz w:val="20"/>
+                <w:szCs w:val="20"/>
+                <w:color w:val="111111"/>
+              </w:rPr>
+              <w:t xml:space="preserve">PL</w:t>
+            </w:r>
+          </w:p>
+        </w:tc>
+        <w:tc>
+          <w:tcPr>
+            <w:tcBorders>
+              <w:left w:val="single" w:sz="8" w:space="0" w:color="000000"/>
+            </w:tcBorders>
+            <w:shd w:val="clear" w:color="auto" w:fill="E5E5E5"/>
+            <w:tcMar>
+              <w:top w:w="0" w:type="dxa"/>
+              <w:bottom w:w="0" w:type="dxa"/>
+              <w:left w:w="0" w:type="dxa"/>
+              <w:right w:w="0" w:type="dxa"/>
+            </w:tcMar>
+            <w:vAlign w:val="center"/>
+          </w:tcPr>
+          <w:p>
+            <w:pPr>
+              <w:jc w:val="center"/>
+              <w:spacing w:after="40" w:before="40" w:line="240"/>
+              <w:ind w:firstLine="0" w:left="100" w:right="100"/>
+            </w:pPr>
+            <w:r xmlns:w="http://schemas.openxmlformats.org/wordprocessingml/2006/main" xmlns:wp="http://schemas.openxmlformats.org/drawingml/2006/wordprocessingDrawing" xmlns:r="http://schemas.openxmlformats.org/officeDocument/2006/relationships" xmlns:w14="http://schemas.microsoft.com/office/word/2010/wordml">
+              <w:rPr>
+                <w:rFonts w:ascii="Arial" w:hAnsi="Arial" w:eastAsia="Arial" w:cs="Arial"/>
+                <w:sz w:val="20"/>
+                <w:szCs w:val="20"/>
+                <w:color w:val="111111"/>
+              </w:rPr>
+              <w:t xml:space="preserve">Cod</w:t>
+            </w:r>
+          </w:p>
+        </w:tc>
+        <w:tc>
+          <w:tcPr>
+            <w:tcBorders/>
+            <w:shd w:val="clear" w:color="auto" w:fill="E5E5E5"/>
+            <w:tcMar>
+              <w:top w:w="0" w:type="dxa"/>
+              <w:bottom w:w="0" w:type="dxa"/>
+              <w:left w:w="0" w:type="dxa"/>
+              <w:right w:w="0" w:type="dxa"/>
+            </w:tcMar>
+            <w:vAlign w:val="center"/>
+          </w:tcPr>
+          <w:p>
+            <w:pPr>
+              <w:jc w:val="center"/>
+              <w:spacing w:after="40" w:before="40" w:line="240"/>
+              <w:ind w:firstLine="0" w:left="100" w:right="100"/>
+            </w:pPr>
+            <w:r xmlns:w="http://schemas.openxmlformats.org/wordprocessingml/2006/main" xmlns:wp="http://schemas.openxmlformats.org/drawingml/2006/wordprocessingDrawing" xmlns:r="http://schemas.openxmlformats.org/officeDocument/2006/relationships" xmlns:w14="http://schemas.microsoft.com/office/word/2010/wordml">
+              <w:rPr>
+                <w:rFonts w:ascii="Arial" w:hAnsi="Arial" w:eastAsia="Arial" w:cs="Arial"/>
+                <w:sz w:val="20"/>
+                <w:szCs w:val="20"/>
+                <w:color w:val="111111"/>
+              </w:rPr>
+              <w:t xml:space="preserve">10</w:t>
+            </w:r>
+          </w:p>
+        </w:tc>
+        <w:tc>
+          <w:tcPr>
+            <w:tcBorders/>
+            <w:shd w:val="clear" w:color="auto" w:fill="E5E5E5"/>
+            <w:tcMar>
+              <w:top w:w="0" w:type="dxa"/>
+              <w:bottom w:w="0" w:type="dxa"/>
+              <w:left w:w="0" w:type="dxa"/>
+              <w:right w:w="0" w:type="dxa"/>
+            </w:tcMar>
+            <w:vAlign w:val="center"/>
+          </w:tcPr>
+          <w:p>
+            <w:pPr>
+              <w:jc w:val="center"/>
+              <w:spacing w:after="40" w:before="40" w:line="240"/>
+              <w:ind w:firstLine="0" w:left="100" w:right="100"/>
+            </w:pPr>
+            <w:r xmlns:w="http://schemas.openxmlformats.org/wordprocessingml/2006/main" xmlns:wp="http://schemas.openxmlformats.org/drawingml/2006/wordprocessingDrawing" xmlns:r="http://schemas.openxmlformats.org/officeDocument/2006/relationships" xmlns:w14="http://schemas.microsoft.com/office/word/2010/wordml">
+              <w:rPr>
+                <w:rFonts w:ascii="Arial" w:hAnsi="Arial" w:eastAsia="Arial" w:cs="Arial"/>
+                <w:sz w:val="20"/>
+                <w:szCs w:val="20"/>
+                <w:color w:val="111111"/>
+              </w:rPr>
+              <w:t xml:space="preserve">0.42857143</w:t>
+            </w:r>
+          </w:p>
+        </w:tc>
+        <w:tc>
+          <w:tcPr>
+            <w:tcBorders/>
+            <w:shd w:val="clear" w:color="auto" w:fill="E5E5E5"/>
+            <w:tcMar>
+              <w:top w:w="0" w:type="dxa"/>
+              <w:bottom w:w="0" w:type="dxa"/>
+              <w:left w:w="0" w:type="dxa"/>
+              <w:right w:w="0" w:type="dxa"/>
+            </w:tcMar>
+            <w:vAlign w:val="center"/>
+          </w:tcPr>
+          <w:p>
+            <w:pPr>
+              <w:jc w:val="center"/>
+              <w:spacing w:after="40" w:before="40" w:line="240"/>
+              <w:ind w:firstLine="0" w:left="100" w:right="100"/>
+            </w:pPr>
+            <w:r xmlns:w="http://schemas.openxmlformats.org/wordprocessingml/2006/main" xmlns:wp="http://schemas.openxmlformats.org/drawingml/2006/wordprocessingDrawing" xmlns:r="http://schemas.openxmlformats.org/officeDocument/2006/relationships" xmlns:w14="http://schemas.microsoft.com/office/word/2010/wordml">
+              <w:rPr>
+                <w:rFonts w:ascii="Arial" w:hAnsi="Arial" w:eastAsia="Arial" w:cs="Arial"/>
+                <w:sz w:val="20"/>
+                <w:szCs w:val="20"/>
+                <w:color w:val="111111"/>
+              </w:rPr>
+              <w:t xml:space="preserve">0.42857143</w:t>
+            </w:r>
+          </w:p>
+        </w:tc>
+      </w:tr>
+      <w:tr>
+        <w:trPr>
+          <w:cantSplit/>
+          <w:trHeight w:val="399" w:hRule="auto"/>
+        </w:trPr>
+        <w:tc>
+          <w:tcPr>
+            <w:tcBorders>
+              <w:right w:val="single" w:sz="8" w:space="0" w:color="000000"/>
+            </w:tcBorders>
+            <w:shd w:val="clear" w:color="auto" w:fill="FFFFFF"/>
+            <w:tcMar>
+              <w:top w:w="0" w:type="dxa"/>
+              <w:bottom w:w="0" w:type="dxa"/>
+              <w:left w:w="0" w:type="dxa"/>
+              <w:right w:w="0" w:type="dxa"/>
+            </w:tcMar>
+            <w:vAlign w:val="center"/>
+          </w:tcPr>
+          <w:p>
+            <w:pPr>
+              <w:jc w:val="right"/>
+              <w:spacing w:after="40" w:before="40" w:line="240"/>
+              <w:ind w:firstLine="0" w:left="100" w:right="100"/>
+            </w:pPr>
+            <w:r xmlns:w="http://schemas.openxmlformats.org/wordprocessingml/2006/main" xmlns:wp="http://schemas.openxmlformats.org/drawingml/2006/wordprocessingDrawing" xmlns:r="http://schemas.openxmlformats.org/officeDocument/2006/relationships" xmlns:w14="http://schemas.microsoft.com/office/word/2010/wordml">
+              <w:rPr>
+                <w:rFonts w:ascii="Arial" w:hAnsi="Arial" w:eastAsia="Arial" w:cs="Arial"/>
+                <w:i/>
+                <w:sz w:val="20"/>
+                <w:szCs w:val="20"/>
+                <w:color w:val="111111"/>
+              </w:rPr>
+              <w:t xml:space="preserve">PT</w:t>
+            </w:r>
+          </w:p>
+        </w:tc>
+        <w:tc>
+          <w:tcPr>
+            <w:tcBorders>
+              <w:left w:val="single" w:sz="8" w:space="0" w:color="000000"/>
+            </w:tcBorders>
+            <w:shd w:val="clear" w:color="auto" w:fill="FFFFFF"/>
+            <w:tcMar>
+              <w:top w:w="0" w:type="dxa"/>
+              <w:bottom w:w="0" w:type="dxa"/>
+              <w:left w:w="0" w:type="dxa"/>
+              <w:right w:w="0" w:type="dxa"/>
+            </w:tcMar>
+            <w:vAlign w:val="center"/>
+          </w:tcPr>
+          <w:p>
+            <w:pPr>
+              <w:jc w:val="center"/>
+              <w:spacing w:after="40" w:before="40" w:line="240"/>
+              <w:ind w:firstLine="0" w:left="100" w:right="100"/>
+            </w:pPr>
+            <w:r xmlns:w="http://schemas.openxmlformats.org/wordprocessingml/2006/main" xmlns:wp="http://schemas.openxmlformats.org/drawingml/2006/wordprocessingDrawing" xmlns:r="http://schemas.openxmlformats.org/officeDocument/2006/relationships" xmlns:w14="http://schemas.microsoft.com/office/word/2010/wordml">
+              <w:rPr>
+                <w:rFonts w:ascii="Arial" w:hAnsi="Arial" w:eastAsia="Arial" w:cs="Arial"/>
+                <w:sz w:val="20"/>
+                <w:szCs w:val="20"/>
+                <w:color w:val="111111"/>
+              </w:rPr>
+              <w:t xml:space="preserve">Cod</w:t>
+            </w:r>
+          </w:p>
+        </w:tc>
+        <w:tc>
+          <w:tcPr>
+            <w:tcBorders/>
+            <w:shd w:val="clear" w:color="auto" w:fill="FFFFFF"/>
+            <w:tcMar>
+              <w:top w:w="0" w:type="dxa"/>
+              <w:bottom w:w="0" w:type="dxa"/>
+              <w:left w:w="0" w:type="dxa"/>
+              <w:right w:w="0" w:type="dxa"/>
+            </w:tcMar>
+            <w:vAlign w:val="center"/>
+          </w:tcPr>
+          <w:p>
+            <w:pPr>
+              <w:jc w:val="center"/>
+              <w:spacing w:after="40" w:before="40" w:line="240"/>
+              <w:ind w:firstLine="0" w:left="100" w:right="100"/>
+            </w:pPr>
+            <w:r xmlns:w="http://schemas.openxmlformats.org/wordprocessingml/2006/main" xmlns:wp="http://schemas.openxmlformats.org/drawingml/2006/wordprocessingDrawing" xmlns:r="http://schemas.openxmlformats.org/officeDocument/2006/relationships" xmlns:w14="http://schemas.microsoft.com/office/word/2010/wordml">
+              <w:rPr>
+                <w:rFonts w:ascii="Arial" w:hAnsi="Arial" w:eastAsia="Arial" w:cs="Arial"/>
+                <w:sz w:val="20"/>
+                <w:szCs w:val="20"/>
+                <w:color w:val="111111"/>
+              </w:rPr>
+              <w:t xml:space="preserve">2</w:t>
+            </w:r>
+          </w:p>
+        </w:tc>
+        <w:tc>
+          <w:tcPr>
+            <w:tcBorders/>
+            <w:shd w:val="clear" w:color="auto" w:fill="FFFFFF"/>
+            <w:tcMar>
+              <w:top w:w="0" w:type="dxa"/>
+              <w:bottom w:w="0" w:type="dxa"/>
+              <w:left w:w="0" w:type="dxa"/>
+              <w:right w:w="0" w:type="dxa"/>
+            </w:tcMar>
+            <w:vAlign w:val="center"/>
+          </w:tcPr>
+          <w:p>
+            <w:pPr>
+              <w:jc w:val="center"/>
+              <w:spacing w:after="40" w:before="40" w:line="240"/>
+              <w:ind w:firstLine="0" w:left="100" w:right="100"/>
+            </w:pPr>
+            <w:r xmlns:w="http://schemas.openxmlformats.org/wordprocessingml/2006/main" xmlns:wp="http://schemas.openxmlformats.org/drawingml/2006/wordprocessingDrawing" xmlns:r="http://schemas.openxmlformats.org/officeDocument/2006/relationships" xmlns:w14="http://schemas.microsoft.com/office/word/2010/wordml">
+              <w:rPr>
+                <w:rFonts w:ascii="Arial" w:hAnsi="Arial" w:eastAsia="Arial" w:cs="Arial"/>
+                <w:sz w:val="20"/>
+                <w:szCs w:val="20"/>
+                <w:color w:val="111111"/>
+              </w:rPr>
+              <w:t xml:space="preserve">0.04761905</w:t>
+            </w:r>
+          </w:p>
+        </w:tc>
+        <w:tc>
+          <w:tcPr>
+            <w:tcBorders/>
+            <w:shd w:val="clear" w:color="auto" w:fill="FFFFFF"/>
+            <w:tcMar>
+              <w:top w:w="0" w:type="dxa"/>
+              <w:bottom w:w="0" w:type="dxa"/>
+              <w:left w:w="0" w:type="dxa"/>
+              <w:right w:w="0" w:type="dxa"/>
+            </w:tcMar>
+            <w:vAlign w:val="center"/>
+          </w:tcPr>
+          <w:p>
+            <w:pPr>
+              <w:jc w:val="center"/>
+              <w:spacing w:after="40" w:before="40" w:line="240"/>
+              <w:ind w:firstLine="0" w:left="100" w:right="100"/>
+            </w:pPr>
+            <w:r xmlns:w="http://schemas.openxmlformats.org/wordprocessingml/2006/main" xmlns:wp="http://schemas.openxmlformats.org/drawingml/2006/wordprocessingDrawing" xmlns:r="http://schemas.openxmlformats.org/officeDocument/2006/relationships" xmlns:w14="http://schemas.microsoft.com/office/word/2010/wordml">
+              <w:rPr>
+                <w:rFonts w:ascii="Arial" w:hAnsi="Arial" w:eastAsia="Arial" w:cs="Arial"/>
+                <w:sz w:val="20"/>
+                <w:szCs w:val="20"/>
+                <w:color w:val="111111"/>
+              </w:rPr>
+              <w:t xml:space="preserve">0.04761905</w:t>
+            </w:r>
+          </w:p>
+        </w:tc>
+      </w:tr>
+      <w:tr>
+        <w:trPr>
+          <w:cantSplit/>
+          <w:trHeight w:val="397" w:hRule="auto"/>
+        </w:trPr>
+        <w:tc>
+          <w:tcPr>
+            <w:tcBorders>
+              <w:right w:val="single" w:sz="8" w:space="0" w:color="000000"/>
+            </w:tcBorders>
+            <w:shd w:val="clear" w:color="auto" w:fill="FFFFFF"/>
+            <w:tcMar>
+              <w:top w:w="0" w:type="dxa"/>
+              <w:bottom w:w="0" w:type="dxa"/>
+              <w:left w:w="0" w:type="dxa"/>
+              <w:right w:w="0" w:type="dxa"/>
+            </w:tcMar>
+            <w:vAlign w:val="center"/>
+          </w:tcPr>
+          <w:p>
+            <w:pPr>
+              <w:jc w:val="right"/>
+              <w:spacing w:after="40" w:before="40" w:line="240"/>
+              <w:ind w:firstLine="0" w:left="100" w:right="100"/>
+            </w:pPr>
+            <w:r xmlns:w="http://schemas.openxmlformats.org/wordprocessingml/2006/main" xmlns:wp="http://schemas.openxmlformats.org/drawingml/2006/wordprocessingDrawing" xmlns:r="http://schemas.openxmlformats.org/officeDocument/2006/relationships" xmlns:w14="http://schemas.microsoft.com/office/word/2010/wordml">
+              <w:rPr>
+                <w:rFonts w:ascii="Arial" w:hAnsi="Arial" w:eastAsia="Arial" w:cs="Arial"/>
+                <w:i/>
+                <w:sz w:val="20"/>
+                <w:szCs w:val="20"/>
+                <w:color w:val="111111"/>
+              </w:rPr>
+              <w:t xml:space="preserve">PT</w:t>
+            </w:r>
+          </w:p>
+        </w:tc>
+        <w:tc>
+          <w:tcPr>
+            <w:tcBorders>
+              <w:left w:val="single" w:sz="8" w:space="0" w:color="000000"/>
+            </w:tcBorders>
+            <w:shd w:val="clear" w:color="auto" w:fill="E5E5E5"/>
+            <w:tcMar>
+              <w:top w:w="0" w:type="dxa"/>
+              <w:bottom w:w="0" w:type="dxa"/>
+              <w:left w:w="0" w:type="dxa"/>
+              <w:right w:w="0" w:type="dxa"/>
+            </w:tcMar>
+            <w:vAlign w:val="center"/>
+          </w:tcPr>
+          <w:p>
+            <w:pPr>
+              <w:jc w:val="center"/>
+              <w:spacing w:after="40" w:before="40" w:line="240"/>
+              <w:ind w:firstLine="0" w:left="100" w:right="100"/>
+            </w:pPr>
+            <w:r xmlns:w="http://schemas.openxmlformats.org/wordprocessingml/2006/main" xmlns:wp="http://schemas.openxmlformats.org/drawingml/2006/wordprocessingDrawing" xmlns:r="http://schemas.openxmlformats.org/officeDocument/2006/relationships" xmlns:w14="http://schemas.microsoft.com/office/word/2010/wordml">
+              <w:rPr>
+                <w:rFonts w:ascii="Arial" w:hAnsi="Arial" w:eastAsia="Arial" w:cs="Arial"/>
+                <w:sz w:val="20"/>
+                <w:szCs w:val="20"/>
+                <w:color w:val="111111"/>
+              </w:rPr>
+              <w:t xml:space="preserve">Hake</w:t>
+            </w:r>
+          </w:p>
+        </w:tc>
+        <w:tc>
+          <w:tcPr>
+            <w:tcBorders/>
+            <w:shd w:val="clear" w:color="auto" w:fill="E5E5E5"/>
+            <w:tcMar>
+              <w:top w:w="0" w:type="dxa"/>
+              <w:bottom w:w="0" w:type="dxa"/>
+              <w:left w:w="0" w:type="dxa"/>
+              <w:right w:w="0" w:type="dxa"/>
+            </w:tcMar>
+            <w:vAlign w:val="center"/>
+          </w:tcPr>
+          <w:p>
+            <w:pPr>
+              <w:jc w:val="center"/>
+              <w:spacing w:after="40" w:before="40" w:line="240"/>
+              <w:ind w:firstLine="0" w:left="100" w:right="100"/>
+            </w:pPr>
+            <w:r xmlns:w="http://schemas.openxmlformats.org/wordprocessingml/2006/main" xmlns:wp="http://schemas.openxmlformats.org/drawingml/2006/wordprocessingDrawing" xmlns:r="http://schemas.openxmlformats.org/officeDocument/2006/relationships" xmlns:w14="http://schemas.microsoft.com/office/word/2010/wordml">
+              <w:rPr>
+                <w:rFonts w:ascii="Arial" w:hAnsi="Arial" w:eastAsia="Arial" w:cs="Arial"/>
+                <w:sz w:val="20"/>
+                <w:szCs w:val="20"/>
+                <w:color w:val="111111"/>
+              </w:rPr>
+              <w:t xml:space="preserve">7</w:t>
+            </w:r>
+          </w:p>
+        </w:tc>
+        <w:tc>
+          <w:tcPr>
+            <w:tcBorders/>
+            <w:shd w:val="clear" w:color="auto" w:fill="E5E5E5"/>
+            <w:tcMar>
+              <w:top w:w="0" w:type="dxa"/>
+              <w:bottom w:w="0" w:type="dxa"/>
+              <w:left w:w="0" w:type="dxa"/>
+              <w:right w:w="0" w:type="dxa"/>
+            </w:tcMar>
+            <w:vAlign w:val="center"/>
+          </w:tcPr>
+          <w:p>
+            <w:pPr>
+              <w:jc w:val="center"/>
+              <w:spacing w:after="40" w:before="40" w:line="240"/>
+              <w:ind w:firstLine="0" w:left="100" w:right="100"/>
+            </w:pPr>
+            <w:r xmlns:w="http://schemas.openxmlformats.org/wordprocessingml/2006/main" xmlns:wp="http://schemas.openxmlformats.org/drawingml/2006/wordprocessingDrawing" xmlns:r="http://schemas.openxmlformats.org/officeDocument/2006/relationships" xmlns:w14="http://schemas.microsoft.com/office/word/2010/wordml">
+              <w:rPr>
+                <w:rFonts w:ascii="Arial" w:hAnsi="Arial" w:eastAsia="Arial" w:cs="Arial"/>
+                <w:sz w:val="20"/>
+                <w:szCs w:val="20"/>
+                <w:color w:val="111111"/>
+              </w:rPr>
+              <w:t xml:space="preserve">0.28571429</w:t>
+            </w:r>
+          </w:p>
+        </w:tc>
+        <w:tc>
+          <w:tcPr>
+            <w:tcBorders/>
+            <w:shd w:val="clear" w:color="auto" w:fill="E5E5E5"/>
+            <w:tcMar>
+              <w:top w:w="0" w:type="dxa"/>
+              <w:bottom w:w="0" w:type="dxa"/>
+              <w:left w:w="0" w:type="dxa"/>
+              <w:right w:w="0" w:type="dxa"/>
+            </w:tcMar>
+            <w:vAlign w:val="center"/>
+          </w:tcPr>
+          <w:p>
+            <w:pPr>
+              <w:jc w:val="center"/>
+              <w:spacing w:after="40" w:before="40" w:line="240"/>
+              <w:ind w:firstLine="0" w:left="100" w:right="100"/>
+            </w:pPr>
+            <w:r xmlns:w="http://schemas.openxmlformats.org/wordprocessingml/2006/main" xmlns:wp="http://schemas.openxmlformats.org/drawingml/2006/wordprocessingDrawing" xmlns:r="http://schemas.openxmlformats.org/officeDocument/2006/relationships" xmlns:w14="http://schemas.microsoft.com/office/word/2010/wordml">
+              <w:rPr>
+                <w:rFonts w:ascii="Arial" w:hAnsi="Arial" w:eastAsia="Arial" w:cs="Arial"/>
+                <w:sz w:val="20"/>
+                <w:szCs w:val="20"/>
+                <w:color w:val="111111"/>
+              </w:rPr>
+              <w:t xml:space="preserve">0.28571429</w:t>
+            </w:r>
+          </w:p>
+        </w:tc>
+      </w:tr>
+      <w:tr>
+        <w:trPr>
+          <w:cantSplit/>
+          <w:trHeight w:val="399" w:hRule="auto"/>
+        </w:trPr>
+        <w:tc>
+          <w:tcPr>
+            <w:tcBorders>
+              <w:right w:val="single" w:sz="8" w:space="0" w:color="000000"/>
+            </w:tcBorders>
+            <w:shd w:val="clear" w:color="auto" w:fill="FFFFFF"/>
+            <w:tcMar>
+              <w:top w:w="0" w:type="dxa"/>
+              <w:bottom w:w="0" w:type="dxa"/>
+              <w:left w:w="0" w:type="dxa"/>
+              <w:right w:w="0" w:type="dxa"/>
+            </w:tcMar>
+            <w:vAlign w:val="center"/>
+          </w:tcPr>
+          <w:p>
+            <w:pPr>
+              <w:jc w:val="right"/>
+              <w:spacing w:after="40" w:before="40" w:line="240"/>
+              <w:ind w:firstLine="0" w:left="100" w:right="100"/>
+            </w:pPr>
+            <w:r xmlns:w="http://schemas.openxmlformats.org/wordprocessingml/2006/main" xmlns:wp="http://schemas.openxmlformats.org/drawingml/2006/wordprocessingDrawing" xmlns:r="http://schemas.openxmlformats.org/officeDocument/2006/relationships" xmlns:w14="http://schemas.microsoft.com/office/word/2010/wordml">
+              <w:rPr>
+                <w:rFonts w:ascii="Arial" w:hAnsi="Arial" w:eastAsia="Arial" w:cs="Arial"/>
+                <w:i/>
+                <w:sz w:val="20"/>
+                <w:szCs w:val="20"/>
+                <w:color w:val="111111"/>
+              </w:rPr>
+              <w:t xml:space="preserve">SE</w:t>
+            </w:r>
+          </w:p>
+        </w:tc>
+        <w:tc>
+          <w:tcPr>
+            <w:tcBorders>
+              <w:left w:val="single" w:sz="8" w:space="0" w:color="000000"/>
+            </w:tcBorders>
+            <w:shd w:val="clear" w:color="auto" w:fill="FFFFFF"/>
+            <w:tcMar>
+              <w:top w:w="0" w:type="dxa"/>
+              <w:bottom w:w="0" w:type="dxa"/>
+              <w:left w:w="0" w:type="dxa"/>
+              <w:right w:w="0" w:type="dxa"/>
+            </w:tcMar>
+            <w:vAlign w:val="center"/>
+          </w:tcPr>
+          <w:p>
+            <w:pPr>
+              <w:jc w:val="center"/>
+              <w:spacing w:after="40" w:before="40" w:line="240"/>
+              <w:ind w:firstLine="0" w:left="100" w:right="100"/>
+            </w:pPr>
+            <w:r xmlns:w="http://schemas.openxmlformats.org/wordprocessingml/2006/main" xmlns:wp="http://schemas.openxmlformats.org/drawingml/2006/wordprocessingDrawing" xmlns:r="http://schemas.openxmlformats.org/officeDocument/2006/relationships" xmlns:w14="http://schemas.microsoft.com/office/word/2010/wordml">
+              <w:rPr>
+                <w:rFonts w:ascii="Arial" w:hAnsi="Arial" w:eastAsia="Arial" w:cs="Arial"/>
+                <w:sz w:val="20"/>
+                <w:szCs w:val="20"/>
+                <w:color w:val="111111"/>
+              </w:rPr>
+              <w:t xml:space="preserve">Cod</w:t>
+            </w:r>
+          </w:p>
+        </w:tc>
+        <w:tc>
+          <w:tcPr>
+            <w:tcBorders/>
+            <w:shd w:val="clear" w:color="auto" w:fill="FFFFFF"/>
+            <w:tcMar>
+              <w:top w:w="0" w:type="dxa"/>
+              <w:bottom w:w="0" w:type="dxa"/>
+              <w:left w:w="0" w:type="dxa"/>
+              <w:right w:w="0" w:type="dxa"/>
+            </w:tcMar>
+            <w:vAlign w:val="center"/>
+          </w:tcPr>
+          <w:p>
+            <w:pPr>
+              <w:jc w:val="center"/>
+              <w:spacing w:after="40" w:before="40" w:line="240"/>
+              <w:ind w:firstLine="0" w:left="100" w:right="100"/>
+            </w:pPr>
+            <w:r xmlns:w="http://schemas.openxmlformats.org/wordprocessingml/2006/main" xmlns:wp="http://schemas.openxmlformats.org/drawingml/2006/wordprocessingDrawing" xmlns:r="http://schemas.openxmlformats.org/officeDocument/2006/relationships" xmlns:w14="http://schemas.microsoft.com/office/word/2010/wordml">
+              <w:rPr>
+                <w:rFonts w:ascii="Arial" w:hAnsi="Arial" w:eastAsia="Arial" w:cs="Arial"/>
+                <w:sz w:val="20"/>
+                <w:szCs w:val="20"/>
+                <w:color w:val="111111"/>
+              </w:rPr>
+              <w:t xml:space="preserve">22</w:t>
+            </w:r>
+          </w:p>
+        </w:tc>
+        <w:tc>
+          <w:tcPr>
+            <w:tcBorders/>
+            <w:shd w:val="clear" w:color="auto" w:fill="FFFFFF"/>
+            <w:tcMar>
+              <w:top w:w="0" w:type="dxa"/>
+              <w:bottom w:w="0" w:type="dxa"/>
+              <w:left w:w="0" w:type="dxa"/>
+              <w:right w:w="0" w:type="dxa"/>
+            </w:tcMar>
+            <w:vAlign w:val="center"/>
+          </w:tcPr>
+          <w:p>
+            <w:pPr>
+              <w:jc w:val="center"/>
+              <w:spacing w:after="40" w:before="40" w:line="240"/>
+              <w:ind w:firstLine="0" w:left="100" w:right="100"/>
+            </w:pPr>
+            <w:r xmlns:w="http://schemas.openxmlformats.org/wordprocessingml/2006/main" xmlns:wp="http://schemas.openxmlformats.org/drawingml/2006/wordprocessingDrawing" xmlns:r="http://schemas.openxmlformats.org/officeDocument/2006/relationships" xmlns:w14="http://schemas.microsoft.com/office/word/2010/wordml">
+              <w:rPr>
+                <w:rFonts w:ascii="Arial" w:hAnsi="Arial" w:eastAsia="Arial" w:cs="Arial"/>
+                <w:sz w:val="20"/>
+                <w:szCs w:val="20"/>
+                <w:color w:val="111111"/>
+              </w:rPr>
+              <w:t xml:space="preserve">1.00000000</w:t>
+            </w:r>
+          </w:p>
+        </w:tc>
+        <w:tc>
+          <w:tcPr>
+            <w:tcBorders/>
+            <w:shd w:val="clear" w:color="auto" w:fill="FFFFFF"/>
+            <w:tcMar>
+              <w:top w:w="0" w:type="dxa"/>
+              <w:bottom w:w="0" w:type="dxa"/>
+              <w:left w:w="0" w:type="dxa"/>
+              <w:right w:w="0" w:type="dxa"/>
+            </w:tcMar>
+            <w:vAlign w:val="center"/>
+          </w:tcPr>
+          <w:p>
+            <w:pPr>
+              <w:jc w:val="center"/>
+              <w:spacing w:after="40" w:before="40" w:line="240"/>
+              <w:ind w:firstLine="0" w:left="100" w:right="100"/>
+            </w:pPr>
+            <w:r xmlns:w="http://schemas.openxmlformats.org/wordprocessingml/2006/main" xmlns:wp="http://schemas.openxmlformats.org/drawingml/2006/wordprocessingDrawing" xmlns:r="http://schemas.openxmlformats.org/officeDocument/2006/relationships" xmlns:w14="http://schemas.microsoft.com/office/word/2010/wordml">
+              <w:rPr>
+                <w:rFonts w:ascii="Arial" w:hAnsi="Arial" w:eastAsia="Arial" w:cs="Arial"/>
+                <w:sz w:val="20"/>
+                <w:szCs w:val="20"/>
+                <w:color w:val="111111"/>
+              </w:rPr>
+              <w:t xml:space="preserve">1.00000000</w:t>
+            </w:r>
+          </w:p>
+        </w:tc>
+      </w:tr>
+      <w:tr>
+        <w:trPr>
+          <w:cantSplit/>
+          <w:trHeight w:val="399" w:hRule="auto"/>
+        </w:trPr>
+        <w:tc>
+          <w:tcPr>
+            <w:tcBorders>
               <w:bottom w:val="single" w:sz="8" w:space="0" w:color="000000"/>
               <w:right w:val="single" w:sz="8" w:space="0" w:color="000000"/>
             </w:tcBorders>
@@ -329,7 +3355,7 @@
                 <w:szCs w:val="20"/>
                 <w:color w:val="111111"/>
               </w:rPr>
-              <w:t xml:space="preserve">Hake</w:t>
+              <w:t xml:space="preserve">SE</w:t>
             </w:r>
           </w:p>
         </w:tc>
@@ -339,29 +3365,29 @@
               <w:bottom w:val="single" w:sz="8" w:space="0" w:color="000000"/>
               <w:left w:val="single" w:sz="8" w:space="0" w:color="000000"/>
             </w:tcBorders>
-            <w:shd w:val="clear" w:color="auto" w:fill="FFFFFF"/>
-            <w:tcMar>
-              <w:top w:w="0" w:type="dxa"/>
-              <w:bottom w:w="0" w:type="dxa"/>
-              <w:left w:w="0" w:type="dxa"/>
-              <w:right w:w="0" w:type="dxa"/>
-            </w:tcMar>
-            <w:vAlign w:val="center"/>
-          </w:tcPr>
-          <w:p>
-            <w:pPr>
-              <w:jc w:val="center"/>
-              <w:spacing w:after="40" w:before="40" w:line="240"/>
-              <w:ind w:firstLine="0" w:left="100" w:right="100"/>
-            </w:pPr>
-            <w:r xmlns:w="http://schemas.openxmlformats.org/wordprocessingml/2006/main" xmlns:wp="http://schemas.openxmlformats.org/drawingml/2006/wordprocessingDrawing" xmlns:r="http://schemas.openxmlformats.org/officeDocument/2006/relationships" xmlns:w14="http://schemas.microsoft.com/office/word/2010/wordml">
-              <w:rPr>
-                <w:rFonts w:ascii="Arial" w:hAnsi="Arial" w:eastAsia="Arial" w:cs="Arial"/>
-                <w:sz w:val="20"/>
-                <w:szCs w:val="20"/>
-                <w:color w:val="111111"/>
-              </w:rPr>
-              <w:t xml:space="preserve">4</w:t>
+            <w:shd w:val="clear" w:color="auto" w:fill="E5E5E5"/>
+            <w:tcMar>
+              <w:top w:w="0" w:type="dxa"/>
+              <w:bottom w:w="0" w:type="dxa"/>
+              <w:left w:w="0" w:type="dxa"/>
+              <w:right w:w="0" w:type="dxa"/>
+            </w:tcMar>
+            <w:vAlign w:val="center"/>
+          </w:tcPr>
+          <w:p>
+            <w:pPr>
+              <w:jc w:val="center"/>
+              <w:spacing w:after="40" w:before="40" w:line="240"/>
+              <w:ind w:firstLine="0" w:left="100" w:right="100"/>
+            </w:pPr>
+            <w:r xmlns:w="http://schemas.openxmlformats.org/wordprocessingml/2006/main" xmlns:wp="http://schemas.openxmlformats.org/drawingml/2006/wordprocessingDrawing" xmlns:r="http://schemas.openxmlformats.org/officeDocument/2006/relationships" xmlns:w14="http://schemas.microsoft.com/office/word/2010/wordml">
+              <w:rPr>
+                <w:rFonts w:ascii="Arial" w:hAnsi="Arial" w:eastAsia="Arial" w:cs="Arial"/>
+                <w:sz w:val="20"/>
+                <w:szCs w:val="20"/>
+                <w:color w:val="111111"/>
+              </w:rPr>
+              <w:t xml:space="preserve">Hake</w:t>
             </w:r>
           </w:p>
         </w:tc>
@@ -370,29 +3396,29 @@
             <w:tcBorders>
               <w:bottom w:val="single" w:sz="8" w:space="0" w:color="000000"/>
             </w:tcBorders>
-            <w:shd w:val="clear" w:color="auto" w:fill="FFFFFF"/>
-            <w:tcMar>
-              <w:top w:w="0" w:type="dxa"/>
-              <w:bottom w:w="0" w:type="dxa"/>
-              <w:left w:w="0" w:type="dxa"/>
-              <w:right w:w="0" w:type="dxa"/>
-            </w:tcMar>
-            <w:vAlign w:val="center"/>
-          </w:tcPr>
-          <w:p>
-            <w:pPr>
-              <w:jc w:val="center"/>
-              <w:spacing w:after="40" w:before="40" w:line="240"/>
-              <w:ind w:firstLine="0" w:left="100" w:right="100"/>
-            </w:pPr>
-            <w:r xmlns:w="http://schemas.openxmlformats.org/wordprocessingml/2006/main" xmlns:wp="http://schemas.openxmlformats.org/drawingml/2006/wordprocessingDrawing" xmlns:r="http://schemas.openxmlformats.org/officeDocument/2006/relationships" xmlns:w14="http://schemas.microsoft.com/office/word/2010/wordml">
-              <w:rPr>
-                <w:rFonts w:ascii="Arial" w:hAnsi="Arial" w:eastAsia="Arial" w:cs="Arial"/>
-                <w:sz w:val="20"/>
-                <w:szCs w:val="20"/>
-                <w:color w:val="111111"/>
-              </w:rPr>
-              <w:t xml:space="preserve">0</w:t>
+            <w:shd w:val="clear" w:color="auto" w:fill="E5E5E5"/>
+            <w:tcMar>
+              <w:top w:w="0" w:type="dxa"/>
+              <w:bottom w:w="0" w:type="dxa"/>
+              <w:left w:w="0" w:type="dxa"/>
+              <w:right w:w="0" w:type="dxa"/>
+            </w:tcMar>
+            <w:vAlign w:val="center"/>
+          </w:tcPr>
+          <w:p>
+            <w:pPr>
+              <w:jc w:val="center"/>
+              <w:spacing w:after="40" w:before="40" w:line="240"/>
+              <w:ind w:firstLine="0" w:left="100" w:right="100"/>
+            </w:pPr>
+            <w:r xmlns:w="http://schemas.openxmlformats.org/wordprocessingml/2006/main" xmlns:wp="http://schemas.openxmlformats.org/drawingml/2006/wordprocessingDrawing" xmlns:r="http://schemas.openxmlformats.org/officeDocument/2006/relationships" xmlns:w14="http://schemas.microsoft.com/office/word/2010/wordml">
+              <w:rPr>
+                <w:rFonts w:ascii="Arial" w:hAnsi="Arial" w:eastAsia="Arial" w:cs="Arial"/>
+                <w:sz w:val="20"/>
+                <w:szCs w:val="20"/>
+                <w:color w:val="111111"/>
+              </w:rPr>
+              <w:t xml:space="preserve">13</w:t>
             </w:r>
           </w:p>
         </w:tc>
@@ -401,29 +3427,60 @@
             <w:tcBorders>
               <w:bottom w:val="single" w:sz="8" w:space="0" w:color="000000"/>
             </w:tcBorders>
-            <w:shd w:val="clear" w:color="auto" w:fill="FFFFFF"/>
-            <w:tcMar>
-              <w:top w:w="0" w:type="dxa"/>
-              <w:bottom w:w="0" w:type="dxa"/>
-              <w:left w:w="0" w:type="dxa"/>
-              <w:right w:w="0" w:type="dxa"/>
-            </w:tcMar>
-            <w:vAlign w:val="center"/>
-          </w:tcPr>
-          <w:p>
-            <w:pPr>
-              <w:jc w:val="center"/>
-              <w:spacing w:after="40" w:before="40" w:line="240"/>
-              <w:ind w:firstLine="0" w:left="100" w:right="100"/>
-            </w:pPr>
-            <w:r xmlns:w="http://schemas.openxmlformats.org/wordprocessingml/2006/main" xmlns:wp="http://schemas.openxmlformats.org/drawingml/2006/wordprocessingDrawing" xmlns:r="http://schemas.openxmlformats.org/officeDocument/2006/relationships" xmlns:w14="http://schemas.microsoft.com/office/word/2010/wordml">
-              <w:rPr>
-                <w:rFonts w:ascii="Arial" w:hAnsi="Arial" w:eastAsia="Arial" w:cs="Arial"/>
-                <w:sz w:val="20"/>
-                <w:szCs w:val="20"/>
-                <w:color w:val="111111"/>
-              </w:rPr>
-              <w:t xml:space="preserve">0</w:t>
+            <w:shd w:val="clear" w:color="auto" w:fill="E5E5E5"/>
+            <w:tcMar>
+              <w:top w:w="0" w:type="dxa"/>
+              <w:bottom w:w="0" w:type="dxa"/>
+              <w:left w:w="0" w:type="dxa"/>
+              <w:right w:w="0" w:type="dxa"/>
+            </w:tcMar>
+            <w:vAlign w:val="center"/>
+          </w:tcPr>
+          <w:p>
+            <w:pPr>
+              <w:jc w:val="center"/>
+              <w:spacing w:after="40" w:before="40" w:line="240"/>
+              <w:ind w:firstLine="0" w:left="100" w:right="100"/>
+            </w:pPr>
+            <w:r xmlns:w="http://schemas.openxmlformats.org/wordprocessingml/2006/main" xmlns:wp="http://schemas.openxmlformats.org/drawingml/2006/wordprocessingDrawing" xmlns:r="http://schemas.openxmlformats.org/officeDocument/2006/relationships" xmlns:w14="http://schemas.microsoft.com/office/word/2010/wordml">
+              <w:rPr>
+                <w:rFonts w:ascii="Arial" w:hAnsi="Arial" w:eastAsia="Arial" w:cs="Arial"/>
+                <w:sz w:val="20"/>
+                <w:szCs w:val="20"/>
+                <w:color w:val="111111"/>
+              </w:rPr>
+              <w:t xml:space="preserve">0.57142857</w:t>
+            </w:r>
+          </w:p>
+        </w:tc>
+        <w:tc>
+          <w:tcPr>
+            <w:tcBorders>
+              <w:bottom w:val="single" w:sz="8" w:space="0" w:color="000000"/>
+            </w:tcBorders>
+            <w:shd w:val="clear" w:color="auto" w:fill="E5E5E5"/>
+            <w:tcMar>
+              <w:top w:w="0" w:type="dxa"/>
+              <w:bottom w:w="0" w:type="dxa"/>
+              <w:left w:w="0" w:type="dxa"/>
+              <w:right w:w="0" w:type="dxa"/>
+            </w:tcMar>
+            <w:vAlign w:val="center"/>
+          </w:tcPr>
+          <w:p>
+            <w:pPr>
+              <w:jc w:val="center"/>
+              <w:spacing w:after="40" w:before="40" w:line="240"/>
+              <w:ind w:firstLine="0" w:left="100" w:right="100"/>
+            </w:pPr>
+            <w:r xmlns:w="http://schemas.openxmlformats.org/wordprocessingml/2006/main" xmlns:wp="http://schemas.openxmlformats.org/drawingml/2006/wordprocessingDrawing" xmlns:r="http://schemas.openxmlformats.org/officeDocument/2006/relationships" xmlns:w14="http://schemas.microsoft.com/office/word/2010/wordml">
+              <w:rPr>
+                <w:rFonts w:ascii="Arial" w:hAnsi="Arial" w:eastAsia="Arial" w:cs="Arial"/>
+                <w:sz w:val="20"/>
+                <w:szCs w:val="20"/>
+                <w:color w:val="111111"/>
+              </w:rPr>
+              <w:t xml:space="preserve">0.57142857</w:t>
             </w:r>
           </w:p>
         </w:tc>

</xml_diff>